<commit_message>
Mise à jour documentation en Anglais
</commit_message>
<xml_diff>
--- a/Docs/ConvImgCpc - En2.docx
+++ b/Docs/ConvImgCpc - En2.docx
@@ -57,7 +57,7 @@
           <w:r>
             <w:br w:type="page"/>
           </w:r>
-          <w:bookmarkStart w:id="0" w:name="_Toc65414466"/>
+          <w:bookmarkStart w:id="0" w:name="_Toc66903227"/>
           <w:r>
             <w:lastRenderedPageBreak/>
             <w:t>Sommaire</w:t>
@@ -92,7 +92,7 @@
             </w:rPr>
             <w:fldChar w:fldCharType="separate"/>
           </w:r>
-          <w:hyperlink w:anchor="_Toc65414466" w:history="1">
+          <w:hyperlink w:anchor="_Toc66903227" w:history="1">
             <w:r>
               <w:rPr>
                 <w:rStyle w:val="Lienhypertexte"/>
@@ -119,7 +119,7 @@
                 <w:noProof/>
                 <w:webHidden/>
               </w:rPr>
-              <w:instrText xml:space="preserve"> PAGEREF _Toc65414466 \h </w:instrText>
+              <w:instrText xml:space="preserve"> PAGEREF _Toc66903227 \h </w:instrText>
             </w:r>
             <w:r>
               <w:rPr>
@@ -162,13 +162,13 @@
               <w:lang w:eastAsia="fr-FR"/>
             </w:rPr>
           </w:pPr>
-          <w:hyperlink w:anchor="_Toc65414467" w:history="1">
+          <w:hyperlink w:anchor="_Toc66903228" w:history="1">
             <w:r>
               <w:rPr>
                 <w:rStyle w:val="Lienhypertexte"/>
                 <w:noProof/>
               </w:rPr>
-              <w:t>Interface générale</w:t>
+              <w:t>General interface</w:t>
             </w:r>
             <w:r>
               <w:rPr>
@@ -189,7 +189,7 @@
                 <w:noProof/>
                 <w:webHidden/>
               </w:rPr>
-              <w:instrText xml:space="preserve"> PAGEREF _Toc65414467 \h </w:instrText>
+              <w:instrText xml:space="preserve"> PAGEREF _Toc66903228 \h </w:instrText>
             </w:r>
             <w:r>
               <w:rPr>
@@ -232,13 +232,13 @@
               <w:lang w:eastAsia="fr-FR"/>
             </w:rPr>
           </w:pPr>
-          <w:hyperlink w:anchor="_Toc65414468" w:history="1">
+          <w:hyperlink w:anchor="_Toc66903229" w:history="1">
             <w:r>
               <w:rPr>
                 <w:rStyle w:val="Lienhypertexte"/>
                 <w:noProof/>
               </w:rPr>
-              <w:t>Gestion des fichiers</w:t>
+              <w:t>File managememt</w:t>
             </w:r>
             <w:r>
               <w:rPr>
@@ -259,7 +259,7 @@
                 <w:noProof/>
                 <w:webHidden/>
               </w:rPr>
-              <w:instrText xml:space="preserve"> PAGEREF _Toc65414468 \h </w:instrText>
+              <w:instrText xml:space="preserve"> PAGEREF _Toc66903229 \h </w:instrText>
             </w:r>
             <w:r>
               <w:rPr>
@@ -302,13 +302,13 @@
               <w:lang w:eastAsia="fr-FR"/>
             </w:rPr>
           </w:pPr>
-          <w:hyperlink w:anchor="_Toc65414469" w:history="1">
+          <w:hyperlink w:anchor="_Toc66903230" w:history="1">
             <w:r>
               <w:rPr>
                 <w:rStyle w:val="Lienhypertexte"/>
                 <w:noProof/>
               </w:rPr>
-              <w:t>Bouton « Lecture » :</w:t>
+              <w:t>« Read » button :</w:t>
             </w:r>
             <w:r>
               <w:rPr>
@@ -329,7 +329,7 @@
                 <w:noProof/>
                 <w:webHidden/>
               </w:rPr>
-              <w:instrText xml:space="preserve"> PAGEREF _Toc65414469 \h </w:instrText>
+              <w:instrText xml:space="preserve"> PAGEREF _Toc66903230 \h </w:instrText>
             </w:r>
             <w:r>
               <w:rPr>
@@ -372,13 +372,13 @@
               <w:lang w:eastAsia="fr-FR"/>
             </w:rPr>
           </w:pPr>
-          <w:hyperlink w:anchor="_Toc65414470" w:history="1">
+          <w:hyperlink w:anchor="_Toc66903231" w:history="1">
             <w:r>
               <w:rPr>
                 <w:rStyle w:val="Lienhypertexte"/>
                 <w:noProof/>
               </w:rPr>
-              <w:t>Bouton « Création »</w:t>
+              <w:t>« Create » button</w:t>
             </w:r>
             <w:r>
               <w:rPr>
@@ -399,7 +399,7 @@
                 <w:noProof/>
                 <w:webHidden/>
               </w:rPr>
-              <w:instrText xml:space="preserve"> PAGEREF _Toc65414470 \h </w:instrText>
+              <w:instrText xml:space="preserve"> PAGEREF _Toc66903231 \h </w:instrText>
             </w:r>
             <w:r>
               <w:rPr>
@@ -442,13 +442,13 @@
               <w:lang w:eastAsia="fr-FR"/>
             </w:rPr>
           </w:pPr>
-          <w:hyperlink w:anchor="_Toc65414471" w:history="1">
+          <w:hyperlink w:anchor="_Toc66903232" w:history="1">
             <w:r>
               <w:rPr>
                 <w:rStyle w:val="Lienhypertexte"/>
                 <w:noProof/>
               </w:rPr>
-              <w:t>Bouton « Import »</w:t>
+              <w:t>« Import » button</w:t>
             </w:r>
             <w:r>
               <w:rPr>
@@ -469,7 +469,7 @@
                 <w:noProof/>
                 <w:webHidden/>
               </w:rPr>
-              <w:instrText xml:space="preserve"> PAGEREF _Toc65414471 \h </w:instrText>
+              <w:instrText xml:space="preserve"> PAGEREF _Toc66903232 \h </w:instrText>
             </w:r>
             <w:r>
               <w:rPr>
@@ -489,7 +489,7 @@
                 <w:noProof/>
                 <w:webHidden/>
               </w:rPr>
-              <w:t>7</w:t>
+              <w:t>6</w:t>
             </w:r>
             <w:r>
               <w:rPr>
@@ -512,13 +512,13 @@
               <w:lang w:eastAsia="fr-FR"/>
             </w:rPr>
           </w:pPr>
-          <w:hyperlink w:anchor="_Toc65414472" w:history="1">
+          <w:hyperlink w:anchor="_Toc66903233" w:history="1">
             <w:r>
               <w:rPr>
                 <w:rStyle w:val="Lienhypertexte"/>
                 <w:noProof/>
               </w:rPr>
-              <w:t>Bouton « Conversion »</w:t>
+              <w:t>« Convert » button</w:t>
             </w:r>
             <w:r>
               <w:rPr>
@@ -539,7 +539,7 @@
                 <w:noProof/>
                 <w:webHidden/>
               </w:rPr>
-              <w:instrText xml:space="preserve"> PAGEREF _Toc65414472 \h </w:instrText>
+              <w:instrText xml:space="preserve"> PAGEREF _Toc66903233 \h </w:instrText>
             </w:r>
             <w:r>
               <w:rPr>
@@ -582,13 +582,13 @@
               <w:lang w:eastAsia="fr-FR"/>
             </w:rPr>
           </w:pPr>
-          <w:hyperlink w:anchor="_Toc65414473" w:history="1">
+          <w:hyperlink w:anchor="_Toc66903234" w:history="1">
             <w:r>
               <w:rPr>
                 <w:rStyle w:val="Lienhypertexte"/>
                 <w:noProof/>
               </w:rPr>
-              <w:t>Case à cocher « Recalculer Automatiquement »</w:t>
+              <w:t>« Automatic recalculation» checkbox</w:t>
             </w:r>
             <w:r>
               <w:rPr>
@@ -609,7 +609,7 @@
                 <w:noProof/>
                 <w:webHidden/>
               </w:rPr>
-              <w:instrText xml:space="preserve"> PAGEREF _Toc65414473 \h </w:instrText>
+              <w:instrText xml:space="preserve"> PAGEREF _Toc66903234 \h </w:instrText>
             </w:r>
             <w:r>
               <w:rPr>
@@ -652,13 +652,13 @@
               <w:lang w:eastAsia="fr-FR"/>
             </w:rPr>
           </w:pPr>
-          <w:hyperlink w:anchor="_Toc65414474" w:history="1">
+          <w:hyperlink w:anchor="_Toc66903235" w:history="1">
             <w:r>
               <w:rPr>
                 <w:rStyle w:val="Lienhypertexte"/>
                 <w:noProof/>
               </w:rPr>
-              <w:t>Bouton « Enregistrement »</w:t>
+              <w:t>« Save » button</w:t>
             </w:r>
             <w:r>
               <w:rPr>
@@ -679,7 +679,7 @@
                 <w:noProof/>
                 <w:webHidden/>
               </w:rPr>
-              <w:instrText xml:space="preserve"> PAGEREF _Toc65414474 \h </w:instrText>
+              <w:instrText xml:space="preserve"> PAGEREF _Toc66903235 \h </w:instrText>
             </w:r>
             <w:r>
               <w:rPr>
@@ -722,7 +722,7 @@
               <w:lang w:eastAsia="fr-FR"/>
             </w:rPr>
           </w:pPr>
-          <w:hyperlink w:anchor="_Toc65414475" w:history="1">
+          <w:hyperlink w:anchor="_Toc66903236" w:history="1">
             <w:r>
               <w:rPr>
                 <w:rStyle w:val="Lienhypertexte"/>
@@ -749,7 +749,7 @@
                 <w:noProof/>
                 <w:webHidden/>
               </w:rPr>
-              <w:instrText xml:space="preserve"> PAGEREF _Toc65414475 \h </w:instrText>
+              <w:instrText xml:space="preserve"> PAGEREF _Toc66903236 \h </w:instrText>
             </w:r>
             <w:r>
               <w:rPr>
@@ -792,7 +792,7 @@
               <w:lang w:eastAsia="fr-FR"/>
             </w:rPr>
           </w:pPr>
-          <w:hyperlink w:anchor="_Toc65414476" w:history="1">
+          <w:hyperlink w:anchor="_Toc66903237" w:history="1">
             <w:r>
               <w:rPr>
                 <w:rStyle w:val="Lienhypertexte"/>
@@ -819,7 +819,7 @@
                 <w:noProof/>
                 <w:webHidden/>
               </w:rPr>
-              <w:instrText xml:space="preserve"> PAGEREF _Toc65414476 \h </w:instrText>
+              <w:instrText xml:space="preserve"> PAGEREF _Toc66903237 \h </w:instrText>
             </w:r>
             <w:r>
               <w:rPr>
@@ -862,7 +862,7 @@
               <w:lang w:eastAsia="fr-FR"/>
             </w:rPr>
           </w:pPr>
-          <w:hyperlink w:anchor="_Toc65414477" w:history="1">
+          <w:hyperlink w:anchor="_Toc66903238" w:history="1">
             <w:r>
               <w:rPr>
                 <w:rStyle w:val="Lienhypertexte"/>
@@ -889,7 +889,7 @@
                 <w:noProof/>
                 <w:webHidden/>
               </w:rPr>
-              <w:instrText xml:space="preserve"> PAGEREF _Toc65414477 \h </w:instrText>
+              <w:instrText xml:space="preserve"> PAGEREF _Toc66903238 \h </w:instrText>
             </w:r>
             <w:r>
               <w:rPr>
@@ -932,7 +932,7 @@
               <w:lang w:eastAsia="fr-FR"/>
             </w:rPr>
           </w:pPr>
-          <w:hyperlink w:anchor="_Toc65414478" w:history="1">
+          <w:hyperlink w:anchor="_Toc66903239" w:history="1">
             <w:r>
               <w:rPr>
                 <w:rStyle w:val="Lienhypertexte"/>
@@ -959,7 +959,7 @@
                 <w:noProof/>
                 <w:webHidden/>
               </w:rPr>
-              <w:instrText xml:space="preserve"> PAGEREF _Toc65414478 \h </w:instrText>
+              <w:instrText xml:space="preserve"> PAGEREF _Toc66903239 \h </w:instrText>
             </w:r>
             <w:r>
               <w:rPr>
@@ -1002,7 +1002,7 @@
               <w:lang w:eastAsia="fr-FR"/>
             </w:rPr>
           </w:pPr>
-          <w:hyperlink w:anchor="_Toc65414479" w:history="1">
+          <w:hyperlink w:anchor="_Toc66903240" w:history="1">
             <w:r>
               <w:rPr>
                 <w:rStyle w:val="Lienhypertexte"/>
@@ -1029,7 +1029,7 @@
                 <w:noProof/>
                 <w:webHidden/>
               </w:rPr>
-              <w:instrText xml:space="preserve"> PAGEREF _Toc65414479 \h </w:instrText>
+              <w:instrText xml:space="preserve"> PAGEREF _Toc66903240 \h </w:instrText>
             </w:r>
             <w:r>
               <w:rPr>
@@ -1049,7 +1049,7 @@
                 <w:noProof/>
                 <w:webHidden/>
               </w:rPr>
-              <w:t>9</w:t>
+              <w:t>8</w:t>
             </w:r>
             <w:r>
               <w:rPr>
@@ -1072,7 +1072,7 @@
               <w:lang w:eastAsia="fr-FR"/>
             </w:rPr>
           </w:pPr>
-          <w:hyperlink w:anchor="_Toc65414480" w:history="1">
+          <w:hyperlink w:anchor="_Toc66903241" w:history="1">
             <w:r>
               <w:rPr>
                 <w:rStyle w:val="Lienhypertexte"/>
@@ -1099,7 +1099,7 @@
                 <w:noProof/>
                 <w:webHidden/>
               </w:rPr>
-              <w:instrText xml:space="preserve"> PAGEREF _Toc65414480 \h </w:instrText>
+              <w:instrText xml:space="preserve"> PAGEREF _Toc66903241 \h </w:instrText>
             </w:r>
             <w:r>
               <w:rPr>
@@ -1119,7 +1119,7 @@
                 <w:noProof/>
                 <w:webHidden/>
               </w:rPr>
-              <w:t>9</w:t>
+              <w:t>8</w:t>
             </w:r>
             <w:r>
               <w:rPr>
@@ -1142,7 +1142,7 @@
               <w:lang w:eastAsia="fr-FR"/>
             </w:rPr>
           </w:pPr>
-          <w:hyperlink w:anchor="_Toc65414481" w:history="1">
+          <w:hyperlink w:anchor="_Toc66903242" w:history="1">
             <w:r>
               <w:rPr>
                 <w:rStyle w:val="Lienhypertexte"/>
@@ -1169,7 +1169,7 @@
                 <w:noProof/>
                 <w:webHidden/>
               </w:rPr>
-              <w:instrText xml:space="preserve"> PAGEREF _Toc65414481 \h </w:instrText>
+              <w:instrText xml:space="preserve"> PAGEREF _Toc66903242 \h </w:instrText>
             </w:r>
             <w:r>
               <w:rPr>
@@ -1212,7 +1212,7 @@
               <w:lang w:eastAsia="fr-FR"/>
             </w:rPr>
           </w:pPr>
-          <w:hyperlink w:anchor="_Toc65414482" w:history="1">
+          <w:hyperlink w:anchor="_Toc66903243" w:history="1">
             <w:r>
               <w:rPr>
                 <w:rStyle w:val="Lienhypertexte"/>
@@ -1239,7 +1239,7 @@
                 <w:noProof/>
                 <w:webHidden/>
               </w:rPr>
-              <w:instrText xml:space="preserve"> PAGEREF _Toc65414482 \h </w:instrText>
+              <w:instrText xml:space="preserve"> PAGEREF _Toc66903243 \h </w:instrText>
             </w:r>
             <w:r>
               <w:rPr>
@@ -1282,7 +1282,7 @@
               <w:lang w:eastAsia="fr-FR"/>
             </w:rPr>
           </w:pPr>
-          <w:hyperlink w:anchor="_Toc65414483" w:history="1">
+          <w:hyperlink w:anchor="_Toc66903244" w:history="1">
             <w:r>
               <w:rPr>
                 <w:rStyle w:val="Lienhypertexte"/>
@@ -1309,7 +1309,7 @@
                 <w:noProof/>
                 <w:webHidden/>
               </w:rPr>
-              <w:instrText xml:space="preserve"> PAGEREF _Toc65414483 \h </w:instrText>
+              <w:instrText xml:space="preserve"> PAGEREF _Toc66903244 \h </w:instrText>
             </w:r>
             <w:r>
               <w:rPr>
@@ -1352,7 +1352,7 @@
               <w:lang w:eastAsia="fr-FR"/>
             </w:rPr>
           </w:pPr>
-          <w:hyperlink w:anchor="_Toc65414484" w:history="1">
+          <w:hyperlink w:anchor="_Toc66903245" w:history="1">
             <w:r>
               <w:rPr>
                 <w:rStyle w:val="Lienhypertexte"/>
@@ -1379,7 +1379,7 @@
                 <w:noProof/>
                 <w:webHidden/>
               </w:rPr>
-              <w:instrText xml:space="preserve"> PAGEREF _Toc65414484 \h </w:instrText>
+              <w:instrText xml:space="preserve"> PAGEREF _Toc66903245 \h </w:instrText>
             </w:r>
             <w:r>
               <w:rPr>
@@ -1422,7 +1422,7 @@
               <w:lang w:eastAsia="fr-FR"/>
             </w:rPr>
           </w:pPr>
-          <w:hyperlink w:anchor="_Toc65414485" w:history="1">
+          <w:hyperlink w:anchor="_Toc66903246" w:history="1">
             <w:r>
               <w:rPr>
                 <w:rStyle w:val="Lienhypertexte"/>
@@ -1449,7 +1449,7 @@
                 <w:noProof/>
                 <w:webHidden/>
               </w:rPr>
-              <w:instrText xml:space="preserve"> PAGEREF _Toc65414485 \h </w:instrText>
+              <w:instrText xml:space="preserve"> PAGEREF _Toc66903246 \h </w:instrText>
             </w:r>
             <w:r>
               <w:rPr>
@@ -1492,7 +1492,7 @@
               <w:lang w:eastAsia="fr-FR"/>
             </w:rPr>
           </w:pPr>
-          <w:hyperlink w:anchor="_Toc65414486" w:history="1">
+          <w:hyperlink w:anchor="_Toc66903247" w:history="1">
             <w:r>
               <w:rPr>
                 <w:rStyle w:val="Lienhypertexte"/>
@@ -1519,7 +1519,7 @@
                 <w:noProof/>
                 <w:webHidden/>
               </w:rPr>
-              <w:instrText xml:space="preserve"> PAGEREF _Toc65414486 \h </w:instrText>
+              <w:instrText xml:space="preserve"> PAGEREF _Toc66903247 \h </w:instrText>
             </w:r>
             <w:r>
               <w:rPr>
@@ -1562,7 +1562,7 @@
               <w:lang w:eastAsia="fr-FR"/>
             </w:rPr>
           </w:pPr>
-          <w:hyperlink w:anchor="_Toc65414487" w:history="1">
+          <w:hyperlink w:anchor="_Toc66903248" w:history="1">
             <w:r>
               <w:rPr>
                 <w:rStyle w:val="Lienhypertexte"/>
@@ -1589,7 +1589,7 @@
                 <w:noProof/>
                 <w:webHidden/>
               </w:rPr>
-              <w:instrText xml:space="preserve"> PAGEREF _Toc65414487 \h </w:instrText>
+              <w:instrText xml:space="preserve"> PAGEREF _Toc66903248 \h </w:instrText>
             </w:r>
             <w:r>
               <w:rPr>
@@ -1632,7 +1632,7 @@
               <w:lang w:eastAsia="fr-FR"/>
             </w:rPr>
           </w:pPr>
-          <w:hyperlink w:anchor="_Toc65414488" w:history="1">
+          <w:hyperlink w:anchor="_Toc66903249" w:history="1">
             <w:r>
               <w:rPr>
                 <w:rStyle w:val="Lienhypertexte"/>
@@ -1659,7 +1659,7 @@
                 <w:noProof/>
                 <w:webHidden/>
               </w:rPr>
-              <w:instrText xml:space="preserve"> PAGEREF _Toc65414488 \h </w:instrText>
+              <w:instrText xml:space="preserve"> PAGEREF _Toc66903249 \h </w:instrText>
             </w:r>
             <w:r>
               <w:rPr>
@@ -1702,7 +1702,7 @@
               <w:lang w:eastAsia="fr-FR"/>
             </w:rPr>
           </w:pPr>
-          <w:hyperlink w:anchor="_Toc65414489" w:history="1">
+          <w:hyperlink w:anchor="_Toc66903250" w:history="1">
             <w:r>
               <w:rPr>
                 <w:rStyle w:val="Lienhypertexte"/>
@@ -1729,7 +1729,7 @@
                 <w:noProof/>
                 <w:webHidden/>
               </w:rPr>
-              <w:instrText xml:space="preserve"> PAGEREF _Toc65414489 \h </w:instrText>
+              <w:instrText xml:space="preserve"> PAGEREF _Toc66903250 \h </w:instrText>
             </w:r>
             <w:r>
               <w:rPr>
@@ -1772,7 +1772,7 @@
               <w:lang w:eastAsia="fr-FR"/>
             </w:rPr>
           </w:pPr>
-          <w:hyperlink w:anchor="_Toc65414490" w:history="1">
+          <w:hyperlink w:anchor="_Toc66903251" w:history="1">
             <w:r>
               <w:rPr>
                 <w:rStyle w:val="Lienhypertexte"/>
@@ -1799,7 +1799,7 @@
                 <w:noProof/>
                 <w:webHidden/>
               </w:rPr>
-              <w:instrText xml:space="preserve"> PAGEREF _Toc65414490 \h </w:instrText>
+              <w:instrText xml:space="preserve"> PAGEREF _Toc66903251 \h </w:instrText>
             </w:r>
             <w:r>
               <w:rPr>
@@ -1842,7 +1842,7 @@
               <w:lang w:eastAsia="fr-FR"/>
             </w:rPr>
           </w:pPr>
-          <w:hyperlink w:anchor="_Toc65414491" w:history="1">
+          <w:hyperlink w:anchor="_Toc66903252" w:history="1">
             <w:r>
               <w:rPr>
                 <w:rStyle w:val="Lienhypertexte"/>
@@ -1869,7 +1869,7 @@
                 <w:noProof/>
                 <w:webHidden/>
               </w:rPr>
-              <w:instrText xml:space="preserve"> PAGEREF _Toc65414491 \h </w:instrText>
+              <w:instrText xml:space="preserve"> PAGEREF _Toc66903252 \h </w:instrText>
             </w:r>
             <w:r>
               <w:rPr>
@@ -1912,7 +1912,7 @@
               <w:lang w:eastAsia="fr-FR"/>
             </w:rPr>
           </w:pPr>
-          <w:hyperlink w:anchor="_Toc65414492" w:history="1">
+          <w:hyperlink w:anchor="_Toc66903253" w:history="1">
             <w:r>
               <w:rPr>
                 <w:rStyle w:val="Lienhypertexte"/>
@@ -1939,7 +1939,7 @@
                 <w:noProof/>
                 <w:webHidden/>
               </w:rPr>
-              <w:instrText xml:space="preserve"> PAGEREF _Toc65414492 \h </w:instrText>
+              <w:instrText xml:space="preserve"> PAGEREF _Toc66903253 \h </w:instrText>
             </w:r>
             <w:r>
               <w:rPr>
@@ -1960,6 +1960,76 @@
                 <w:webHidden/>
               </w:rPr>
               <w:t>12</w:t>
+            </w:r>
+            <w:r>
+              <w:rPr>
+                <w:noProof/>
+                <w:webHidden/>
+              </w:rPr>
+              <w:fldChar w:fldCharType="end"/>
+            </w:r>
+          </w:hyperlink>
+        </w:p>
+        <w:p>
+          <w:pPr>
+            <w:pStyle w:val="TM2"/>
+            <w:tabs>
+              <w:tab w:val="right" w:leader="dot" w:pos="9736"/>
+            </w:tabs>
+            <w:rPr>
+              <w:rFonts w:eastAsiaTheme="minorEastAsia"/>
+              <w:noProof/>
+              <w:lang w:eastAsia="fr-FR"/>
+            </w:rPr>
+          </w:pPr>
+          <w:hyperlink w:anchor="_Toc66903254" w:history="1">
+            <w:r>
+              <w:rPr>
+                <w:rStyle w:val="Lienhypertexte"/>
+                <w:noProof/>
+              </w:rPr>
+              <w:t>Partie « Taille image source »</w:t>
+            </w:r>
+            <w:r>
+              <w:rPr>
+                <w:noProof/>
+                <w:webHidden/>
+              </w:rPr>
+              <w:tab/>
+            </w:r>
+            <w:r>
+              <w:rPr>
+                <w:noProof/>
+                <w:webHidden/>
+              </w:rPr>
+              <w:fldChar w:fldCharType="begin"/>
+            </w:r>
+            <w:r>
+              <w:rPr>
+                <w:noProof/>
+                <w:webHidden/>
+              </w:rPr>
+              <w:instrText xml:space="preserve"> PAGEREF _Toc66903254 \h </w:instrText>
+            </w:r>
+            <w:r>
+              <w:rPr>
+                <w:noProof/>
+                <w:webHidden/>
+              </w:rPr>
+            </w:r>
+            <w:r>
+              <w:rPr>
+                <w:noProof/>
+                <w:webHidden/>
+              </w:rPr>
+              <w:fldChar w:fldCharType="separate"/>
+            </w:r>
+            <w:r>
+              <w:rPr>
+                <w:noProof/>
+                <w:webHidden/>
+              </w:rPr>
+              <w:t>13</w:t>
             </w:r>
             <w:r>
               <w:rPr>
@@ -1982,7 +2052,7 @@
               <w:lang w:eastAsia="fr-FR"/>
             </w:rPr>
           </w:pPr>
-          <w:hyperlink w:anchor="_Toc65414493" w:history="1">
+          <w:hyperlink w:anchor="_Toc66903255" w:history="1">
             <w:r>
               <w:rPr>
                 <w:rStyle w:val="Lienhypertexte"/>
@@ -2009,7 +2079,7 @@
                 <w:noProof/>
                 <w:webHidden/>
               </w:rPr>
-              <w:instrText xml:space="preserve"> PAGEREF _Toc65414493 \h </w:instrText>
+              <w:instrText xml:space="preserve"> PAGEREF _Toc66903255 \h </w:instrText>
             </w:r>
             <w:r>
               <w:rPr>
@@ -2029,7 +2099,7 @@
                 <w:noProof/>
                 <w:webHidden/>
               </w:rPr>
-              <w:t>12</w:t>
+              <w:t>13</w:t>
             </w:r>
             <w:r>
               <w:rPr>
@@ -2052,7 +2122,7 @@
               <w:lang w:eastAsia="fr-FR"/>
             </w:rPr>
           </w:pPr>
-          <w:hyperlink w:anchor="_Toc65414494" w:history="1">
+          <w:hyperlink w:anchor="_Toc66903256" w:history="1">
             <w:r>
               <w:rPr>
                 <w:rStyle w:val="Lienhypertexte"/>
@@ -2079,7 +2149,7 @@
                 <w:noProof/>
                 <w:webHidden/>
               </w:rPr>
-              <w:instrText xml:space="preserve"> PAGEREF _Toc65414494 \h </w:instrText>
+              <w:instrText xml:space="preserve"> PAGEREF _Toc66903256 \h </w:instrText>
             </w:r>
             <w:r>
               <w:rPr>
@@ -2099,7 +2169,7 @@
                 <w:noProof/>
                 <w:webHidden/>
               </w:rPr>
-              <w:t>12</w:t>
+              <w:t>13</w:t>
             </w:r>
             <w:r>
               <w:rPr>
@@ -2122,7 +2192,7 @@
               <w:lang w:eastAsia="fr-FR"/>
             </w:rPr>
           </w:pPr>
-          <w:hyperlink w:anchor="_Toc65414495" w:history="1">
+          <w:hyperlink w:anchor="_Toc66903257" w:history="1">
             <w:r>
               <w:rPr>
                 <w:rStyle w:val="Lienhypertexte"/>
@@ -2149,7 +2219,7 @@
                 <w:noProof/>
                 <w:webHidden/>
               </w:rPr>
-              <w:instrText xml:space="preserve"> PAGEREF _Toc65414495 \h </w:instrText>
+              <w:instrText xml:space="preserve"> PAGEREF _Toc66903257 \h </w:instrText>
             </w:r>
             <w:r>
               <w:rPr>
@@ -2169,7 +2239,7 @@
                 <w:noProof/>
                 <w:webHidden/>
               </w:rPr>
-              <w:t>12</w:t>
+              <w:t>13</w:t>
             </w:r>
             <w:r>
               <w:rPr>
@@ -2192,7 +2262,7 @@
               <w:lang w:eastAsia="fr-FR"/>
             </w:rPr>
           </w:pPr>
-          <w:hyperlink w:anchor="_Toc65414496" w:history="1">
+          <w:hyperlink w:anchor="_Toc66903258" w:history="1">
             <w:r>
               <w:rPr>
                 <w:rStyle w:val="Lienhypertexte"/>
@@ -2219,7 +2289,7 @@
                 <w:noProof/>
                 <w:webHidden/>
               </w:rPr>
-              <w:instrText xml:space="preserve"> PAGEREF _Toc65414496 \h </w:instrText>
+              <w:instrText xml:space="preserve"> PAGEREF _Toc66903258 \h </w:instrText>
             </w:r>
             <w:r>
               <w:rPr>
@@ -2239,7 +2309,7 @@
                 <w:noProof/>
                 <w:webHidden/>
               </w:rPr>
-              <w:t>12</w:t>
+              <w:t>13</w:t>
             </w:r>
             <w:r>
               <w:rPr>
@@ -2262,7 +2332,7 @@
               <w:lang w:eastAsia="fr-FR"/>
             </w:rPr>
           </w:pPr>
-          <w:hyperlink w:anchor="_Toc65414497" w:history="1">
+          <w:hyperlink w:anchor="_Toc66903259" w:history="1">
             <w:r>
               <w:rPr>
                 <w:rStyle w:val="Lienhypertexte"/>
@@ -2289,7 +2359,7 @@
                 <w:noProof/>
                 <w:webHidden/>
               </w:rPr>
-              <w:instrText xml:space="preserve"> PAGEREF _Toc65414497 \h </w:instrText>
+              <w:instrText xml:space="preserve"> PAGEREF _Toc66903259 \h </w:instrText>
             </w:r>
             <w:r>
               <w:rPr>
@@ -2309,7 +2379,7 @@
                 <w:noProof/>
                 <w:webHidden/>
               </w:rPr>
-              <w:t>12</w:t>
+              <w:t>13</w:t>
             </w:r>
             <w:r>
               <w:rPr>
@@ -2332,7 +2402,7 @@
               <w:lang w:eastAsia="fr-FR"/>
             </w:rPr>
           </w:pPr>
-          <w:hyperlink w:anchor="_Toc65414498" w:history="1">
+          <w:hyperlink w:anchor="_Toc66903260" w:history="1">
             <w:r>
               <w:rPr>
                 <w:rStyle w:val="Lienhypertexte"/>
@@ -2359,7 +2429,7 @@
                 <w:noProof/>
                 <w:webHidden/>
               </w:rPr>
-              <w:instrText xml:space="preserve"> PAGEREF _Toc65414498 \h </w:instrText>
+              <w:instrText xml:space="preserve"> PAGEREF _Toc66903260 \h </w:instrText>
             </w:r>
             <w:r>
               <w:rPr>
@@ -2379,7 +2449,7 @@
                 <w:noProof/>
                 <w:webHidden/>
               </w:rPr>
-              <w:t>12</w:t>
+              <w:t>13</w:t>
             </w:r>
             <w:r>
               <w:rPr>
@@ -2402,7 +2472,7 @@
               <w:lang w:eastAsia="fr-FR"/>
             </w:rPr>
           </w:pPr>
-          <w:hyperlink w:anchor="_Toc65414499" w:history="1">
+          <w:hyperlink w:anchor="_Toc66903261" w:history="1">
             <w:r>
               <w:rPr>
                 <w:rStyle w:val="Lienhypertexte"/>
@@ -2429,7 +2499,7 @@
                 <w:noProof/>
                 <w:webHidden/>
               </w:rPr>
-              <w:instrText xml:space="preserve"> PAGEREF _Toc65414499 \h </w:instrText>
+              <w:instrText xml:space="preserve"> PAGEREF _Toc66903261 \h </w:instrText>
             </w:r>
             <w:r>
               <w:rPr>
@@ -2449,7 +2519,7 @@
                 <w:noProof/>
                 <w:webHidden/>
               </w:rPr>
-              <w:t>12</w:t>
+              <w:t>13</w:t>
             </w:r>
             <w:r>
               <w:rPr>
@@ -2472,7 +2542,7 @@
               <w:lang w:eastAsia="fr-FR"/>
             </w:rPr>
           </w:pPr>
-          <w:hyperlink w:anchor="_Toc65414500" w:history="1">
+          <w:hyperlink w:anchor="_Toc66903262" w:history="1">
             <w:r>
               <w:rPr>
                 <w:rStyle w:val="Lienhypertexte"/>
@@ -2500,7 +2570,7 @@
                 <w:noProof/>
                 <w:webHidden/>
               </w:rPr>
-              <w:instrText xml:space="preserve"> PAGEREF _Toc65414500 \h </w:instrText>
+              <w:instrText xml:space="preserve"> PAGEREF _Toc66903262 \h </w:instrText>
             </w:r>
             <w:r>
               <w:rPr>
@@ -2520,7 +2590,7 @@
                 <w:noProof/>
                 <w:webHidden/>
               </w:rPr>
-              <w:t>13</w:t>
+              <w:t>14</w:t>
             </w:r>
             <w:r>
               <w:rPr>
@@ -2543,7 +2613,7 @@
               <w:lang w:eastAsia="fr-FR"/>
             </w:rPr>
           </w:pPr>
-          <w:hyperlink w:anchor="_Toc65414501" w:history="1">
+          <w:hyperlink w:anchor="_Toc66903263" w:history="1">
             <w:r>
               <w:rPr>
                 <w:rStyle w:val="Lienhypertexte"/>
@@ -2571,7 +2641,7 @@
                 <w:noProof/>
                 <w:webHidden/>
               </w:rPr>
-              <w:instrText xml:space="preserve"> PAGEREF _Toc65414501 \h </w:instrText>
+              <w:instrText xml:space="preserve"> PAGEREF _Toc66903263 \h </w:instrText>
             </w:r>
             <w:r>
               <w:rPr>
@@ -2591,7 +2661,7 @@
                 <w:noProof/>
                 <w:webHidden/>
               </w:rPr>
-              <w:t>13</w:t>
+              <w:t>14</w:t>
             </w:r>
             <w:r>
               <w:rPr>
@@ -2614,7 +2684,7 @@
               <w:lang w:eastAsia="fr-FR"/>
             </w:rPr>
           </w:pPr>
-          <w:hyperlink w:anchor="_Toc65414502" w:history="1">
+          <w:hyperlink w:anchor="_Toc66903264" w:history="1">
             <w:r>
               <w:rPr>
                 <w:rStyle w:val="Lienhypertexte"/>
@@ -2642,7 +2712,7 @@
                 <w:noProof/>
                 <w:webHidden/>
               </w:rPr>
-              <w:instrText xml:space="preserve"> PAGEREF _Toc65414502 \h </w:instrText>
+              <w:instrText xml:space="preserve"> PAGEREF _Toc66903264 \h </w:instrText>
             </w:r>
             <w:r>
               <w:rPr>
@@ -2662,7 +2732,7 @@
                 <w:noProof/>
                 <w:webHidden/>
               </w:rPr>
-              <w:t>13</w:t>
+              <w:t>14</w:t>
             </w:r>
             <w:r>
               <w:rPr>
@@ -2685,7 +2755,7 @@
               <w:lang w:eastAsia="fr-FR"/>
             </w:rPr>
           </w:pPr>
-          <w:hyperlink w:anchor="_Toc65414503" w:history="1">
+          <w:hyperlink w:anchor="_Toc66903265" w:history="1">
             <w:r>
               <w:rPr>
                 <w:rStyle w:val="Lienhypertexte"/>
@@ -2713,7 +2783,7 @@
                 <w:noProof/>
                 <w:webHidden/>
               </w:rPr>
-              <w:instrText xml:space="preserve"> PAGEREF _Toc65414503 \h </w:instrText>
+              <w:instrText xml:space="preserve"> PAGEREF _Toc66903265 \h </w:instrText>
             </w:r>
             <w:r>
               <w:rPr>
@@ -2733,7 +2803,7 @@
                 <w:noProof/>
                 <w:webHidden/>
               </w:rPr>
-              <w:t>13</w:t>
+              <w:t>14</w:t>
             </w:r>
             <w:r>
               <w:rPr>
@@ -2756,7 +2826,7 @@
               <w:lang w:eastAsia="fr-FR"/>
             </w:rPr>
           </w:pPr>
-          <w:hyperlink w:anchor="_Toc65414504" w:history="1">
+          <w:hyperlink w:anchor="_Toc66903266" w:history="1">
             <w:r>
               <w:rPr>
                 <w:rStyle w:val="Lienhypertexte"/>
@@ -2783,7 +2853,7 @@
                 <w:noProof/>
                 <w:webHidden/>
               </w:rPr>
-              <w:instrText xml:space="preserve"> PAGEREF _Toc65414504 \h </w:instrText>
+              <w:instrText xml:space="preserve"> PAGEREF _Toc66903266 \h </w:instrText>
             </w:r>
             <w:r>
               <w:rPr>
@@ -2803,7 +2873,7 @@
                 <w:noProof/>
                 <w:webHidden/>
               </w:rPr>
-              <w:t>14</w:t>
+              <w:t>15</w:t>
             </w:r>
             <w:r>
               <w:rPr>
@@ -2826,7 +2896,7 @@
               <w:lang w:eastAsia="fr-FR"/>
             </w:rPr>
           </w:pPr>
-          <w:hyperlink w:anchor="_Toc65414505" w:history="1">
+          <w:hyperlink w:anchor="_Toc66903267" w:history="1">
             <w:r>
               <w:rPr>
                 <w:rStyle w:val="Lienhypertexte"/>
@@ -2854,7 +2924,7 @@
                 <w:noProof/>
                 <w:webHidden/>
               </w:rPr>
-              <w:instrText xml:space="preserve"> PAGEREF _Toc65414505 \h </w:instrText>
+              <w:instrText xml:space="preserve"> PAGEREF _Toc66903267 \h </w:instrText>
             </w:r>
             <w:r>
               <w:rPr>
@@ -2874,7 +2944,7 @@
                 <w:noProof/>
                 <w:webHidden/>
               </w:rPr>
-              <w:t>14</w:t>
+              <w:t>15</w:t>
             </w:r>
             <w:r>
               <w:rPr>
@@ -2897,7 +2967,7 @@
               <w:lang w:eastAsia="fr-FR"/>
             </w:rPr>
           </w:pPr>
-          <w:hyperlink w:anchor="_Toc65414506" w:history="1">
+          <w:hyperlink w:anchor="_Toc66903268" w:history="1">
             <w:r>
               <w:rPr>
                 <w:rStyle w:val="Lienhypertexte"/>
@@ -2925,7 +2995,7 @@
                 <w:noProof/>
                 <w:webHidden/>
               </w:rPr>
-              <w:instrText xml:space="preserve"> PAGEREF _Toc65414506 \h </w:instrText>
+              <w:instrText xml:space="preserve"> PAGEREF _Toc66903268 \h </w:instrText>
             </w:r>
             <w:r>
               <w:rPr>
@@ -2945,7 +3015,7 @@
                 <w:noProof/>
                 <w:webHidden/>
               </w:rPr>
-              <w:t>14</w:t>
+              <w:t>15</w:t>
             </w:r>
             <w:r>
               <w:rPr>
@@ -2968,7 +3038,7 @@
               <w:lang w:eastAsia="fr-FR"/>
             </w:rPr>
           </w:pPr>
-          <w:hyperlink w:anchor="_Toc65414507" w:history="1">
+          <w:hyperlink w:anchor="_Toc66903269" w:history="1">
             <w:r>
               <w:rPr>
                 <w:rStyle w:val="Lienhypertexte"/>
@@ -2996,7 +3066,7 @@
                 <w:noProof/>
                 <w:webHidden/>
               </w:rPr>
-              <w:instrText xml:space="preserve"> PAGEREF _Toc65414507 \h </w:instrText>
+              <w:instrText xml:space="preserve"> PAGEREF _Toc66903269 \h </w:instrText>
             </w:r>
             <w:r>
               <w:rPr>
@@ -3016,7 +3086,7 @@
                 <w:noProof/>
                 <w:webHidden/>
               </w:rPr>
-              <w:t>14</w:t>
+              <w:t>15</w:t>
             </w:r>
             <w:r>
               <w:rPr>
@@ -3039,7 +3109,7 @@
               <w:lang w:eastAsia="fr-FR"/>
             </w:rPr>
           </w:pPr>
-          <w:hyperlink w:anchor="_Toc65414508" w:history="1">
+          <w:hyperlink w:anchor="_Toc66903270" w:history="1">
             <w:r>
               <w:rPr>
                 <w:rStyle w:val="Lienhypertexte"/>
@@ -3067,7 +3137,7 @@
                 <w:noProof/>
                 <w:webHidden/>
               </w:rPr>
-              <w:instrText xml:space="preserve"> PAGEREF _Toc65414508 \h </w:instrText>
+              <w:instrText xml:space="preserve"> PAGEREF _Toc66903270 \h </w:instrText>
             </w:r>
             <w:r>
               <w:rPr>
@@ -3087,7 +3157,7 @@
                 <w:noProof/>
                 <w:webHidden/>
               </w:rPr>
-              <w:t>14</w:t>
+              <w:t>15</w:t>
             </w:r>
             <w:r>
               <w:rPr>
@@ -3110,7 +3180,7 @@
               <w:lang w:eastAsia="fr-FR"/>
             </w:rPr>
           </w:pPr>
-          <w:hyperlink w:anchor="_Toc65414509" w:history="1">
+          <w:hyperlink w:anchor="_Toc66903271" w:history="1">
             <w:r>
               <w:rPr>
                 <w:rStyle w:val="Lienhypertexte"/>
@@ -3138,7 +3208,7 @@
                 <w:noProof/>
                 <w:webHidden/>
               </w:rPr>
-              <w:instrText xml:space="preserve"> PAGEREF _Toc65414509 \h </w:instrText>
+              <w:instrText xml:space="preserve"> PAGEREF _Toc66903271 \h </w:instrText>
             </w:r>
             <w:r>
               <w:rPr>
@@ -3158,7 +3228,7 @@
                 <w:noProof/>
                 <w:webHidden/>
               </w:rPr>
-              <w:t>14</w:t>
+              <w:t>15</w:t>
             </w:r>
             <w:r>
               <w:rPr>
@@ -3181,7 +3251,7 @@
               <w:lang w:eastAsia="fr-FR"/>
             </w:rPr>
           </w:pPr>
-          <w:hyperlink w:anchor="_Toc65414510" w:history="1">
+          <w:hyperlink w:anchor="_Toc66903272" w:history="1">
             <w:r>
               <w:rPr>
                 <w:rStyle w:val="Lienhypertexte"/>
@@ -3209,7 +3279,7 @@
                 <w:noProof/>
                 <w:webHidden/>
               </w:rPr>
-              <w:instrText xml:space="preserve"> PAGEREF _Toc65414510 \h </w:instrText>
+              <w:instrText xml:space="preserve"> PAGEREF _Toc66903272 \h </w:instrText>
             </w:r>
             <w:r>
               <w:rPr>
@@ -3229,7 +3299,7 @@
                 <w:noProof/>
                 <w:webHidden/>
               </w:rPr>
-              <w:t>14</w:t>
+              <w:t>15</w:t>
             </w:r>
             <w:r>
               <w:rPr>
@@ -3252,7 +3322,7 @@
               <w:lang w:eastAsia="fr-FR"/>
             </w:rPr>
           </w:pPr>
-          <w:hyperlink w:anchor="_Toc65414511" w:history="1">
+          <w:hyperlink w:anchor="_Toc66903273" w:history="1">
             <w:r>
               <w:rPr>
                 <w:rStyle w:val="Lienhypertexte"/>
@@ -3280,7 +3350,7 @@
                 <w:noProof/>
                 <w:webHidden/>
               </w:rPr>
-              <w:instrText xml:space="preserve"> PAGEREF _Toc65414511 \h </w:instrText>
+              <w:instrText xml:space="preserve"> PAGEREF _Toc66903273 \h </w:instrText>
             </w:r>
             <w:r>
               <w:rPr>
@@ -3300,7 +3370,7 @@
                 <w:noProof/>
                 <w:webHidden/>
               </w:rPr>
-              <w:t>14</w:t>
+              <w:t>15</w:t>
             </w:r>
             <w:r>
               <w:rPr>
@@ -3323,7 +3393,7 @@
               <w:lang w:eastAsia="fr-FR"/>
             </w:rPr>
           </w:pPr>
-          <w:hyperlink w:anchor="_Toc65414512" w:history="1">
+          <w:hyperlink w:anchor="_Toc66903274" w:history="1">
             <w:r>
               <w:rPr>
                 <w:rStyle w:val="Lienhypertexte"/>
@@ -3351,7 +3421,7 @@
                 <w:noProof/>
                 <w:webHidden/>
               </w:rPr>
-              <w:instrText xml:space="preserve"> PAGEREF _Toc65414512 \h </w:instrText>
+              <w:instrText xml:space="preserve"> PAGEREF _Toc66903274 \h </w:instrText>
             </w:r>
             <w:r>
               <w:rPr>
@@ -3371,7 +3441,7 @@
                 <w:noProof/>
                 <w:webHidden/>
               </w:rPr>
-              <w:t>14</w:t>
+              <w:t>15</w:t>
             </w:r>
             <w:r>
               <w:rPr>
@@ -3394,7 +3464,7 @@
               <w:lang w:eastAsia="fr-FR"/>
             </w:rPr>
           </w:pPr>
-          <w:hyperlink w:anchor="_Toc65414513" w:history="1">
+          <w:hyperlink w:anchor="_Toc66903275" w:history="1">
             <w:r>
               <w:rPr>
                 <w:rStyle w:val="Lienhypertexte"/>
@@ -3422,7 +3492,7 @@
                 <w:noProof/>
                 <w:webHidden/>
               </w:rPr>
-              <w:instrText xml:space="preserve"> PAGEREF _Toc65414513 \h </w:instrText>
+              <w:instrText xml:space="preserve"> PAGEREF _Toc66903275 \h </w:instrText>
             </w:r>
             <w:r>
               <w:rPr>
@@ -3442,7 +3512,7 @@
                 <w:noProof/>
                 <w:webHidden/>
               </w:rPr>
-              <w:t>14</w:t>
+              <w:t>15</w:t>
             </w:r>
             <w:r>
               <w:rPr>
@@ -3465,7 +3535,7 @@
               <w:lang w:eastAsia="fr-FR"/>
             </w:rPr>
           </w:pPr>
-          <w:hyperlink w:anchor="_Toc65414514" w:history="1">
+          <w:hyperlink w:anchor="_Toc66903276" w:history="1">
             <w:r>
               <w:rPr>
                 <w:rStyle w:val="Lienhypertexte"/>
@@ -3493,7 +3563,7 @@
                 <w:noProof/>
                 <w:webHidden/>
               </w:rPr>
-              <w:instrText xml:space="preserve"> PAGEREF _Toc65414514 \h </w:instrText>
+              <w:instrText xml:space="preserve"> PAGEREF _Toc66903276 \h </w:instrText>
             </w:r>
             <w:r>
               <w:rPr>
@@ -3513,7 +3583,7 @@
                 <w:noProof/>
                 <w:webHidden/>
               </w:rPr>
-              <w:t>14</w:t>
+              <w:t>15</w:t>
             </w:r>
             <w:r>
               <w:rPr>
@@ -3536,7 +3606,7 @@
               <w:lang w:eastAsia="fr-FR"/>
             </w:rPr>
           </w:pPr>
-          <w:hyperlink w:anchor="_Toc65414515" w:history="1">
+          <w:hyperlink w:anchor="_Toc66903277" w:history="1">
             <w:r>
               <w:rPr>
                 <w:rStyle w:val="Lienhypertexte"/>
@@ -3564,7 +3634,7 @@
                 <w:noProof/>
                 <w:webHidden/>
               </w:rPr>
-              <w:instrText xml:space="preserve"> PAGEREF _Toc65414515 \h </w:instrText>
+              <w:instrText xml:space="preserve"> PAGEREF _Toc66903277 \h </w:instrText>
             </w:r>
             <w:r>
               <w:rPr>
@@ -3584,7 +3654,7 @@
                 <w:noProof/>
                 <w:webHidden/>
               </w:rPr>
-              <w:t>14</w:t>
+              <w:t>15</w:t>
             </w:r>
             <w:r>
               <w:rPr>
@@ -3607,7 +3677,7 @@
               <w:lang w:eastAsia="fr-FR"/>
             </w:rPr>
           </w:pPr>
-          <w:hyperlink w:anchor="_Toc65414516" w:history="1">
+          <w:hyperlink w:anchor="_Toc66903278" w:history="1">
             <w:r>
               <w:rPr>
                 <w:rStyle w:val="Lienhypertexte"/>
@@ -3635,7 +3705,7 @@
                 <w:noProof/>
                 <w:webHidden/>
               </w:rPr>
-              <w:instrText xml:space="preserve"> PAGEREF _Toc65414516 \h </w:instrText>
+              <w:instrText xml:space="preserve"> PAGEREF _Toc66903278 \h </w:instrText>
             </w:r>
             <w:r>
               <w:rPr>
@@ -3655,7 +3725,7 @@
                 <w:noProof/>
                 <w:webHidden/>
               </w:rPr>
-              <w:t>14</w:t>
+              <w:t>15</w:t>
             </w:r>
             <w:r>
               <w:rPr>
@@ -3678,7 +3748,7 @@
               <w:lang w:eastAsia="fr-FR"/>
             </w:rPr>
           </w:pPr>
-          <w:hyperlink w:anchor="_Toc65414517" w:history="1">
+          <w:hyperlink w:anchor="_Toc66903279" w:history="1">
             <w:r>
               <w:rPr>
                 <w:rStyle w:val="Lienhypertexte"/>
@@ -3706,7 +3776,7 @@
                 <w:noProof/>
                 <w:webHidden/>
               </w:rPr>
-              <w:instrText xml:space="preserve"> PAGEREF _Toc65414517 \h </w:instrText>
+              <w:instrText xml:space="preserve"> PAGEREF _Toc66903279 \h </w:instrText>
             </w:r>
             <w:r>
               <w:rPr>
@@ -3726,7 +3796,7 @@
                 <w:noProof/>
                 <w:webHidden/>
               </w:rPr>
-              <w:t>14</w:t>
+              <w:t>15</w:t>
             </w:r>
             <w:r>
               <w:rPr>
@@ -3749,7 +3819,7 @@
               <w:lang w:eastAsia="fr-FR"/>
             </w:rPr>
           </w:pPr>
-          <w:hyperlink w:anchor="_Toc65414518" w:history="1">
+          <w:hyperlink w:anchor="_Toc66903280" w:history="1">
             <w:r>
               <w:rPr>
                 <w:rStyle w:val="Lienhypertexte"/>
@@ -3777,7 +3847,7 @@
                 <w:noProof/>
                 <w:webHidden/>
               </w:rPr>
-              <w:instrText xml:space="preserve"> PAGEREF _Toc65414518 \h </w:instrText>
+              <w:instrText xml:space="preserve"> PAGEREF _Toc66903280 \h </w:instrText>
             </w:r>
             <w:r>
               <w:rPr>
@@ -3797,7 +3867,7 @@
                 <w:noProof/>
                 <w:webHidden/>
               </w:rPr>
-              <w:t>14</w:t>
+              <w:t>15</w:t>
             </w:r>
             <w:r>
               <w:rPr>
@@ -3820,7 +3890,7 @@
               <w:lang w:eastAsia="fr-FR"/>
             </w:rPr>
           </w:pPr>
-          <w:hyperlink w:anchor="_Toc65414519" w:history="1">
+          <w:hyperlink w:anchor="_Toc66903281" w:history="1">
             <w:r>
               <w:rPr>
                 <w:rStyle w:val="Lienhypertexte"/>
@@ -3848,7 +3918,7 @@
                 <w:noProof/>
                 <w:webHidden/>
               </w:rPr>
-              <w:instrText xml:space="preserve"> PAGEREF _Toc65414519 \h </w:instrText>
+              <w:instrText xml:space="preserve"> PAGEREF _Toc66903281 \h </w:instrText>
             </w:r>
             <w:r>
               <w:rPr>
@@ -3868,7 +3938,7 @@
                 <w:noProof/>
                 <w:webHidden/>
               </w:rPr>
-              <w:t>15</w:t>
+              <w:t>16</w:t>
             </w:r>
             <w:r>
               <w:rPr>
@@ -3891,7 +3961,7 @@
               <w:lang w:eastAsia="fr-FR"/>
             </w:rPr>
           </w:pPr>
-          <w:hyperlink w:anchor="_Toc65414520" w:history="1">
+          <w:hyperlink w:anchor="_Toc66903282" w:history="1">
             <w:r>
               <w:rPr>
                 <w:rStyle w:val="Lienhypertexte"/>
@@ -3919,7 +3989,7 @@
                 <w:noProof/>
                 <w:webHidden/>
               </w:rPr>
-              <w:instrText xml:space="preserve"> PAGEREF _Toc65414520 \h </w:instrText>
+              <w:instrText xml:space="preserve"> PAGEREF _Toc66903282 \h </w:instrText>
             </w:r>
             <w:r>
               <w:rPr>
@@ -3939,7 +4009,7 @@
                 <w:noProof/>
                 <w:webHidden/>
               </w:rPr>
-              <w:t>15</w:t>
+              <w:t>16</w:t>
             </w:r>
             <w:r>
               <w:rPr>
@@ -3962,7 +4032,7 @@
               <w:lang w:eastAsia="fr-FR"/>
             </w:rPr>
           </w:pPr>
-          <w:hyperlink w:anchor="_Toc65414521" w:history="1">
+          <w:hyperlink w:anchor="_Toc66903283" w:history="1">
             <w:r>
               <w:rPr>
                 <w:rStyle w:val="Lienhypertexte"/>
@@ -3990,7 +4060,7 @@
                 <w:noProof/>
                 <w:webHidden/>
               </w:rPr>
-              <w:instrText xml:space="preserve"> PAGEREF _Toc65414521 \h </w:instrText>
+              <w:instrText xml:space="preserve"> PAGEREF _Toc66903283 \h </w:instrText>
             </w:r>
             <w:r>
               <w:rPr>
@@ -4010,7 +4080,7 @@
                 <w:noProof/>
                 <w:webHidden/>
               </w:rPr>
-              <w:t>15</w:t>
+              <w:t>16</w:t>
             </w:r>
             <w:r>
               <w:rPr>
@@ -4033,7 +4103,7 @@
               <w:lang w:eastAsia="fr-FR"/>
             </w:rPr>
           </w:pPr>
-          <w:hyperlink w:anchor="_Toc65414522" w:history="1">
+          <w:hyperlink w:anchor="_Toc66903284" w:history="1">
             <w:r>
               <w:rPr>
                 <w:rStyle w:val="Lienhypertexte"/>
@@ -4061,7 +4131,7 @@
                 <w:noProof/>
                 <w:webHidden/>
               </w:rPr>
-              <w:instrText xml:space="preserve"> PAGEREF _Toc65414522 \h </w:instrText>
+              <w:instrText xml:space="preserve"> PAGEREF _Toc66903284 \h </w:instrText>
             </w:r>
             <w:r>
               <w:rPr>
@@ -4081,7 +4151,7 @@
                 <w:noProof/>
                 <w:webHidden/>
               </w:rPr>
-              <w:t>15</w:t>
+              <w:t>16</w:t>
             </w:r>
             <w:r>
               <w:rPr>
@@ -4104,7 +4174,7 @@
               <w:lang w:eastAsia="fr-FR"/>
             </w:rPr>
           </w:pPr>
-          <w:hyperlink w:anchor="_Toc65414523" w:history="1">
+          <w:hyperlink w:anchor="_Toc66903285" w:history="1">
             <w:r>
               <w:rPr>
                 <w:rStyle w:val="Lienhypertexte"/>
@@ -4132,7 +4202,7 @@
                 <w:noProof/>
                 <w:webHidden/>
               </w:rPr>
-              <w:instrText xml:space="preserve"> PAGEREF _Toc65414523 \h </w:instrText>
+              <w:instrText xml:space="preserve"> PAGEREF _Toc66903285 \h </w:instrText>
             </w:r>
             <w:r>
               <w:rPr>
@@ -4152,7 +4222,7 @@
                 <w:noProof/>
                 <w:webHidden/>
               </w:rPr>
-              <w:t>15</w:t>
+              <w:t>16</w:t>
             </w:r>
             <w:r>
               <w:rPr>
@@ -4175,7 +4245,7 @@
               <w:lang w:eastAsia="fr-FR"/>
             </w:rPr>
           </w:pPr>
-          <w:hyperlink w:anchor="_Toc65414524" w:history="1">
+          <w:hyperlink w:anchor="_Toc66903286" w:history="1">
             <w:r>
               <w:rPr>
                 <w:rStyle w:val="Lienhypertexte"/>
@@ -4203,7 +4273,7 @@
                 <w:noProof/>
                 <w:webHidden/>
               </w:rPr>
-              <w:instrText xml:space="preserve"> PAGEREF _Toc65414524 \h </w:instrText>
+              <w:instrText xml:space="preserve"> PAGEREF _Toc66903286 \h </w:instrText>
             </w:r>
             <w:r>
               <w:rPr>
@@ -4223,7 +4293,7 @@
                 <w:noProof/>
                 <w:webHidden/>
               </w:rPr>
-              <w:t>15</w:t>
+              <w:t>16</w:t>
             </w:r>
             <w:r>
               <w:rPr>
@@ -4246,7 +4316,7 @@
               <w:lang w:eastAsia="fr-FR"/>
             </w:rPr>
           </w:pPr>
-          <w:hyperlink w:anchor="_Toc65414525" w:history="1">
+          <w:hyperlink w:anchor="_Toc66903287" w:history="1">
             <w:r>
               <w:rPr>
                 <w:rStyle w:val="Lienhypertexte"/>
@@ -4274,7 +4344,7 @@
                 <w:noProof/>
                 <w:webHidden/>
               </w:rPr>
-              <w:instrText xml:space="preserve"> PAGEREF _Toc65414525 \h </w:instrText>
+              <w:instrText xml:space="preserve"> PAGEREF _Toc66903287 \h </w:instrText>
             </w:r>
             <w:r>
               <w:rPr>
@@ -4294,7 +4364,7 @@
                 <w:noProof/>
                 <w:webHidden/>
               </w:rPr>
-              <w:t>16</w:t>
+              <w:t>17</w:t>
             </w:r>
             <w:r>
               <w:rPr>
@@ -4317,7 +4387,7 @@
               <w:lang w:eastAsia="fr-FR"/>
             </w:rPr>
           </w:pPr>
-          <w:hyperlink w:anchor="_Toc65414526" w:history="1">
+          <w:hyperlink w:anchor="_Toc66903288" w:history="1">
             <w:r>
               <w:rPr>
                 <w:rStyle w:val="Lienhypertexte"/>
@@ -4345,7 +4415,7 @@
                 <w:noProof/>
                 <w:webHidden/>
               </w:rPr>
-              <w:instrText xml:space="preserve"> PAGEREF _Toc65414526 \h </w:instrText>
+              <w:instrText xml:space="preserve"> PAGEREF _Toc66903288 \h </w:instrText>
             </w:r>
             <w:r>
               <w:rPr>
@@ -4365,7 +4435,7 @@
                 <w:noProof/>
                 <w:webHidden/>
               </w:rPr>
-              <w:t>17</w:t>
+              <w:t>18</w:t>
             </w:r>
             <w:r>
               <w:rPr>
@@ -4388,7 +4458,7 @@
               <w:lang w:eastAsia="fr-FR"/>
             </w:rPr>
           </w:pPr>
-          <w:hyperlink w:anchor="_Toc65414527" w:history="1">
+          <w:hyperlink w:anchor="_Toc66903289" w:history="1">
             <w:r>
               <w:rPr>
                 <w:rStyle w:val="Lienhypertexte"/>
@@ -4416,7 +4486,7 @@
                 <w:noProof/>
                 <w:webHidden/>
               </w:rPr>
-              <w:instrText xml:space="preserve"> PAGEREF _Toc65414527 \h </w:instrText>
+              <w:instrText xml:space="preserve"> PAGEREF _Toc66903289 \h </w:instrText>
             </w:r>
             <w:r>
               <w:rPr>
@@ -4436,7 +4506,7 @@
                 <w:noProof/>
                 <w:webHidden/>
               </w:rPr>
-              <w:t>18</w:t>
+              <w:t>19</w:t>
             </w:r>
             <w:r>
               <w:rPr>
@@ -4459,7 +4529,7 @@
               <w:lang w:eastAsia="fr-FR"/>
             </w:rPr>
           </w:pPr>
-          <w:hyperlink w:anchor="_Toc65414528" w:history="1">
+          <w:hyperlink w:anchor="_Toc66903290" w:history="1">
             <w:r>
               <w:rPr>
                 <w:rStyle w:val="Lienhypertexte"/>
@@ -4487,7 +4557,7 @@
                 <w:noProof/>
                 <w:webHidden/>
               </w:rPr>
-              <w:instrText xml:space="preserve"> PAGEREF _Toc65414528 \h </w:instrText>
+              <w:instrText xml:space="preserve"> PAGEREF _Toc66903290 \h </w:instrText>
             </w:r>
             <w:r>
               <w:rPr>
@@ -4507,7 +4577,7 @@
                 <w:noProof/>
                 <w:webHidden/>
               </w:rPr>
-              <w:t>18</w:t>
+              <w:t>19</w:t>
             </w:r>
             <w:r>
               <w:rPr>
@@ -4530,7 +4600,7 @@
               <w:lang w:eastAsia="fr-FR"/>
             </w:rPr>
           </w:pPr>
-          <w:hyperlink w:anchor="_Toc65414529" w:history="1">
+          <w:hyperlink w:anchor="_Toc66903291" w:history="1">
             <w:r>
               <w:rPr>
                 <w:rStyle w:val="Lienhypertexte"/>
@@ -4558,7 +4628,7 @@
                 <w:noProof/>
                 <w:webHidden/>
               </w:rPr>
-              <w:instrText xml:space="preserve"> PAGEREF _Toc65414529 \h </w:instrText>
+              <w:instrText xml:space="preserve"> PAGEREF _Toc66903291 \h </w:instrText>
             </w:r>
             <w:r>
               <w:rPr>
@@ -4578,7 +4648,7 @@
                 <w:noProof/>
                 <w:webHidden/>
               </w:rPr>
-              <w:t>19</w:t>
+              <w:t>20</w:t>
             </w:r>
             <w:r>
               <w:rPr>
@@ -4602,7 +4672,7 @@
               <w:lang w:eastAsia="fr-FR"/>
             </w:rPr>
           </w:pPr>
-          <w:hyperlink w:anchor="_Toc65414530" w:history="1">
+          <w:hyperlink w:anchor="_Toc66903292" w:history="1">
             <w:r>
               <w:rPr>
                 <w:rStyle w:val="Lienhypertexte"/>
@@ -4647,7 +4717,7 @@
                 <w:noProof/>
                 <w:webHidden/>
               </w:rPr>
-              <w:instrText xml:space="preserve"> PAGEREF _Toc65414530 \h </w:instrText>
+              <w:instrText xml:space="preserve"> PAGEREF _Toc66903292 \h </w:instrText>
             </w:r>
             <w:r>
               <w:rPr>
@@ -4667,7 +4737,7 @@
                 <w:noProof/>
                 <w:webHidden/>
               </w:rPr>
-              <w:t>19</w:t>
+              <w:t>20</w:t>
             </w:r>
             <w:r>
               <w:rPr>
@@ -4691,7 +4761,7 @@
               <w:lang w:eastAsia="fr-FR"/>
             </w:rPr>
           </w:pPr>
-          <w:hyperlink w:anchor="_Toc65414531" w:history="1">
+          <w:hyperlink w:anchor="_Toc66903293" w:history="1">
             <w:r>
               <w:rPr>
                 <w:rStyle w:val="Lienhypertexte"/>
@@ -4736,7 +4806,7 @@
                 <w:noProof/>
                 <w:webHidden/>
               </w:rPr>
-              <w:instrText xml:space="preserve"> PAGEREF _Toc65414531 \h </w:instrText>
+              <w:instrText xml:space="preserve"> PAGEREF _Toc66903293 \h </w:instrText>
             </w:r>
             <w:r>
               <w:rPr>
@@ -4756,7 +4826,7 @@
                 <w:noProof/>
                 <w:webHidden/>
               </w:rPr>
-              <w:t>19</w:t>
+              <w:t>20</w:t>
             </w:r>
             <w:r>
               <w:rPr>
@@ -4780,7 +4850,7 @@
               <w:lang w:eastAsia="fr-FR"/>
             </w:rPr>
           </w:pPr>
-          <w:hyperlink w:anchor="_Toc65414532" w:history="1">
+          <w:hyperlink w:anchor="_Toc66903294" w:history="1">
             <w:r>
               <w:rPr>
                 <w:rStyle w:val="Lienhypertexte"/>
@@ -4825,7 +4895,7 @@
                 <w:noProof/>
                 <w:webHidden/>
               </w:rPr>
-              <w:instrText xml:space="preserve"> PAGEREF _Toc65414532 \h </w:instrText>
+              <w:instrText xml:space="preserve"> PAGEREF _Toc66903294 \h </w:instrText>
             </w:r>
             <w:r>
               <w:rPr>
@@ -4845,7 +4915,7 @@
                 <w:noProof/>
                 <w:webHidden/>
               </w:rPr>
-              <w:t>19</w:t>
+              <w:t>20</w:t>
             </w:r>
             <w:r>
               <w:rPr>
@@ -4869,7 +4939,7 @@
               <w:lang w:eastAsia="fr-FR"/>
             </w:rPr>
           </w:pPr>
-          <w:hyperlink w:anchor="_Toc65414533" w:history="1">
+          <w:hyperlink w:anchor="_Toc66903295" w:history="1">
             <w:r>
               <w:rPr>
                 <w:rStyle w:val="Lienhypertexte"/>
@@ -4914,7 +4984,7 @@
                 <w:noProof/>
                 <w:webHidden/>
               </w:rPr>
-              <w:instrText xml:space="preserve"> PAGEREF _Toc65414533 \h </w:instrText>
+              <w:instrText xml:space="preserve"> PAGEREF _Toc66903295 \h </w:instrText>
             </w:r>
             <w:r>
               <w:rPr>
@@ -4934,7 +5004,7 @@
                 <w:noProof/>
                 <w:webHidden/>
               </w:rPr>
-              <w:t>19</w:t>
+              <w:t>20</w:t>
             </w:r>
             <w:r>
               <w:rPr>
@@ -4957,7 +5027,7 @@
               <w:lang w:eastAsia="fr-FR"/>
             </w:rPr>
           </w:pPr>
-          <w:hyperlink w:anchor="_Toc65414534" w:history="1">
+          <w:hyperlink w:anchor="_Toc66903296" w:history="1">
             <w:r>
               <w:rPr>
                 <w:rStyle w:val="Lienhypertexte"/>
@@ -4984,7 +5054,7 @@
                 <w:noProof/>
                 <w:webHidden/>
               </w:rPr>
-              <w:instrText xml:space="preserve"> PAGEREF _Toc65414534 \h </w:instrText>
+              <w:instrText xml:space="preserve"> PAGEREF _Toc66903296 \h </w:instrText>
             </w:r>
             <w:r>
               <w:rPr>
@@ -5004,7 +5074,7 @@
                 <w:noProof/>
                 <w:webHidden/>
               </w:rPr>
-              <w:t>19</w:t>
+              <w:t>20</w:t>
             </w:r>
             <w:r>
               <w:rPr>
@@ -5027,7 +5097,7 @@
               <w:lang w:eastAsia="fr-FR"/>
             </w:rPr>
           </w:pPr>
-          <w:hyperlink w:anchor="_Toc65414535" w:history="1">
+          <w:hyperlink w:anchor="_Toc66903297" w:history="1">
             <w:r>
               <w:rPr>
                 <w:rStyle w:val="Lienhypertexte"/>
@@ -5055,7 +5125,7 @@
                 <w:noProof/>
                 <w:webHidden/>
               </w:rPr>
-              <w:instrText xml:space="preserve"> PAGEREF _Toc65414535 \h </w:instrText>
+              <w:instrText xml:space="preserve"> PAGEREF _Toc66903297 \h </w:instrText>
             </w:r>
             <w:r>
               <w:rPr>
@@ -5075,7 +5145,7 @@
                 <w:noProof/>
                 <w:webHidden/>
               </w:rPr>
-              <w:t>20</w:t>
+              <w:t>21</w:t>
             </w:r>
             <w:r>
               <w:rPr>
@@ -5098,7 +5168,7 @@
               <w:lang w:eastAsia="fr-FR"/>
             </w:rPr>
           </w:pPr>
-          <w:hyperlink w:anchor="_Toc65414536" w:history="1">
+          <w:hyperlink w:anchor="_Toc66903298" w:history="1">
             <w:r>
               <w:rPr>
                 <w:rStyle w:val="Lienhypertexte"/>
@@ -5126,7 +5196,7 @@
                 <w:noProof/>
                 <w:webHidden/>
               </w:rPr>
-              <w:instrText xml:space="preserve"> PAGEREF _Toc65414536 \h </w:instrText>
+              <w:instrText xml:space="preserve"> PAGEREF _Toc66903298 \h </w:instrText>
             </w:r>
             <w:r>
               <w:rPr>
@@ -5146,7 +5216,7 @@
                 <w:noProof/>
                 <w:webHidden/>
               </w:rPr>
-              <w:t>20</w:t>
+              <w:t>21</w:t>
             </w:r>
             <w:r>
               <w:rPr>
@@ -5169,7 +5239,7 @@
               <w:lang w:eastAsia="fr-FR"/>
             </w:rPr>
           </w:pPr>
-          <w:hyperlink w:anchor="_Toc65414537" w:history="1">
+          <w:hyperlink w:anchor="_Toc66903299" w:history="1">
             <w:r>
               <w:rPr>
                 <w:rStyle w:val="Lienhypertexte"/>
@@ -5197,7 +5267,7 @@
                 <w:noProof/>
                 <w:webHidden/>
               </w:rPr>
-              <w:instrText xml:space="preserve"> PAGEREF _Toc65414537 \h </w:instrText>
+              <w:instrText xml:space="preserve"> PAGEREF _Toc66903299 \h </w:instrText>
             </w:r>
             <w:r>
               <w:rPr>
@@ -5217,7 +5287,7 @@
                 <w:noProof/>
                 <w:webHidden/>
               </w:rPr>
-              <w:t>20</w:t>
+              <w:t>21</w:t>
             </w:r>
             <w:r>
               <w:rPr>
@@ -5240,7 +5310,7 @@
               <w:lang w:eastAsia="fr-FR"/>
             </w:rPr>
           </w:pPr>
-          <w:hyperlink w:anchor="_Toc65414538" w:history="1">
+          <w:hyperlink w:anchor="_Toc66903300" w:history="1">
             <w:r>
               <w:rPr>
                 <w:rStyle w:val="Lienhypertexte"/>
@@ -5268,7 +5338,7 @@
                 <w:noProof/>
                 <w:webHidden/>
               </w:rPr>
-              <w:instrText xml:space="preserve"> PAGEREF _Toc65414538 \h </w:instrText>
+              <w:instrText xml:space="preserve"> PAGEREF _Toc66903300 \h </w:instrText>
             </w:r>
             <w:r>
               <w:rPr>
@@ -5288,7 +5358,7 @@
                 <w:noProof/>
                 <w:webHidden/>
               </w:rPr>
-              <w:t>21</w:t>
+              <w:t>22</w:t>
             </w:r>
             <w:r>
               <w:rPr>
@@ -5311,7 +5381,7 @@
               <w:lang w:eastAsia="fr-FR"/>
             </w:rPr>
           </w:pPr>
-          <w:hyperlink w:anchor="_Toc65414539" w:history="1">
+          <w:hyperlink w:anchor="_Toc66903301" w:history="1">
             <w:r>
               <w:rPr>
                 <w:rStyle w:val="Lienhypertexte"/>
@@ -5339,7 +5409,7 @@
                 <w:noProof/>
                 <w:webHidden/>
               </w:rPr>
-              <w:instrText xml:space="preserve"> PAGEREF _Toc65414539 \h </w:instrText>
+              <w:instrText xml:space="preserve"> PAGEREF _Toc66903301 \h </w:instrText>
             </w:r>
             <w:r>
               <w:rPr>
@@ -5359,7 +5429,7 @@
                 <w:noProof/>
                 <w:webHidden/>
               </w:rPr>
-              <w:t>23</w:t>
+              <w:t>24</w:t>
             </w:r>
             <w:r>
               <w:rPr>
@@ -5382,7 +5452,7 @@
               <w:lang w:eastAsia="fr-FR"/>
             </w:rPr>
           </w:pPr>
-          <w:hyperlink w:anchor="_Toc65414540" w:history="1">
+          <w:hyperlink w:anchor="_Toc66903302" w:history="1">
             <w:r>
               <w:rPr>
                 <w:rStyle w:val="Lienhypertexte"/>
@@ -5410,7 +5480,7 @@
                 <w:noProof/>
                 <w:webHidden/>
               </w:rPr>
-              <w:instrText xml:space="preserve"> PAGEREF _Toc65414540 \h </w:instrText>
+              <w:instrText xml:space="preserve"> PAGEREF _Toc66903302 \h </w:instrText>
             </w:r>
             <w:r>
               <w:rPr>
@@ -5430,7 +5500,7 @@
                 <w:noProof/>
                 <w:webHidden/>
               </w:rPr>
-              <w:t>25</w:t>
+              <w:t>26</w:t>
             </w:r>
             <w:r>
               <w:rPr>
@@ -5453,7 +5523,7 @@
               <w:lang w:eastAsia="fr-FR"/>
             </w:rPr>
           </w:pPr>
-          <w:hyperlink w:anchor="_Toc65414541" w:history="1">
+          <w:hyperlink w:anchor="_Toc66903303" w:history="1">
             <w:r>
               <w:rPr>
                 <w:rStyle w:val="Lienhypertexte"/>
@@ -5481,7 +5551,7 @@
                 <w:noProof/>
                 <w:webHidden/>
               </w:rPr>
-              <w:instrText xml:space="preserve"> PAGEREF _Toc65414541 \h </w:instrText>
+              <w:instrText xml:space="preserve"> PAGEREF _Toc66903303 \h </w:instrText>
             </w:r>
             <w:r>
               <w:rPr>
@@ -5501,7 +5571,7 @@
                 <w:noProof/>
                 <w:webHidden/>
               </w:rPr>
-              <w:t>25</w:t>
+              <w:t>26</w:t>
             </w:r>
             <w:r>
               <w:rPr>
@@ -5525,7 +5595,7 @@
               <w:lang w:eastAsia="fr-FR"/>
             </w:rPr>
           </w:pPr>
-          <w:hyperlink w:anchor="_Toc65414542" w:history="1">
+          <w:hyperlink w:anchor="_Toc66903304" w:history="1">
             <w:r>
               <w:rPr>
                 <w:rStyle w:val="Lienhypertexte"/>
@@ -5570,7 +5640,7 @@
                 <w:noProof/>
                 <w:webHidden/>
               </w:rPr>
-              <w:instrText xml:space="preserve"> PAGEREF _Toc65414542 \h </w:instrText>
+              <w:instrText xml:space="preserve"> PAGEREF _Toc66903304 \h </w:instrText>
             </w:r>
             <w:r>
               <w:rPr>
@@ -5590,7 +5660,7 @@
                 <w:noProof/>
                 <w:webHidden/>
               </w:rPr>
-              <w:t>25</w:t>
+              <w:t>26</w:t>
             </w:r>
             <w:r>
               <w:rPr>
@@ -5613,7 +5683,7 @@
               <w:lang w:eastAsia="fr-FR"/>
             </w:rPr>
           </w:pPr>
-          <w:hyperlink w:anchor="_Toc65414543" w:history="1">
+          <w:hyperlink w:anchor="_Toc66903305" w:history="1">
             <w:r>
               <w:rPr>
                 <w:rStyle w:val="Lienhypertexte"/>
@@ -5641,7 +5711,7 @@
                 <w:noProof/>
                 <w:webHidden/>
               </w:rPr>
-              <w:instrText xml:space="preserve"> PAGEREF _Toc65414543 \h </w:instrText>
+              <w:instrText xml:space="preserve"> PAGEREF _Toc66903305 \h </w:instrText>
             </w:r>
             <w:r>
               <w:rPr>
@@ -5661,7 +5731,7 @@
                 <w:noProof/>
                 <w:webHidden/>
               </w:rPr>
-              <w:t>25</w:t>
+              <w:t>26</w:t>
             </w:r>
             <w:r>
               <w:rPr>
@@ -5685,7 +5755,7 @@
               <w:lang w:eastAsia="fr-FR"/>
             </w:rPr>
           </w:pPr>
-          <w:hyperlink w:anchor="_Toc65414544" w:history="1">
+          <w:hyperlink w:anchor="_Toc66903306" w:history="1">
             <w:r>
               <w:rPr>
                 <w:rStyle w:val="Lienhypertexte"/>
@@ -5730,7 +5800,7 @@
                 <w:noProof/>
                 <w:webHidden/>
               </w:rPr>
-              <w:instrText xml:space="preserve"> PAGEREF _Toc65414544 \h </w:instrText>
+              <w:instrText xml:space="preserve"> PAGEREF _Toc66903306 \h </w:instrText>
             </w:r>
             <w:r>
               <w:rPr>
@@ -5750,7 +5820,7 @@
                 <w:noProof/>
                 <w:webHidden/>
               </w:rPr>
-              <w:t>26</w:t>
+              <w:t>27</w:t>
             </w:r>
             <w:r>
               <w:rPr>
@@ -5774,7 +5844,7 @@
               <w:lang w:eastAsia="fr-FR"/>
             </w:rPr>
           </w:pPr>
-          <w:hyperlink w:anchor="_Toc65414545" w:history="1">
+          <w:hyperlink w:anchor="_Toc66903307" w:history="1">
             <w:r>
               <w:rPr>
                 <w:rStyle w:val="Lienhypertexte"/>
@@ -5819,7 +5889,7 @@
                 <w:noProof/>
                 <w:webHidden/>
               </w:rPr>
-              <w:instrText xml:space="preserve"> PAGEREF _Toc65414545 \h </w:instrText>
+              <w:instrText xml:space="preserve"> PAGEREF _Toc66903307 \h </w:instrText>
             </w:r>
             <w:r>
               <w:rPr>
@@ -5839,7 +5909,7 @@
                 <w:noProof/>
                 <w:webHidden/>
               </w:rPr>
-              <w:t>26</w:t>
+              <w:t>27</w:t>
             </w:r>
             <w:r>
               <w:rPr>
@@ -5863,7 +5933,7 @@
               <w:lang w:eastAsia="fr-FR"/>
             </w:rPr>
           </w:pPr>
-          <w:hyperlink w:anchor="_Toc65414546" w:history="1">
+          <w:hyperlink w:anchor="_Toc66903308" w:history="1">
             <w:r>
               <w:rPr>
                 <w:rStyle w:val="Lienhypertexte"/>
@@ -5908,7 +5978,7 @@
                 <w:noProof/>
                 <w:webHidden/>
               </w:rPr>
-              <w:instrText xml:space="preserve"> PAGEREF _Toc65414546 \h </w:instrText>
+              <w:instrText xml:space="preserve"> PAGEREF _Toc66903308 \h </w:instrText>
             </w:r>
             <w:r>
               <w:rPr>
@@ -5928,7 +5998,7 @@
                 <w:noProof/>
                 <w:webHidden/>
               </w:rPr>
-              <w:t>26</w:t>
+              <w:t>27</w:t>
             </w:r>
             <w:r>
               <w:rPr>
@@ -5952,7 +6022,7 @@
               <w:lang w:eastAsia="fr-FR"/>
             </w:rPr>
           </w:pPr>
-          <w:hyperlink w:anchor="_Toc65414547" w:history="1">
+          <w:hyperlink w:anchor="_Toc66903309" w:history="1">
             <w:r>
               <w:rPr>
                 <w:rStyle w:val="Lienhypertexte"/>
@@ -5997,7 +6067,7 @@
                 <w:noProof/>
                 <w:webHidden/>
               </w:rPr>
-              <w:instrText xml:space="preserve"> PAGEREF _Toc65414547 \h </w:instrText>
+              <w:instrText xml:space="preserve"> PAGEREF _Toc66903309 \h </w:instrText>
             </w:r>
             <w:r>
               <w:rPr>
@@ -6017,7 +6087,7 @@
                 <w:noProof/>
                 <w:webHidden/>
               </w:rPr>
-              <w:t>26</w:t>
+              <w:t>27</w:t>
             </w:r>
             <w:r>
               <w:rPr>
@@ -6041,7 +6111,7 @@
               <w:lang w:eastAsia="fr-FR"/>
             </w:rPr>
           </w:pPr>
-          <w:hyperlink w:anchor="_Toc65414548" w:history="1">
+          <w:hyperlink w:anchor="_Toc66903310" w:history="1">
             <w:r>
               <w:rPr>
                 <w:rStyle w:val="Lienhypertexte"/>
@@ -6086,7 +6156,7 @@
                 <w:noProof/>
                 <w:webHidden/>
               </w:rPr>
-              <w:instrText xml:space="preserve"> PAGEREF _Toc65414548 \h </w:instrText>
+              <w:instrText xml:space="preserve"> PAGEREF _Toc66903310 \h </w:instrText>
             </w:r>
             <w:r>
               <w:rPr>
@@ -6106,7 +6176,7 @@
                 <w:noProof/>
                 <w:webHidden/>
               </w:rPr>
-              <w:t>26</w:t>
+              <w:t>27</w:t>
             </w:r>
             <w:r>
               <w:rPr>
@@ -6130,7 +6200,7 @@
               <w:lang w:eastAsia="fr-FR"/>
             </w:rPr>
           </w:pPr>
-          <w:hyperlink w:anchor="_Toc65414549" w:history="1">
+          <w:hyperlink w:anchor="_Toc66903311" w:history="1">
             <w:r>
               <w:rPr>
                 <w:rStyle w:val="Lienhypertexte"/>
@@ -6175,7 +6245,7 @@
                 <w:noProof/>
                 <w:webHidden/>
               </w:rPr>
-              <w:instrText xml:space="preserve"> PAGEREF _Toc65414549 \h </w:instrText>
+              <w:instrText xml:space="preserve"> PAGEREF _Toc66903311 \h </w:instrText>
             </w:r>
             <w:r>
               <w:rPr>
@@ -6195,7 +6265,7 @@
                 <w:noProof/>
                 <w:webHidden/>
               </w:rPr>
-              <w:t>26</w:t>
+              <w:t>27</w:t>
             </w:r>
             <w:r>
               <w:rPr>
@@ -6219,7 +6289,7 @@
               <w:lang w:eastAsia="fr-FR"/>
             </w:rPr>
           </w:pPr>
-          <w:hyperlink w:anchor="_Toc65414550" w:history="1">
+          <w:hyperlink w:anchor="_Toc66903312" w:history="1">
             <w:r>
               <w:rPr>
                 <w:rStyle w:val="Lienhypertexte"/>
@@ -6264,7 +6334,7 @@
                 <w:noProof/>
                 <w:webHidden/>
               </w:rPr>
-              <w:instrText xml:space="preserve"> PAGEREF _Toc65414550 \h </w:instrText>
+              <w:instrText xml:space="preserve"> PAGEREF _Toc66903312 \h </w:instrText>
             </w:r>
             <w:r>
               <w:rPr>
@@ -6284,7 +6354,7 @@
                 <w:noProof/>
                 <w:webHidden/>
               </w:rPr>
-              <w:t>26</w:t>
+              <w:t>27</w:t>
             </w:r>
             <w:r>
               <w:rPr>
@@ -6308,7 +6378,7 @@
               <w:lang w:eastAsia="fr-FR"/>
             </w:rPr>
           </w:pPr>
-          <w:hyperlink w:anchor="_Toc65414551" w:history="1">
+          <w:hyperlink w:anchor="_Toc66903313" w:history="1">
             <w:r>
               <w:rPr>
                 <w:rStyle w:val="Lienhypertexte"/>
@@ -6353,7 +6423,7 @@
                 <w:noProof/>
                 <w:webHidden/>
               </w:rPr>
-              <w:instrText xml:space="preserve"> PAGEREF _Toc65414551 \h </w:instrText>
+              <w:instrText xml:space="preserve"> PAGEREF _Toc66903313 \h </w:instrText>
             </w:r>
             <w:r>
               <w:rPr>
@@ -6373,7 +6443,7 @@
                 <w:noProof/>
                 <w:webHidden/>
               </w:rPr>
-              <w:t>26</w:t>
+              <w:t>27</w:t>
             </w:r>
             <w:r>
               <w:rPr>
@@ -6397,7 +6467,7 @@
               <w:lang w:eastAsia="fr-FR"/>
             </w:rPr>
           </w:pPr>
-          <w:hyperlink w:anchor="_Toc65414552" w:history="1">
+          <w:hyperlink w:anchor="_Toc66903314" w:history="1">
             <w:r>
               <w:rPr>
                 <w:rStyle w:val="Lienhypertexte"/>
@@ -6442,7 +6512,7 @@
                 <w:noProof/>
                 <w:webHidden/>
               </w:rPr>
-              <w:instrText xml:space="preserve"> PAGEREF _Toc65414552 \h </w:instrText>
+              <w:instrText xml:space="preserve"> PAGEREF _Toc66903314 \h </w:instrText>
             </w:r>
             <w:r>
               <w:rPr>
@@ -6462,7 +6532,7 @@
                 <w:noProof/>
                 <w:webHidden/>
               </w:rPr>
-              <w:t>26</w:t>
+              <w:t>27</w:t>
             </w:r>
             <w:r>
               <w:rPr>
@@ -6486,7 +6556,7 @@
               <w:lang w:eastAsia="fr-FR"/>
             </w:rPr>
           </w:pPr>
-          <w:hyperlink w:anchor="_Toc65414553" w:history="1">
+          <w:hyperlink w:anchor="_Toc66903315" w:history="1">
             <w:r>
               <w:rPr>
                 <w:rStyle w:val="Lienhypertexte"/>
@@ -6531,7 +6601,7 @@
                 <w:noProof/>
                 <w:webHidden/>
               </w:rPr>
-              <w:instrText xml:space="preserve"> PAGEREF _Toc65414553 \h </w:instrText>
+              <w:instrText xml:space="preserve"> PAGEREF _Toc66903315 \h </w:instrText>
             </w:r>
             <w:r>
               <w:rPr>
@@ -6551,7 +6621,7 @@
                 <w:noProof/>
                 <w:webHidden/>
               </w:rPr>
-              <w:t>26</w:t>
+              <w:t>27</w:t>
             </w:r>
             <w:r>
               <w:rPr>
@@ -6575,7 +6645,7 @@
               <w:lang w:eastAsia="fr-FR"/>
             </w:rPr>
           </w:pPr>
-          <w:hyperlink w:anchor="_Toc65414554" w:history="1">
+          <w:hyperlink w:anchor="_Toc66903316" w:history="1">
             <w:r>
               <w:rPr>
                 <w:rStyle w:val="Lienhypertexte"/>
@@ -6620,7 +6690,7 @@
                 <w:noProof/>
                 <w:webHidden/>
               </w:rPr>
-              <w:instrText xml:space="preserve"> PAGEREF _Toc65414554 \h </w:instrText>
+              <w:instrText xml:space="preserve"> PAGEREF _Toc66903316 \h </w:instrText>
             </w:r>
             <w:r>
               <w:rPr>
@@ -6640,7 +6710,7 @@
                 <w:noProof/>
                 <w:webHidden/>
               </w:rPr>
-              <w:t>26</w:t>
+              <w:t>27</w:t>
             </w:r>
             <w:r>
               <w:rPr>
@@ -6663,7 +6733,7 @@
               <w:lang w:eastAsia="fr-FR"/>
             </w:rPr>
           </w:pPr>
-          <w:hyperlink w:anchor="_Toc65414555" w:history="1">
+          <w:hyperlink w:anchor="_Toc66903317" w:history="1">
             <w:r>
               <w:rPr>
                 <w:rStyle w:val="Lienhypertexte"/>
@@ -6691,7 +6761,7 @@
                 <w:noProof/>
                 <w:webHidden/>
               </w:rPr>
-              <w:instrText xml:space="preserve"> PAGEREF _Toc65414555 \h </w:instrText>
+              <w:instrText xml:space="preserve"> PAGEREF _Toc66903317 \h </w:instrText>
             </w:r>
             <w:r>
               <w:rPr>
@@ -6711,7 +6781,7 @@
                 <w:noProof/>
                 <w:webHidden/>
               </w:rPr>
-              <w:t>27</w:t>
+              <w:t>28</w:t>
             </w:r>
             <w:r>
               <w:rPr>
@@ -6738,7 +6808,7 @@
       <w:pPr>
         <w:pStyle w:val="Titre11"/>
       </w:pPr>
-      <w:bookmarkStart w:id="1" w:name="_Toc65414467"/>
+      <w:bookmarkStart w:id="1" w:name="_Toc66903228"/>
       <w:r>
         <w:lastRenderedPageBreak/>
         <w:t>General interface</w:t>
@@ -6899,7 +6969,7 @@
       <w:pPr>
         <w:pStyle w:val="Titre21"/>
       </w:pPr>
-      <w:bookmarkStart w:id="2" w:name="_Toc65414468"/>
+      <w:bookmarkStart w:id="2" w:name="_Toc66903229"/>
       <w:r>
         <w:lastRenderedPageBreak/>
         <w:t>File managememt</w:t>
@@ -6910,7 +6980,7 @@
       <w:pPr>
         <w:pStyle w:val="Titre31"/>
       </w:pPr>
-      <w:bookmarkStart w:id="3" w:name="_Toc65414469"/>
+      <w:bookmarkStart w:id="3" w:name="_Toc66903230"/>
       <w:r>
         <w:t>« Read » button</w:t>
       </w:r>
@@ -7283,7 +7353,7 @@
       <w:pPr>
         <w:pStyle w:val="Titre31"/>
       </w:pPr>
-      <w:bookmarkStart w:id="6" w:name="_Toc65414470"/>
+      <w:bookmarkStart w:id="6" w:name="_Toc66903231"/>
       <w:r>
         <w:t>« Create » button</w:t>
       </w:r>
@@ -7383,66 +7453,130 @@
       <w:pPr>
         <w:pStyle w:val="Titre31"/>
       </w:pPr>
-      <w:bookmarkStart w:id="7" w:name="_Toc65414471"/>
+      <w:r>
+        <w:t xml:space="preserve"> </w:t>
+      </w:r>
+      <w:bookmarkStart w:id="7" w:name="_Toc66903232"/>
+      <w:r>
+        <w:t>« Import »</w:t>
+      </w:r>
+      <w:r>
+        <w:t xml:space="preserve"> button</w:t>
+      </w:r>
+      <w:bookmarkEnd w:id="7"/>
+    </w:p>
+    <w:p>
+      <w:r>
+        <w:t>In animation mode, enable to replace an image in the animation. In image mode, same as « Read » button</w:t>
+      </w:r>
+      <w:r>
+        <w:t>.</w:t>
+      </w:r>
+    </w:p>
+    <w:p>
+      <w:pPr>
+        <w:pStyle w:val="Titre31"/>
+      </w:pPr>
       <w:r>
         <w:lastRenderedPageBreak/>
-        <w:t>Bouton « Import »</w:t>
-      </w:r>
-      <w:bookmarkEnd w:id="7"/>
-    </w:p>
-    <w:p>
-      <w:r>
-        <w:t>En mode animation, permet de remplacer une image dans l’animation en cours. En mode image, identique à « Lecture ».</w:t>
+        <w:t xml:space="preserve"> </w:t>
+      </w:r>
+      <w:bookmarkStart w:id="8" w:name="_Toc66903233"/>
+      <w:r>
+        <w:t>« Convert</w:t>
+      </w:r>
+      <w:r>
+        <w:t> »</w:t>
+      </w:r>
+      <w:r>
+        <w:t xml:space="preserve"> button</w:t>
+      </w:r>
+      <w:bookmarkEnd w:id="8"/>
+    </w:p>
+    <w:p>
+      <w:r>
+        <w:t>The « Convert » button convert the read image in a CPC format. The converted picture display in the « Image CPC » window</w:t>
+      </w:r>
+      <w:r>
+        <w:t>.</w:t>
+      </w:r>
+    </w:p>
+    <w:p>
+      <w:r>
+        <w:t>The conversion parameters are on the right of the main interface</w:t>
+      </w:r>
+      <w:r>
+        <w:t>.</w:t>
       </w:r>
     </w:p>
     <w:p>
       <w:pPr>
         <w:pStyle w:val="Titre31"/>
       </w:pPr>
-      <w:bookmarkStart w:id="8" w:name="_Toc65414472"/>
-      <w:r>
-        <w:t>Bouton « Conversion »</w:t>
-      </w:r>
-      <w:bookmarkEnd w:id="8"/>
-    </w:p>
-    <w:p>
-      <w:r>
-        <w:t>Le bouton « Conversion » permet de convertir l’image lue dans un format visualisable sur un CPC. L’image convertie apparaît alors dans la fenêtre nommée « Image CPC ».</w:t>
-      </w:r>
-    </w:p>
-    <w:p>
-      <w:r>
-        <w:t>Les paramètres de conversions se trouvent à droite dans l’interface principale.</w:t>
+      <w:r>
+        <w:t xml:space="preserve"> </w:t>
+      </w:r>
+      <w:bookmarkStart w:id="9" w:name="_Toc66903234"/>
+      <w:r>
+        <w:t>« </w:t>
+      </w:r>
+      <w:r>
+        <w:t>Automatic recalculation</w:t>
+      </w:r>
+      <w:r>
+        <w:t>»</w:t>
+      </w:r>
+      <w:r>
+        <w:t xml:space="preserve"> checkbox</w:t>
+      </w:r>
+      <w:bookmarkEnd w:id="9"/>
+    </w:p>
+    <w:p>
+      <w:r>
+        <w:t xml:space="preserve">If this checkbox is checked, </w:t>
+      </w:r>
+      <w:r>
+        <w:rPr>
+          <w:rStyle w:val="jlqj4b"/>
+          <w:lang/>
+        </w:rPr>
+        <w:t xml:space="preserve">modifying one of the conversion parameters from the main window will automatically restart the conversion of the image to CPC format in the </w:t>
+      </w:r>
+      <w:r>
+        <w:t>« Image CPC » window.</w:t>
+      </w:r>
+      <w:r>
+        <w:tab/>
       </w:r>
     </w:p>
     <w:p>
       <w:pPr>
         <w:pStyle w:val="Titre31"/>
       </w:pPr>
-      <w:bookmarkStart w:id="9" w:name="_Toc65414473"/>
-      <w:r>
-        <w:t>Case à cocher « Recalculer Automatiquement »</w:t>
-      </w:r>
-      <w:bookmarkEnd w:id="9"/>
-    </w:p>
-    <w:p>
-      <w:r>
-        <w:t>Si cette case est cochée, la modification d’un des paramètres de conversion depuis la fenêtre principale relancera automatiquement la conversion de l’image au format CPC dans la fenêtre « « Image CPC »</w:t>
-      </w:r>
-    </w:p>
-    <w:p>
-      <w:pPr>
-        <w:pStyle w:val="Titre31"/>
-      </w:pPr>
-      <w:bookmarkStart w:id="10" w:name="_Toc65414474"/>
-      <w:r>
-        <w:t>Bouton « Enregistrement »</w:t>
+      <w:r>
+        <w:t xml:space="preserve"> </w:t>
+      </w:r>
+      <w:bookmarkStart w:id="10" w:name="_Toc66903235"/>
+      <w:r>
+        <w:t>« </w:t>
+      </w:r>
+      <w:r>
+        <w:t>Save</w:t>
+      </w:r>
+      <w:r>
+        <w:t> »</w:t>
+      </w:r>
+      <w:r>
+        <w:t xml:space="preserve"> button</w:t>
       </w:r>
       <w:bookmarkEnd w:id="10"/>
     </w:p>
     <w:p>
       <w:r>
-        <w:t>Le bouton « Enregistrement » permet d’enregistrer :</w:t>
+        <w:t xml:space="preserve">The save button allows to save </w:t>
+      </w:r>
+      <w:r>
+        <w:t>:</w:t>
       </w:r>
     </w:p>
     <w:p>
@@ -7454,7 +7588,7 @@
         </w:numPr>
       </w:pPr>
       <w:r>
-        <w:t>L’image CPC convertie, dans différents formats possibles</w:t>
+        <w:t>The converted CPC image, in different possible formats</w:t>
       </w:r>
     </w:p>
     <w:p>
@@ -7466,7 +7600,7 @@
         </w:numPr>
       </w:pPr>
       <w:r>
-        <w:t>La palette de l’image au format OCP Art Studio .PAL</w:t>
+        <w:t>The image palette in OCP Art Studio .PAL format</w:t>
       </w:r>
     </w:p>
     <w:p>
@@ -7478,12 +7612,18 @@
         </w:numPr>
       </w:pPr>
       <w:r>
-        <w:t>Les paramètres de conversion, au format XML.</w:t>
-      </w:r>
-    </w:p>
-    <w:p>
-      <w:r>
-        <w:t>Les différents format d’enregistrement sont :</w:t>
+        <w:t>The conversion parameters, in XML format</w:t>
+      </w:r>
+      <w:r>
+        <w:t>.</w:t>
+      </w:r>
+    </w:p>
+    <w:p>
+      <w:r>
+        <w:t xml:space="preserve">The different recording formats are </w:t>
+      </w:r>
+      <w:r>
+        <w:t>:</w:t>
       </w:r>
     </w:p>
     <w:p>
@@ -7502,7 +7642,13 @@
         <w:rPr>
           <w:rStyle w:val="Titre4Car"/>
         </w:rPr>
-        <w:t>Image CPC (SCR)</w:t>
+        <w:t xml:space="preserve">CPC image </w:t>
+      </w:r>
+      <w:r>
+        <w:rPr>
+          <w:rStyle w:val="Titre4Car"/>
+        </w:rPr>
+        <w:t>(SCR)</w:t>
       </w:r>
       <w:bookmarkEnd w:id="11"/>
       <w:r>
@@ -7512,7 +7658,16 @@
         <w:t> </w:t>
       </w:r>
       <w:r>
-        <w:t xml:space="preserve">: sauvegarde l’image générée en mémoire vidéo « brute CPC ». Par exemple, pour une image de résolution standard, il suffira de relire cette image sur un CPC avec la commande Basic : </w:t>
+        <w:t>: sa</w:t>
+      </w:r>
+      <w:r>
+        <w:t>ve</w:t>
+      </w:r>
+      <w:r>
+        <w:t xml:space="preserve"> then generated image in « raw CPC » video memory. For example, for an image of standard resolution, you can reread this image on a CPC with the Basic command :</w:t>
+      </w:r>
+      <w:r>
+        <w:t xml:space="preserve"> </w:t>
       </w:r>
       <w:r>
         <w:rPr>
@@ -7560,7 +7715,19 @@
         <w:rPr>
           <w:rStyle w:val="Titre4Car"/>
         </w:rPr>
-        <w:t>Image Bitmap (.png)</w:t>
+        <w:t xml:space="preserve">Bitmap </w:t>
+      </w:r>
+      <w:r>
+        <w:rPr>
+          <w:rStyle w:val="Titre4Car"/>
+        </w:rPr>
+        <w:t xml:space="preserve">image </w:t>
+      </w:r>
+      <w:r>
+        <w:rPr>
+          <w:rStyle w:val="Titre4Car"/>
+        </w:rPr>
+        <w:t>(.png)</w:t>
       </w:r>
       <w:bookmarkEnd w:id="12"/>
       <w:r>
@@ -7570,7 +7737,10 @@
         <w:t> </w:t>
       </w:r>
       <w:r>
-        <w:t>: sauvegarde l’image générée au format .PNG, pour pouvoir être relue par n’importe quel logiciel d’affichage ou de traitement d’image.</w:t>
+        <w:t xml:space="preserve">: </w:t>
+      </w:r>
+      <w:r>
+        <w:t>save the generated image in .PNG format, so it can be reloader by any display or image processing software.</w:t>
       </w:r>
     </w:p>
     <w:p>
@@ -7586,7 +7756,13 @@
         <w:rPr>
           <w:rStyle w:val="Titre4Car"/>
         </w:rPr>
-        <w:t>Sprite assembleur (.asm)</w:t>
+        <w:t xml:space="preserve">Assembler sprite </w:t>
+      </w:r>
+      <w:r>
+        <w:rPr>
+          <w:rStyle w:val="Titre4Car"/>
+        </w:rPr>
+        <w:t>(.asm)</w:t>
       </w:r>
       <w:bookmarkEnd w:id="13"/>
       <w:r>
@@ -7596,7 +7772,10 @@
         <w:t> </w:t>
       </w:r>
       <w:r>
-        <w:t>: sauvegarde l’image sous forme d’un fichier soure assembleur, en mode « linéaire » (ligne à ligne). Utile pour générer des « Sprites » dans un programme assembleur.</w:t>
+        <w:t xml:space="preserve">: </w:t>
+      </w:r>
+      <w:r>
+        <w:t>Saves the image as assembler source file, in « linear » mode (line by line). Useful for generating « sprites » in an assembly program.</w:t>
       </w:r>
     </w:p>
     <w:p>
@@ -7612,7 +7791,13 @@
         <w:rPr>
           <w:rStyle w:val="Titre4Car"/>
         </w:rPr>
-        <w:t>Sprite assembleur compacté (.asm)</w:t>
+        <w:t xml:space="preserve">Compacted assembler sprite </w:t>
+      </w:r>
+      <w:r>
+        <w:rPr>
+          <w:rStyle w:val="Titre4Car"/>
+        </w:rPr>
+        <w:t>(.asm)</w:t>
       </w:r>
       <w:bookmarkEnd w:id="14"/>
       <w:r>
@@ -7622,7 +7807,10 @@
         <w:t> </w:t>
       </w:r>
       <w:r>
-        <w:t>: sauvegarde l’image sous forme d’un fichier soure assembleur, en mode « linéaire » (ligne à ligne), mais avec les donnés compactées par le compacteur interne.</w:t>
+        <w:t xml:space="preserve">: </w:t>
+      </w:r>
+      <w:r>
+        <w:t>saves the image as an assembler source file, in « linear » mode (line by line), but with the data compacted.</w:t>
       </w:r>
     </w:p>
     <w:p>
@@ -7638,11 +7826,23 @@
         <w:rPr>
           <w:rStyle w:val="Titre4Car"/>
         </w:rPr>
-        <w:t>Ecran compacté (.cmp)</w:t>
+        <w:t xml:space="preserve">Compacted screen </w:t>
+      </w:r>
+      <w:r>
+        <w:rPr>
+          <w:rStyle w:val="Titre4Car"/>
+        </w:rPr>
+        <w:t>(.cmp)</w:t>
       </w:r>
       <w:bookmarkEnd w:id="15"/>
       <w:r>
-        <w:t xml:space="preserve"> : sauvegarde l’image générée en mémoire vidéo « brute CPC », mais compactée par le compacteur interne. L’image pourra être affichée ensuite avec la commande basic : </w:t>
+        <w:t xml:space="preserve"> : </w:t>
+      </w:r>
+      <w:r>
+        <w:t>saves the generated image in « raw CPC » video memory, but compacted. The image can then be displayed with de basic command :</w:t>
+      </w:r>
+      <w:r>
+        <w:t xml:space="preserve"> </w:t>
       </w:r>
       <w:r>
         <w:rPr>
@@ -7679,7 +7879,10 @@
         <w:pStyle w:val="Paragraphedeliste"/>
       </w:pPr>
       <w:r>
-        <w:t xml:space="preserve">Les images sauvegardées en « Ecran compacté » peuvent également être affichée dans un programme Basic avec la syntaxe suivante : </w:t>
+        <w:t xml:space="preserve">The images saved in « Compacted screen » can aslo be displayed in a basic program with the following syntax </w:t>
+      </w:r>
+      <w:r>
+        <w:t xml:space="preserve">: </w:t>
       </w:r>
       <w:r>
         <w:rPr>
@@ -7714,7 +7917,10 @@
         <w:t> :Call &amp;A5C0</w:t>
       </w:r>
       <w:r>
-        <w:t xml:space="preserve"> en utilisant le fait qu’elles seront toutes sauvegardées avec le point d’entrée </w:t>
+        <w:t xml:space="preserve"> </w:t>
+      </w:r>
+      <w:r>
+        <w:t xml:space="preserve">using the fact that they will all be saved with the entry point </w:t>
       </w:r>
       <w:r>
         <w:rPr>
@@ -7723,7 +7929,10 @@
         <w:t>&amp;A5C0</w:t>
       </w:r>
       <w:r>
-        <w:t xml:space="preserve">, et en considérant que l’adresse de début sera toujours supérieure ou égale à &amp;4000 (sauf rares exceptions d’images en overscan avec beaucoup de détail, dans ce cas il suffira d’abaisser la valeur donnée à l’instruction basic </w:t>
+        <w:t xml:space="preserve">, </w:t>
+      </w:r>
+      <w:r>
+        <w:t xml:space="preserve">and considering that the start adress will always be greater than or equal to &amp;4000 (with rare exception of overscan images with a lot of detail, in this case it will suffice to lower the value given to the basic instruction </w:t>
       </w:r>
       <w:r>
         <w:rPr>
@@ -7748,7 +7957,7 @@
           <w:b/>
           <w:i/>
         </w:rPr>
-        <w:t>Cette option peut être intéressante pour un jeu ou un slide-show basic.</w:t>
+        <w:t>This option can be interesting of a game or a basic slide-show.</w:t>
       </w:r>
     </w:p>
     <w:p>
@@ -7760,7 +7969,7 @@
         </w:rPr>
       </w:pPr>
       <w:r>
-        <w:t>Attention cependant, pour pouvoir afficher l’image, il faut que la case à cocher « Inclure le code d’affichage dans l’image » soit coché lors de la sauvegarde.</w:t>
+        <w:t>Be careful, however, to be able to displey the image, the « Include display code in image » checkbox must be checked when saving.</w:t>
       </w:r>
     </w:p>
     <w:p>
@@ -7776,12 +7985,20 @@
         <w:rPr>
           <w:rStyle w:val="Titre4Car"/>
         </w:rPr>
-        <w:lastRenderedPageBreak/>
-        <w:t>Ecran assembleur compacté (.asm)</w:t>
+        <w:t>Compact assembly screen</w:t>
+      </w:r>
+      <w:r>
+        <w:rPr>
+          <w:rStyle w:val="Titre4Car"/>
+        </w:rPr>
+        <w:t xml:space="preserve"> (.asm)</w:t>
       </w:r>
       <w:bookmarkEnd w:id="16"/>
       <w:r>
-        <w:t> : sauvegarde l’image générée en mémoire vidéo « brute CPC », mais compactée par le compacteur interne, et sous forme d’un fichier source assembleur (.ASM)</w:t>
+        <w:t xml:space="preserve"> : </w:t>
+      </w:r>
+      <w:r>
+        <w:t>saves the image generated in « raw CPC » video memory, but compacted, and in the form of an assembler source file (.ASM)</w:t>
       </w:r>
     </w:p>
     <w:p>
@@ -7807,7 +8024,10 @@
         <w:t> </w:t>
       </w:r>
       <w:r>
-        <w:t>: sauvegarde uniquement la palette de l’image générée au format .PAL d’OCP Art Studio.</w:t>
+        <w:t xml:space="preserve">: </w:t>
+      </w:r>
+      <w:r>
+        <w:t>saves only the palette of the generated image in OCP Art Studio .PAL format.</w:t>
       </w:r>
     </w:p>
     <w:p>
@@ -7823,11 +8043,29 @@
         <w:rPr>
           <w:rStyle w:val="Titre4Car"/>
         </w:rPr>
-        <w:t>Animation DeltaPack (.asm)</w:t>
+        <w:t xml:space="preserve">DeltaPack </w:t>
+      </w:r>
+      <w:r>
+        <w:rPr>
+          <w:rStyle w:val="Titre4Car"/>
+        </w:rPr>
+        <w:t xml:space="preserve">animation </w:t>
+      </w:r>
+      <w:r>
+        <w:rPr>
+          <w:rStyle w:val="Titre4Car"/>
+        </w:rPr>
+        <w:t>(.asm)</w:t>
       </w:r>
       <w:bookmarkEnd w:id="18"/>
       <w:r>
-        <w:t> : dans le cas d’un fichier source au format GIF animé, sauvegarde une animation image par image au format assembleur, avec la routine d’affichage de cette animation.</w:t>
+        <w:t xml:space="preserve"> : </w:t>
+      </w:r>
+      <w:r>
+        <w:t>in the case of as source file in animated GIF format, save a frame-by-frame animation in assembler format, with de display routine for this animation</w:t>
+      </w:r>
+      <w:r>
+        <w:t>.</w:t>
       </w:r>
     </w:p>
     <w:p>
@@ -7843,11 +8081,20 @@
         <w:rPr>
           <w:rStyle w:val="Titre4Car"/>
         </w:rPr>
-        <w:t>Animation imp (.imp)</w:t>
+        <w:t xml:space="preserve">imp </w:t>
+      </w:r>
+      <w:r>
+        <w:rPr>
+          <w:rStyle w:val="Titre4Car"/>
+        </w:rPr>
+        <w:t>Animation (.imp)</w:t>
       </w:r>
       <w:bookmarkEnd w:id="19"/>
       <w:r>
-        <w:t> : sauvegarde une animation image par image au format imp d’ImpDraw.</w:t>
+        <w:t xml:space="preserve"> : </w:t>
+      </w:r>
+      <w:r>
+        <w:t>saves frame-by-frame animation in ImpDraw imp format.</w:t>
       </w:r>
     </w:p>
     <w:p>
@@ -7863,7 +8110,13 @@
         <w:rPr>
           <w:rStyle w:val="Titre4Car"/>
         </w:rPr>
-        <w:t>Paramètres (.xml)</w:t>
+        <w:t xml:space="preserve">ConvImgCpc parameters </w:t>
+      </w:r>
+      <w:r>
+        <w:rPr>
+          <w:rStyle w:val="Titre4Car"/>
+        </w:rPr>
+        <w:t>(.xml)</w:t>
       </w:r>
       <w:bookmarkEnd w:id="20"/>
       <w:r>
@@ -7873,7 +8126,10 @@
         <w:t> </w:t>
       </w:r>
       <w:r>
-        <w:t>: sauvegarde la plupart des paramètres utilisés pour la conversion de l’image dans un fichier XML. Ce fichier pourra être relu par la suite pour récupérer l’ensemble des paramètres.</w:t>
+        <w:t xml:space="preserve">: </w:t>
+      </w:r>
+      <w:r>
+        <w:t>saves mots of the settings used for converting the image to an XML file. This file can be re-read later to retrieve all the parameters.</w:t>
       </w:r>
     </w:p>
     <w:p>
@@ -7889,14 +8145,15 @@
           <w:b/>
           <w:i/>
         </w:rPr>
-        <w:t>Une astuce consiste à sauvegarder les paramètres dans un fichier nommé « ConvImgCpc.xml » et de placer ce fichier dans le même dossier que l’application (ConvImgCpc.exe). Ceci permettra à l’application, lors de son prochain démarrage, de lire ce fichier de paramètres et de l’utiliser comme paramètres par défaut.</w:t>
+        <w:lastRenderedPageBreak/>
+        <w:t>One trick is to save the settings in a file named « ConvImgCpc.xml » and place this file in the same folder as the application (ConvImgCpc.exe). This will allow the application, the next time it is started, to read this settings file and use it as default settings.</w:t>
       </w:r>
     </w:p>
     <w:p>
       <w:pPr>
         <w:pStyle w:val="Titre31"/>
       </w:pPr>
-      <w:bookmarkStart w:id="21" w:name="_Toc65414475"/>
+      <w:bookmarkStart w:id="21" w:name="_Toc66903236"/>
       <w:r>
         <w:t>Case à cocher « Inclure  le code d’affichage dans l’image»</w:t>
       </w:r>
@@ -7911,7 +8168,7 @@
       <w:pPr>
         <w:pStyle w:val="Titre31"/>
       </w:pPr>
-      <w:bookmarkStart w:id="22" w:name="_Toc65414476"/>
+      <w:bookmarkStart w:id="22" w:name="_Toc66903237"/>
       <w:r>
         <w:t>Case à cocher « Inclure  la palette dans l’image»</w:t>
       </w:r>
@@ -7932,7 +8189,7 @@
       <w:pPr>
         <w:pStyle w:val="Titre21"/>
       </w:pPr>
-      <w:bookmarkStart w:id="23" w:name="_Toc65414477"/>
+      <w:bookmarkStart w:id="23" w:name="_Toc66903238"/>
       <w:r>
         <w:t>Partie « Résolution CPC »</w:t>
       </w:r>
@@ -7942,7 +8199,7 @@
       <w:pPr>
         <w:pStyle w:val="Titre31"/>
       </w:pPr>
-      <w:bookmarkStart w:id="24" w:name="_Toc65414478"/>
+      <w:bookmarkStart w:id="24" w:name="_Toc66903239"/>
       <w:r>
         <w:t>Champ « Nb Colonnes »</w:t>
       </w:r>
@@ -7962,58 +8219,58 @@
       <w:pPr>
         <w:pStyle w:val="Titre31"/>
       </w:pPr>
-      <w:bookmarkStart w:id="25" w:name="_Toc65414479"/>
+      <w:bookmarkStart w:id="25" w:name="_Toc66903240"/>
+      <w:r>
+        <w:t>Champ « Nb Lignes »</w:t>
+      </w:r>
+      <w:bookmarkEnd w:id="25"/>
+    </w:p>
+    <w:p>
+      <w:r>
+        <w:t>Le champ « Nb Lignes » représente le nombre d’octets (ou de lignes) que l’image fera en hauteur (ce nombre correspond également à la valeur à indiquer au registre 6 du CRTC multipliée par 8). Pour un écran standard CPC, cette valeur est égale à 200. La valeur peut varier de 1 à 272 (272 étant la valeur maximum théorique visible sur un écran CRT).</w:t>
+      </w:r>
+    </w:p>
+    <w:p>
+      <w:r>
+        <w:t>Si la case à cocher « Recalculer automatiquement » est cochée, l’affichage dans la fenêtre « Image CPC » sera redimensionnée en « temps réel » lors d’un changement de cette valeur.</w:t>
+      </w:r>
+    </w:p>
+    <w:p>
+      <w:pPr>
+        <w:pStyle w:val="Titre31"/>
+      </w:pPr>
+      <w:bookmarkStart w:id="26" w:name="_Toc66903241"/>
+      <w:r>
+        <w:t>Bouton « Standard »</w:t>
+      </w:r>
+      <w:bookmarkEnd w:id="26"/>
+    </w:p>
+    <w:p>
+      <w:r>
+        <w:t>Le bouton « Standard » permet de modifier les valeurs à 80 et 200 pour le nombre de lignes et le nombre de colonnes.</w:t>
+      </w:r>
+    </w:p>
+    <w:p>
+      <w:pPr>
+        <w:pStyle w:val="Titre31"/>
+      </w:pPr>
+      <w:bookmarkStart w:id="27" w:name="_Toc66903242"/>
       <w:r>
         <w:lastRenderedPageBreak/>
-        <w:t>Champ « Nb Lignes »</w:t>
-      </w:r>
-      <w:bookmarkEnd w:id="25"/>
-    </w:p>
-    <w:p>
-      <w:r>
-        <w:t>Le champ « Nb Lignes » représente le nombre d’octets (ou de lignes) que l’image fera en hauteur (ce nombre correspond également à la valeur à indiquer au registre 6 du CRTC multipliée par 8). Pour un écran standard CPC, cette valeur est égale à 200. La valeur peut varier de 1 à 272 (272 étant la valeur maximum théorique visible sur un écran CRT).</w:t>
-      </w:r>
-    </w:p>
-    <w:p>
-      <w:r>
-        <w:t>Si la case à cocher « Recalculer automatiquement » est cochée, l’affichage dans la fenêtre « Image CPC » sera redimensionnée en « temps réel » lors d’un changement de cette valeur.</w:t>
+        <w:t>Bouton « Overscan »</w:t>
+      </w:r>
+      <w:bookmarkEnd w:id="27"/>
+    </w:p>
+    <w:p>
+      <w:r>
+        <w:t>Le bouton « Overscan » permet de modifier les valeurs à 96 et 272 pour le nombre de lignes et le nombre de colonnes.</w:t>
       </w:r>
     </w:p>
     <w:p>
       <w:pPr>
         <w:pStyle w:val="Titre31"/>
       </w:pPr>
-      <w:bookmarkStart w:id="26" w:name="_Toc65414480"/>
-      <w:r>
-        <w:t>Bouton « Standard »</w:t>
-      </w:r>
-      <w:bookmarkEnd w:id="26"/>
-    </w:p>
-    <w:p>
-      <w:r>
-        <w:t>Le bouton « Standard » permet de modifier les valeurs à 80 et 200 pour le nombre de lignes et le nombre de colonnes.</w:t>
-      </w:r>
-    </w:p>
-    <w:p>
-      <w:pPr>
-        <w:pStyle w:val="Titre31"/>
-      </w:pPr>
-      <w:bookmarkStart w:id="27" w:name="_Toc65414481"/>
-      <w:r>
-        <w:t>Bouton « Overscan »</w:t>
-      </w:r>
-      <w:bookmarkEnd w:id="27"/>
-    </w:p>
-    <w:p>
-      <w:r>
-        <w:t>Le bouton « Overscan » permet de modifier les valeurs à 96 et 272 pour le nombre de lignes et le nombre de colonnes.</w:t>
-      </w:r>
-    </w:p>
-    <w:p>
-      <w:pPr>
-        <w:pStyle w:val="Titre31"/>
-      </w:pPr>
-      <w:bookmarkStart w:id="28" w:name="_Toc65414482"/>
+      <w:bookmarkStart w:id="28" w:name="_Toc66903243"/>
       <w:r>
         <w:t>Combo « Mode »</w:t>
       </w:r>
@@ -8193,11 +8450,7 @@
       </w:r>
       <w:bookmarkEnd w:id="36"/>
       <w:r>
-        <w:t xml:space="preserve"> : Mode particulier, permettant l’affichage d’un écran en Mode 1 (320x200, 4 couleurs), composé de « trames » prédéfinies par l’utilisateur : lors du choix de ce mode, un bouton « Edition trames » apparaît, permettant de définir 16 trames de 4x4 pixels en Mode 1 pour l’affichage de l’image. L’image sera donc calculé en utilisant ces 16 trames prédéfinies. L’avantage de ce système est que l’image sera encodée en utilisant ces trames plutôt que le format mémoire classique du CPC, permettant ainsi de diviser par 8 la taille « brut » de l’image. (un octet permettant </w:t>
-      </w:r>
-      <w:r>
-        <w:lastRenderedPageBreak/>
-        <w:t>de sauvegarder 2 trames de 4x4 pixels mode 1, un écran de 320x200 sera composé de 4000 trames, soit 2000 octets).</w:t>
+        <w:t> : Mode particulier, permettant l’affichage d’un écran en Mode 1 (320x200, 4 couleurs), composé de « trames » prédéfinies par l’utilisateur : lors du choix de ce mode, un bouton « Edition trames » apparaît, permettant de définir 16 trames de 4x4 pixels en Mode 1 pour l’affichage de l’image. L’image sera donc calculé en utilisant ces 16 trames prédéfinies. L’avantage de ce système est que l’image sera encodée en utilisant ces trames plutôt que le format mémoire classique du CPC, permettant ainsi de diviser par 8 la taille « brut » de l’image. (un octet permettant de sauvegarder 2 trames de 4x4 pixels mode 1, un écran de 320x200 sera composé de 4000 trames, soit 2000 octets).</w:t>
       </w:r>
     </w:p>
     <w:p>
@@ -8249,7 +8502,11 @@
         <w:t> </w:t>
       </w:r>
       <w:r>
-        <w:t>: Mode particulier, permettant l’affichage d’un écran en Mode 1 (320x200, 4 couleurs), composé de « trames » prédéfinies par le logiciel interne. Les trames sont composées de 4 blocs de 2x4 pixels en Mode 1, chacun avec une couleur particulière, disposés en bloc de 2x2. Il y a 256 trames prédéfinies (4 couleurs pour le bloc en haut à gauche, 4 couleurs pour le bloc en haut à droite, 4 couleurs pour le bloc en bas à gauche, et 4 couleurs pour le bloc en bas à droite). L’image sera donc calculé en utilisant ces trames prédéfinies. L’avantage de ce système est que l’image sera encodée en utilisant ces trames plutôt que le format mémoire classique du CPC, permettant ainsi de diviser par 8 la taille « brut » de l’image. (un octet permettant de sauvegarder 2 trames de 4 blocs de 2x4 pixels mode 1, un écran de 320x200 sera composé de 4000 trames, soit 2000 octets).</w:t>
+        <w:t xml:space="preserve">: Mode particulier, permettant l’affichage d’un écran en Mode 1 (320x200, 4 couleurs), composé de « trames » prédéfinies par le logiciel interne. Les trames sont composées de 4 blocs de </w:t>
+      </w:r>
+      <w:r>
+        <w:lastRenderedPageBreak/>
+        <w:t>2x4 pixels en Mode 1, chacun avec une couleur particulière, disposés en bloc de 2x2. Il y a 256 trames prédéfinies (4 couleurs pour le bloc en haut à gauche, 4 couleurs pour le bloc en haut à droite, 4 couleurs pour le bloc en bas à gauche, et 4 couleurs pour le bloc en bas à droite). L’image sera donc calculé en utilisant ces trames prédéfinies. L’avantage de ce système est que l’image sera encodée en utilisant ces trames plutôt que le format mémoire classique du CPC, permettant ainsi de diviser par 8 la taille « brut » de l’image. (un octet permettant de sauvegarder 2 trames de 4 blocs de 2x4 pixels mode 1, un écran de 320x200 sera composé de 4000 trames, soit 2000 octets).</w:t>
       </w:r>
     </w:p>
     <w:p>
@@ -8309,7 +8566,7 @@
       <w:pPr>
         <w:pStyle w:val="Titre31"/>
       </w:pPr>
-      <w:bookmarkStart w:id="40" w:name="_Toc65414483"/>
+      <w:bookmarkStart w:id="40" w:name="_Toc66903244"/>
       <w:r>
         <w:t>Bouton « Edition trames »</w:t>
       </w:r>
@@ -8324,7 +8581,7 @@
       <w:pPr>
         <w:pStyle w:val="Titre21"/>
       </w:pPr>
-      <w:bookmarkStart w:id="41" w:name="_Toc65414484"/>
+      <w:bookmarkStart w:id="41" w:name="_Toc66903245"/>
       <w:r>
         <w:lastRenderedPageBreak/>
         <w:t>Popup « Edition trames Asc-ut »</w:t>
@@ -8382,7 +8639,7 @@
       </w:r>
     </w:p>
     <w:p>
-      <w:bookmarkStart w:id="42" w:name="_Toc65414485"/>
+      <w:bookmarkStart w:id="42" w:name="_Toc66903246"/>
       <w:r>
         <w:rPr>
           <w:rStyle w:val="Titre3Car"/>
@@ -8395,7 +8652,7 @@
       </w:r>
     </w:p>
     <w:p>
-      <w:bookmarkStart w:id="43" w:name="_Toc65414486"/>
+      <w:bookmarkStart w:id="43" w:name="_Toc66903247"/>
       <w:r>
         <w:rPr>
           <w:rStyle w:val="Titre3Car"/>
@@ -8408,7 +8665,7 @@
       </w:r>
     </w:p>
     <w:p>
-      <w:bookmarkStart w:id="44" w:name="_Toc65414487"/>
+      <w:bookmarkStart w:id="44" w:name="_Toc66903248"/>
       <w:r>
         <w:rPr>
           <w:rStyle w:val="Titre3Car"/>
@@ -8427,7 +8684,7 @@
       </w:r>
     </w:p>
     <w:p>
-      <w:bookmarkStart w:id="45" w:name="_Toc65414488"/>
+      <w:bookmarkStart w:id="45" w:name="_Toc66903249"/>
       <w:r>
         <w:rPr>
           <w:rStyle w:val="Titre3Car"/>
@@ -8440,7 +8697,7 @@
       </w:r>
     </w:p>
     <w:p>
-      <w:bookmarkStart w:id="46" w:name="_Toc65414489"/>
+      <w:bookmarkStart w:id="46" w:name="_Toc66903250"/>
       <w:r>
         <w:rPr>
           <w:rStyle w:val="Titre3Car"/>
@@ -8459,7 +8716,7 @@
       </w:r>
     </w:p>
     <w:p>
-      <w:bookmarkStart w:id="47" w:name="_Toc65414490"/>
+      <w:bookmarkStart w:id="47" w:name="_Toc66903251"/>
       <w:r>
         <w:rPr>
           <w:rStyle w:val="Titre3Car"/>
@@ -8472,7 +8729,7 @@
       </w:r>
     </w:p>
     <w:p>
-      <w:bookmarkStart w:id="48" w:name="_Toc65414491"/>
+      <w:bookmarkStart w:id="48" w:name="_Toc66903252"/>
       <w:r>
         <w:rPr>
           <w:rStyle w:val="Titre3Car"/>
@@ -8491,7 +8748,7 @@
       </w:r>
     </w:p>
     <w:p>
-      <w:bookmarkStart w:id="49" w:name="_Toc65414492"/>
+      <w:bookmarkStart w:id="49" w:name="_Toc66903253"/>
       <w:r>
         <w:rPr>
           <w:rStyle w:val="Titre3Car"/>
@@ -8524,20 +8781,22 @@
       <w:pPr>
         <w:pStyle w:val="Titre21"/>
       </w:pPr>
+      <w:bookmarkStart w:id="50" w:name="_Toc66903254"/>
       <w:r>
         <w:lastRenderedPageBreak/>
         <w:t>Partie « Taille image source »</w:t>
       </w:r>
-    </w:p>
-    <w:p>
-      <w:bookmarkStart w:id="50" w:name="_Toc65414493"/>
+      <w:bookmarkEnd w:id="50"/>
+    </w:p>
+    <w:p>
+      <w:bookmarkStart w:id="51" w:name="_Toc66903255"/>
       <w:r>
         <w:rPr>
           <w:rStyle w:val="Titre3Car"/>
         </w:rPr>
         <w:t>Bouton radio « Fit »</w:t>
       </w:r>
-      <w:bookmarkEnd w:id="50"/>
+      <w:bookmarkEnd w:id="51"/>
       <w:r>
         <w:rPr>
           <w:rStyle w:val="Titre2Car"/>
@@ -8549,14 +8808,14 @@
       </w:r>
     </w:p>
     <w:p>
-      <w:bookmarkStart w:id="51" w:name="_Toc65414494"/>
+      <w:bookmarkStart w:id="52" w:name="_Toc66903256"/>
       <w:r>
         <w:rPr>
           <w:rStyle w:val="Titre3Car"/>
         </w:rPr>
         <w:t>Bouton radio « Keep Smaller »</w:t>
       </w:r>
-      <w:bookmarkEnd w:id="51"/>
+      <w:bookmarkEnd w:id="52"/>
       <w:r>
         <w:rPr>
           <w:rStyle w:val="Titre2Car"/>
@@ -8568,14 +8827,14 @@
       </w:r>
     </w:p>
     <w:p>
-      <w:bookmarkStart w:id="52" w:name="_Toc65414495"/>
+      <w:bookmarkStart w:id="53" w:name="_Toc66903257"/>
       <w:r>
         <w:rPr>
           <w:rStyle w:val="Titre3Car"/>
         </w:rPr>
         <w:t>Bouton radio « Keep Larger »</w:t>
       </w:r>
-      <w:bookmarkEnd w:id="52"/>
+      <w:bookmarkEnd w:id="53"/>
       <w:r>
         <w:rPr>
           <w:rStyle w:val="Titre2Car"/>
@@ -8593,14 +8852,14 @@
           <w:i/>
         </w:rPr>
       </w:pPr>
-      <w:bookmarkStart w:id="53" w:name="_Toc65414496"/>
+      <w:bookmarkStart w:id="54" w:name="_Toc66903258"/>
       <w:r>
         <w:rPr>
           <w:rStyle w:val="Titre3Car"/>
         </w:rPr>
         <w:t>Bouton radio « Taille utilisateur »</w:t>
       </w:r>
-      <w:bookmarkEnd w:id="53"/>
+      <w:bookmarkEnd w:id="54"/>
       <w:r>
         <w:rPr>
           <w:rStyle w:val="Titre3Car"/>
@@ -8622,14 +8881,14 @@
       </w:r>
     </w:p>
     <w:p>
-      <w:bookmarkStart w:id="54" w:name="_Toc65414497"/>
+      <w:bookmarkStart w:id="55" w:name="_Toc66903259"/>
       <w:r>
         <w:rPr>
           <w:rStyle w:val="Titre3Car"/>
         </w:rPr>
         <w:t>Bouton radio « Taille d’origine »</w:t>
       </w:r>
-      <w:bookmarkEnd w:id="54"/>
+      <w:bookmarkEnd w:id="55"/>
       <w:r>
         <w:t> : Permet de conserver la taille d’origine de l’image, c’est à dire qu’un pixel de l’image correspondra à l’équivalent de un pixel en mode 1 pour l’image CPC.</w:t>
       </w:r>
@@ -8638,21 +8897,21 @@
       <w:pPr>
         <w:pStyle w:val="Titre21"/>
       </w:pPr>
-      <w:bookmarkStart w:id="55" w:name="_Toc65414498"/>
+      <w:bookmarkStart w:id="56" w:name="_Toc66903260"/>
       <w:r>
         <w:t>Partie « Tramage et rendu »</w:t>
       </w:r>
-      <w:bookmarkEnd w:id="55"/>
+      <w:bookmarkEnd w:id="56"/>
     </w:p>
     <w:p>
       <w:pPr>
         <w:pStyle w:val="Titre31"/>
       </w:pPr>
-      <w:bookmarkStart w:id="56" w:name="_Toc65414499"/>
+      <w:bookmarkStart w:id="57" w:name="_Toc66903261"/>
       <w:r>
         <w:t>Combo « type »</w:t>
       </w:r>
-      <w:bookmarkEnd w:id="56"/>
+      <w:bookmarkEnd w:id="57"/>
     </w:p>
     <w:p>
       <w:r>
@@ -8667,14 +8926,14 @@
           <w:numId w:val="1"/>
         </w:numPr>
       </w:pPr>
-      <w:bookmarkStart w:id="57" w:name="_Toc49617067"/>
+      <w:bookmarkStart w:id="58" w:name="_Toc49617067"/>
       <w:r>
         <w:rPr>
           <w:rStyle w:val="Titre4Car"/>
         </w:rPr>
         <w:t>Aucun</w:t>
       </w:r>
-      <w:bookmarkEnd w:id="57"/>
+      <w:bookmarkEnd w:id="58"/>
       <w:r>
         <w:rPr>
           <w:rStyle w:val="Titre4Car"/>
@@ -8697,7 +8956,7 @@
           <w:highlight w:val="white"/>
         </w:rPr>
       </w:pPr>
-      <w:bookmarkStart w:id="58" w:name="_Toc49617068"/>
+      <w:bookmarkStart w:id="59" w:name="_Toc49617068"/>
       <w:r>
         <w:rPr>
           <w:rStyle w:val="Titre4Car"/>
@@ -8705,7 +8964,7 @@
         </w:rPr>
         <w:t>Floyd-Steinberg (2x2)</w:t>
       </w:r>
-      <w:bookmarkEnd w:id="58"/>
+      <w:bookmarkEnd w:id="59"/>
       <w:r>
         <w:rPr>
           <w:rStyle w:val="Titre4Car"/>
@@ -8732,7 +8991,7 @@
           <w:highlight w:val="white"/>
         </w:rPr>
       </w:pPr>
-      <w:bookmarkStart w:id="59" w:name="_Toc49617069"/>
+      <w:bookmarkStart w:id="60" w:name="_Toc49617069"/>
       <w:r>
         <w:rPr>
           <w:rStyle w:val="Titre4Car"/>
@@ -8740,7 +8999,7 @@
         </w:rPr>
         <w:t>Bayer 1 (2X2)</w:t>
       </w:r>
-      <w:bookmarkEnd w:id="59"/>
+      <w:bookmarkEnd w:id="60"/>
       <w:r>
         <w:rPr>
           <w:highlight w:val="white"/>
@@ -8760,7 +9019,7 @@
           <w:highlight w:val="white"/>
         </w:rPr>
       </w:pPr>
-      <w:bookmarkStart w:id="60" w:name="_Toc49617070"/>
+      <w:bookmarkStart w:id="61" w:name="_Toc49617070"/>
       <w:r>
         <w:rPr>
           <w:rStyle w:val="Titre4Car"/>
@@ -8768,7 +9027,7 @@
         </w:rPr>
         <w:t>Bayer 2 (4x4)</w:t>
       </w:r>
-      <w:bookmarkEnd w:id="60"/>
+      <w:bookmarkEnd w:id="61"/>
       <w:r>
         <w:rPr>
           <w:highlight w:val="white"/>
@@ -8788,7 +9047,7 @@
           <w:highlight w:val="white"/>
         </w:rPr>
       </w:pPr>
-      <w:bookmarkStart w:id="61" w:name="_Toc49617071"/>
+      <w:bookmarkStart w:id="62" w:name="_Toc49617071"/>
       <w:r>
         <w:rPr>
           <w:rStyle w:val="Titre4Car"/>
@@ -8796,7 +9055,7 @@
         </w:rPr>
         <w:t>Bayer 3 (4X4)</w:t>
       </w:r>
-      <w:bookmarkEnd w:id="61"/>
+      <w:bookmarkEnd w:id="62"/>
       <w:r>
         <w:rPr>
           <w:highlight w:val="white"/>
@@ -8816,7 +9075,7 @@
           <w:highlight w:val="white"/>
         </w:rPr>
       </w:pPr>
-      <w:bookmarkStart w:id="62" w:name="_Toc49617072"/>
+      <w:bookmarkStart w:id="63" w:name="_Toc49617072"/>
       <w:r>
         <w:rPr>
           <w:rStyle w:val="Titre4Car"/>
@@ -8824,7 +9083,7 @@
         </w:rPr>
         <w:t>Ordered 1 (2x2)</w:t>
       </w:r>
-      <w:bookmarkEnd w:id="62"/>
+      <w:bookmarkEnd w:id="63"/>
       <w:r>
         <w:rPr>
           <w:rStyle w:val="Titre3Car"/>
@@ -8851,7 +9110,7 @@
           <w:highlight w:val="white"/>
         </w:rPr>
       </w:pPr>
-      <w:bookmarkStart w:id="63" w:name="_Toc49617073"/>
+      <w:bookmarkStart w:id="64" w:name="_Toc49617073"/>
       <w:r>
         <w:rPr>
           <w:rStyle w:val="Titre4Car"/>
@@ -8859,7 +9118,7 @@
         </w:rPr>
         <w:t>Ordered 2 (4x4)</w:t>
       </w:r>
-      <w:bookmarkEnd w:id="63"/>
+      <w:bookmarkEnd w:id="64"/>
       <w:r>
         <w:rPr>
           <w:rStyle w:val="Titre3Car"/>
@@ -8886,7 +9145,7 @@
           <w:highlight w:val="white"/>
         </w:rPr>
       </w:pPr>
-      <w:bookmarkStart w:id="64" w:name="_Toc49617074"/>
+      <w:bookmarkStart w:id="65" w:name="_Toc49617074"/>
       <w:r>
         <w:rPr>
           <w:rStyle w:val="Titre4Car"/>
@@ -8894,7 +9153,7 @@
         </w:rPr>
         <w:t>Ordered 3 (8x8)</w:t>
       </w:r>
-      <w:bookmarkEnd w:id="64"/>
+      <w:bookmarkEnd w:id="65"/>
       <w:r>
         <w:rPr>
           <w:rStyle w:val="Titre4Car"/>
@@ -8921,7 +9180,7 @@
           <w:highlight w:val="white"/>
         </w:rPr>
       </w:pPr>
-      <w:bookmarkStart w:id="65" w:name="_Toc49617075"/>
+      <w:bookmarkStart w:id="66" w:name="_Toc49617075"/>
       <w:r>
         <w:rPr>
           <w:rStyle w:val="Titre4Car"/>
@@ -8929,7 +9188,7 @@
         </w:rPr>
         <w:t>ZigZag1 (3x3)</w:t>
       </w:r>
-      <w:bookmarkEnd w:id="65"/>
+      <w:bookmarkEnd w:id="66"/>
       <w:r>
         <w:rPr>
           <w:highlight w:val="white"/>
@@ -8949,7 +9208,7 @@
           <w:highlight w:val="white"/>
         </w:rPr>
       </w:pPr>
-      <w:bookmarkStart w:id="66" w:name="_Toc49617076"/>
+      <w:bookmarkStart w:id="67" w:name="_Toc49617076"/>
       <w:r>
         <w:rPr>
           <w:rStyle w:val="Titre4Car"/>
@@ -8957,7 +9216,7 @@
         </w:rPr>
         <w:t>ZigZag2 (4x3)</w:t>
       </w:r>
-      <w:bookmarkEnd w:id="66"/>
+      <w:bookmarkEnd w:id="67"/>
       <w:r>
         <w:rPr>
           <w:highlight w:val="white"/>
@@ -8977,7 +9236,7 @@
           <w:highlight w:val="white"/>
         </w:rPr>
       </w:pPr>
-      <w:bookmarkStart w:id="67" w:name="_Toc49617077"/>
+      <w:bookmarkStart w:id="68" w:name="_Toc49617077"/>
       <w:r>
         <w:rPr>
           <w:rStyle w:val="Titre4Car"/>
@@ -8985,7 +9244,7 @@
         </w:rPr>
         <w:t>ZigZag3 (5x4)</w:t>
       </w:r>
-      <w:bookmarkEnd w:id="67"/>
+      <w:bookmarkEnd w:id="68"/>
       <w:r>
         <w:rPr>
           <w:highlight w:val="white"/>
@@ -9005,7 +9264,7 @@
           <w:highlight w:val="white"/>
         </w:rPr>
       </w:pPr>
-      <w:bookmarkStart w:id="68" w:name="_Toc49617078"/>
+      <w:bookmarkStart w:id="69" w:name="_Toc49617078"/>
       <w:r>
         <w:rPr>
           <w:rStyle w:val="Titre4Car"/>
@@ -9013,7 +9272,7 @@
         </w:rPr>
         <w:t>Test0</w:t>
       </w:r>
-      <w:bookmarkEnd w:id="68"/>
+      <w:bookmarkEnd w:id="69"/>
       <w:r>
         <w:rPr>
           <w:rStyle w:val="Titre4Car"/>
@@ -9040,7 +9299,7 @@
           <w:highlight w:val="white"/>
         </w:rPr>
       </w:pPr>
-      <w:bookmarkStart w:id="69" w:name="_Toc49617079"/>
+      <w:bookmarkStart w:id="70" w:name="_Toc49617079"/>
       <w:r>
         <w:rPr>
           <w:rStyle w:val="Titre4Car"/>
@@ -9048,7 +9307,7 @@
         </w:rPr>
         <w:t>Test1</w:t>
       </w:r>
-      <w:bookmarkEnd w:id="69"/>
+      <w:bookmarkEnd w:id="70"/>
       <w:r>
         <w:rPr>
           <w:highlight w:val="white"/>
@@ -9068,7 +9327,7 @@
           <w:highlight w:val="white"/>
         </w:rPr>
       </w:pPr>
-      <w:bookmarkStart w:id="70" w:name="_Toc49617080"/>
+      <w:bookmarkStart w:id="71" w:name="_Toc49617080"/>
       <w:r>
         <w:rPr>
           <w:rStyle w:val="Titre4Car"/>
@@ -9076,7 +9335,7 @@
         </w:rPr>
         <w:t>Test2</w:t>
       </w:r>
-      <w:bookmarkEnd w:id="70"/>
+      <w:bookmarkEnd w:id="71"/>
       <w:r>
         <w:rPr>
           <w:highlight w:val="white"/>
@@ -9096,7 +9355,7 @@
           <w:highlight w:val="white"/>
         </w:rPr>
       </w:pPr>
-      <w:bookmarkStart w:id="71" w:name="_Toc49617081"/>
+      <w:bookmarkStart w:id="72" w:name="_Toc49617081"/>
       <w:r>
         <w:rPr>
           <w:rStyle w:val="Titre4Car"/>
@@ -9104,7 +9363,7 @@
         </w:rPr>
         <w:t>Test3</w:t>
       </w:r>
-      <w:bookmarkEnd w:id="71"/>
+      <w:bookmarkEnd w:id="72"/>
       <w:r>
         <w:rPr>
           <w:rStyle w:val="Titre3Car"/>
@@ -9131,7 +9390,7 @@
           <w:highlight w:val="white"/>
         </w:rPr>
       </w:pPr>
-      <w:bookmarkStart w:id="72" w:name="_Toc49617082"/>
+      <w:bookmarkStart w:id="73" w:name="_Toc49617082"/>
       <w:r>
         <w:rPr>
           <w:rStyle w:val="Titre4Car"/>
@@ -9139,7 +9398,7 @@
         </w:rPr>
         <w:t>Test4</w:t>
       </w:r>
-      <w:bookmarkEnd w:id="72"/>
+      <w:bookmarkEnd w:id="73"/>
       <w:r>
         <w:rPr>
           <w:highlight w:val="white"/>
@@ -9159,7 +9418,7 @@
           <w:highlight w:val="white"/>
         </w:rPr>
       </w:pPr>
-      <w:bookmarkStart w:id="73" w:name="_Toc49617083"/>
+      <w:bookmarkStart w:id="74" w:name="_Toc49617083"/>
       <w:r>
         <w:rPr>
           <w:rStyle w:val="Titre4Car"/>
@@ -9167,7 +9426,7 @@
         </w:rPr>
         <w:t>Test5</w:t>
       </w:r>
-      <w:bookmarkEnd w:id="73"/>
+      <w:bookmarkEnd w:id="74"/>
       <w:r>
         <w:rPr>
           <w:highlight w:val="white"/>
@@ -9187,7 +9446,7 @@
           <w:highlight w:val="white"/>
         </w:rPr>
       </w:pPr>
-      <w:bookmarkStart w:id="74" w:name="_Toc49617084"/>
+      <w:bookmarkStart w:id="75" w:name="_Toc49617084"/>
       <w:r>
         <w:rPr>
           <w:rStyle w:val="Titre4Car"/>
@@ -9196,7 +9455,7 @@
         <w:lastRenderedPageBreak/>
         <w:t>Test6</w:t>
       </w:r>
-      <w:bookmarkEnd w:id="74"/>
+      <w:bookmarkEnd w:id="75"/>
       <w:r>
         <w:rPr>
           <w:rStyle w:val="Titre3Car"/>
@@ -9223,7 +9482,7 @@
           <w:highlight w:val="white"/>
         </w:rPr>
       </w:pPr>
-      <w:bookmarkStart w:id="75" w:name="_Toc49617085"/>
+      <w:bookmarkStart w:id="76" w:name="_Toc49617085"/>
       <w:r>
         <w:rPr>
           <w:rStyle w:val="Titre4Car"/>
@@ -9231,7 +9490,7 @@
         </w:rPr>
         <w:t>Test7</w:t>
       </w:r>
-      <w:bookmarkEnd w:id="75"/>
+      <w:bookmarkEnd w:id="76"/>
       <w:r>
         <w:rPr>
           <w:highlight w:val="white"/>
@@ -9251,7 +9510,7 @@
           <w:highlight w:val="white"/>
         </w:rPr>
       </w:pPr>
-      <w:bookmarkStart w:id="76" w:name="_Toc49617086"/>
+      <w:bookmarkStart w:id="77" w:name="_Toc49617086"/>
       <w:r>
         <w:rPr>
           <w:rStyle w:val="Titre4Car"/>
@@ -9259,7 +9518,7 @@
         </w:rPr>
         <w:t>Test8</w:t>
       </w:r>
-      <w:bookmarkEnd w:id="76"/>
+      <w:bookmarkEnd w:id="77"/>
       <w:r>
         <w:rPr>
           <w:rStyle w:val="Titre3Car"/>
@@ -9290,7 +9549,7 @@
           <w:highlight w:val="white"/>
         </w:rPr>
       </w:pPr>
-      <w:bookmarkStart w:id="77" w:name="_Toc49617087"/>
+      <w:bookmarkStart w:id="78" w:name="_Toc49617087"/>
       <w:r>
         <w:rPr>
           <w:rStyle w:val="Titre4Car"/>
@@ -9298,7 +9557,7 @@
         </w:rPr>
         <w:t>Test9</w:t>
       </w:r>
-      <w:bookmarkEnd w:id="77"/>
+      <w:bookmarkEnd w:id="78"/>
       <w:r>
         <w:rPr>
           <w:rStyle w:val="Titre3Car"/>
@@ -9320,14 +9579,14 @@
           <w:highlight w:val="white"/>
         </w:rPr>
       </w:pPr>
-      <w:bookmarkStart w:id="78" w:name="_Toc65414500"/>
+      <w:bookmarkStart w:id="79" w:name="_Toc66903262"/>
       <w:r>
         <w:rPr>
           <w:highlight w:val="white"/>
         </w:rPr>
         <w:t>Pourcentage de tramage :</w:t>
       </w:r>
-      <w:bookmarkEnd w:id="78"/>
+      <w:bookmarkEnd w:id="79"/>
     </w:p>
     <w:p>
       <w:pPr>
@@ -9348,7 +9607,7 @@
           <w:highlight w:val="white"/>
         </w:rPr>
       </w:pPr>
-      <w:bookmarkStart w:id="79" w:name="_Toc65414501"/>
+      <w:bookmarkStart w:id="80" w:name="_Toc66903263"/>
       <w:r>
         <w:rPr>
           <w:rStyle w:val="Titre3Car"/>
@@ -9356,7 +9615,7 @@
         </w:rPr>
         <w:t>Case à cocher « Diffision »</w:t>
       </w:r>
-      <w:bookmarkEnd w:id="79"/>
+      <w:bookmarkEnd w:id="80"/>
       <w:r>
         <w:rPr>
           <w:highlight w:val="white"/>
@@ -9370,7 +9629,7 @@
           <w:highlight w:val="white"/>
         </w:rPr>
       </w:pPr>
-      <w:bookmarkStart w:id="80" w:name="_Toc65414502"/>
+      <w:bookmarkStart w:id="81" w:name="_Toc66903264"/>
       <w:r>
         <w:rPr>
           <w:rStyle w:val="Titre3Car"/>
@@ -9378,7 +9637,7 @@
         </w:rPr>
         <w:t>Case à cocher « Lissage »</w:t>
       </w:r>
-      <w:bookmarkEnd w:id="80"/>
+      <w:bookmarkEnd w:id="81"/>
       <w:r>
         <w:rPr>
           <w:highlight w:val="white"/>
@@ -9392,7 +9651,7 @@
           <w:highlight w:val="white"/>
         </w:rPr>
       </w:pPr>
-      <w:bookmarkStart w:id="81" w:name="_Toc65414503"/>
+      <w:bookmarkStart w:id="82" w:name="_Toc66903265"/>
       <w:r>
         <w:rPr>
           <w:rStyle w:val="Titre3Car"/>
@@ -9400,7 +9659,7 @@
         </w:rPr>
         <w:t>Case à cocher « Trames TC »</w:t>
       </w:r>
-      <w:bookmarkEnd w:id="81"/>
+      <w:bookmarkEnd w:id="82"/>
       <w:r>
         <w:rPr>
           <w:highlight w:val="white"/>
@@ -9420,12 +9679,12 @@
       <w:pPr>
         <w:pStyle w:val="Titre21"/>
       </w:pPr>
-      <w:bookmarkStart w:id="82" w:name="_Toc65414504"/>
+      <w:bookmarkStart w:id="83" w:name="_Toc66903266"/>
       <w:r>
         <w:lastRenderedPageBreak/>
         <w:t>Partie « Gestion des couleurs»</w:t>
       </w:r>
-      <w:bookmarkEnd w:id="82"/>
+      <w:bookmarkEnd w:id="83"/>
     </w:p>
     <w:p>
       <w:r>
@@ -9438,7 +9697,7 @@
           <w:highlight w:val="white"/>
         </w:rPr>
       </w:pPr>
-      <w:bookmarkStart w:id="83" w:name="_Toc65414505"/>
+      <w:bookmarkStart w:id="84" w:name="_Toc66903267"/>
       <w:r>
         <w:rPr>
           <w:rStyle w:val="Titre3Car"/>
@@ -9446,7 +9705,7 @@
         </w:rPr>
         <w:t>Case à cocher « Trier »</w:t>
       </w:r>
-      <w:bookmarkEnd w:id="83"/>
+      <w:bookmarkEnd w:id="84"/>
       <w:r>
         <w:rPr>
           <w:highlight w:val="white"/>
@@ -9460,7 +9719,7 @@
           <w:highlight w:val="white"/>
         </w:rPr>
       </w:pPr>
-      <w:bookmarkStart w:id="84" w:name="_Toc65414506"/>
+      <w:bookmarkStart w:id="85" w:name="_Toc66903268"/>
       <w:r>
         <w:rPr>
           <w:rStyle w:val="Titre3Car"/>
@@ -9468,7 +9727,7 @@
         </w:rPr>
         <w:t>Case à cocher « Noir &amp; blanc »</w:t>
       </w:r>
-      <w:bookmarkEnd w:id="84"/>
+      <w:bookmarkEnd w:id="85"/>
       <w:r>
         <w:rPr>
           <w:rStyle w:val="Titre3Car"/>
@@ -9489,7 +9748,7 @@
           <w:highlight w:val="white"/>
         </w:rPr>
       </w:pPr>
-      <w:bookmarkStart w:id="85" w:name="_Toc65414507"/>
+      <w:bookmarkStart w:id="86" w:name="_Toc66903269"/>
       <w:r>
         <w:rPr>
           <w:rStyle w:val="Titre3Car"/>
@@ -9497,7 +9756,7 @@
         </w:rPr>
         <w:t>Case à cocher « Plus précise »</w:t>
       </w:r>
-      <w:bookmarkEnd w:id="85"/>
+      <w:bookmarkEnd w:id="86"/>
       <w:r>
         <w:rPr>
           <w:highlight w:val="white"/>
@@ -9511,7 +9770,7 @@
           <w:highlight w:val="white"/>
         </w:rPr>
       </w:pPr>
-      <w:bookmarkStart w:id="86" w:name="_Toc65414508"/>
+      <w:bookmarkStart w:id="87" w:name="_Toc66903270"/>
       <w:r>
         <w:rPr>
           <w:rStyle w:val="Titre3Car"/>
@@ -9519,7 +9778,7 @@
         </w:rPr>
         <w:t>Case à cocher « Méthode alternative »</w:t>
       </w:r>
-      <w:bookmarkEnd w:id="86"/>
+      <w:bookmarkEnd w:id="87"/>
       <w:r>
         <w:rPr>
           <w:highlight w:val="white"/>
@@ -9533,7 +9792,7 @@
           <w:highlight w:val="white"/>
         </w:rPr>
       </w:pPr>
-      <w:bookmarkStart w:id="87" w:name="_Toc65414509"/>
+      <w:bookmarkStart w:id="88" w:name="_Toc66903271"/>
       <w:r>
         <w:rPr>
           <w:rStyle w:val="Titre3Car"/>
@@ -9541,7 +9800,7 @@
         </w:rPr>
         <w:t>Case à cocher « Réduction palette image source »</w:t>
       </w:r>
-      <w:bookmarkEnd w:id="87"/>
+      <w:bookmarkEnd w:id="88"/>
       <w:r>
         <w:rPr>
           <w:rStyle w:val="Titre3Car"/>
@@ -9562,7 +9821,7 @@
           <w:highlight w:val="white"/>
         </w:rPr>
       </w:pPr>
-      <w:bookmarkStart w:id="88" w:name="_Toc65414510"/>
+      <w:bookmarkStart w:id="89" w:name="_Toc66903272"/>
       <w:r>
         <w:rPr>
           <w:rStyle w:val="Titre3Car"/>
@@ -9570,7 +9829,7 @@
         </w:rPr>
         <w:t>Case à cocher « CPC+ »</w:t>
       </w:r>
-      <w:bookmarkEnd w:id="88"/>
+      <w:bookmarkEnd w:id="89"/>
       <w:r>
         <w:rPr>
           <w:highlight w:val="white"/>
@@ -9584,7 +9843,7 @@
           <w:highlight w:val="white"/>
         </w:rPr>
       </w:pPr>
-      <w:bookmarkStart w:id="89" w:name="_Toc65414511"/>
+      <w:bookmarkStart w:id="90" w:name="_Toc66903273"/>
       <w:r>
         <w:rPr>
           <w:rStyle w:val="Titre3Car"/>
@@ -9592,7 +9851,7 @@
         </w:rPr>
         <w:t>Case à cocher « Réduction 1 »</w:t>
       </w:r>
-      <w:bookmarkEnd w:id="89"/>
+      <w:bookmarkEnd w:id="90"/>
       <w:r>
         <w:rPr>
           <w:highlight w:val="white"/>
@@ -9606,7 +9865,7 @@
           <w:highlight w:val="white"/>
         </w:rPr>
       </w:pPr>
-      <w:bookmarkStart w:id="90" w:name="_Toc65414512"/>
+      <w:bookmarkStart w:id="91" w:name="_Toc66903274"/>
       <w:r>
         <w:rPr>
           <w:rStyle w:val="Titre3Car"/>
@@ -9614,7 +9873,7 @@
         </w:rPr>
         <w:t>Case à cocher « Réduction 2 »</w:t>
       </w:r>
-      <w:bookmarkEnd w:id="90"/>
+      <w:bookmarkEnd w:id="91"/>
       <w:r>
         <w:rPr>
           <w:highlight w:val="white"/>
@@ -9628,7 +9887,7 @@
           <w:highlight w:val="white"/>
         </w:rPr>
       </w:pPr>
-      <w:bookmarkStart w:id="91" w:name="_Toc65414513"/>
+      <w:bookmarkStart w:id="92" w:name="_Toc66903275"/>
       <w:r>
         <w:rPr>
           <w:rStyle w:val="Titre3Car"/>
@@ -9636,7 +9895,7 @@
         </w:rPr>
         <w:t>Case à cocher « Réduction 3 »</w:t>
       </w:r>
-      <w:bookmarkEnd w:id="91"/>
+      <w:bookmarkEnd w:id="92"/>
       <w:r>
         <w:rPr>
           <w:highlight w:val="white"/>
@@ -9650,7 +9909,7 @@
           <w:highlight w:val="white"/>
         </w:rPr>
       </w:pPr>
-      <w:bookmarkStart w:id="92" w:name="_Toc65414514"/>
+      <w:bookmarkStart w:id="93" w:name="_Toc66903276"/>
       <w:r>
         <w:rPr>
           <w:rStyle w:val="Titre3Car"/>
@@ -9658,7 +9917,7 @@
         </w:rPr>
         <w:t>Case à cocher « Réduction 4 »</w:t>
       </w:r>
-      <w:bookmarkEnd w:id="92"/>
+      <w:bookmarkEnd w:id="93"/>
       <w:r>
         <w:rPr>
           <w:highlight w:val="white"/>
@@ -9672,7 +9931,7 @@
           <w:highlight w:val="white"/>
         </w:rPr>
       </w:pPr>
-      <w:bookmarkStart w:id="93" w:name="_Toc65414515"/>
+      <w:bookmarkStart w:id="94" w:name="_Toc66903277"/>
       <w:r>
         <w:rPr>
           <w:rStyle w:val="Titre3Car"/>
@@ -9680,7 +9939,7 @@
         </w:rPr>
         <w:t>Bouton radio « Couleurs en 24 bits »</w:t>
       </w:r>
-      <w:bookmarkEnd w:id="93"/>
+      <w:bookmarkEnd w:id="94"/>
       <w:r>
         <w:rPr>
           <w:highlight w:val="white"/>
@@ -9694,7 +9953,7 @@
           <w:highlight w:val="white"/>
         </w:rPr>
       </w:pPr>
-      <w:bookmarkStart w:id="94" w:name="_Toc65414516"/>
+      <w:bookmarkStart w:id="95" w:name="_Toc66903278"/>
       <w:r>
         <w:rPr>
           <w:rStyle w:val="Titre3Car"/>
@@ -9702,7 +9961,7 @@
         </w:rPr>
         <w:t>Bouton radio « Couleurs en 12 bits</w:t>
       </w:r>
-      <w:bookmarkEnd w:id="94"/>
+      <w:bookmarkEnd w:id="95"/>
       <w:r>
         <w:rPr>
           <w:highlight w:val="white"/>
@@ -9716,7 +9975,7 @@
           <w:highlight w:val="white"/>
         </w:rPr>
       </w:pPr>
-      <w:bookmarkStart w:id="95" w:name="_Toc65414517"/>
+      <w:bookmarkStart w:id="96" w:name="_Toc66903279"/>
       <w:r>
         <w:rPr>
           <w:rStyle w:val="Titre3Car"/>
@@ -9724,7 +9983,7 @@
         </w:rPr>
         <w:t>Bouton radio « Couleurs en 9 bits »</w:t>
       </w:r>
-      <w:bookmarkEnd w:id="95"/>
+      <w:bookmarkEnd w:id="96"/>
       <w:r>
         <w:rPr>
           <w:highlight w:val="white"/>
@@ -9738,7 +9997,7 @@
           <w:highlight w:val="white"/>
         </w:rPr>
       </w:pPr>
-      <w:bookmarkStart w:id="96" w:name="_Toc65414518"/>
+      <w:bookmarkStart w:id="97" w:name="_Toc66903280"/>
       <w:r>
         <w:rPr>
           <w:rStyle w:val="Titre3Car"/>
@@ -9746,7 +10005,7 @@
         </w:rPr>
         <w:t>Bouton radio « Couleurs en 6 bits »</w:t>
       </w:r>
-      <w:bookmarkEnd w:id="96"/>
+      <w:bookmarkEnd w:id="97"/>
       <w:r>
         <w:rPr>
           <w:highlight w:val="white"/>
@@ -9760,7 +10019,7 @@
           <w:highlight w:val="white"/>
         </w:rPr>
       </w:pPr>
-      <w:bookmarkStart w:id="97" w:name="_Toc65414519"/>
+      <w:bookmarkStart w:id="98" w:name="_Toc66903281"/>
       <w:r>
         <w:rPr>
           <w:rStyle w:val="Titre3Car"/>
@@ -9769,7 +10028,7 @@
         <w:lastRenderedPageBreak/>
         <w:t>Luminosité</w:t>
       </w:r>
-      <w:bookmarkEnd w:id="97"/>
+      <w:bookmarkEnd w:id="98"/>
       <w:r>
         <w:rPr>
           <w:rStyle w:val="Titre3Car"/>
@@ -9816,7 +10075,7 @@
           <w:highlight w:val="white"/>
         </w:rPr>
       </w:pPr>
-      <w:bookmarkStart w:id="98" w:name="_Toc65414520"/>
+      <w:bookmarkStart w:id="99" w:name="_Toc66903282"/>
       <w:r>
         <w:rPr>
           <w:rStyle w:val="Titre3Car"/>
@@ -9824,7 +10083,7 @@
         </w:rPr>
         <w:t>Saturation</w:t>
       </w:r>
-      <w:bookmarkEnd w:id="98"/>
+      <w:bookmarkEnd w:id="99"/>
       <w:r>
         <w:rPr>
           <w:rStyle w:val="Titre3Car"/>
@@ -9871,7 +10130,7 @@
           <w:highlight w:val="white"/>
         </w:rPr>
       </w:pPr>
-      <w:bookmarkStart w:id="99" w:name="_Toc65414521"/>
+      <w:bookmarkStart w:id="100" w:name="_Toc66903283"/>
       <w:r>
         <w:rPr>
           <w:rStyle w:val="Titre3Car"/>
@@ -9879,7 +10138,7 @@
         </w:rPr>
         <w:t>Contraste</w:t>
       </w:r>
-      <w:bookmarkEnd w:id="99"/>
+      <w:bookmarkEnd w:id="100"/>
       <w:r>
         <w:rPr>
           <w:rStyle w:val="Titre3Car"/>
@@ -9926,7 +10185,7 @@
           <w:highlight w:val="white"/>
         </w:rPr>
       </w:pPr>
-      <w:bookmarkStart w:id="100" w:name="_Toc65414522"/>
+      <w:bookmarkStart w:id="101" w:name="_Toc66903284"/>
       <w:r>
         <w:rPr>
           <w:rStyle w:val="Titre3Car"/>
@@ -9934,7 +10193,7 @@
         </w:rPr>
         <w:t>R</w:t>
       </w:r>
-      <w:bookmarkEnd w:id="100"/>
+      <w:bookmarkEnd w:id="101"/>
       <w:r>
         <w:rPr>
           <w:highlight w:val="white"/>
@@ -9974,7 +10233,7 @@
           <w:highlight w:val="white"/>
         </w:rPr>
       </w:pPr>
-      <w:bookmarkStart w:id="101" w:name="_Toc65414523"/>
+      <w:bookmarkStart w:id="102" w:name="_Toc66903285"/>
       <w:r>
         <w:rPr>
           <w:rStyle w:val="Titre3Car"/>
@@ -9982,7 +10241,7 @@
         </w:rPr>
         <w:t>V</w:t>
       </w:r>
-      <w:bookmarkEnd w:id="101"/>
+      <w:bookmarkEnd w:id="102"/>
       <w:r>
         <w:rPr>
           <w:highlight w:val="white"/>
@@ -10022,7 +10281,7 @@
           <w:highlight w:val="white"/>
         </w:rPr>
       </w:pPr>
-      <w:bookmarkStart w:id="102" w:name="_Toc65414524"/>
+      <w:bookmarkStart w:id="103" w:name="_Toc66903286"/>
       <w:r>
         <w:rPr>
           <w:rStyle w:val="Titre3Car"/>
@@ -10030,7 +10289,7 @@
         </w:rPr>
         <w:t>B</w:t>
       </w:r>
-      <w:bookmarkEnd w:id="102"/>
+      <w:bookmarkEnd w:id="103"/>
       <w:r>
         <w:rPr>
           <w:highlight w:val="white"/>
@@ -10081,7 +10340,7 @@
           <w:highlight w:val="white"/>
         </w:rPr>
       </w:pPr>
-      <w:bookmarkStart w:id="103" w:name="_Toc65414525"/>
+      <w:bookmarkStart w:id="104" w:name="_Toc66903287"/>
       <w:r>
         <w:rPr>
           <w:highlight w:val="white"/>
@@ -10089,7 +10348,7 @@
         <w:lastRenderedPageBreak/>
         <w:t>Interface « Image CPC »</w:t>
       </w:r>
-      <w:bookmarkEnd w:id="103"/>
+      <w:bookmarkEnd w:id="104"/>
     </w:p>
     <w:p>
       <w:pPr>
@@ -10372,14 +10631,14 @@
           <w:highlight w:val="white"/>
         </w:rPr>
       </w:pPr>
-      <w:bookmarkStart w:id="104" w:name="_Toc65414526"/>
+      <w:bookmarkStart w:id="105" w:name="_Toc66903288"/>
       <w:r>
         <w:rPr>
           <w:highlight w:val="white"/>
         </w:rPr>
         <w:t>Interface « Image CPC » en mode édition</w:t>
       </w:r>
-      <w:bookmarkEnd w:id="104"/>
+      <w:bookmarkEnd w:id="105"/>
     </w:p>
     <w:p>
       <w:pPr>
@@ -10619,7 +10878,7 @@
           <w:highlight w:val="white"/>
         </w:rPr>
       </w:pPr>
-      <w:bookmarkStart w:id="105" w:name="_Toc65414527"/>
+      <w:bookmarkStart w:id="106" w:name="_Toc66903289"/>
       <w:r>
         <w:rPr>
           <w:rStyle w:val="Titre3Car"/>
@@ -10627,7 +10886,7 @@
         </w:rPr>
         <w:t>Outil « crayon »</w:t>
       </w:r>
-      <w:bookmarkEnd w:id="105"/>
+      <w:bookmarkEnd w:id="106"/>
       <w:r>
         <w:rPr>
           <w:b/>
@@ -10739,7 +10998,7 @@
           <w:highlight w:val="white"/>
         </w:rPr>
       </w:pPr>
-      <w:bookmarkStart w:id="106" w:name="_Toc65414528"/>
+      <w:bookmarkStart w:id="107" w:name="_Toc66903290"/>
       <w:r>
         <w:rPr>
           <w:rStyle w:val="Titre3Car"/>
@@ -10747,7 +11006,7 @@
         </w:rPr>
         <w:t>Outil « Loupe »</w:t>
       </w:r>
-      <w:bookmarkEnd w:id="106"/>
+      <w:bookmarkEnd w:id="107"/>
       <w:r>
         <w:rPr>
           <w:highlight w:val="white"/>
@@ -10830,7 +11089,7 @@
           <w:highlight w:val="white"/>
         </w:rPr>
       </w:pPr>
-      <w:bookmarkStart w:id="107" w:name="_Toc65414529"/>
+      <w:bookmarkStart w:id="108" w:name="_Toc66903291"/>
       <w:r>
         <w:rPr>
           <w:rStyle w:val="Titre3Car"/>
@@ -10838,7 +11097,7 @@
         </w:rPr>
         <w:t>Outil « Copie de bloc »</w:t>
       </w:r>
-      <w:bookmarkEnd w:id="107"/>
+      <w:bookmarkEnd w:id="108"/>
       <w:r>
         <w:rPr>
           <w:highlight w:val="white"/>
@@ -10919,7 +11178,7 @@
           <w:highlight w:val="white"/>
         </w:rPr>
       </w:pPr>
-      <w:bookmarkStart w:id="108" w:name="_Toc65414530"/>
+      <w:bookmarkStart w:id="109" w:name="_Toc66903292"/>
       <w:r>
         <w:rPr>
           <w:rStyle w:val="Titre3Car"/>
@@ -10927,7 +11186,7 @@
         </w:rPr>
         <w:t>Bouton « Hor. Flip »</w:t>
       </w:r>
-      <w:bookmarkEnd w:id="108"/>
+      <w:bookmarkEnd w:id="109"/>
       <w:r>
         <w:rPr>
           <w:highlight w:val="white"/>
@@ -10946,7 +11205,7 @@
           <w:highlight w:val="white"/>
         </w:rPr>
       </w:pPr>
-      <w:bookmarkStart w:id="109" w:name="_Toc65414531"/>
+      <w:bookmarkStart w:id="110" w:name="_Toc66903293"/>
       <w:r>
         <w:rPr>
           <w:rStyle w:val="Titre3Car"/>
@@ -10954,7 +11213,7 @@
         </w:rPr>
         <w:t>Bouton « Ver. Flip »</w:t>
       </w:r>
-      <w:bookmarkEnd w:id="109"/>
+      <w:bookmarkEnd w:id="110"/>
       <w:r>
         <w:rPr>
           <w:highlight w:val="white"/>
@@ -10973,7 +11232,7 @@
           <w:highlight w:val="white"/>
         </w:rPr>
       </w:pPr>
-      <w:bookmarkStart w:id="110" w:name="_Toc65414532"/>
+      <w:bookmarkStart w:id="111" w:name="_Toc66903294"/>
       <w:r>
         <w:rPr>
           <w:rStyle w:val="Titre3Car"/>
@@ -10981,7 +11240,7 @@
         </w:rPr>
         <w:t>Bouton « Undo »</w:t>
       </w:r>
-      <w:bookmarkEnd w:id="110"/>
+      <w:bookmarkEnd w:id="111"/>
       <w:r>
         <w:rPr>
           <w:highlight w:val="white"/>
@@ -11000,7 +11259,7 @@
           <w:highlight w:val="white"/>
         </w:rPr>
       </w:pPr>
-      <w:bookmarkStart w:id="111" w:name="_Toc65414533"/>
+      <w:bookmarkStart w:id="112" w:name="_Toc66903295"/>
       <w:r>
         <w:rPr>
           <w:rStyle w:val="Titre3Car"/>
@@ -11008,7 +11267,7 @@
         </w:rPr>
         <w:t>Bouton « Redo »</w:t>
       </w:r>
-      <w:bookmarkEnd w:id="111"/>
+      <w:bookmarkEnd w:id="112"/>
       <w:r>
         <w:rPr>
           <w:highlight w:val="white"/>
@@ -11021,11 +11280,11 @@
       <w:pPr>
         <w:pStyle w:val="Titre11"/>
       </w:pPr>
-      <w:bookmarkStart w:id="112" w:name="_Toc65414534"/>
+      <w:bookmarkStart w:id="113" w:name="_Toc66903296"/>
       <w:r>
         <w:t>Bouton « Vérifier mise à jour »</w:t>
       </w:r>
-      <w:bookmarkEnd w:id="112"/>
+      <w:bookmarkEnd w:id="113"/>
     </w:p>
     <w:p>
       <w:r>
@@ -11049,7 +11308,7 @@
           <w:highlight w:val="white"/>
         </w:rPr>
       </w:pPr>
-      <w:bookmarkStart w:id="113" w:name="_Toc65414535"/>
+      <w:bookmarkStart w:id="114" w:name="_Toc66903297"/>
       <w:r>
         <w:rPr>
           <w:highlight w:val="white"/>
@@ -11057,7 +11316,7 @@
         <w:lastRenderedPageBreak/>
         <w:t>Cases à cocher en bas de l’interface principale</w:t>
       </w:r>
-      <w:bookmarkEnd w:id="113"/>
+      <w:bookmarkEnd w:id="114"/>
     </w:p>
     <w:p>
       <w:pPr>
@@ -11066,14 +11325,14 @@
           <w:highlight w:val="white"/>
         </w:rPr>
       </w:pPr>
-      <w:bookmarkStart w:id="114" w:name="_Toc65414536"/>
+      <w:bookmarkStart w:id="115" w:name="_Toc66903298"/>
       <w:r>
         <w:rPr>
           <w:highlight w:val="white"/>
         </w:rPr>
         <w:t>Case à cocher « Informations »</w:t>
       </w:r>
-      <w:bookmarkEnd w:id="114"/>
+      <w:bookmarkEnd w:id="115"/>
     </w:p>
     <w:p>
       <w:pPr>
@@ -11095,14 +11354,14 @@
           <w:highlight w:val="white"/>
         </w:rPr>
       </w:pPr>
-      <w:bookmarkStart w:id="115" w:name="_Toc65414537"/>
+      <w:bookmarkStart w:id="116" w:name="_Toc66903299"/>
       <w:r>
         <w:rPr>
           <w:highlight w:val="white"/>
         </w:rPr>
         <w:t>Case à cocher « Paramètres internes »</w:t>
       </w:r>
-      <w:bookmarkEnd w:id="115"/>
+      <w:bookmarkEnd w:id="116"/>
     </w:p>
     <w:p>
       <w:pPr>
@@ -11196,7 +11455,7 @@
           <w:highlight w:val="white"/>
         </w:rPr>
       </w:pPr>
-      <w:bookmarkStart w:id="116" w:name="_Toc65414538"/>
+      <w:bookmarkStart w:id="117" w:name="_Toc66903300"/>
       <w:r>
         <w:rPr>
           <w:highlight w:val="white"/>
@@ -11204,7 +11463,7 @@
         <w:lastRenderedPageBreak/>
         <w:t>Bouton « Edition Sprites Hard »</w:t>
       </w:r>
-      <w:bookmarkEnd w:id="116"/>
+      <w:bookmarkEnd w:id="117"/>
     </w:p>
     <w:p>
       <w:pPr>
@@ -11483,7 +11742,7 @@
           <w:highlight w:val="white"/>
         </w:rPr>
       </w:pPr>
-      <w:bookmarkStart w:id="117" w:name="_Toc65414539"/>
+      <w:bookmarkStart w:id="118" w:name="_Toc66903301"/>
       <w:r>
         <w:rPr>
           <w:highlight w:val="white"/>
@@ -11491,7 +11750,7 @@
         <w:lastRenderedPageBreak/>
         <w:t>Mode « Capture Sprites »</w:t>
       </w:r>
-      <w:bookmarkEnd w:id="117"/>
+      <w:bookmarkEnd w:id="118"/>
     </w:p>
     <w:p>
       <w:pPr>
@@ -11858,7 +12117,7 @@
           <w:highlight w:val="white"/>
         </w:rPr>
       </w:pPr>
-      <w:bookmarkStart w:id="118" w:name="_Toc65414540"/>
+      <w:bookmarkStart w:id="119" w:name="_Toc66903302"/>
       <w:r>
         <w:rPr>
           <w:highlight w:val="white"/>
@@ -11866,7 +12125,7 @@
         <w:lastRenderedPageBreak/>
         <w:t>Mode « animations »</w:t>
       </w:r>
-      <w:bookmarkEnd w:id="118"/>
+      <w:bookmarkEnd w:id="119"/>
     </w:p>
     <w:p>
       <w:pPr>
@@ -11888,14 +12147,14 @@
           <w:highlight w:val="white"/>
         </w:rPr>
       </w:pPr>
-      <w:bookmarkStart w:id="119" w:name="_Toc65414541"/>
+      <w:bookmarkStart w:id="120" w:name="_Toc66903303"/>
       <w:r>
         <w:rPr>
           <w:highlight w:val="white"/>
         </w:rPr>
         <w:t>Animation à partir d’un .GIF animé.</w:t>
       </w:r>
-      <w:bookmarkEnd w:id="119"/>
+      <w:bookmarkEnd w:id="120"/>
     </w:p>
     <w:p>
       <w:pPr>
@@ -11985,7 +12244,7 @@
           <w:highlight w:val="white"/>
         </w:rPr>
       </w:pPr>
-      <w:bookmarkStart w:id="120" w:name="_Toc65414542"/>
+      <w:bookmarkStart w:id="121" w:name="_Toc66903304"/>
       <w:r>
         <w:rPr>
           <w:rStyle w:val="Titre3Car"/>
@@ -11993,7 +12252,7 @@
         </w:rPr>
         <w:t>N° Image</w:t>
       </w:r>
-      <w:bookmarkEnd w:id="120"/>
+      <w:bookmarkEnd w:id="121"/>
       <w:r>
         <w:rPr>
           <w:highlight w:val="white"/>
@@ -12140,14 +12399,14 @@
           <w:highlight w:val="white"/>
         </w:rPr>
       </w:pPr>
-      <w:bookmarkStart w:id="121" w:name="_Toc65414543"/>
+      <w:bookmarkStart w:id="122" w:name="_Toc66903305"/>
       <w:r>
         <w:rPr>
           <w:highlight w:val="white"/>
         </w:rPr>
         <w:t>Sauvegarde d’une animation générée</w:t>
       </w:r>
-      <w:bookmarkEnd w:id="121"/>
+      <w:bookmarkEnd w:id="122"/>
     </w:p>
     <w:p>
       <w:pPr>
@@ -12280,7 +12539,7 @@
           <w:highlight w:val="white"/>
         </w:rPr>
       </w:pPr>
-      <w:bookmarkStart w:id="122" w:name="_Toc65414544"/>
+      <w:bookmarkStart w:id="123" w:name="_Toc66903306"/>
       <w:r>
         <w:rPr>
           <w:rStyle w:val="Titre3Car"/>
@@ -12288,7 +12547,7 @@
         </w:rPr>
         <w:t>« Rebouclage sur la première image »</w:t>
       </w:r>
-      <w:bookmarkEnd w:id="122"/>
+      <w:bookmarkEnd w:id="123"/>
       <w:r>
         <w:rPr>
           <w:highlight w:val="white"/>
@@ -12313,7 +12572,7 @@
           <w:highlight w:val="white"/>
         </w:rPr>
       </w:pPr>
-      <w:bookmarkStart w:id="123" w:name="_Toc65414545"/>
+      <w:bookmarkStart w:id="124" w:name="_Toc66903307"/>
       <w:r>
         <w:rPr>
           <w:rStyle w:val="Titre3Car"/>
@@ -12321,7 +12580,7 @@
         </w:rPr>
         <w:t>« Générer 128Ko de mémoire »</w:t>
       </w:r>
-      <w:bookmarkEnd w:id="123"/>
+      <w:bookmarkEnd w:id="124"/>
       <w:r>
         <w:rPr>
           <w:highlight w:val="white"/>
@@ -12352,7 +12611,7 @@
           <w:highlight w:val="white"/>
         </w:rPr>
       </w:pPr>
-      <w:bookmarkStart w:id="124" w:name="_Toc65414546"/>
+      <w:bookmarkStart w:id="125" w:name="_Toc66903308"/>
       <w:r>
         <w:rPr>
           <w:rStyle w:val="Titre3Car"/>
@@ -12367,7 +12626,7 @@
         </w:rPr>
         <w:t>»</w:t>
       </w:r>
-      <w:bookmarkEnd w:id="124"/>
+      <w:bookmarkEnd w:id="125"/>
       <w:r>
         <w:rPr>
           <w:highlight w:val="white"/>
@@ -12392,7 +12651,7 @@
           <w:highlight w:val="white"/>
         </w:rPr>
       </w:pPr>
-      <w:bookmarkStart w:id="125" w:name="_Toc65414547"/>
+      <w:bookmarkStart w:id="126" w:name="_Toc66903309"/>
       <w:r>
         <w:rPr>
           <w:rStyle w:val="Titre3Car"/>
@@ -12414,7 +12673,7 @@
         </w:rPr>
         <w:t> »</w:t>
       </w:r>
-      <w:bookmarkEnd w:id="125"/>
+      <w:bookmarkEnd w:id="126"/>
       <w:r>
         <w:rPr>
           <w:highlight w:val="white"/>
@@ -12475,7 +12734,7 @@
           <w:highlight w:val="white"/>
         </w:rPr>
       </w:pPr>
-      <w:bookmarkStart w:id="126" w:name="_Toc65414548"/>
+      <w:bookmarkStart w:id="127" w:name="_Toc66903310"/>
       <w:r>
         <w:rPr>
           <w:rStyle w:val="Titre3Car"/>
@@ -12483,7 +12742,7 @@
         </w:rPr>
         <w:t>« Générer toutes les lignes »</w:t>
       </w:r>
-      <w:bookmarkEnd w:id="126"/>
+      <w:bookmarkEnd w:id="127"/>
       <w:r>
         <w:rPr>
           <w:highlight w:val="white"/>
@@ -12502,7 +12761,7 @@
           <w:highlight w:val="white"/>
         </w:rPr>
       </w:pPr>
-      <w:bookmarkStart w:id="127" w:name="_Toc65414549"/>
+      <w:bookmarkStart w:id="128" w:name="_Toc66903311"/>
       <w:r>
         <w:rPr>
           <w:rStyle w:val="Titre3Car"/>
@@ -12510,7 +12769,7 @@
         </w:rPr>
         <w:t>« Générer 1 ligne / 2 »</w:t>
       </w:r>
-      <w:bookmarkEnd w:id="127"/>
+      <w:bookmarkEnd w:id="128"/>
       <w:r>
         <w:rPr>
           <w:highlight w:val="white"/>
@@ -12529,7 +12788,7 @@
           <w:highlight w:val="white"/>
         </w:rPr>
       </w:pPr>
-      <w:bookmarkStart w:id="128" w:name="_Toc65414550"/>
+      <w:bookmarkStart w:id="129" w:name="_Toc66903312"/>
       <w:r>
         <w:rPr>
           <w:rStyle w:val="Titre3Car"/>
@@ -12537,7 +12796,7 @@
         </w:rPr>
         <w:t>« Générer 1 ligne / 4 »</w:t>
       </w:r>
-      <w:bookmarkEnd w:id="128"/>
+      <w:bookmarkEnd w:id="129"/>
       <w:r>
         <w:rPr>
           <w:highlight w:val="white"/>
@@ -12568,7 +12827,7 @@
           <w:highlight w:val="white"/>
         </w:rPr>
       </w:pPr>
-      <w:bookmarkStart w:id="129" w:name="_Toc65414551"/>
+      <w:bookmarkStart w:id="130" w:name="_Toc66903313"/>
       <w:r>
         <w:rPr>
           <w:rStyle w:val="Titre3Car"/>
@@ -12576,7 +12835,7 @@
         </w:rPr>
         <w:t>« Générer 1 ligne / 8 »</w:t>
       </w:r>
-      <w:bookmarkEnd w:id="129"/>
+      <w:bookmarkEnd w:id="130"/>
       <w:r>
         <w:rPr>
           <w:highlight w:val="white"/>
@@ -12607,7 +12866,7 @@
           <w:highlight w:val="white"/>
         </w:rPr>
       </w:pPr>
-      <w:bookmarkStart w:id="130" w:name="_Toc65414552"/>
+      <w:bookmarkStart w:id="131" w:name="_Toc66903314"/>
       <w:r>
         <w:rPr>
           <w:rStyle w:val="Titre3Car"/>
@@ -12615,7 +12874,7 @@
         </w:rPr>
         <w:t>« Ajout délai inter-images »</w:t>
       </w:r>
-      <w:bookmarkEnd w:id="130"/>
+      <w:bookmarkEnd w:id="131"/>
       <w:r>
         <w:rPr>
           <w:highlight w:val="white"/>
@@ -12646,7 +12905,7 @@
           <w:highlight w:val="white"/>
         </w:rPr>
       </w:pPr>
-      <w:bookmarkStart w:id="131" w:name="_Toc65414553"/>
+      <w:bookmarkStart w:id="132" w:name="_Toc66903315"/>
       <w:r>
         <w:rPr>
           <w:rStyle w:val="Titre3Car"/>
@@ -12654,7 +12913,7 @@
         </w:rPr>
         <w:t>« Adresse de début »</w:t>
       </w:r>
-      <w:bookmarkEnd w:id="131"/>
+      <w:bookmarkEnd w:id="132"/>
       <w:r>
         <w:rPr>
           <w:highlight w:val="white"/>
@@ -12706,7 +12965,7 @@
           <w:highlight w:val="white"/>
         </w:rPr>
       </w:pPr>
-      <w:bookmarkStart w:id="132" w:name="_Toc65414554"/>
+      <w:bookmarkStart w:id="133" w:name="_Toc66903316"/>
       <w:r>
         <w:rPr>
           <w:rStyle w:val="Titre3Car"/>
@@ -12714,7 +12973,7 @@
         </w:rPr>
         <w:t>« Compacter en ‘’colonnes’’ »</w:t>
       </w:r>
-      <w:bookmarkEnd w:id="132"/>
+      <w:bookmarkEnd w:id="133"/>
       <w:r>
         <w:rPr>
           <w:highlight w:val="white"/>
@@ -12749,7 +13008,7 @@
           <w:highlight w:val="white"/>
         </w:rPr>
       </w:pPr>
-      <w:bookmarkStart w:id="133" w:name="_Toc65414555"/>
+      <w:bookmarkStart w:id="134" w:name="_Toc66903317"/>
       <w:r>
         <w:rPr>
           <w:highlight w:val="white"/>
@@ -12757,7 +13016,7 @@
         <w:lastRenderedPageBreak/>
         <w:t>Compression utilisée dans ConvImgCpc</w:t>
       </w:r>
-      <w:bookmarkEnd w:id="133"/>
+      <w:bookmarkEnd w:id="134"/>
     </w:p>
     <w:p>
       <w:pPr>
@@ -12851,8 +13110,8 @@
       <w:r>
         <w:t xml:space="preserve">. Cet algorithme a une </w:t>
       </w:r>
-      <w:bookmarkStart w:id="134" w:name="_GoBack"/>
-      <w:bookmarkEnd w:id="134"/>
+      <w:bookmarkStart w:id="135" w:name="_GoBack"/>
+      <w:bookmarkEnd w:id="135"/>
       <w:r>
         <w:t xml:space="preserve">bonne vitesse de décompression, un très bon taux de compression, mais utilise un algorithme de compression très lent (plusieurs secondes pour compacter une image). Il peut être intéressant à utiliser, mais attention aux animations : cela peut prendre vraiment beaucoup de temps, car dans une animation on compacte les différences inter-images. </w:t>
       </w:r>
@@ -13979,6 +14238,11 @@
       <w:szCs w:val="32"/>
     </w:rPr>
   </w:style>
+  <w:style w:type="character" w:customStyle="1" w:styleId="jlqj4b">
+    <w:name w:val="jlqj4b"/>
+    <w:basedOn w:val="Policepardfaut"/>
+    <w:rsid w:val="005E55B3"/>
+  </w:style>
 </w:styles>
 </file>
 
@@ -14270,7 +14534,7 @@
 </file>
 
 <file path=customXml/itemProps1.xml><?xml version="1.0" encoding="utf-8"?>
-<ds:datastoreItem xmlns:ds="http://schemas.openxmlformats.org/officeDocument/2006/customXml" ds:itemID="{63696B6B-5E8E-4D5C-80AB-E4BDDD8F7ADC}">
+<ds:datastoreItem xmlns:ds="http://schemas.openxmlformats.org/officeDocument/2006/customXml" ds:itemID="{916FC977-42D4-426D-AB9E-7F4D40CEAFB3}">
   <ds:schemaRefs>
     <ds:schemaRef ds:uri="http://schemas.openxmlformats.org/officeDocument/2006/bibliography"/>
   </ds:schemaRefs>

</xml_diff>

<commit_message>
Ajout boutons lecture et arrêt animation
</commit_message>
<xml_diff>
--- a/Docs/ConvImgCpc - En2.docx
+++ b/Docs/ConvImgCpc - En2.docx
@@ -57,7 +57,7 @@
           <w:r>
             <w:br w:type="page"/>
           </w:r>
-          <w:bookmarkStart w:id="0" w:name="_Toc66903227"/>
+          <w:bookmarkStart w:id="0" w:name="_Toc67069531"/>
           <w:r>
             <w:lastRenderedPageBreak/>
             <w:t>Sommaire</w:t>
@@ -92,7 +92,7 @@
             </w:rPr>
             <w:fldChar w:fldCharType="separate"/>
           </w:r>
-          <w:hyperlink w:anchor="_Toc66903227" w:history="1">
+          <w:hyperlink w:anchor="_Toc67069531" w:history="1">
             <w:r>
               <w:rPr>
                 <w:rStyle w:val="Lienhypertexte"/>
@@ -119,7 +119,7 @@
                 <w:noProof/>
                 <w:webHidden/>
               </w:rPr>
-              <w:instrText xml:space="preserve"> PAGEREF _Toc66903227 \h </w:instrText>
+              <w:instrText xml:space="preserve"> PAGEREF _Toc67069531 \h </w:instrText>
             </w:r>
             <w:r>
               <w:rPr>
@@ -162,7 +162,7 @@
               <w:lang w:eastAsia="fr-FR"/>
             </w:rPr>
           </w:pPr>
-          <w:hyperlink w:anchor="_Toc66903228" w:history="1">
+          <w:hyperlink w:anchor="_Toc67069532" w:history="1">
             <w:r>
               <w:rPr>
                 <w:rStyle w:val="Lienhypertexte"/>
@@ -189,7 +189,7 @@
                 <w:noProof/>
                 <w:webHidden/>
               </w:rPr>
-              <w:instrText xml:space="preserve"> PAGEREF _Toc66903228 \h </w:instrText>
+              <w:instrText xml:space="preserve"> PAGEREF _Toc67069532 \h </w:instrText>
             </w:r>
             <w:r>
               <w:rPr>
@@ -232,7 +232,7 @@
               <w:lang w:eastAsia="fr-FR"/>
             </w:rPr>
           </w:pPr>
-          <w:hyperlink w:anchor="_Toc66903229" w:history="1">
+          <w:hyperlink w:anchor="_Toc67069533" w:history="1">
             <w:r>
               <w:rPr>
                 <w:rStyle w:val="Lienhypertexte"/>
@@ -259,7 +259,7 @@
                 <w:noProof/>
                 <w:webHidden/>
               </w:rPr>
-              <w:instrText xml:space="preserve"> PAGEREF _Toc66903229 \h </w:instrText>
+              <w:instrText xml:space="preserve"> PAGEREF _Toc67069533 \h </w:instrText>
             </w:r>
             <w:r>
               <w:rPr>
@@ -302,7 +302,7 @@
               <w:lang w:eastAsia="fr-FR"/>
             </w:rPr>
           </w:pPr>
-          <w:hyperlink w:anchor="_Toc66903230" w:history="1">
+          <w:hyperlink w:anchor="_Toc67069534" w:history="1">
             <w:r>
               <w:rPr>
                 <w:rStyle w:val="Lienhypertexte"/>
@@ -329,7 +329,7 @@
                 <w:noProof/>
                 <w:webHidden/>
               </w:rPr>
-              <w:instrText xml:space="preserve"> PAGEREF _Toc66903230 \h </w:instrText>
+              <w:instrText xml:space="preserve"> PAGEREF _Toc67069534 \h </w:instrText>
             </w:r>
             <w:r>
               <w:rPr>
@@ -372,7 +372,7 @@
               <w:lang w:eastAsia="fr-FR"/>
             </w:rPr>
           </w:pPr>
-          <w:hyperlink w:anchor="_Toc66903231" w:history="1">
+          <w:hyperlink w:anchor="_Toc67069535" w:history="1">
             <w:r>
               <w:rPr>
                 <w:rStyle w:val="Lienhypertexte"/>
@@ -399,7 +399,7 @@
                 <w:noProof/>
                 <w:webHidden/>
               </w:rPr>
-              <w:instrText xml:space="preserve"> PAGEREF _Toc66903231 \h </w:instrText>
+              <w:instrText xml:space="preserve"> PAGEREF _Toc67069535 \h </w:instrText>
             </w:r>
             <w:r>
               <w:rPr>
@@ -442,7 +442,7 @@
               <w:lang w:eastAsia="fr-FR"/>
             </w:rPr>
           </w:pPr>
-          <w:hyperlink w:anchor="_Toc66903232" w:history="1">
+          <w:hyperlink w:anchor="_Toc67069536" w:history="1">
             <w:r>
               <w:rPr>
                 <w:rStyle w:val="Lienhypertexte"/>
@@ -469,7 +469,7 @@
                 <w:noProof/>
                 <w:webHidden/>
               </w:rPr>
-              <w:instrText xml:space="preserve"> PAGEREF _Toc66903232 \h </w:instrText>
+              <w:instrText xml:space="preserve"> PAGEREF _Toc67069536 \h </w:instrText>
             </w:r>
             <w:r>
               <w:rPr>
@@ -512,7 +512,7 @@
               <w:lang w:eastAsia="fr-FR"/>
             </w:rPr>
           </w:pPr>
-          <w:hyperlink w:anchor="_Toc66903233" w:history="1">
+          <w:hyperlink w:anchor="_Toc67069537" w:history="1">
             <w:r>
               <w:rPr>
                 <w:rStyle w:val="Lienhypertexte"/>
@@ -539,7 +539,7 @@
                 <w:noProof/>
                 <w:webHidden/>
               </w:rPr>
-              <w:instrText xml:space="preserve"> PAGEREF _Toc66903233 \h </w:instrText>
+              <w:instrText xml:space="preserve"> PAGEREF _Toc67069537 \h </w:instrText>
             </w:r>
             <w:r>
               <w:rPr>
@@ -582,7 +582,7 @@
               <w:lang w:eastAsia="fr-FR"/>
             </w:rPr>
           </w:pPr>
-          <w:hyperlink w:anchor="_Toc66903234" w:history="1">
+          <w:hyperlink w:anchor="_Toc67069538" w:history="1">
             <w:r>
               <w:rPr>
                 <w:rStyle w:val="Lienhypertexte"/>
@@ -609,7 +609,7 @@
                 <w:noProof/>
                 <w:webHidden/>
               </w:rPr>
-              <w:instrText xml:space="preserve"> PAGEREF _Toc66903234 \h </w:instrText>
+              <w:instrText xml:space="preserve"> PAGEREF _Toc67069538 \h </w:instrText>
             </w:r>
             <w:r>
               <w:rPr>
@@ -652,7 +652,7 @@
               <w:lang w:eastAsia="fr-FR"/>
             </w:rPr>
           </w:pPr>
-          <w:hyperlink w:anchor="_Toc66903235" w:history="1">
+          <w:hyperlink w:anchor="_Toc67069539" w:history="1">
             <w:r>
               <w:rPr>
                 <w:rStyle w:val="Lienhypertexte"/>
@@ -679,7 +679,7 @@
                 <w:noProof/>
                 <w:webHidden/>
               </w:rPr>
-              <w:instrText xml:space="preserve"> PAGEREF _Toc66903235 \h </w:instrText>
+              <w:instrText xml:space="preserve"> PAGEREF _Toc67069539 \h </w:instrText>
             </w:r>
             <w:r>
               <w:rPr>
@@ -722,13 +722,13 @@
               <w:lang w:eastAsia="fr-FR"/>
             </w:rPr>
           </w:pPr>
-          <w:hyperlink w:anchor="_Toc66903236" w:history="1">
+          <w:hyperlink w:anchor="_Toc67069540" w:history="1">
             <w:r>
               <w:rPr>
                 <w:rStyle w:val="Lienhypertexte"/>
                 <w:noProof/>
               </w:rPr>
-              <w:t>Case à cocher « Inclure  le code d’affichage dans l’image»</w:t>
+              <w:t>« Include display code in image » checkbox</w:t>
             </w:r>
             <w:r>
               <w:rPr>
@@ -749,7 +749,7 @@
                 <w:noProof/>
                 <w:webHidden/>
               </w:rPr>
-              <w:instrText xml:space="preserve"> PAGEREF _Toc66903236 \h </w:instrText>
+              <w:instrText xml:space="preserve"> PAGEREF _Toc67069540 \h </w:instrText>
             </w:r>
             <w:r>
               <w:rPr>
@@ -792,13 +792,13 @@
               <w:lang w:eastAsia="fr-FR"/>
             </w:rPr>
           </w:pPr>
-          <w:hyperlink w:anchor="_Toc66903237" w:history="1">
+          <w:hyperlink w:anchor="_Toc67069541" w:history="1">
             <w:r>
               <w:rPr>
                 <w:rStyle w:val="Lienhypertexte"/>
                 <w:noProof/>
               </w:rPr>
-              <w:t>Case à cocher « Inclure  la palette dans l’image»</w:t>
+              <w:t>« Include palette in image » checkbox</w:t>
             </w:r>
             <w:r>
               <w:rPr>
@@ -819,7 +819,7 @@
                 <w:noProof/>
                 <w:webHidden/>
               </w:rPr>
-              <w:instrText xml:space="preserve"> PAGEREF _Toc66903237 \h </w:instrText>
+              <w:instrText xml:space="preserve"> PAGEREF _Toc67069541 \h </w:instrText>
             </w:r>
             <w:r>
               <w:rPr>
@@ -862,13 +862,13 @@
               <w:lang w:eastAsia="fr-FR"/>
             </w:rPr>
           </w:pPr>
-          <w:hyperlink w:anchor="_Toc66903238" w:history="1">
+          <w:hyperlink w:anchor="_Toc67069542" w:history="1">
             <w:r>
               <w:rPr>
                 <w:rStyle w:val="Lienhypertexte"/>
                 <w:noProof/>
               </w:rPr>
-              <w:t>Partie « Résolution CPC »</w:t>
+              <w:t>« CPC Resolution » part</w:t>
             </w:r>
             <w:r>
               <w:rPr>
@@ -889,7 +889,7 @@
                 <w:noProof/>
                 <w:webHidden/>
               </w:rPr>
-              <w:instrText xml:space="preserve"> PAGEREF _Toc66903238 \h </w:instrText>
+              <w:instrText xml:space="preserve"> PAGEREF _Toc67069542 \h </w:instrText>
             </w:r>
             <w:r>
               <w:rPr>
@@ -932,13 +932,13 @@
               <w:lang w:eastAsia="fr-FR"/>
             </w:rPr>
           </w:pPr>
-          <w:hyperlink w:anchor="_Toc66903239" w:history="1">
+          <w:hyperlink w:anchor="_Toc67069543" w:history="1">
             <w:r>
               <w:rPr>
                 <w:rStyle w:val="Lienhypertexte"/>
                 <w:noProof/>
               </w:rPr>
-              <w:t>Champ « Nb Colonnes »</w:t>
+              <w:t>« Nb Columns » field</w:t>
             </w:r>
             <w:r>
               <w:rPr>
@@ -959,7 +959,7 @@
                 <w:noProof/>
                 <w:webHidden/>
               </w:rPr>
-              <w:instrText xml:space="preserve"> PAGEREF _Toc66903239 \h </w:instrText>
+              <w:instrText xml:space="preserve"> PAGEREF _Toc67069543 \h </w:instrText>
             </w:r>
             <w:r>
               <w:rPr>
@@ -1002,13 +1002,13 @@
               <w:lang w:eastAsia="fr-FR"/>
             </w:rPr>
           </w:pPr>
-          <w:hyperlink w:anchor="_Toc66903240" w:history="1">
+          <w:hyperlink w:anchor="_Toc67069544" w:history="1">
             <w:r>
               <w:rPr>
                 <w:rStyle w:val="Lienhypertexte"/>
                 <w:noProof/>
               </w:rPr>
-              <w:t>Champ « Nb Lignes »</w:t>
+              <w:t>« Nb Lines » field</w:t>
             </w:r>
             <w:r>
               <w:rPr>
@@ -1029,7 +1029,7 @@
                 <w:noProof/>
                 <w:webHidden/>
               </w:rPr>
-              <w:instrText xml:space="preserve"> PAGEREF _Toc66903240 \h </w:instrText>
+              <w:instrText xml:space="preserve"> PAGEREF _Toc67069544 \h </w:instrText>
             </w:r>
             <w:r>
               <w:rPr>
@@ -1072,13 +1072,13 @@
               <w:lang w:eastAsia="fr-FR"/>
             </w:rPr>
           </w:pPr>
-          <w:hyperlink w:anchor="_Toc66903241" w:history="1">
+          <w:hyperlink w:anchor="_Toc67069545" w:history="1">
             <w:r>
               <w:rPr>
                 <w:rStyle w:val="Lienhypertexte"/>
                 <w:noProof/>
               </w:rPr>
-              <w:t>Bouton « Standard »</w:t>
+              <w:t>« Standard » button</w:t>
             </w:r>
             <w:r>
               <w:rPr>
@@ -1099,7 +1099,7 @@
                 <w:noProof/>
                 <w:webHidden/>
               </w:rPr>
-              <w:instrText xml:space="preserve"> PAGEREF _Toc66903241 \h </w:instrText>
+              <w:instrText xml:space="preserve"> PAGEREF _Toc67069545 \h </w:instrText>
             </w:r>
             <w:r>
               <w:rPr>
@@ -1142,13 +1142,13 @@
               <w:lang w:eastAsia="fr-FR"/>
             </w:rPr>
           </w:pPr>
-          <w:hyperlink w:anchor="_Toc66903242" w:history="1">
+          <w:hyperlink w:anchor="_Toc67069546" w:history="1">
             <w:r>
               <w:rPr>
                 <w:rStyle w:val="Lienhypertexte"/>
                 <w:noProof/>
               </w:rPr>
-              <w:t>Bouton « Overscan »</w:t>
+              <w:t>« Overscan » button</w:t>
             </w:r>
             <w:r>
               <w:rPr>
@@ -1169,7 +1169,7 @@
                 <w:noProof/>
                 <w:webHidden/>
               </w:rPr>
-              <w:instrText xml:space="preserve"> PAGEREF _Toc66903242 \h </w:instrText>
+              <w:instrText xml:space="preserve"> PAGEREF _Toc67069546 \h </w:instrText>
             </w:r>
             <w:r>
               <w:rPr>
@@ -1212,13 +1212,13 @@
               <w:lang w:eastAsia="fr-FR"/>
             </w:rPr>
           </w:pPr>
-          <w:hyperlink w:anchor="_Toc66903243" w:history="1">
+          <w:hyperlink w:anchor="_Toc67069547" w:history="1">
             <w:r>
               <w:rPr>
                 <w:rStyle w:val="Lienhypertexte"/>
                 <w:noProof/>
               </w:rPr>
-              <w:t>Combo « Mode »</w:t>
+              <w:t>« Mode » dropdown</w:t>
             </w:r>
             <w:r>
               <w:rPr>
@@ -1239,7 +1239,7 @@
                 <w:noProof/>
                 <w:webHidden/>
               </w:rPr>
-              <w:instrText xml:space="preserve"> PAGEREF _Toc66903243 \h </w:instrText>
+              <w:instrText xml:space="preserve"> PAGEREF _Toc67069547 \h </w:instrText>
             </w:r>
             <w:r>
               <w:rPr>
@@ -1282,13 +1282,13 @@
               <w:lang w:eastAsia="fr-FR"/>
             </w:rPr>
           </w:pPr>
-          <w:hyperlink w:anchor="_Toc66903244" w:history="1">
+          <w:hyperlink w:anchor="_Toc67069548" w:history="1">
             <w:r>
               <w:rPr>
                 <w:rStyle w:val="Lienhypertexte"/>
                 <w:noProof/>
               </w:rPr>
-              <w:t>Bouton « Edition trames »</w:t>
+              <w:t>« Frames edition» button</w:t>
             </w:r>
             <w:r>
               <w:rPr>
@@ -1309,7 +1309,7 @@
                 <w:noProof/>
                 <w:webHidden/>
               </w:rPr>
-              <w:instrText xml:space="preserve"> PAGEREF _Toc66903244 \h </w:instrText>
+              <w:instrText xml:space="preserve"> PAGEREF _Toc67069548 \h </w:instrText>
             </w:r>
             <w:r>
               <w:rPr>
@@ -1352,13 +1352,13 @@
               <w:lang w:eastAsia="fr-FR"/>
             </w:rPr>
           </w:pPr>
-          <w:hyperlink w:anchor="_Toc66903245" w:history="1">
+          <w:hyperlink w:anchor="_Toc67069549" w:history="1">
             <w:r>
               <w:rPr>
                 <w:rStyle w:val="Lienhypertexte"/>
                 <w:noProof/>
               </w:rPr>
-              <w:t>Popup « Edition trames Asc-ut »</w:t>
+              <w:t>« Edition trames Asc-ut » pop-up</w:t>
             </w:r>
             <w:r>
               <w:rPr>
@@ -1379,7 +1379,7 @@
                 <w:noProof/>
                 <w:webHidden/>
               </w:rPr>
-              <w:instrText xml:space="preserve"> PAGEREF _Toc66903245 \h </w:instrText>
+              <w:instrText xml:space="preserve"> PAGEREF _Toc67069549 \h </w:instrText>
             </w:r>
             <w:r>
               <w:rPr>
@@ -1422,7 +1422,7 @@
               <w:lang w:eastAsia="fr-FR"/>
             </w:rPr>
           </w:pPr>
-          <w:hyperlink w:anchor="_Toc66903246" w:history="1">
+          <w:hyperlink w:anchor="_Toc67069550" w:history="1">
             <w:r>
               <w:rPr>
                 <w:rStyle w:val="Lienhypertexte"/>
@@ -1449,7 +1449,7 @@
                 <w:noProof/>
                 <w:webHidden/>
               </w:rPr>
-              <w:instrText xml:space="preserve"> PAGEREF _Toc66903246 \h </w:instrText>
+              <w:instrText xml:space="preserve"> PAGEREF _Toc67069550 \h </w:instrText>
             </w:r>
             <w:r>
               <w:rPr>
@@ -1492,7 +1492,7 @@
               <w:lang w:eastAsia="fr-FR"/>
             </w:rPr>
           </w:pPr>
-          <w:hyperlink w:anchor="_Toc66903247" w:history="1">
+          <w:hyperlink w:anchor="_Toc67069551" w:history="1">
             <w:r>
               <w:rPr>
                 <w:rStyle w:val="Lienhypertexte"/>
@@ -1519,7 +1519,7 @@
                 <w:noProof/>
                 <w:webHidden/>
               </w:rPr>
-              <w:instrText xml:space="preserve"> PAGEREF _Toc66903247 \h </w:instrText>
+              <w:instrText xml:space="preserve"> PAGEREF _Toc67069551 \h </w:instrText>
             </w:r>
             <w:r>
               <w:rPr>
@@ -1562,7 +1562,7 @@
               <w:lang w:eastAsia="fr-FR"/>
             </w:rPr>
           </w:pPr>
-          <w:hyperlink w:anchor="_Toc66903248" w:history="1">
+          <w:hyperlink w:anchor="_Toc67069552" w:history="1">
             <w:r>
               <w:rPr>
                 <w:rStyle w:val="Lienhypertexte"/>
@@ -1589,7 +1589,7 @@
                 <w:noProof/>
                 <w:webHidden/>
               </w:rPr>
-              <w:instrText xml:space="preserve"> PAGEREF _Toc66903248 \h </w:instrText>
+              <w:instrText xml:space="preserve"> PAGEREF _Toc67069552 \h </w:instrText>
             </w:r>
             <w:r>
               <w:rPr>
@@ -1632,7 +1632,7 @@
               <w:lang w:eastAsia="fr-FR"/>
             </w:rPr>
           </w:pPr>
-          <w:hyperlink w:anchor="_Toc66903249" w:history="1">
+          <w:hyperlink w:anchor="_Toc67069553" w:history="1">
             <w:r>
               <w:rPr>
                 <w:rStyle w:val="Lienhypertexte"/>
@@ -1659,7 +1659,7 @@
                 <w:noProof/>
                 <w:webHidden/>
               </w:rPr>
-              <w:instrText xml:space="preserve"> PAGEREF _Toc66903249 \h </w:instrText>
+              <w:instrText xml:space="preserve"> PAGEREF _Toc67069553 \h </w:instrText>
             </w:r>
             <w:r>
               <w:rPr>
@@ -1702,7 +1702,7 @@
               <w:lang w:eastAsia="fr-FR"/>
             </w:rPr>
           </w:pPr>
-          <w:hyperlink w:anchor="_Toc66903250" w:history="1">
+          <w:hyperlink w:anchor="_Toc67069554" w:history="1">
             <w:r>
               <w:rPr>
                 <w:rStyle w:val="Lienhypertexte"/>
@@ -1729,7 +1729,7 @@
                 <w:noProof/>
                 <w:webHidden/>
               </w:rPr>
-              <w:instrText xml:space="preserve"> PAGEREF _Toc66903250 \h </w:instrText>
+              <w:instrText xml:space="preserve"> PAGEREF _Toc67069554 \h </w:instrText>
             </w:r>
             <w:r>
               <w:rPr>
@@ -1772,7 +1772,7 @@
               <w:lang w:eastAsia="fr-FR"/>
             </w:rPr>
           </w:pPr>
-          <w:hyperlink w:anchor="_Toc66903251" w:history="1">
+          <w:hyperlink w:anchor="_Toc67069555" w:history="1">
             <w:r>
               <w:rPr>
                 <w:rStyle w:val="Lienhypertexte"/>
@@ -1799,7 +1799,7 @@
                 <w:noProof/>
                 <w:webHidden/>
               </w:rPr>
-              <w:instrText xml:space="preserve"> PAGEREF _Toc66903251 \h </w:instrText>
+              <w:instrText xml:space="preserve"> PAGEREF _Toc67069555 \h </w:instrText>
             </w:r>
             <w:r>
               <w:rPr>
@@ -1842,7 +1842,7 @@
               <w:lang w:eastAsia="fr-FR"/>
             </w:rPr>
           </w:pPr>
-          <w:hyperlink w:anchor="_Toc66903252" w:history="1">
+          <w:hyperlink w:anchor="_Toc67069556" w:history="1">
             <w:r>
               <w:rPr>
                 <w:rStyle w:val="Lienhypertexte"/>
@@ -1869,7 +1869,7 @@
                 <w:noProof/>
                 <w:webHidden/>
               </w:rPr>
-              <w:instrText xml:space="preserve"> PAGEREF _Toc66903252 \h </w:instrText>
+              <w:instrText xml:space="preserve"> PAGEREF _Toc67069556 \h </w:instrText>
             </w:r>
             <w:r>
               <w:rPr>
@@ -1889,7 +1889,7 @@
                 <w:noProof/>
                 <w:webHidden/>
               </w:rPr>
-              <w:t>11</w:t>
+              <w:t>12</w:t>
             </w:r>
             <w:r>
               <w:rPr>
@@ -1912,7 +1912,7 @@
               <w:lang w:eastAsia="fr-FR"/>
             </w:rPr>
           </w:pPr>
-          <w:hyperlink w:anchor="_Toc66903253" w:history="1">
+          <w:hyperlink w:anchor="_Toc67069557" w:history="1">
             <w:r>
               <w:rPr>
                 <w:rStyle w:val="Lienhypertexte"/>
@@ -1939,7 +1939,7 @@
                 <w:noProof/>
                 <w:webHidden/>
               </w:rPr>
-              <w:instrText xml:space="preserve"> PAGEREF _Toc66903253 \h </w:instrText>
+              <w:instrText xml:space="preserve"> PAGEREF _Toc67069557 \h </w:instrText>
             </w:r>
             <w:r>
               <w:rPr>
@@ -1982,7 +1982,7 @@
               <w:lang w:eastAsia="fr-FR"/>
             </w:rPr>
           </w:pPr>
-          <w:hyperlink w:anchor="_Toc66903254" w:history="1">
+          <w:hyperlink w:anchor="_Toc67069558" w:history="1">
             <w:r>
               <w:rPr>
                 <w:rStyle w:val="Lienhypertexte"/>
@@ -2009,7 +2009,7 @@
                 <w:noProof/>
                 <w:webHidden/>
               </w:rPr>
-              <w:instrText xml:space="preserve"> PAGEREF _Toc66903254 \h </w:instrText>
+              <w:instrText xml:space="preserve"> PAGEREF _Toc67069558 \h </w:instrText>
             </w:r>
             <w:r>
               <w:rPr>
@@ -2052,7 +2052,7 @@
               <w:lang w:eastAsia="fr-FR"/>
             </w:rPr>
           </w:pPr>
-          <w:hyperlink w:anchor="_Toc66903255" w:history="1">
+          <w:hyperlink w:anchor="_Toc67069559" w:history="1">
             <w:r>
               <w:rPr>
                 <w:rStyle w:val="Lienhypertexte"/>
@@ -2079,7 +2079,7 @@
                 <w:noProof/>
                 <w:webHidden/>
               </w:rPr>
-              <w:instrText xml:space="preserve"> PAGEREF _Toc66903255 \h </w:instrText>
+              <w:instrText xml:space="preserve"> PAGEREF _Toc67069559 \h </w:instrText>
             </w:r>
             <w:r>
               <w:rPr>
@@ -2122,7 +2122,7 @@
               <w:lang w:eastAsia="fr-FR"/>
             </w:rPr>
           </w:pPr>
-          <w:hyperlink w:anchor="_Toc66903256" w:history="1">
+          <w:hyperlink w:anchor="_Toc67069560" w:history="1">
             <w:r>
               <w:rPr>
                 <w:rStyle w:val="Lienhypertexte"/>
@@ -2149,7 +2149,7 @@
                 <w:noProof/>
                 <w:webHidden/>
               </w:rPr>
-              <w:instrText xml:space="preserve"> PAGEREF _Toc66903256 \h </w:instrText>
+              <w:instrText xml:space="preserve"> PAGEREF _Toc67069560 \h </w:instrText>
             </w:r>
             <w:r>
               <w:rPr>
@@ -2192,7 +2192,7 @@
               <w:lang w:eastAsia="fr-FR"/>
             </w:rPr>
           </w:pPr>
-          <w:hyperlink w:anchor="_Toc66903257" w:history="1">
+          <w:hyperlink w:anchor="_Toc67069561" w:history="1">
             <w:r>
               <w:rPr>
                 <w:rStyle w:val="Lienhypertexte"/>
@@ -2219,7 +2219,7 @@
                 <w:noProof/>
                 <w:webHidden/>
               </w:rPr>
-              <w:instrText xml:space="preserve"> PAGEREF _Toc66903257 \h </w:instrText>
+              <w:instrText xml:space="preserve"> PAGEREF _Toc67069561 \h </w:instrText>
             </w:r>
             <w:r>
               <w:rPr>
@@ -2262,7 +2262,7 @@
               <w:lang w:eastAsia="fr-FR"/>
             </w:rPr>
           </w:pPr>
-          <w:hyperlink w:anchor="_Toc66903258" w:history="1">
+          <w:hyperlink w:anchor="_Toc67069562" w:history="1">
             <w:r>
               <w:rPr>
                 <w:rStyle w:val="Lienhypertexte"/>
@@ -2289,7 +2289,7 @@
                 <w:noProof/>
                 <w:webHidden/>
               </w:rPr>
-              <w:instrText xml:space="preserve"> PAGEREF _Toc66903258 \h </w:instrText>
+              <w:instrText xml:space="preserve"> PAGEREF _Toc67069562 \h </w:instrText>
             </w:r>
             <w:r>
               <w:rPr>
@@ -2332,7 +2332,7 @@
               <w:lang w:eastAsia="fr-FR"/>
             </w:rPr>
           </w:pPr>
-          <w:hyperlink w:anchor="_Toc66903259" w:history="1">
+          <w:hyperlink w:anchor="_Toc67069563" w:history="1">
             <w:r>
               <w:rPr>
                 <w:rStyle w:val="Lienhypertexte"/>
@@ -2359,7 +2359,7 @@
                 <w:noProof/>
                 <w:webHidden/>
               </w:rPr>
-              <w:instrText xml:space="preserve"> PAGEREF _Toc66903259 \h </w:instrText>
+              <w:instrText xml:space="preserve"> PAGEREF _Toc67069563 \h </w:instrText>
             </w:r>
             <w:r>
               <w:rPr>
@@ -2402,7 +2402,7 @@
               <w:lang w:eastAsia="fr-FR"/>
             </w:rPr>
           </w:pPr>
-          <w:hyperlink w:anchor="_Toc66903260" w:history="1">
+          <w:hyperlink w:anchor="_Toc67069564" w:history="1">
             <w:r>
               <w:rPr>
                 <w:rStyle w:val="Lienhypertexte"/>
@@ -2429,7 +2429,7 @@
                 <w:noProof/>
                 <w:webHidden/>
               </w:rPr>
-              <w:instrText xml:space="preserve"> PAGEREF _Toc66903260 \h </w:instrText>
+              <w:instrText xml:space="preserve"> PAGEREF _Toc67069564 \h </w:instrText>
             </w:r>
             <w:r>
               <w:rPr>
@@ -2472,7 +2472,7 @@
               <w:lang w:eastAsia="fr-FR"/>
             </w:rPr>
           </w:pPr>
-          <w:hyperlink w:anchor="_Toc66903261" w:history="1">
+          <w:hyperlink w:anchor="_Toc67069565" w:history="1">
             <w:r>
               <w:rPr>
                 <w:rStyle w:val="Lienhypertexte"/>
@@ -2499,7 +2499,7 @@
                 <w:noProof/>
                 <w:webHidden/>
               </w:rPr>
-              <w:instrText xml:space="preserve"> PAGEREF _Toc66903261 \h </w:instrText>
+              <w:instrText xml:space="preserve"> PAGEREF _Toc67069565 \h </w:instrText>
             </w:r>
             <w:r>
               <w:rPr>
@@ -2542,7 +2542,7 @@
               <w:lang w:eastAsia="fr-FR"/>
             </w:rPr>
           </w:pPr>
-          <w:hyperlink w:anchor="_Toc66903262" w:history="1">
+          <w:hyperlink w:anchor="_Toc67069566" w:history="1">
             <w:r>
               <w:rPr>
                 <w:rStyle w:val="Lienhypertexte"/>
@@ -2570,7 +2570,7 @@
                 <w:noProof/>
                 <w:webHidden/>
               </w:rPr>
-              <w:instrText xml:space="preserve"> PAGEREF _Toc66903262 \h </w:instrText>
+              <w:instrText xml:space="preserve"> PAGEREF _Toc67069566 \h </w:instrText>
             </w:r>
             <w:r>
               <w:rPr>
@@ -2613,7 +2613,7 @@
               <w:lang w:eastAsia="fr-FR"/>
             </w:rPr>
           </w:pPr>
-          <w:hyperlink w:anchor="_Toc66903263" w:history="1">
+          <w:hyperlink w:anchor="_Toc67069567" w:history="1">
             <w:r>
               <w:rPr>
                 <w:rStyle w:val="Lienhypertexte"/>
@@ -2641,7 +2641,7 @@
                 <w:noProof/>
                 <w:webHidden/>
               </w:rPr>
-              <w:instrText xml:space="preserve"> PAGEREF _Toc66903263 \h </w:instrText>
+              <w:instrText xml:space="preserve"> PAGEREF _Toc67069567 \h </w:instrText>
             </w:r>
             <w:r>
               <w:rPr>
@@ -2684,7 +2684,7 @@
               <w:lang w:eastAsia="fr-FR"/>
             </w:rPr>
           </w:pPr>
-          <w:hyperlink w:anchor="_Toc66903264" w:history="1">
+          <w:hyperlink w:anchor="_Toc67069568" w:history="1">
             <w:r>
               <w:rPr>
                 <w:rStyle w:val="Lienhypertexte"/>
@@ -2712,7 +2712,7 @@
                 <w:noProof/>
                 <w:webHidden/>
               </w:rPr>
-              <w:instrText xml:space="preserve"> PAGEREF _Toc66903264 \h </w:instrText>
+              <w:instrText xml:space="preserve"> PAGEREF _Toc67069568 \h </w:instrText>
             </w:r>
             <w:r>
               <w:rPr>
@@ -2755,7 +2755,7 @@
               <w:lang w:eastAsia="fr-FR"/>
             </w:rPr>
           </w:pPr>
-          <w:hyperlink w:anchor="_Toc66903265" w:history="1">
+          <w:hyperlink w:anchor="_Toc67069569" w:history="1">
             <w:r>
               <w:rPr>
                 <w:rStyle w:val="Lienhypertexte"/>
@@ -2783,7 +2783,7 @@
                 <w:noProof/>
                 <w:webHidden/>
               </w:rPr>
-              <w:instrText xml:space="preserve"> PAGEREF _Toc66903265 \h </w:instrText>
+              <w:instrText xml:space="preserve"> PAGEREF _Toc67069569 \h </w:instrText>
             </w:r>
             <w:r>
               <w:rPr>
@@ -2826,7 +2826,7 @@
               <w:lang w:eastAsia="fr-FR"/>
             </w:rPr>
           </w:pPr>
-          <w:hyperlink w:anchor="_Toc66903266" w:history="1">
+          <w:hyperlink w:anchor="_Toc67069570" w:history="1">
             <w:r>
               <w:rPr>
                 <w:rStyle w:val="Lienhypertexte"/>
@@ -2853,7 +2853,7 @@
                 <w:noProof/>
                 <w:webHidden/>
               </w:rPr>
-              <w:instrText xml:space="preserve"> PAGEREF _Toc66903266 \h </w:instrText>
+              <w:instrText xml:space="preserve"> PAGEREF _Toc67069570 \h </w:instrText>
             </w:r>
             <w:r>
               <w:rPr>
@@ -2896,7 +2896,7 @@
               <w:lang w:eastAsia="fr-FR"/>
             </w:rPr>
           </w:pPr>
-          <w:hyperlink w:anchor="_Toc66903267" w:history="1">
+          <w:hyperlink w:anchor="_Toc67069571" w:history="1">
             <w:r>
               <w:rPr>
                 <w:rStyle w:val="Lienhypertexte"/>
@@ -2924,7 +2924,7 @@
                 <w:noProof/>
                 <w:webHidden/>
               </w:rPr>
-              <w:instrText xml:space="preserve"> PAGEREF _Toc66903267 \h </w:instrText>
+              <w:instrText xml:space="preserve"> PAGEREF _Toc67069571 \h </w:instrText>
             </w:r>
             <w:r>
               <w:rPr>
@@ -2967,7 +2967,7 @@
               <w:lang w:eastAsia="fr-FR"/>
             </w:rPr>
           </w:pPr>
-          <w:hyperlink w:anchor="_Toc66903268" w:history="1">
+          <w:hyperlink w:anchor="_Toc67069572" w:history="1">
             <w:r>
               <w:rPr>
                 <w:rStyle w:val="Lienhypertexte"/>
@@ -2995,7 +2995,7 @@
                 <w:noProof/>
                 <w:webHidden/>
               </w:rPr>
-              <w:instrText xml:space="preserve"> PAGEREF _Toc66903268 \h </w:instrText>
+              <w:instrText xml:space="preserve"> PAGEREF _Toc67069572 \h </w:instrText>
             </w:r>
             <w:r>
               <w:rPr>
@@ -3038,7 +3038,7 @@
               <w:lang w:eastAsia="fr-FR"/>
             </w:rPr>
           </w:pPr>
-          <w:hyperlink w:anchor="_Toc66903269" w:history="1">
+          <w:hyperlink w:anchor="_Toc67069573" w:history="1">
             <w:r>
               <w:rPr>
                 <w:rStyle w:val="Lienhypertexte"/>
@@ -3066,7 +3066,7 @@
                 <w:noProof/>
                 <w:webHidden/>
               </w:rPr>
-              <w:instrText xml:space="preserve"> PAGEREF _Toc66903269 \h </w:instrText>
+              <w:instrText xml:space="preserve"> PAGEREF _Toc67069573 \h </w:instrText>
             </w:r>
             <w:r>
               <w:rPr>
@@ -3109,7 +3109,7 @@
               <w:lang w:eastAsia="fr-FR"/>
             </w:rPr>
           </w:pPr>
-          <w:hyperlink w:anchor="_Toc66903270" w:history="1">
+          <w:hyperlink w:anchor="_Toc67069574" w:history="1">
             <w:r>
               <w:rPr>
                 <w:rStyle w:val="Lienhypertexte"/>
@@ -3137,7 +3137,7 @@
                 <w:noProof/>
                 <w:webHidden/>
               </w:rPr>
-              <w:instrText xml:space="preserve"> PAGEREF _Toc66903270 \h </w:instrText>
+              <w:instrText xml:space="preserve"> PAGEREF _Toc67069574 \h </w:instrText>
             </w:r>
             <w:r>
               <w:rPr>
@@ -3180,7 +3180,7 @@
               <w:lang w:eastAsia="fr-FR"/>
             </w:rPr>
           </w:pPr>
-          <w:hyperlink w:anchor="_Toc66903271" w:history="1">
+          <w:hyperlink w:anchor="_Toc67069575" w:history="1">
             <w:r>
               <w:rPr>
                 <w:rStyle w:val="Lienhypertexte"/>
@@ -3208,7 +3208,7 @@
                 <w:noProof/>
                 <w:webHidden/>
               </w:rPr>
-              <w:instrText xml:space="preserve"> PAGEREF _Toc66903271 \h </w:instrText>
+              <w:instrText xml:space="preserve"> PAGEREF _Toc67069575 \h </w:instrText>
             </w:r>
             <w:r>
               <w:rPr>
@@ -3251,7 +3251,7 @@
               <w:lang w:eastAsia="fr-FR"/>
             </w:rPr>
           </w:pPr>
-          <w:hyperlink w:anchor="_Toc66903272" w:history="1">
+          <w:hyperlink w:anchor="_Toc67069576" w:history="1">
             <w:r>
               <w:rPr>
                 <w:rStyle w:val="Lienhypertexte"/>
@@ -3279,7 +3279,7 @@
                 <w:noProof/>
                 <w:webHidden/>
               </w:rPr>
-              <w:instrText xml:space="preserve"> PAGEREF _Toc66903272 \h </w:instrText>
+              <w:instrText xml:space="preserve"> PAGEREF _Toc67069576 \h </w:instrText>
             </w:r>
             <w:r>
               <w:rPr>
@@ -3322,7 +3322,7 @@
               <w:lang w:eastAsia="fr-FR"/>
             </w:rPr>
           </w:pPr>
-          <w:hyperlink w:anchor="_Toc66903273" w:history="1">
+          <w:hyperlink w:anchor="_Toc67069577" w:history="1">
             <w:r>
               <w:rPr>
                 <w:rStyle w:val="Lienhypertexte"/>
@@ -3350,7 +3350,7 @@
                 <w:noProof/>
                 <w:webHidden/>
               </w:rPr>
-              <w:instrText xml:space="preserve"> PAGEREF _Toc66903273 \h </w:instrText>
+              <w:instrText xml:space="preserve"> PAGEREF _Toc67069577 \h </w:instrText>
             </w:r>
             <w:r>
               <w:rPr>
@@ -3393,7 +3393,7 @@
               <w:lang w:eastAsia="fr-FR"/>
             </w:rPr>
           </w:pPr>
-          <w:hyperlink w:anchor="_Toc66903274" w:history="1">
+          <w:hyperlink w:anchor="_Toc67069578" w:history="1">
             <w:r>
               <w:rPr>
                 <w:rStyle w:val="Lienhypertexte"/>
@@ -3421,7 +3421,7 @@
                 <w:noProof/>
                 <w:webHidden/>
               </w:rPr>
-              <w:instrText xml:space="preserve"> PAGEREF _Toc66903274 \h </w:instrText>
+              <w:instrText xml:space="preserve"> PAGEREF _Toc67069578 \h </w:instrText>
             </w:r>
             <w:r>
               <w:rPr>
@@ -3464,7 +3464,7 @@
               <w:lang w:eastAsia="fr-FR"/>
             </w:rPr>
           </w:pPr>
-          <w:hyperlink w:anchor="_Toc66903275" w:history="1">
+          <w:hyperlink w:anchor="_Toc67069579" w:history="1">
             <w:r>
               <w:rPr>
                 <w:rStyle w:val="Lienhypertexte"/>
@@ -3492,7 +3492,7 @@
                 <w:noProof/>
                 <w:webHidden/>
               </w:rPr>
-              <w:instrText xml:space="preserve"> PAGEREF _Toc66903275 \h </w:instrText>
+              <w:instrText xml:space="preserve"> PAGEREF _Toc67069579 \h </w:instrText>
             </w:r>
             <w:r>
               <w:rPr>
@@ -3535,7 +3535,7 @@
               <w:lang w:eastAsia="fr-FR"/>
             </w:rPr>
           </w:pPr>
-          <w:hyperlink w:anchor="_Toc66903276" w:history="1">
+          <w:hyperlink w:anchor="_Toc67069580" w:history="1">
             <w:r>
               <w:rPr>
                 <w:rStyle w:val="Lienhypertexte"/>
@@ -3563,7 +3563,7 @@
                 <w:noProof/>
                 <w:webHidden/>
               </w:rPr>
-              <w:instrText xml:space="preserve"> PAGEREF _Toc66903276 \h </w:instrText>
+              <w:instrText xml:space="preserve"> PAGEREF _Toc67069580 \h </w:instrText>
             </w:r>
             <w:r>
               <w:rPr>
@@ -3606,7 +3606,7 @@
               <w:lang w:eastAsia="fr-FR"/>
             </w:rPr>
           </w:pPr>
-          <w:hyperlink w:anchor="_Toc66903277" w:history="1">
+          <w:hyperlink w:anchor="_Toc67069581" w:history="1">
             <w:r>
               <w:rPr>
                 <w:rStyle w:val="Lienhypertexte"/>
@@ -3634,7 +3634,7 @@
                 <w:noProof/>
                 <w:webHidden/>
               </w:rPr>
-              <w:instrText xml:space="preserve"> PAGEREF _Toc66903277 \h </w:instrText>
+              <w:instrText xml:space="preserve"> PAGEREF _Toc67069581 \h </w:instrText>
             </w:r>
             <w:r>
               <w:rPr>
@@ -3677,7 +3677,7 @@
               <w:lang w:eastAsia="fr-FR"/>
             </w:rPr>
           </w:pPr>
-          <w:hyperlink w:anchor="_Toc66903278" w:history="1">
+          <w:hyperlink w:anchor="_Toc67069582" w:history="1">
             <w:r>
               <w:rPr>
                 <w:rStyle w:val="Lienhypertexte"/>
@@ -3705,7 +3705,7 @@
                 <w:noProof/>
                 <w:webHidden/>
               </w:rPr>
-              <w:instrText xml:space="preserve"> PAGEREF _Toc66903278 \h </w:instrText>
+              <w:instrText xml:space="preserve"> PAGEREF _Toc67069582 \h </w:instrText>
             </w:r>
             <w:r>
               <w:rPr>
@@ -3748,7 +3748,7 @@
               <w:lang w:eastAsia="fr-FR"/>
             </w:rPr>
           </w:pPr>
-          <w:hyperlink w:anchor="_Toc66903279" w:history="1">
+          <w:hyperlink w:anchor="_Toc67069583" w:history="1">
             <w:r>
               <w:rPr>
                 <w:rStyle w:val="Lienhypertexte"/>
@@ -3776,7 +3776,7 @@
                 <w:noProof/>
                 <w:webHidden/>
               </w:rPr>
-              <w:instrText xml:space="preserve"> PAGEREF _Toc66903279 \h </w:instrText>
+              <w:instrText xml:space="preserve"> PAGEREF _Toc67069583 \h </w:instrText>
             </w:r>
             <w:r>
               <w:rPr>
@@ -3819,7 +3819,7 @@
               <w:lang w:eastAsia="fr-FR"/>
             </w:rPr>
           </w:pPr>
-          <w:hyperlink w:anchor="_Toc66903280" w:history="1">
+          <w:hyperlink w:anchor="_Toc67069584" w:history="1">
             <w:r>
               <w:rPr>
                 <w:rStyle w:val="Lienhypertexte"/>
@@ -3847,7 +3847,7 @@
                 <w:noProof/>
                 <w:webHidden/>
               </w:rPr>
-              <w:instrText xml:space="preserve"> PAGEREF _Toc66903280 \h </w:instrText>
+              <w:instrText xml:space="preserve"> PAGEREF _Toc67069584 \h </w:instrText>
             </w:r>
             <w:r>
               <w:rPr>
@@ -3890,7 +3890,7 @@
               <w:lang w:eastAsia="fr-FR"/>
             </w:rPr>
           </w:pPr>
-          <w:hyperlink w:anchor="_Toc66903281" w:history="1">
+          <w:hyperlink w:anchor="_Toc67069585" w:history="1">
             <w:r>
               <w:rPr>
                 <w:rStyle w:val="Lienhypertexte"/>
@@ -3918,7 +3918,7 @@
                 <w:noProof/>
                 <w:webHidden/>
               </w:rPr>
-              <w:instrText xml:space="preserve"> PAGEREF _Toc66903281 \h </w:instrText>
+              <w:instrText xml:space="preserve"> PAGEREF _Toc67069585 \h </w:instrText>
             </w:r>
             <w:r>
               <w:rPr>
@@ -3961,7 +3961,7 @@
               <w:lang w:eastAsia="fr-FR"/>
             </w:rPr>
           </w:pPr>
-          <w:hyperlink w:anchor="_Toc66903282" w:history="1">
+          <w:hyperlink w:anchor="_Toc67069586" w:history="1">
             <w:r>
               <w:rPr>
                 <w:rStyle w:val="Lienhypertexte"/>
@@ -3989,7 +3989,7 @@
                 <w:noProof/>
                 <w:webHidden/>
               </w:rPr>
-              <w:instrText xml:space="preserve"> PAGEREF _Toc66903282 \h </w:instrText>
+              <w:instrText xml:space="preserve"> PAGEREF _Toc67069586 \h </w:instrText>
             </w:r>
             <w:r>
               <w:rPr>
@@ -4032,7 +4032,7 @@
               <w:lang w:eastAsia="fr-FR"/>
             </w:rPr>
           </w:pPr>
-          <w:hyperlink w:anchor="_Toc66903283" w:history="1">
+          <w:hyperlink w:anchor="_Toc67069587" w:history="1">
             <w:r>
               <w:rPr>
                 <w:rStyle w:val="Lienhypertexte"/>
@@ -4060,7 +4060,7 @@
                 <w:noProof/>
                 <w:webHidden/>
               </w:rPr>
-              <w:instrText xml:space="preserve"> PAGEREF _Toc66903283 \h </w:instrText>
+              <w:instrText xml:space="preserve"> PAGEREF _Toc67069587 \h </w:instrText>
             </w:r>
             <w:r>
               <w:rPr>
@@ -4103,7 +4103,7 @@
               <w:lang w:eastAsia="fr-FR"/>
             </w:rPr>
           </w:pPr>
-          <w:hyperlink w:anchor="_Toc66903284" w:history="1">
+          <w:hyperlink w:anchor="_Toc67069588" w:history="1">
             <w:r>
               <w:rPr>
                 <w:rStyle w:val="Lienhypertexte"/>
@@ -4131,7 +4131,7 @@
                 <w:noProof/>
                 <w:webHidden/>
               </w:rPr>
-              <w:instrText xml:space="preserve"> PAGEREF _Toc66903284 \h </w:instrText>
+              <w:instrText xml:space="preserve"> PAGEREF _Toc67069588 \h </w:instrText>
             </w:r>
             <w:r>
               <w:rPr>
@@ -4174,7 +4174,7 @@
               <w:lang w:eastAsia="fr-FR"/>
             </w:rPr>
           </w:pPr>
-          <w:hyperlink w:anchor="_Toc66903285" w:history="1">
+          <w:hyperlink w:anchor="_Toc67069589" w:history="1">
             <w:r>
               <w:rPr>
                 <w:rStyle w:val="Lienhypertexte"/>
@@ -4202,7 +4202,7 @@
                 <w:noProof/>
                 <w:webHidden/>
               </w:rPr>
-              <w:instrText xml:space="preserve"> PAGEREF _Toc66903285 \h </w:instrText>
+              <w:instrText xml:space="preserve"> PAGEREF _Toc67069589 \h </w:instrText>
             </w:r>
             <w:r>
               <w:rPr>
@@ -4245,7 +4245,7 @@
               <w:lang w:eastAsia="fr-FR"/>
             </w:rPr>
           </w:pPr>
-          <w:hyperlink w:anchor="_Toc66903286" w:history="1">
+          <w:hyperlink w:anchor="_Toc67069590" w:history="1">
             <w:r>
               <w:rPr>
                 <w:rStyle w:val="Lienhypertexte"/>
@@ -4273,7 +4273,7 @@
                 <w:noProof/>
                 <w:webHidden/>
               </w:rPr>
-              <w:instrText xml:space="preserve"> PAGEREF _Toc66903286 \h </w:instrText>
+              <w:instrText xml:space="preserve"> PAGEREF _Toc67069590 \h </w:instrText>
             </w:r>
             <w:r>
               <w:rPr>
@@ -4316,7 +4316,7 @@
               <w:lang w:eastAsia="fr-FR"/>
             </w:rPr>
           </w:pPr>
-          <w:hyperlink w:anchor="_Toc66903287" w:history="1">
+          <w:hyperlink w:anchor="_Toc67069591" w:history="1">
             <w:r>
               <w:rPr>
                 <w:rStyle w:val="Lienhypertexte"/>
@@ -4344,7 +4344,7 @@
                 <w:noProof/>
                 <w:webHidden/>
               </w:rPr>
-              <w:instrText xml:space="preserve"> PAGEREF _Toc66903287 \h </w:instrText>
+              <w:instrText xml:space="preserve"> PAGEREF _Toc67069591 \h </w:instrText>
             </w:r>
             <w:r>
               <w:rPr>
@@ -4387,7 +4387,7 @@
               <w:lang w:eastAsia="fr-FR"/>
             </w:rPr>
           </w:pPr>
-          <w:hyperlink w:anchor="_Toc66903288" w:history="1">
+          <w:hyperlink w:anchor="_Toc67069592" w:history="1">
             <w:r>
               <w:rPr>
                 <w:rStyle w:val="Lienhypertexte"/>
@@ -4415,7 +4415,7 @@
                 <w:noProof/>
                 <w:webHidden/>
               </w:rPr>
-              <w:instrText xml:space="preserve"> PAGEREF _Toc66903288 \h </w:instrText>
+              <w:instrText xml:space="preserve"> PAGEREF _Toc67069592 \h </w:instrText>
             </w:r>
             <w:r>
               <w:rPr>
@@ -4458,7 +4458,7 @@
               <w:lang w:eastAsia="fr-FR"/>
             </w:rPr>
           </w:pPr>
-          <w:hyperlink w:anchor="_Toc66903289" w:history="1">
+          <w:hyperlink w:anchor="_Toc67069593" w:history="1">
             <w:r>
               <w:rPr>
                 <w:rStyle w:val="Lienhypertexte"/>
@@ -4486,7 +4486,7 @@
                 <w:noProof/>
                 <w:webHidden/>
               </w:rPr>
-              <w:instrText xml:space="preserve"> PAGEREF _Toc66903289 \h </w:instrText>
+              <w:instrText xml:space="preserve"> PAGEREF _Toc67069593 \h </w:instrText>
             </w:r>
             <w:r>
               <w:rPr>
@@ -4529,7 +4529,7 @@
               <w:lang w:eastAsia="fr-FR"/>
             </w:rPr>
           </w:pPr>
-          <w:hyperlink w:anchor="_Toc66903290" w:history="1">
+          <w:hyperlink w:anchor="_Toc67069594" w:history="1">
             <w:r>
               <w:rPr>
                 <w:rStyle w:val="Lienhypertexte"/>
@@ -4557,7 +4557,7 @@
                 <w:noProof/>
                 <w:webHidden/>
               </w:rPr>
-              <w:instrText xml:space="preserve"> PAGEREF _Toc66903290 \h </w:instrText>
+              <w:instrText xml:space="preserve"> PAGEREF _Toc67069594 \h </w:instrText>
             </w:r>
             <w:r>
               <w:rPr>
@@ -4600,7 +4600,7 @@
               <w:lang w:eastAsia="fr-FR"/>
             </w:rPr>
           </w:pPr>
-          <w:hyperlink w:anchor="_Toc66903291" w:history="1">
+          <w:hyperlink w:anchor="_Toc67069595" w:history="1">
             <w:r>
               <w:rPr>
                 <w:rStyle w:val="Lienhypertexte"/>
@@ -4628,7 +4628,7 @@
                 <w:noProof/>
                 <w:webHidden/>
               </w:rPr>
-              <w:instrText xml:space="preserve"> PAGEREF _Toc66903291 \h </w:instrText>
+              <w:instrText xml:space="preserve"> PAGEREF _Toc67069595 \h </w:instrText>
             </w:r>
             <w:r>
               <w:rPr>
@@ -4672,7 +4672,7 @@
               <w:lang w:eastAsia="fr-FR"/>
             </w:rPr>
           </w:pPr>
-          <w:hyperlink w:anchor="_Toc66903292" w:history="1">
+          <w:hyperlink w:anchor="_Toc67069596" w:history="1">
             <w:r>
               <w:rPr>
                 <w:rStyle w:val="Lienhypertexte"/>
@@ -4717,7 +4717,7 @@
                 <w:noProof/>
                 <w:webHidden/>
               </w:rPr>
-              <w:instrText xml:space="preserve"> PAGEREF _Toc66903292 \h </w:instrText>
+              <w:instrText xml:space="preserve"> PAGEREF _Toc67069596 \h </w:instrText>
             </w:r>
             <w:r>
               <w:rPr>
@@ -4761,7 +4761,7 @@
               <w:lang w:eastAsia="fr-FR"/>
             </w:rPr>
           </w:pPr>
-          <w:hyperlink w:anchor="_Toc66903293" w:history="1">
+          <w:hyperlink w:anchor="_Toc67069597" w:history="1">
             <w:r>
               <w:rPr>
                 <w:rStyle w:val="Lienhypertexte"/>
@@ -4806,7 +4806,7 @@
                 <w:noProof/>
                 <w:webHidden/>
               </w:rPr>
-              <w:instrText xml:space="preserve"> PAGEREF _Toc66903293 \h </w:instrText>
+              <w:instrText xml:space="preserve"> PAGEREF _Toc67069597 \h </w:instrText>
             </w:r>
             <w:r>
               <w:rPr>
@@ -4850,7 +4850,7 @@
               <w:lang w:eastAsia="fr-FR"/>
             </w:rPr>
           </w:pPr>
-          <w:hyperlink w:anchor="_Toc66903294" w:history="1">
+          <w:hyperlink w:anchor="_Toc67069598" w:history="1">
             <w:r>
               <w:rPr>
                 <w:rStyle w:val="Lienhypertexte"/>
@@ -4895,7 +4895,7 @@
                 <w:noProof/>
                 <w:webHidden/>
               </w:rPr>
-              <w:instrText xml:space="preserve"> PAGEREF _Toc66903294 \h </w:instrText>
+              <w:instrText xml:space="preserve"> PAGEREF _Toc67069598 \h </w:instrText>
             </w:r>
             <w:r>
               <w:rPr>
@@ -4939,7 +4939,7 @@
               <w:lang w:eastAsia="fr-FR"/>
             </w:rPr>
           </w:pPr>
-          <w:hyperlink w:anchor="_Toc66903295" w:history="1">
+          <w:hyperlink w:anchor="_Toc67069599" w:history="1">
             <w:r>
               <w:rPr>
                 <w:rStyle w:val="Lienhypertexte"/>
@@ -4984,7 +4984,7 @@
                 <w:noProof/>
                 <w:webHidden/>
               </w:rPr>
-              <w:instrText xml:space="preserve"> PAGEREF _Toc66903295 \h </w:instrText>
+              <w:instrText xml:space="preserve"> PAGEREF _Toc67069599 \h </w:instrText>
             </w:r>
             <w:r>
               <w:rPr>
@@ -5027,7 +5027,7 @@
               <w:lang w:eastAsia="fr-FR"/>
             </w:rPr>
           </w:pPr>
-          <w:hyperlink w:anchor="_Toc66903296" w:history="1">
+          <w:hyperlink w:anchor="_Toc67069600" w:history="1">
             <w:r>
               <w:rPr>
                 <w:rStyle w:val="Lienhypertexte"/>
@@ -5054,7 +5054,7 @@
                 <w:noProof/>
                 <w:webHidden/>
               </w:rPr>
-              <w:instrText xml:space="preserve"> PAGEREF _Toc66903296 \h </w:instrText>
+              <w:instrText xml:space="preserve"> PAGEREF _Toc67069600 \h </w:instrText>
             </w:r>
             <w:r>
               <w:rPr>
@@ -5097,7 +5097,7 @@
               <w:lang w:eastAsia="fr-FR"/>
             </w:rPr>
           </w:pPr>
-          <w:hyperlink w:anchor="_Toc66903297" w:history="1">
+          <w:hyperlink w:anchor="_Toc67069601" w:history="1">
             <w:r>
               <w:rPr>
                 <w:rStyle w:val="Lienhypertexte"/>
@@ -5125,7 +5125,7 @@
                 <w:noProof/>
                 <w:webHidden/>
               </w:rPr>
-              <w:instrText xml:space="preserve"> PAGEREF _Toc66903297 \h </w:instrText>
+              <w:instrText xml:space="preserve"> PAGEREF _Toc67069601 \h </w:instrText>
             </w:r>
             <w:r>
               <w:rPr>
@@ -5168,7 +5168,7 @@
               <w:lang w:eastAsia="fr-FR"/>
             </w:rPr>
           </w:pPr>
-          <w:hyperlink w:anchor="_Toc66903298" w:history="1">
+          <w:hyperlink w:anchor="_Toc67069602" w:history="1">
             <w:r>
               <w:rPr>
                 <w:rStyle w:val="Lienhypertexte"/>
@@ -5196,7 +5196,7 @@
                 <w:noProof/>
                 <w:webHidden/>
               </w:rPr>
-              <w:instrText xml:space="preserve"> PAGEREF _Toc66903298 \h </w:instrText>
+              <w:instrText xml:space="preserve"> PAGEREF _Toc67069602 \h </w:instrText>
             </w:r>
             <w:r>
               <w:rPr>
@@ -5239,7 +5239,7 @@
               <w:lang w:eastAsia="fr-FR"/>
             </w:rPr>
           </w:pPr>
-          <w:hyperlink w:anchor="_Toc66903299" w:history="1">
+          <w:hyperlink w:anchor="_Toc67069603" w:history="1">
             <w:r>
               <w:rPr>
                 <w:rStyle w:val="Lienhypertexte"/>
@@ -5267,7 +5267,7 @@
                 <w:noProof/>
                 <w:webHidden/>
               </w:rPr>
-              <w:instrText xml:space="preserve"> PAGEREF _Toc66903299 \h </w:instrText>
+              <w:instrText xml:space="preserve"> PAGEREF _Toc67069603 \h </w:instrText>
             </w:r>
             <w:r>
               <w:rPr>
@@ -5310,7 +5310,7 @@
               <w:lang w:eastAsia="fr-FR"/>
             </w:rPr>
           </w:pPr>
-          <w:hyperlink w:anchor="_Toc66903300" w:history="1">
+          <w:hyperlink w:anchor="_Toc67069604" w:history="1">
             <w:r>
               <w:rPr>
                 <w:rStyle w:val="Lienhypertexte"/>
@@ -5338,7 +5338,7 @@
                 <w:noProof/>
                 <w:webHidden/>
               </w:rPr>
-              <w:instrText xml:space="preserve"> PAGEREF _Toc66903300 \h </w:instrText>
+              <w:instrText xml:space="preserve"> PAGEREF _Toc67069604 \h </w:instrText>
             </w:r>
             <w:r>
               <w:rPr>
@@ -5381,7 +5381,7 @@
               <w:lang w:eastAsia="fr-FR"/>
             </w:rPr>
           </w:pPr>
-          <w:hyperlink w:anchor="_Toc66903301" w:history="1">
+          <w:hyperlink w:anchor="_Toc67069605" w:history="1">
             <w:r>
               <w:rPr>
                 <w:rStyle w:val="Lienhypertexte"/>
@@ -5409,7 +5409,7 @@
                 <w:noProof/>
                 <w:webHidden/>
               </w:rPr>
-              <w:instrText xml:space="preserve"> PAGEREF _Toc66903301 \h </w:instrText>
+              <w:instrText xml:space="preserve"> PAGEREF _Toc67069605 \h </w:instrText>
             </w:r>
             <w:r>
               <w:rPr>
@@ -5452,7 +5452,7 @@
               <w:lang w:eastAsia="fr-FR"/>
             </w:rPr>
           </w:pPr>
-          <w:hyperlink w:anchor="_Toc66903302" w:history="1">
+          <w:hyperlink w:anchor="_Toc67069606" w:history="1">
             <w:r>
               <w:rPr>
                 <w:rStyle w:val="Lienhypertexte"/>
@@ -5480,7 +5480,7 @@
                 <w:noProof/>
                 <w:webHidden/>
               </w:rPr>
-              <w:instrText xml:space="preserve"> PAGEREF _Toc66903302 \h </w:instrText>
+              <w:instrText xml:space="preserve"> PAGEREF _Toc67069606 \h </w:instrText>
             </w:r>
             <w:r>
               <w:rPr>
@@ -5523,7 +5523,7 @@
               <w:lang w:eastAsia="fr-FR"/>
             </w:rPr>
           </w:pPr>
-          <w:hyperlink w:anchor="_Toc66903303" w:history="1">
+          <w:hyperlink w:anchor="_Toc67069607" w:history="1">
             <w:r>
               <w:rPr>
                 <w:rStyle w:val="Lienhypertexte"/>
@@ -5551,7 +5551,7 @@
                 <w:noProof/>
                 <w:webHidden/>
               </w:rPr>
-              <w:instrText xml:space="preserve"> PAGEREF _Toc66903303 \h </w:instrText>
+              <w:instrText xml:space="preserve"> PAGEREF _Toc67069607 \h </w:instrText>
             </w:r>
             <w:r>
               <w:rPr>
@@ -5595,7 +5595,7 @@
               <w:lang w:eastAsia="fr-FR"/>
             </w:rPr>
           </w:pPr>
-          <w:hyperlink w:anchor="_Toc66903304" w:history="1">
+          <w:hyperlink w:anchor="_Toc67069608" w:history="1">
             <w:r>
               <w:rPr>
                 <w:rStyle w:val="Lienhypertexte"/>
@@ -5640,7 +5640,7 @@
                 <w:noProof/>
                 <w:webHidden/>
               </w:rPr>
-              <w:instrText xml:space="preserve"> PAGEREF _Toc66903304 \h </w:instrText>
+              <w:instrText xml:space="preserve"> PAGEREF _Toc67069608 \h </w:instrText>
             </w:r>
             <w:r>
               <w:rPr>
@@ -5683,7 +5683,7 @@
               <w:lang w:eastAsia="fr-FR"/>
             </w:rPr>
           </w:pPr>
-          <w:hyperlink w:anchor="_Toc66903305" w:history="1">
+          <w:hyperlink w:anchor="_Toc67069609" w:history="1">
             <w:r>
               <w:rPr>
                 <w:rStyle w:val="Lienhypertexte"/>
@@ -5711,7 +5711,7 @@
                 <w:noProof/>
                 <w:webHidden/>
               </w:rPr>
-              <w:instrText xml:space="preserve"> PAGEREF _Toc66903305 \h </w:instrText>
+              <w:instrText xml:space="preserve"> PAGEREF _Toc67069609 \h </w:instrText>
             </w:r>
             <w:r>
               <w:rPr>
@@ -5755,7 +5755,7 @@
               <w:lang w:eastAsia="fr-FR"/>
             </w:rPr>
           </w:pPr>
-          <w:hyperlink w:anchor="_Toc66903306" w:history="1">
+          <w:hyperlink w:anchor="_Toc67069610" w:history="1">
             <w:r>
               <w:rPr>
                 <w:rStyle w:val="Lienhypertexte"/>
@@ -5800,7 +5800,7 @@
                 <w:noProof/>
                 <w:webHidden/>
               </w:rPr>
-              <w:instrText xml:space="preserve"> PAGEREF _Toc66903306 \h </w:instrText>
+              <w:instrText xml:space="preserve"> PAGEREF _Toc67069610 \h </w:instrText>
             </w:r>
             <w:r>
               <w:rPr>
@@ -5844,7 +5844,7 @@
               <w:lang w:eastAsia="fr-FR"/>
             </w:rPr>
           </w:pPr>
-          <w:hyperlink w:anchor="_Toc66903307" w:history="1">
+          <w:hyperlink w:anchor="_Toc67069611" w:history="1">
             <w:r>
               <w:rPr>
                 <w:rStyle w:val="Lienhypertexte"/>
@@ -5889,7 +5889,7 @@
                 <w:noProof/>
                 <w:webHidden/>
               </w:rPr>
-              <w:instrText xml:space="preserve"> PAGEREF _Toc66903307 \h </w:instrText>
+              <w:instrText xml:space="preserve"> PAGEREF _Toc67069611 \h </w:instrText>
             </w:r>
             <w:r>
               <w:rPr>
@@ -5933,7 +5933,7 @@
               <w:lang w:eastAsia="fr-FR"/>
             </w:rPr>
           </w:pPr>
-          <w:hyperlink w:anchor="_Toc66903308" w:history="1">
+          <w:hyperlink w:anchor="_Toc67069612" w:history="1">
             <w:r>
               <w:rPr>
                 <w:rStyle w:val="Lienhypertexte"/>
@@ -5978,7 +5978,7 @@
                 <w:noProof/>
                 <w:webHidden/>
               </w:rPr>
-              <w:instrText xml:space="preserve"> PAGEREF _Toc66903308 \h </w:instrText>
+              <w:instrText xml:space="preserve"> PAGEREF _Toc67069612 \h </w:instrText>
             </w:r>
             <w:r>
               <w:rPr>
@@ -6022,7 +6022,7 @@
               <w:lang w:eastAsia="fr-FR"/>
             </w:rPr>
           </w:pPr>
-          <w:hyperlink w:anchor="_Toc66903309" w:history="1">
+          <w:hyperlink w:anchor="_Toc67069613" w:history="1">
             <w:r>
               <w:rPr>
                 <w:rStyle w:val="Lienhypertexte"/>
@@ -6067,7 +6067,7 @@
                 <w:noProof/>
                 <w:webHidden/>
               </w:rPr>
-              <w:instrText xml:space="preserve"> PAGEREF _Toc66903309 \h </w:instrText>
+              <w:instrText xml:space="preserve"> PAGEREF _Toc67069613 \h </w:instrText>
             </w:r>
             <w:r>
               <w:rPr>
@@ -6111,7 +6111,7 @@
               <w:lang w:eastAsia="fr-FR"/>
             </w:rPr>
           </w:pPr>
-          <w:hyperlink w:anchor="_Toc66903310" w:history="1">
+          <w:hyperlink w:anchor="_Toc67069614" w:history="1">
             <w:r>
               <w:rPr>
                 <w:rStyle w:val="Lienhypertexte"/>
@@ -6156,7 +6156,7 @@
                 <w:noProof/>
                 <w:webHidden/>
               </w:rPr>
-              <w:instrText xml:space="preserve"> PAGEREF _Toc66903310 \h </w:instrText>
+              <w:instrText xml:space="preserve"> PAGEREF _Toc67069614 \h </w:instrText>
             </w:r>
             <w:r>
               <w:rPr>
@@ -6200,7 +6200,7 @@
               <w:lang w:eastAsia="fr-FR"/>
             </w:rPr>
           </w:pPr>
-          <w:hyperlink w:anchor="_Toc66903311" w:history="1">
+          <w:hyperlink w:anchor="_Toc67069615" w:history="1">
             <w:r>
               <w:rPr>
                 <w:rStyle w:val="Lienhypertexte"/>
@@ -6245,7 +6245,7 @@
                 <w:noProof/>
                 <w:webHidden/>
               </w:rPr>
-              <w:instrText xml:space="preserve"> PAGEREF _Toc66903311 \h </w:instrText>
+              <w:instrText xml:space="preserve"> PAGEREF _Toc67069615 \h </w:instrText>
             </w:r>
             <w:r>
               <w:rPr>
@@ -6289,7 +6289,7 @@
               <w:lang w:eastAsia="fr-FR"/>
             </w:rPr>
           </w:pPr>
-          <w:hyperlink w:anchor="_Toc66903312" w:history="1">
+          <w:hyperlink w:anchor="_Toc67069616" w:history="1">
             <w:r>
               <w:rPr>
                 <w:rStyle w:val="Lienhypertexte"/>
@@ -6334,7 +6334,7 @@
                 <w:noProof/>
                 <w:webHidden/>
               </w:rPr>
-              <w:instrText xml:space="preserve"> PAGEREF _Toc66903312 \h </w:instrText>
+              <w:instrText xml:space="preserve"> PAGEREF _Toc67069616 \h </w:instrText>
             </w:r>
             <w:r>
               <w:rPr>
@@ -6378,7 +6378,7 @@
               <w:lang w:eastAsia="fr-FR"/>
             </w:rPr>
           </w:pPr>
-          <w:hyperlink w:anchor="_Toc66903313" w:history="1">
+          <w:hyperlink w:anchor="_Toc67069617" w:history="1">
             <w:r>
               <w:rPr>
                 <w:rStyle w:val="Lienhypertexte"/>
@@ -6423,7 +6423,7 @@
                 <w:noProof/>
                 <w:webHidden/>
               </w:rPr>
-              <w:instrText xml:space="preserve"> PAGEREF _Toc66903313 \h </w:instrText>
+              <w:instrText xml:space="preserve"> PAGEREF _Toc67069617 \h </w:instrText>
             </w:r>
             <w:r>
               <w:rPr>
@@ -6467,7 +6467,7 @@
               <w:lang w:eastAsia="fr-FR"/>
             </w:rPr>
           </w:pPr>
-          <w:hyperlink w:anchor="_Toc66903314" w:history="1">
+          <w:hyperlink w:anchor="_Toc67069618" w:history="1">
             <w:r>
               <w:rPr>
                 <w:rStyle w:val="Lienhypertexte"/>
@@ -6512,7 +6512,7 @@
                 <w:noProof/>
                 <w:webHidden/>
               </w:rPr>
-              <w:instrText xml:space="preserve"> PAGEREF _Toc66903314 \h </w:instrText>
+              <w:instrText xml:space="preserve"> PAGEREF _Toc67069618 \h </w:instrText>
             </w:r>
             <w:r>
               <w:rPr>
@@ -6556,7 +6556,7 @@
               <w:lang w:eastAsia="fr-FR"/>
             </w:rPr>
           </w:pPr>
-          <w:hyperlink w:anchor="_Toc66903315" w:history="1">
+          <w:hyperlink w:anchor="_Toc67069619" w:history="1">
             <w:r>
               <w:rPr>
                 <w:rStyle w:val="Lienhypertexte"/>
@@ -6601,7 +6601,7 @@
                 <w:noProof/>
                 <w:webHidden/>
               </w:rPr>
-              <w:instrText xml:space="preserve"> PAGEREF _Toc66903315 \h </w:instrText>
+              <w:instrText xml:space="preserve"> PAGEREF _Toc67069619 \h </w:instrText>
             </w:r>
             <w:r>
               <w:rPr>
@@ -6645,7 +6645,7 @@
               <w:lang w:eastAsia="fr-FR"/>
             </w:rPr>
           </w:pPr>
-          <w:hyperlink w:anchor="_Toc66903316" w:history="1">
+          <w:hyperlink w:anchor="_Toc67069620" w:history="1">
             <w:r>
               <w:rPr>
                 <w:rStyle w:val="Lienhypertexte"/>
@@ -6690,7 +6690,7 @@
                 <w:noProof/>
                 <w:webHidden/>
               </w:rPr>
-              <w:instrText xml:space="preserve"> PAGEREF _Toc66903316 \h </w:instrText>
+              <w:instrText xml:space="preserve"> PAGEREF _Toc67069620 \h </w:instrText>
             </w:r>
             <w:r>
               <w:rPr>
@@ -6733,7 +6733,7 @@
               <w:lang w:eastAsia="fr-FR"/>
             </w:rPr>
           </w:pPr>
-          <w:hyperlink w:anchor="_Toc66903317" w:history="1">
+          <w:hyperlink w:anchor="_Toc67069621" w:history="1">
             <w:r>
               <w:rPr>
                 <w:rStyle w:val="Lienhypertexte"/>
@@ -6761,7 +6761,7 @@
                 <w:noProof/>
                 <w:webHidden/>
               </w:rPr>
-              <w:instrText xml:space="preserve"> PAGEREF _Toc66903317 \h </w:instrText>
+              <w:instrText xml:space="preserve"> PAGEREF _Toc67069621 \h </w:instrText>
             </w:r>
             <w:r>
               <w:rPr>
@@ -6808,7 +6808,7 @@
       <w:pPr>
         <w:pStyle w:val="Titre11"/>
       </w:pPr>
-      <w:bookmarkStart w:id="1" w:name="_Toc66903228"/>
+      <w:bookmarkStart w:id="1" w:name="_Toc67069532"/>
       <w:r>
         <w:lastRenderedPageBreak/>
         <w:t>General interface</w:t>
@@ -6969,7 +6969,7 @@
       <w:pPr>
         <w:pStyle w:val="Titre21"/>
       </w:pPr>
-      <w:bookmarkStart w:id="2" w:name="_Toc66903229"/>
+      <w:bookmarkStart w:id="2" w:name="_Toc67069533"/>
       <w:r>
         <w:lastRenderedPageBreak/>
         <w:t>File managememt</w:t>
@@ -6980,7 +6980,7 @@
       <w:pPr>
         <w:pStyle w:val="Titre31"/>
       </w:pPr>
-      <w:bookmarkStart w:id="3" w:name="_Toc66903230"/>
+      <w:bookmarkStart w:id="3" w:name="_Toc67069534"/>
       <w:r>
         <w:t>« Read » button</w:t>
       </w:r>
@@ -7353,7 +7353,7 @@
       <w:pPr>
         <w:pStyle w:val="Titre31"/>
       </w:pPr>
-      <w:bookmarkStart w:id="6" w:name="_Toc66903231"/>
+      <w:bookmarkStart w:id="6" w:name="_Toc67069535"/>
       <w:r>
         <w:t>« Create » button</w:t>
       </w:r>
@@ -7456,7 +7456,7 @@
       <w:r>
         <w:t xml:space="preserve"> </w:t>
       </w:r>
-      <w:bookmarkStart w:id="7" w:name="_Toc66903232"/>
+      <w:bookmarkStart w:id="7" w:name="_Toc67069536"/>
       <w:r>
         <w:t>« Import »</w:t>
       </w:r>
@@ -7481,7 +7481,7 @@
         <w:lastRenderedPageBreak/>
         <w:t xml:space="preserve"> </w:t>
       </w:r>
-      <w:bookmarkStart w:id="8" w:name="_Toc66903233"/>
+      <w:bookmarkStart w:id="8" w:name="_Toc67069537"/>
       <w:r>
         <w:t>« Convert</w:t>
       </w:r>
@@ -7516,7 +7516,7 @@
       <w:r>
         <w:t xml:space="preserve"> </w:t>
       </w:r>
-      <w:bookmarkStart w:id="9" w:name="_Toc66903234"/>
+      <w:bookmarkStart w:id="9" w:name="_Toc67069538"/>
       <w:r>
         <w:t>« </w:t>
       </w:r>
@@ -7538,7 +7538,6 @@
       <w:r>
         <w:rPr>
           <w:rStyle w:val="jlqj4b"/>
-          <w:lang/>
         </w:rPr>
         <w:t xml:space="preserve">modifying one of the conversion parameters from the main window will automatically restart the conversion of the image to CPC format in the </w:t>
       </w:r>
@@ -7556,7 +7555,7 @@
       <w:r>
         <w:t xml:space="preserve"> </w:t>
       </w:r>
-      <w:bookmarkStart w:id="10" w:name="_Toc66903235"/>
+      <w:bookmarkStart w:id="10" w:name="_Toc67069539"/>
       <w:r>
         <w:t>« </w:t>
       </w:r>
@@ -8153,45 +8152,183 @@
       <w:pPr>
         <w:pStyle w:val="Titre31"/>
       </w:pPr>
-      <w:bookmarkStart w:id="21" w:name="_Toc66903236"/>
-      <w:r>
-        <w:t>Case à cocher « Inclure  le code d’affichage dans l’image»</w:t>
+      <w:r>
+        <w:t xml:space="preserve"> </w:t>
+      </w:r>
+      <w:bookmarkStart w:id="21" w:name="_Toc67069540"/>
+      <w:r>
+        <w:t>« Inclu</w:t>
+      </w:r>
+      <w:r>
+        <w:t>de display code in image</w:t>
+      </w:r>
+      <w:r>
+        <w:t xml:space="preserve"> </w:t>
+      </w:r>
+      <w:r>
+        <w:t>»</w:t>
+      </w:r>
+      <w:r>
+        <w:t xml:space="preserve"> checkbox</w:t>
       </w:r>
       <w:bookmarkEnd w:id="21"/>
     </w:p>
     <w:p>
       <w:r>
-        <w:t>Lorsque cette case est cochée, le code permettant l’affichage de l’image est inclus lors de la sauvegarde dans les données de l’image. (utile pour l’affichage depuis le Basic par exemple, ou pour permettre un Run « Nomfichier » pour afficher l’image.). Le code d’affichage sera placé à l’adresse &amp;C7D0 pour une image standard (17Ko), à l’adresse &amp;811 pour une image en overscan, ou  à l’adresse &amp;821 pour une image en overscan avec palette CPC+. Si l’image est sauvegardée en mode « écran compacté », le code d’affichage sera placé à l’adresse &amp;A5C0.</w:t>
+        <w:t>When this checbox is checked, the code to display de image is included in the image data when saving. (useful for viewing from Basic for example, or to allow a Run « fileName » to display the image</w:t>
+      </w:r>
+      <w:r>
+        <w:t xml:space="preserve">). </w:t>
+      </w:r>
+      <w:r>
+        <w:t xml:space="preserve">The display code will be placet at address </w:t>
+      </w:r>
+      <w:r>
+        <w:t xml:space="preserve">&amp;C7D0 </w:t>
+      </w:r>
+      <w:r>
+        <w:t>for a standard image  (17Kb</w:t>
+      </w:r>
+      <w:r>
+        <w:t xml:space="preserve">), </w:t>
+      </w:r>
+      <w:r>
+        <w:t xml:space="preserve">at address </w:t>
+      </w:r>
+      <w:r>
+        <w:t xml:space="preserve">&amp;811 </w:t>
+      </w:r>
+      <w:r>
+        <w:t xml:space="preserve">for an overscan image, or at address </w:t>
+      </w:r>
+      <w:r>
+        <w:t xml:space="preserve">&amp;821 </w:t>
+      </w:r>
+      <w:r>
+        <w:t>for an overscan image with CPC+ palette</w:t>
+      </w:r>
+      <w:r>
+        <w:t xml:space="preserve">. </w:t>
+      </w:r>
+      <w:r>
+        <w:t>If the image is saved in « compact screen » mode, the display code will be placed at address</w:t>
+      </w:r>
+      <w:r>
+        <w:t xml:space="preserve"> &amp;A5C0.</w:t>
       </w:r>
     </w:p>
     <w:p>
       <w:pPr>
         <w:pStyle w:val="Titre31"/>
       </w:pPr>
-      <w:bookmarkStart w:id="22" w:name="_Toc66903237"/>
-      <w:r>
-        <w:t>Case à cocher « Inclure  la palette dans l’image»</w:t>
+      <w:r>
+        <w:t xml:space="preserve"> </w:t>
+      </w:r>
+      <w:bookmarkStart w:id="22" w:name="_Toc67069541"/>
+      <w:r>
+        <w:t>« Inclu</w:t>
+      </w:r>
+      <w:r>
+        <w:t xml:space="preserve">de palette in image </w:t>
+      </w:r>
+      <w:r>
+        <w:t>»</w:t>
+      </w:r>
+      <w:r>
+        <w:t xml:space="preserve"> checkbox</w:t>
       </w:r>
       <w:bookmarkEnd w:id="22"/>
     </w:p>
     <w:p>
       <w:r>
-        <w:t>Lorsque cette case est cochée, le mode écran et la palette de l’image sont inclus lors de la sauvegarde dans les données de l’image. Le fait de cocher la case « Include le code d’affichage dans l’image » cochera automatiquement « Include la palette dans l’image ». L’affichage ne pouvant pas se faire sans connaître la palette. Le mode et la pale</w:t>
-      </w:r>
-      <w:r>
-        <w:t>tte seront placés à l’adresse &amp;D</w:t>
-      </w:r>
-      <w:r>
-        <w:t>7D0 pour une image standard (17Ko), à l’adresse &amp;800 pour une image en overscan (CPC standard ou CPC+). Le premier octet  correspond au mode auquel est ajouté la valeur &amp;8C, pour permettre un décodage par le circuit Video Gate Array du CPC. Les octets suivants correspondent aux couleurs de 0 à 15 (1 octet sur CPC standard, 2 octets par couleur sur CPC+).</w:t>
+        <w:t xml:space="preserve">When this checkbox is checked, screen mode and image palette are included in the image data when saving. Checkbox « include display code in image » will automatically check « include palette in image ». The display cannot be done without the palette. The mode and the palette will be placed at address </w:t>
+      </w:r>
+      <w:r>
+        <w:t>&amp;D</w:t>
+      </w:r>
+      <w:r>
+        <w:t xml:space="preserve">7D0 </w:t>
+      </w:r>
+      <w:r>
+        <w:t>for a standard image (17Kb</w:t>
+      </w:r>
+      <w:r>
+        <w:t xml:space="preserve">), </w:t>
+      </w:r>
+      <w:r>
+        <w:t xml:space="preserve">at address </w:t>
+      </w:r>
+      <w:r>
+        <w:t xml:space="preserve">&amp;800 </w:t>
+      </w:r>
+      <w:r>
+        <w:t xml:space="preserve">for an overscan image </w:t>
+      </w:r>
+      <w:r>
+        <w:t>(</w:t>
+      </w:r>
+      <w:r>
+        <w:t xml:space="preserve">standard </w:t>
+      </w:r>
+      <w:r>
+        <w:t xml:space="preserve">CPC </w:t>
+      </w:r>
+      <w:r>
+        <w:t>or</w:t>
+      </w:r>
+      <w:r>
+        <w:t xml:space="preserve"> CPC+). </w:t>
+      </w:r>
+      <w:r>
+        <w:t xml:space="preserve">The first byte corresponds to the mode to which the value &amp;8C is added, to allow decoding by the </w:t>
+      </w:r>
+      <w:r>
+        <w:t xml:space="preserve">Video Gate Array </w:t>
+      </w:r>
+      <w:r>
+        <w:t xml:space="preserve">circuit of the </w:t>
+      </w:r>
+      <w:r>
+        <w:t xml:space="preserve">CPC. </w:t>
+      </w:r>
+      <w:r>
+        <w:t xml:space="preserve">The following bytes correspond to colors 0 from 15 </w:t>
+      </w:r>
+      <w:r>
+        <w:t xml:space="preserve">(1 </w:t>
+      </w:r>
+      <w:r>
+        <w:t xml:space="preserve">byte on standard </w:t>
+      </w:r>
+      <w:r>
+        <w:t xml:space="preserve">CPC standard, 2 </w:t>
+      </w:r>
+      <w:r>
+        <w:t xml:space="preserve">bytes per color on </w:t>
+      </w:r>
+      <w:r>
+        <w:t>CPC+).</w:t>
       </w:r>
     </w:p>
     <w:p>
       <w:pPr>
         <w:pStyle w:val="Titre21"/>
       </w:pPr>
-      <w:bookmarkStart w:id="23" w:name="_Toc66903238"/>
-      <w:r>
-        <w:t>Partie « Résolution CPC »</w:t>
+      <w:r>
+        <w:t xml:space="preserve"> </w:t>
+      </w:r>
+      <w:bookmarkStart w:id="23" w:name="_Toc67069542"/>
+      <w:r>
+        <w:t>« CPC</w:t>
+      </w:r>
+      <w:r>
+        <w:t xml:space="preserve"> Resolution</w:t>
+      </w:r>
+      <w:r>
+        <w:t> »</w:t>
+      </w:r>
+      <w:r>
+        <w:t xml:space="preserve"> part</w:t>
       </w:r>
       <w:bookmarkEnd w:id="23"/>
     </w:p>
@@ -8199,86 +8336,155 @@
       <w:pPr>
         <w:pStyle w:val="Titre31"/>
       </w:pPr>
-      <w:bookmarkStart w:id="24" w:name="_Toc66903239"/>
-      <w:r>
-        <w:t>Champ « Nb Colonnes »</w:t>
+      <w:r>
+        <w:t xml:space="preserve"> </w:t>
+      </w:r>
+      <w:bookmarkStart w:id="24" w:name="_Toc67069543"/>
+      <w:r>
+        <w:t xml:space="preserve">« Nb </w:t>
+      </w:r>
+      <w:r>
+        <w:t>Columns</w:t>
+      </w:r>
+      <w:r>
+        <w:t> »</w:t>
+      </w:r>
+      <w:r>
+        <w:t xml:space="preserve"> field</w:t>
       </w:r>
       <w:bookmarkEnd w:id="24"/>
     </w:p>
     <w:p>
       <w:r>
-        <w:t>Le champ « Nb Colonnes » représente le nombre d’octets (ou caractères en mode 2) que l’image fera en largeur (ce nombre correspond également à la valeur à indiquer au registre 1 du CRTC multiplié par 2). Pour un écran standard CPC, cette valeur est égale à 80. La valeur peut varier de 1 à 96 (96 étant la valeur maximum théorique visible sur un écran CRT). La valeur 80 correspond donc à 160 pixels en mode 0, 320 pixels en mode 1, ou encore 640 pixels en mode 2 de largeur(La valeur 96 correspond à 192 pixels en mode 0, 384 pixels en mode 1, ou 768 pixels en mode 2 de largeur).</w:t>
-      </w:r>
-    </w:p>
-    <w:p>
-      <w:r>
-        <w:t>Si la case à cocher « Recalculer automatiquement » est cochée, l’affichage dans la fenêtre « Image CPC » sera redimensionnée en « temps réel » lors d’un changement de cette valeur.</w:t>
+        <w:t>The « </w:t>
+      </w:r>
+      <w:r>
+        <w:t>Nb</w:t>
+      </w:r>
+      <w:r>
+        <w:t xml:space="preserve"> columns » field represents the number of byte (or characters in mode 2) that the image will be in width (this number also correspond to the value to be indicated in register 1 or the CRTC multiplied by 2). For a standard CPC screen, this value is equal to 80. The value can very for 1 to 96 (96 begin the theorical maximum value visible on a CRT screen). The value 80 therefore corresponds to 160 pixels width in mode 0, 320 pixels width in mode 1, or 640 pixels width in mode 2 (the value 96 correspond to 192 pixels width in mode 0, 384 pixels width in mode 1, or 768 pixels width in mode 2).</w:t>
+      </w:r>
+    </w:p>
+    <w:p>
+      <w:r>
+        <w:t>If the « Automatically recalculation » checkbox is checked, the display in the « CPC image » window will be resized in « real time » when this value is changed.</w:t>
       </w:r>
     </w:p>
     <w:p>
       <w:pPr>
         <w:pStyle w:val="Titre31"/>
       </w:pPr>
-      <w:bookmarkStart w:id="25" w:name="_Toc66903240"/>
-      <w:r>
-        <w:t>Champ « Nb Lignes »</w:t>
+      <w:r>
+        <w:t xml:space="preserve"> </w:t>
+      </w:r>
+      <w:bookmarkStart w:id="25" w:name="_Toc67069544"/>
+      <w:r>
+        <w:t>« Nb Li</w:t>
+      </w:r>
+      <w:r>
+        <w:t>nes »</w:t>
+      </w:r>
+      <w:r>
+        <w:t xml:space="preserve"> field</w:t>
       </w:r>
       <w:bookmarkEnd w:id="25"/>
     </w:p>
     <w:p>
       <w:r>
-        <w:t>Le champ « Nb Lignes » représente le nombre d’octets (ou de lignes) que l’image fera en hauteur (ce nombre correspond également à la valeur à indiquer au registre 6 du CRTC multipliée par 8). Pour un écran standard CPC, cette valeur est égale à 200. La valeur peut varier de 1 à 272 (272 étant la valeur maximum théorique visible sur un écran CRT).</w:t>
-      </w:r>
-    </w:p>
-    <w:p>
-      <w:r>
-        <w:t>Si la case à cocher « Recalculer automatiquement » est cochée, l’affichage dans la fenêtre « Image CPC » sera redimensionnée en « temps réel » lors d’un changement de cette valeur.</w:t>
+        <w:t>The « Nb lines » field represents the number of bytes (or lines) that the image will be in height (this number also corresponds to the value to be indicated in register 6 or the CRTC multiplied by 8). For a standard CPC screen, this valie is equal to 200. The value can vary from 1 to 272 (272  being the theorical maximul value visible on an CRT screen).</w:t>
+      </w:r>
+    </w:p>
+    <w:p>
+      <w:r>
+        <w:t>If the « Automatically recalculation » checkbox is checked, the display in the « CPC image » window will be resized in « real time » when this value is changed.</w:t>
       </w:r>
     </w:p>
     <w:p>
       <w:pPr>
         <w:pStyle w:val="Titre31"/>
       </w:pPr>
-      <w:bookmarkStart w:id="26" w:name="_Toc66903241"/>
-      <w:r>
-        <w:t>Bouton « Standard »</w:t>
+      <w:r>
+        <w:t xml:space="preserve"> </w:t>
+      </w:r>
+      <w:bookmarkStart w:id="26" w:name="_Toc67069545"/>
+      <w:r>
+        <w:t>« Standard »</w:t>
+      </w:r>
+      <w:r>
+        <w:t xml:space="preserve"> button</w:t>
       </w:r>
       <w:bookmarkEnd w:id="26"/>
     </w:p>
     <w:p>
       <w:r>
-        <w:t>Le bouton « Standard » permet de modifier les valeurs à 80 et 200 pour le nombre de lignes et le nombre de colonnes.</w:t>
+        <w:t>The « Standard » button is used to modify the values to 80 and 200 for the number of rows and the numbe of columns</w:t>
+      </w:r>
+      <w:r>
+        <w:t>.</w:t>
       </w:r>
     </w:p>
     <w:p>
       <w:pPr>
         <w:pStyle w:val="Titre31"/>
       </w:pPr>
-      <w:bookmarkStart w:id="27" w:name="_Toc66903242"/>
       <w:r>
         <w:lastRenderedPageBreak/>
-        <w:t>Bouton « Overscan »</w:t>
+        <w:t xml:space="preserve"> </w:t>
+      </w:r>
+      <w:bookmarkStart w:id="27" w:name="_Toc67069546"/>
+      <w:r>
+        <w:t>« Overscan »</w:t>
+      </w:r>
+      <w:r>
+        <w:t xml:space="preserve"> button</w:t>
       </w:r>
       <w:bookmarkEnd w:id="27"/>
     </w:p>
     <w:p>
       <w:r>
-        <w:t>Le bouton « Overscan » permet de modifier les valeurs à 96 et 272 pour le nombre de lignes et le nombre de colonnes.</w:t>
+        <w:t>The</w:t>
+      </w:r>
+      <w:r>
+        <w:t xml:space="preserve"> « Overscan » </w:t>
+      </w:r>
+      <w:r>
+        <w:t>button is used to modify the values to 96 and</w:t>
+      </w:r>
+      <w:r>
+        <w:t xml:space="preserve"> 272 </w:t>
+      </w:r>
+      <w:r>
+        <w:t>for the number of rows and the number of columns</w:t>
+      </w:r>
+      <w:r>
+        <w:t>.</w:t>
       </w:r>
     </w:p>
     <w:p>
       <w:pPr>
         <w:pStyle w:val="Titre31"/>
       </w:pPr>
-      <w:bookmarkStart w:id="28" w:name="_Toc66903243"/>
-      <w:r>
-        <w:t>Combo « Mode »</w:t>
+      <w:r>
+        <w:t xml:space="preserve"> </w:t>
+      </w:r>
+      <w:bookmarkStart w:id="28" w:name="_Toc67069547"/>
+      <w:r>
+        <w:t>« Mode »</w:t>
+      </w:r>
+      <w:r>
+        <w:t xml:space="preserve"> dropdown</w:t>
       </w:r>
       <w:bookmarkEnd w:id="28"/>
     </w:p>
     <w:p>
       <w:r>
-        <w:t>La combo « Mode » permet de régler le mode d’affichage du CPC. Les valeurs peuvent être les suivantes :</w:t>
+        <w:t xml:space="preserve">The </w:t>
+      </w:r>
+      <w:r>
+        <w:t xml:space="preserve">« Mode » </w:t>
+      </w:r>
+      <w:r>
+        <w:t>dropdown allows you to set the display mode of the CPC. The values can be the following :</w:t>
       </w:r>
     </w:p>
     <w:p>
@@ -8304,7 +8510,31 @@
         <w:t> </w:t>
       </w:r>
       <w:r>
-        <w:t>: Mode 0 standard du CPC, permettant l’affichage d’un écran de 160x200 points avec 16 couleurs en résolution standard.</w:t>
+        <w:t xml:space="preserve">: </w:t>
+      </w:r>
+      <w:r>
+        <w:t>Standard CPC m</w:t>
+      </w:r>
+      <w:r>
+        <w:t xml:space="preserve">ode 0, </w:t>
+      </w:r>
+      <w:r>
+        <w:t>allowing the display of</w:t>
+      </w:r>
+      <w:r>
+        <w:t xml:space="preserve"> 160x200 </w:t>
+      </w:r>
+      <w:r>
+        <w:t xml:space="preserve">dots screen with </w:t>
+      </w:r>
+      <w:r>
+        <w:t xml:space="preserve">16 </w:t>
+      </w:r>
+      <w:r>
+        <w:t>colors in standard resolution</w:t>
+      </w:r>
+      <w:r>
+        <w:t>.</w:t>
       </w:r>
     </w:p>
     <w:p>
@@ -8324,7 +8554,13 @@
       </w:r>
       <w:bookmarkEnd w:id="30"/>
       <w:r>
-        <w:t> : Mode 1 standard du CPC, permettant l’affichage d’un écran de 320x200 points avec 4 couleurs en résolution standard.</w:t>
+        <w:t xml:space="preserve"> : </w:t>
+      </w:r>
+      <w:r>
+        <w:t>Standard CPC mode 1, allowing the display of 320x200 dots screen with 4 colors in standard resolution</w:t>
+      </w:r>
+      <w:r>
+        <w:t>.</w:t>
       </w:r>
     </w:p>
     <w:p>
@@ -8344,7 +8580,10 @@
       </w:r>
       <w:bookmarkEnd w:id="31"/>
       <w:r>
-        <w:t> : Mode 2 standard du CPC, permettant l’affichage d’un écran de 640x200 points avec 2 couleurs en résolution standard.</w:t>
+        <w:t xml:space="preserve"> : </w:t>
+      </w:r>
+      <w:r>
+        <w:t>Standard CPC mode 2, allowing the display of 640x200 dots screen with 2 colors in standard resolution.</w:t>
       </w:r>
     </w:p>
     <w:p>
@@ -8364,7 +8603,31 @@
       </w:r>
       <w:bookmarkEnd w:id="32"/>
       <w:r>
-        <w:t> : Mode particulier, permettant l’affichage d’un écran composé de lignes en Mode 0 (160x200, 16 couleurs) entrelacées avec des lignes en Mode 1 (320x200, 4 couleurs). Les lignes paires (0, 2, 4...) seront en Mode 0, les lignes impaires (1, 3, 5...) seront en mode 1.</w:t>
+        <w:t xml:space="preserve"> : </w:t>
+      </w:r>
+      <w:r>
+        <w:t>Special mode, allowing the display of a screen composed of lines in Mode 0</w:t>
+      </w:r>
+      <w:r>
+        <w:t xml:space="preserve"> </w:t>
+      </w:r>
+      <w:r>
+        <w:t>(160x200, 16 colors) interwoven with lines in Mode 1 (320x200, 4 colors). Even lines (</w:t>
+      </w:r>
+      <w:r>
+        <w:t xml:space="preserve">0, 2, 4...) </w:t>
+      </w:r>
+      <w:r>
+        <w:t xml:space="preserve">will be in Mode 0, odd liines </w:t>
+      </w:r>
+      <w:r>
+        <w:t xml:space="preserve">(1, 3, 5...) </w:t>
+      </w:r>
+      <w:r>
+        <w:t>will be in Mode</w:t>
+      </w:r>
+      <w:r>
+        <w:t xml:space="preserve"> 1.</w:t>
       </w:r>
     </w:p>
     <w:p>
@@ -8384,7 +8647,13 @@
       </w:r>
       <w:bookmarkEnd w:id="33"/>
       <w:r>
-        <w:t> : Mode particulier, permettant l’affichage d’un écran composé de lignes en Mode 1 (320x200, 4 couleurs) entrelacées avec des lignes en Mode 2 (640x200, 2 couleurs). Les lignes paires (0, 2, 4...) seront en Mode 1, les lignes impaires (1, 3, 5...) seront en mode 2.</w:t>
+        <w:t xml:space="preserve"> : </w:t>
+      </w:r>
+      <w:r>
+        <w:t>Special mode, allowing the display of a screen composed of lines in Mode 1 (320x200, 4 colors) interwoven with lines in Mode 2 (640x200, 2 colors). Even lines (0, 2, 4...) will be in Mode 1, odd liines (1, 3, 5...) will be in Mode 2</w:t>
+      </w:r>
+      <w:r>
+        <w:t>.</w:t>
       </w:r>
     </w:p>
     <w:p>
@@ -8410,7 +8679,10 @@
         <w:t> </w:t>
       </w:r>
       <w:r>
-        <w:t>: Mode particulier, permettant l’affichage d’un écran composé de lignes en Mode 1 (320x200, 4 couleurs), avec changement de la couleur n°3 à chaque ligne. L’image sera donc composée de 3 couleurs fixes (Pen 0, Pen 1, Pen 2), et d’une couleur variable (Pen 3) à chaque ligne écran.</w:t>
+        <w:t xml:space="preserve">: </w:t>
+      </w:r>
+      <w:r>
+        <w:t>Special mode, allowing the display of a screen composed of lines in Mode 1 (320x200, 4 colors), with change of color n°3 on each line. The image will therefore be composed of 3 fixed colors (pen 0, 1 and 2) and on a variable color (pen 3) at each screen line.</w:t>
       </w:r>
     </w:p>
     <w:p>
@@ -8430,7 +8702,10 @@
       </w:r>
       <w:bookmarkEnd w:id="35"/>
       <w:r>
-        <w:t> : Mode particulier, permettant l’affichage d’un écran composé de lignes en Mode 1 (320x200, 4 couleurs), avec changement de la couleur n°3 à chaque ligne, avec 6 changement maximum possibles par ligne (dans la limite de 32 pixels minimum de la même couleur). L’image sera donc composée de 3 couleurs fixes (Pen 0, Pen 1, Pen 2), et d’une couleur variable (Pen 3) jusqu’à 6 fois à chaque ligne écran.</w:t>
+        <w:t xml:space="preserve"> : </w:t>
+      </w:r>
+      <w:r>
+        <w:t>Special mode, allowing the display of a screen composed of lines in Mode 1 (320x200, 4 colors), with change of colorn°3 on each line, with a maximum of 6 possible changes per line (within the limit of 32 pixels minimum of the same color). The image will therefore be composed of 3 fixed colors (pen 0, 1 and 2) and of a variable color (pen 3) changing up to 6 times on each screen line.</w:t>
       </w:r>
     </w:p>
     <w:p>
@@ -8450,7 +8725,22 @@
       </w:r>
       <w:bookmarkEnd w:id="36"/>
       <w:r>
-        <w:t> : Mode particulier, permettant l’affichage d’un écran en Mode 1 (320x200, 4 couleurs), composé de « trames » prédéfinies par l’utilisateur : lors du choix de ce mode, un bouton « Edition trames » apparaît, permettant de définir 16 trames de 4x4 pixels en Mode 1 pour l’affichage de l’image. L’image sera donc calculé en utilisant ces 16 trames prédéfinies. L’avantage de ce système est que l’image sera encodée en utilisant ces trames plutôt que le format mémoire classique du CPC, permettant ainsi de diviser par 8 la taille « brut » de l’image. (un octet permettant de sauvegarder 2 trames de 4x4 pixels mode 1, un écran de 320x200 sera composé de 4000 trames, soit 2000 octets).</w:t>
+        <w:t xml:space="preserve"> : </w:t>
+      </w:r>
+      <w:r>
+        <w:t xml:space="preserve">Special mode, allowing the display of a screen in </w:t>
+      </w:r>
+      <w:r>
+        <w:t xml:space="preserve">Mode 1 (320x200, 4 </w:t>
+      </w:r>
+      <w:r>
+        <w:t>colors</w:t>
+      </w:r>
+      <w:r>
+        <w:t xml:space="preserve">), </w:t>
+      </w:r>
+      <w:r>
+        <w:t>made up of « frames » predefined by the user : when choosing this mode, a button « Frames edition» appears, allowing to define 16 frames of 4x4 pixels in Mode 1 for image display. The image will therefore be calculated using these 16 predefined frames. The advantage of this system is that the image will be encoded using these frames rather than the traditional CPC memory format, thus allowing the « raw » side of the image dividec by 8. (One byte allowing to save 2 frames of 4x4 pixels Mode, a 320x200 screen will consist of 4000 frames, or 2000 bytes).</w:t>
       </w:r>
     </w:p>
     <w:p>
@@ -8476,7 +8766,10 @@
         <w:t> </w:t>
       </w:r>
       <w:r>
-        <w:t>: Mode particulier, permettant l’affichage d’un écran en Mode 0 (160x200, 16 couleurs), composé de « trames » prédéfinies par le logiciel interne. Les trames sont composées de 2 blocs de 2x4 pixels en Mode 0, chacun avec une couleur particulière, disposés verticalement. Il y a 256 trames prédéfinies (16 couleurs pour le bloc du haut x 16 couleurs pour le bloc du bas). L’image sera donc calculé en utilisant ces trames prédéfinies. L’avantage de ce système est que l’image sera encodée en utilisant ces trames plutôt que le format mémoire classique du CPC, permettant ainsi de diviser par 8 la taille « brut » de l’image. (un octet permettant de sauvegarder 2 trames de de blocs de 2x4 pixels mode 0, un écran de 160x200 sera composé de 4000 trames, soit 2000 octets).</w:t>
+        <w:t xml:space="preserve">: </w:t>
+      </w:r>
+      <w:r>
+        <w:t>Special mode, allowing the display of a Mode 0 screen (160x200, 16 colors), composed of « frames » predefined by the software. The frames ar made up of 2 blocks of 2x4 pixels in Mode 0, each with a particular color, arranged vertically. There are 256 predefined frames (16 colors for the top block x 16 colors for the bottom block). The image will therefore be calculated using these predefined frames. The advantage of this system is that the image will be encoded using these frames rather than the traditional CPC memory format, thus allowing the « raw » size of the image to be divided by 8. (One byte allowing to save 2 frames of blocks of 2x4 pixels Mode 0, a screen of 160x200 will consist of 4000 frames, or 2000 bytes).</w:t>
       </w:r>
     </w:p>
     <w:p>
@@ -8502,11 +8795,14 @@
         <w:t> </w:t>
       </w:r>
       <w:r>
-        <w:t xml:space="preserve">: Mode particulier, permettant l’affichage d’un écran en Mode 1 (320x200, 4 couleurs), composé de « trames » prédéfinies par le logiciel interne. Les trames sont composées de 4 blocs de </w:t>
+        <w:t xml:space="preserve">: </w:t>
+      </w:r>
+      <w:r>
+        <w:t xml:space="preserve">Special mode, allowing the display of a Mode 1 screen (320x200, 4 colors), composed of « frames » predefined by the sofware. The frames ar made up of 4 blocks of 2x4 pixels in Mode 1, each with a particular color, arranged in a 2x2 block. There are 256 predefined frames (4 colors for the upper left block, 4 colors for the upper right block, 4 colors for the lower left block, and 4 colors </w:t>
       </w:r>
       <w:r>
         <w:lastRenderedPageBreak/>
-        <w:t>2x4 pixels en Mode 1, chacun avec une couleur particulière, disposés en bloc de 2x2. Il y a 256 trames prédéfinies (4 couleurs pour le bloc en haut à gauche, 4 couleurs pour le bloc en haut à droite, 4 couleurs pour le bloc en bas à gauche, et 4 couleurs pour le bloc en bas à droite). L’image sera donc calculé en utilisant ces trames prédéfinies. L’avantage de ce système est que l’image sera encodée en utilisant ces trames plutôt que le format mémoire classique du CPC, permettant ainsi de diviser par 8 la taille « brut » de l’image. (un octet permettant de sauvegarder 2 trames de 4 blocs de 2x4 pixels mode 1, un écran de 320x200 sera composé de 4000 trames, soit 2000 octets).</w:t>
+        <w:t>for the lower right block). The image will therefore be calculated using these predefined frames. The advantage of this system is that the image will be encoded using these frames rather than the traditional CPC memory format, thus allowing the « raw » size of the image to be divided by 8. (One byte making it possible to save 2 frames of 4 blocks of 2x4 Mode 1 pixels, a 320x200 screen will consist of 4000 frames, or 2000 bytes).</w:t>
       </w:r>
     </w:p>
     <w:p>
@@ -8532,7 +8828,10 @@
         <w:t> </w:t>
       </w:r>
       <w:r>
-        <w:t>: Mode particulier, permettant l’affichage d’un écran en Mode 2 (160x200, 2 couleurs), composé de « trames » prédéfinies par le logiciel interne. Les trames sont composées de 8 blocs de 2x4 pixels en Mode 2, chacun avec une couleur particulière, disposés en bloc de 4x2. Il y a 256 trames prédéfinies. L’image sera donc calculé en utilisant ces trames prédéfinies. L’avantage de ce système est que l’image sera encodée en utilisant ces trames plutôt que le format mémoire classique du CPC, permettant ainsi de diviser par 8 la taille « brut » de l’image. (un octet permettant de sauvegarder 2 trames de 8 blocs de 2x4 pixels mode 2, un écran de 640x200 sera composé de 4000 trames, soit 2000 octets).</w:t>
+        <w:t xml:space="preserve">: </w:t>
+      </w:r>
+      <w:r>
+        <w:t>Special mode, allowing the display of a Mode 2 screen (640x200, 2 colors), composed of « frames » predefined by the software. The frames are made up of 8 blocks of 2x4 pixels in Mode 2, each with a particular color, arranged in a 4x2 block. There are 256 predefined frames. The image will therefore be calculated using these predefines frames. The advantage of this system is that the image will be encoded using these frames rather than the traditional CPC memory format, thus allowing the « raw » size of the image to be divided by 8. (One byte making it possible to save 2 frames of 8 blocks of 2x4 pixels Mode 2, a 640x200 screen will consist of 4000 frames, or 2000 bytes).</w:t>
       </w:r>
     </w:p>
     <w:p>
@@ -8550,41 +8849,53 @@
         <w:t>Capture Sprites </w:t>
       </w:r>
       <w:r>
-        <w:t>: Mode particulier</w:t>
-      </w:r>
-      <w:r>
-        <w:t>, disponible seulement en utilisant la palette CPC+</w:t>
-      </w:r>
-      <w:r>
-        <w:t xml:space="preserve">, permettant de convertir une image en résolution standard 320x200 et en 16 couleurs. Ce mode permet de « capturer » des sprites hard CPC+ depuis une image convertie (voir chapitre </w:t>
-      </w:r>
-      <w:r>
-        <w:t>« Mode Capture sprites »</w:t>
+        <w:t xml:space="preserve">: </w:t>
+      </w:r>
+      <w:r>
+        <w:t>Special mode, available only using the CPC+ palette, allowing to convert an image in standard 320x200 resolution and with 16 colors. This mode allow you to « capture » CPC+ hard sprites from a converted image (see chapter « Capture sprites mode »).</w:t>
       </w:r>
     </w:p>
     <w:p>
       <w:pPr>
         <w:pStyle w:val="Titre31"/>
       </w:pPr>
-      <w:bookmarkStart w:id="40" w:name="_Toc66903244"/>
-      <w:r>
-        <w:t>Bouton « Edition trames »</w:t>
+      <w:r>
+        <w:t xml:space="preserve"> </w:t>
+      </w:r>
+      <w:bookmarkStart w:id="40" w:name="_Toc67069548"/>
+      <w:r>
+        <w:t>« </w:t>
+      </w:r>
+      <w:r>
+        <w:t>Frames edition</w:t>
+      </w:r>
+      <w:r>
+        <w:t>»</w:t>
+      </w:r>
+      <w:r>
+        <w:t xml:space="preserve"> button</w:t>
       </w:r>
       <w:bookmarkEnd w:id="40"/>
     </w:p>
     <w:p>
       <w:r>
-        <w:t>Ce bouton n’est visible que si le mode choisi est « ASC-UT ». Il permet d’ouvrir la pop-up d’édition de trames prédéfinies par l’utilisateur à utiliser lors de la conversion de l’image en mode « ASC-UT » :</w:t>
+        <w:t>This button is only visible if the chosen mode is « ASC-UT ». It opens the pop-yp for editing user-defined frames to be used when converting the image to « ASC-UT » mode :</w:t>
       </w:r>
     </w:p>
     <w:p>
       <w:pPr>
         <w:pStyle w:val="Titre21"/>
       </w:pPr>
-      <w:bookmarkStart w:id="41" w:name="_Toc66903245"/>
       <w:r>
         <w:lastRenderedPageBreak/>
-        <w:t>Popup « Edition trames Asc-ut »</w:t>
+        <w:t xml:space="preserve"> </w:t>
+      </w:r>
+      <w:bookmarkStart w:id="41" w:name="_Toc67069549"/>
+      <w:r>
+        <w:t>« Edition trames Asc-ut »</w:t>
+      </w:r>
+      <w:r>
+        <w:t xml:space="preserve"> pop-up</w:t>
       </w:r>
       <w:bookmarkEnd w:id="41"/>
     </w:p>
@@ -8596,9 +8907,9 @@
         </w:rPr>
         <w:drawing>
           <wp:inline distT="0" distB="0" distL="0" distR="0">
-            <wp:extent cx="6076950" cy="4524375"/>
-            <wp:effectExtent l="0" t="0" r="0" b="0"/>
-            <wp:docPr id="4" name="Image2"/>
+            <wp:extent cx="6170295" cy="4687570"/>
+            <wp:effectExtent l="19050" t="0" r="1905" b="0"/>
+            <wp:docPr id="3" name="Image 4"/>
             <wp:cNvGraphicFramePr>
               <a:graphicFrameLocks xmlns:a="http://schemas.openxmlformats.org/drawingml/2006/main" noChangeAspect="1"/>
             </wp:cNvGraphicFramePr>
@@ -8606,13 +8917,14 @@
               <a:graphicData uri="http://schemas.openxmlformats.org/drawingml/2006/picture">
                 <pic:pic xmlns:pic="http://schemas.openxmlformats.org/drawingml/2006/picture">
                   <pic:nvPicPr>
-                    <pic:cNvPr id="4" name="Image2"/>
+                    <pic:cNvPr id="0" name="Picture 4"/>
                     <pic:cNvPicPr>
                       <a:picLocks noChangeAspect="1" noChangeArrowheads="1"/>
                     </pic:cNvPicPr>
                   </pic:nvPicPr>
                   <pic:blipFill>
                     <a:blip r:embed="rId9" cstate="print"/>
+                    <a:srcRect/>
                     <a:stretch>
                       <a:fillRect/>
                     </a:stretch>
@@ -8620,11 +8932,18 @@
                   <pic:spPr bwMode="auto">
                     <a:xfrm>
                       <a:off x="0" y="0"/>
-                      <a:ext cx="6076950" cy="4524375"/>
+                      <a:ext cx="6170295" cy="4687570"/>
                     </a:xfrm>
                     <a:prstGeom prst="rect">
                       <a:avLst/>
                     </a:prstGeom>
+                    <a:noFill/>
+                    <a:ln w="9525">
+                      <a:noFill/>
+                      <a:miter lim="800000"/>
+                      <a:headEnd/>
+                      <a:tailEnd/>
+                    </a:ln>
                   </pic:spPr>
                 </pic:pic>
               </a:graphicData>
@@ -8635,11 +8954,11 @@
     </w:p>
     <w:p>
       <w:r>
-        <w:t>En haut de l’interface sont affichées les 16 trames prédéfinies. Un clic sur l’une d’entre elle permet de l’afficher en « zoom » pour permettre de l’éditer.</w:t>
-      </w:r>
-    </w:p>
-    <w:p>
-      <w:bookmarkStart w:id="42" w:name="_Toc66903246"/>
+        <w:t>At the top of the interface are displayed the 16 predefined frames. Clicking on one of them displays it in « zoom » for editing.</w:t>
+      </w:r>
+    </w:p>
+    <w:p>
+      <w:bookmarkStart w:id="42" w:name="_Toc67069550"/>
       <w:r>
         <w:rPr>
           <w:rStyle w:val="Titre3Car"/>
@@ -8652,7 +8971,7 @@
       </w:r>
     </w:p>
     <w:p>
-      <w:bookmarkStart w:id="43" w:name="_Toc66903247"/>
+      <w:bookmarkStart w:id="43" w:name="_Toc67069551"/>
       <w:r>
         <w:rPr>
           <w:rStyle w:val="Titre3Car"/>
@@ -8665,7 +8984,7 @@
       </w:r>
     </w:p>
     <w:p>
-      <w:bookmarkStart w:id="44" w:name="_Toc66903248"/>
+      <w:bookmarkStart w:id="44" w:name="_Toc67069552"/>
       <w:r>
         <w:rPr>
           <w:rStyle w:val="Titre3Car"/>
@@ -8684,7 +9003,7 @@
       </w:r>
     </w:p>
     <w:p>
-      <w:bookmarkStart w:id="45" w:name="_Toc66903249"/>
+      <w:bookmarkStart w:id="45" w:name="_Toc67069553"/>
       <w:r>
         <w:rPr>
           <w:rStyle w:val="Titre3Car"/>
@@ -8697,7 +9016,7 @@
       </w:r>
     </w:p>
     <w:p>
-      <w:bookmarkStart w:id="46" w:name="_Toc66903250"/>
+      <w:bookmarkStart w:id="46" w:name="_Toc67069554"/>
       <w:r>
         <w:rPr>
           <w:rStyle w:val="Titre3Car"/>
@@ -8716,7 +9035,7 @@
       </w:r>
     </w:p>
     <w:p>
-      <w:bookmarkStart w:id="47" w:name="_Toc66903251"/>
+      <w:bookmarkStart w:id="47" w:name="_Toc67069555"/>
       <w:r>
         <w:rPr>
           <w:rStyle w:val="Titre3Car"/>
@@ -8729,11 +9048,12 @@
       </w:r>
     </w:p>
     <w:p>
-      <w:bookmarkStart w:id="48" w:name="_Toc66903252"/>
+      <w:bookmarkStart w:id="48" w:name="_Toc67069556"/>
       <w:r>
         <w:rPr>
           <w:rStyle w:val="Titre3Car"/>
         </w:rPr>
+        <w:lastRenderedPageBreak/>
         <w:t>Carrés colorés sous l’édition de trame</w:t>
       </w:r>
       <w:bookmarkEnd w:id="48"/>
@@ -8748,12 +9068,11 @@
       </w:r>
     </w:p>
     <w:p>
-      <w:bookmarkStart w:id="49" w:name="_Toc66903253"/>
+      <w:bookmarkStart w:id="49" w:name="_Toc67069557"/>
       <w:r>
         <w:rPr>
           <w:rStyle w:val="Titre3Car"/>
         </w:rPr>
-        <w:lastRenderedPageBreak/>
         <w:t>Bouton « Génération Automatique »</w:t>
       </w:r>
       <w:bookmarkEnd w:id="49"/>
@@ -8781,7 +9100,7 @@
       <w:pPr>
         <w:pStyle w:val="Titre21"/>
       </w:pPr>
-      <w:bookmarkStart w:id="50" w:name="_Toc66903254"/>
+      <w:bookmarkStart w:id="50" w:name="_Toc67069558"/>
       <w:r>
         <w:lastRenderedPageBreak/>
         <w:t>Partie « Taille image source »</w:t>
@@ -8789,7 +9108,7 @@
       <w:bookmarkEnd w:id="50"/>
     </w:p>
     <w:p>
-      <w:bookmarkStart w:id="51" w:name="_Toc66903255"/>
+      <w:bookmarkStart w:id="51" w:name="_Toc67069559"/>
       <w:r>
         <w:rPr>
           <w:rStyle w:val="Titre3Car"/>
@@ -8808,7 +9127,7 @@
       </w:r>
     </w:p>
     <w:p>
-      <w:bookmarkStart w:id="52" w:name="_Toc66903256"/>
+      <w:bookmarkStart w:id="52" w:name="_Toc67069560"/>
       <w:r>
         <w:rPr>
           <w:rStyle w:val="Titre3Car"/>
@@ -8827,7 +9146,7 @@
       </w:r>
     </w:p>
     <w:p>
-      <w:bookmarkStart w:id="53" w:name="_Toc66903257"/>
+      <w:bookmarkStart w:id="53" w:name="_Toc67069561"/>
       <w:r>
         <w:rPr>
           <w:rStyle w:val="Titre3Car"/>
@@ -8852,7 +9171,7 @@
           <w:i/>
         </w:rPr>
       </w:pPr>
-      <w:bookmarkStart w:id="54" w:name="_Toc66903258"/>
+      <w:bookmarkStart w:id="54" w:name="_Toc67069562"/>
       <w:r>
         <w:rPr>
           <w:rStyle w:val="Titre3Car"/>
@@ -8881,7 +9200,7 @@
       </w:r>
     </w:p>
     <w:p>
-      <w:bookmarkStart w:id="55" w:name="_Toc66903259"/>
+      <w:bookmarkStart w:id="55" w:name="_Toc67069563"/>
       <w:r>
         <w:rPr>
           <w:rStyle w:val="Titre3Car"/>
@@ -8897,7 +9216,7 @@
       <w:pPr>
         <w:pStyle w:val="Titre21"/>
       </w:pPr>
-      <w:bookmarkStart w:id="56" w:name="_Toc66903260"/>
+      <w:bookmarkStart w:id="56" w:name="_Toc67069564"/>
       <w:r>
         <w:t>Partie « Tramage et rendu »</w:t>
       </w:r>
@@ -8907,7 +9226,7 @@
       <w:pPr>
         <w:pStyle w:val="Titre31"/>
       </w:pPr>
-      <w:bookmarkStart w:id="57" w:name="_Toc66903261"/>
+      <w:bookmarkStart w:id="57" w:name="_Toc67069565"/>
       <w:r>
         <w:t>Combo « type »</w:t>
       </w:r>
@@ -9579,7 +9898,7 @@
           <w:highlight w:val="white"/>
         </w:rPr>
       </w:pPr>
-      <w:bookmarkStart w:id="79" w:name="_Toc66903262"/>
+      <w:bookmarkStart w:id="79" w:name="_Toc67069566"/>
       <w:r>
         <w:rPr>
           <w:highlight w:val="white"/>
@@ -9607,7 +9926,7 @@
           <w:highlight w:val="white"/>
         </w:rPr>
       </w:pPr>
-      <w:bookmarkStart w:id="80" w:name="_Toc66903263"/>
+      <w:bookmarkStart w:id="80" w:name="_Toc67069567"/>
       <w:r>
         <w:rPr>
           <w:rStyle w:val="Titre3Car"/>
@@ -9629,7 +9948,7 @@
           <w:highlight w:val="white"/>
         </w:rPr>
       </w:pPr>
-      <w:bookmarkStart w:id="81" w:name="_Toc66903264"/>
+      <w:bookmarkStart w:id="81" w:name="_Toc67069568"/>
       <w:r>
         <w:rPr>
           <w:rStyle w:val="Titre3Car"/>
@@ -9651,7 +9970,7 @@
           <w:highlight w:val="white"/>
         </w:rPr>
       </w:pPr>
-      <w:bookmarkStart w:id="82" w:name="_Toc66903265"/>
+      <w:bookmarkStart w:id="82" w:name="_Toc67069569"/>
       <w:r>
         <w:rPr>
           <w:rStyle w:val="Titre3Car"/>
@@ -9679,7 +9998,7 @@
       <w:pPr>
         <w:pStyle w:val="Titre21"/>
       </w:pPr>
-      <w:bookmarkStart w:id="83" w:name="_Toc66903266"/>
+      <w:bookmarkStart w:id="83" w:name="_Toc67069570"/>
       <w:r>
         <w:lastRenderedPageBreak/>
         <w:t>Partie « Gestion des couleurs»</w:t>
@@ -9697,7 +10016,7 @@
           <w:highlight w:val="white"/>
         </w:rPr>
       </w:pPr>
-      <w:bookmarkStart w:id="84" w:name="_Toc66903267"/>
+      <w:bookmarkStart w:id="84" w:name="_Toc67069571"/>
       <w:r>
         <w:rPr>
           <w:rStyle w:val="Titre3Car"/>
@@ -9719,7 +10038,7 @@
           <w:highlight w:val="white"/>
         </w:rPr>
       </w:pPr>
-      <w:bookmarkStart w:id="85" w:name="_Toc66903268"/>
+      <w:bookmarkStart w:id="85" w:name="_Toc67069572"/>
       <w:r>
         <w:rPr>
           <w:rStyle w:val="Titre3Car"/>
@@ -9748,7 +10067,7 @@
           <w:highlight w:val="white"/>
         </w:rPr>
       </w:pPr>
-      <w:bookmarkStart w:id="86" w:name="_Toc66903269"/>
+      <w:bookmarkStart w:id="86" w:name="_Toc67069573"/>
       <w:r>
         <w:rPr>
           <w:rStyle w:val="Titre3Car"/>
@@ -9770,7 +10089,7 @@
           <w:highlight w:val="white"/>
         </w:rPr>
       </w:pPr>
-      <w:bookmarkStart w:id="87" w:name="_Toc66903270"/>
+      <w:bookmarkStart w:id="87" w:name="_Toc67069574"/>
       <w:r>
         <w:rPr>
           <w:rStyle w:val="Titre3Car"/>
@@ -9792,7 +10111,7 @@
           <w:highlight w:val="white"/>
         </w:rPr>
       </w:pPr>
-      <w:bookmarkStart w:id="88" w:name="_Toc66903271"/>
+      <w:bookmarkStart w:id="88" w:name="_Toc67069575"/>
       <w:r>
         <w:rPr>
           <w:rStyle w:val="Titre3Car"/>
@@ -9821,7 +10140,7 @@
           <w:highlight w:val="white"/>
         </w:rPr>
       </w:pPr>
-      <w:bookmarkStart w:id="89" w:name="_Toc66903272"/>
+      <w:bookmarkStart w:id="89" w:name="_Toc67069576"/>
       <w:r>
         <w:rPr>
           <w:rStyle w:val="Titre3Car"/>
@@ -9843,7 +10162,7 @@
           <w:highlight w:val="white"/>
         </w:rPr>
       </w:pPr>
-      <w:bookmarkStart w:id="90" w:name="_Toc66903273"/>
+      <w:bookmarkStart w:id="90" w:name="_Toc67069577"/>
       <w:r>
         <w:rPr>
           <w:rStyle w:val="Titre3Car"/>
@@ -9865,7 +10184,7 @@
           <w:highlight w:val="white"/>
         </w:rPr>
       </w:pPr>
-      <w:bookmarkStart w:id="91" w:name="_Toc66903274"/>
+      <w:bookmarkStart w:id="91" w:name="_Toc67069578"/>
       <w:r>
         <w:rPr>
           <w:rStyle w:val="Titre3Car"/>
@@ -9887,7 +10206,7 @@
           <w:highlight w:val="white"/>
         </w:rPr>
       </w:pPr>
-      <w:bookmarkStart w:id="92" w:name="_Toc66903275"/>
+      <w:bookmarkStart w:id="92" w:name="_Toc67069579"/>
       <w:r>
         <w:rPr>
           <w:rStyle w:val="Titre3Car"/>
@@ -9909,7 +10228,7 @@
           <w:highlight w:val="white"/>
         </w:rPr>
       </w:pPr>
-      <w:bookmarkStart w:id="93" w:name="_Toc66903276"/>
+      <w:bookmarkStart w:id="93" w:name="_Toc67069580"/>
       <w:r>
         <w:rPr>
           <w:rStyle w:val="Titre3Car"/>
@@ -9931,7 +10250,7 @@
           <w:highlight w:val="white"/>
         </w:rPr>
       </w:pPr>
-      <w:bookmarkStart w:id="94" w:name="_Toc66903277"/>
+      <w:bookmarkStart w:id="94" w:name="_Toc67069581"/>
       <w:r>
         <w:rPr>
           <w:rStyle w:val="Titre3Car"/>
@@ -9953,7 +10272,7 @@
           <w:highlight w:val="white"/>
         </w:rPr>
       </w:pPr>
-      <w:bookmarkStart w:id="95" w:name="_Toc66903278"/>
+      <w:bookmarkStart w:id="95" w:name="_Toc67069582"/>
       <w:r>
         <w:rPr>
           <w:rStyle w:val="Titre3Car"/>
@@ -9975,7 +10294,7 @@
           <w:highlight w:val="white"/>
         </w:rPr>
       </w:pPr>
-      <w:bookmarkStart w:id="96" w:name="_Toc66903279"/>
+      <w:bookmarkStart w:id="96" w:name="_Toc67069583"/>
       <w:r>
         <w:rPr>
           <w:rStyle w:val="Titre3Car"/>
@@ -9997,7 +10316,7 @@
           <w:highlight w:val="white"/>
         </w:rPr>
       </w:pPr>
-      <w:bookmarkStart w:id="97" w:name="_Toc66903280"/>
+      <w:bookmarkStart w:id="97" w:name="_Toc67069584"/>
       <w:r>
         <w:rPr>
           <w:rStyle w:val="Titre3Car"/>
@@ -10019,7 +10338,7 @@
           <w:highlight w:val="white"/>
         </w:rPr>
       </w:pPr>
-      <w:bookmarkStart w:id="98" w:name="_Toc66903281"/>
+      <w:bookmarkStart w:id="98" w:name="_Toc67069585"/>
       <w:r>
         <w:rPr>
           <w:rStyle w:val="Titre3Car"/>
@@ -10075,7 +10394,7 @@
           <w:highlight w:val="white"/>
         </w:rPr>
       </w:pPr>
-      <w:bookmarkStart w:id="99" w:name="_Toc66903282"/>
+      <w:bookmarkStart w:id="99" w:name="_Toc67069586"/>
       <w:r>
         <w:rPr>
           <w:rStyle w:val="Titre3Car"/>
@@ -10130,7 +10449,7 @@
           <w:highlight w:val="white"/>
         </w:rPr>
       </w:pPr>
-      <w:bookmarkStart w:id="100" w:name="_Toc66903283"/>
+      <w:bookmarkStart w:id="100" w:name="_Toc67069587"/>
       <w:r>
         <w:rPr>
           <w:rStyle w:val="Titre3Car"/>
@@ -10185,7 +10504,7 @@
           <w:highlight w:val="white"/>
         </w:rPr>
       </w:pPr>
-      <w:bookmarkStart w:id="101" w:name="_Toc66903284"/>
+      <w:bookmarkStart w:id="101" w:name="_Toc67069588"/>
       <w:r>
         <w:rPr>
           <w:rStyle w:val="Titre3Car"/>
@@ -10233,7 +10552,7 @@
           <w:highlight w:val="white"/>
         </w:rPr>
       </w:pPr>
-      <w:bookmarkStart w:id="102" w:name="_Toc66903285"/>
+      <w:bookmarkStart w:id="102" w:name="_Toc67069589"/>
       <w:r>
         <w:rPr>
           <w:rStyle w:val="Titre3Car"/>
@@ -10281,7 +10600,7 @@
           <w:highlight w:val="white"/>
         </w:rPr>
       </w:pPr>
-      <w:bookmarkStart w:id="103" w:name="_Toc66903286"/>
+      <w:bookmarkStart w:id="103" w:name="_Toc67069590"/>
       <w:r>
         <w:rPr>
           <w:rStyle w:val="Titre3Car"/>
@@ -10340,7 +10659,7 @@
           <w:highlight w:val="white"/>
         </w:rPr>
       </w:pPr>
-      <w:bookmarkStart w:id="104" w:name="_Toc66903287"/>
+      <w:bookmarkStart w:id="104" w:name="_Toc67069591"/>
       <w:r>
         <w:rPr>
           <w:highlight w:val="white"/>
@@ -10631,7 +10950,7 @@
           <w:highlight w:val="white"/>
         </w:rPr>
       </w:pPr>
-      <w:bookmarkStart w:id="105" w:name="_Toc66903288"/>
+      <w:bookmarkStart w:id="105" w:name="_Toc67069592"/>
       <w:r>
         <w:rPr>
           <w:highlight w:val="white"/>
@@ -10878,7 +11197,7 @@
           <w:highlight w:val="white"/>
         </w:rPr>
       </w:pPr>
-      <w:bookmarkStart w:id="106" w:name="_Toc66903289"/>
+      <w:bookmarkStart w:id="106" w:name="_Toc67069593"/>
       <w:r>
         <w:rPr>
           <w:rStyle w:val="Titre3Car"/>
@@ -10998,7 +11317,7 @@
           <w:highlight w:val="white"/>
         </w:rPr>
       </w:pPr>
-      <w:bookmarkStart w:id="107" w:name="_Toc66903290"/>
+      <w:bookmarkStart w:id="107" w:name="_Toc67069594"/>
       <w:r>
         <w:rPr>
           <w:rStyle w:val="Titre3Car"/>
@@ -11089,7 +11408,7 @@
           <w:highlight w:val="white"/>
         </w:rPr>
       </w:pPr>
-      <w:bookmarkStart w:id="108" w:name="_Toc66903291"/>
+      <w:bookmarkStart w:id="108" w:name="_Toc67069595"/>
       <w:r>
         <w:rPr>
           <w:rStyle w:val="Titre3Car"/>
@@ -11178,7 +11497,7 @@
           <w:highlight w:val="white"/>
         </w:rPr>
       </w:pPr>
-      <w:bookmarkStart w:id="109" w:name="_Toc66903292"/>
+      <w:bookmarkStart w:id="109" w:name="_Toc67069596"/>
       <w:r>
         <w:rPr>
           <w:rStyle w:val="Titre3Car"/>
@@ -11205,7 +11524,7 @@
           <w:highlight w:val="white"/>
         </w:rPr>
       </w:pPr>
-      <w:bookmarkStart w:id="110" w:name="_Toc66903293"/>
+      <w:bookmarkStart w:id="110" w:name="_Toc67069597"/>
       <w:r>
         <w:rPr>
           <w:rStyle w:val="Titre3Car"/>
@@ -11232,7 +11551,7 @@
           <w:highlight w:val="white"/>
         </w:rPr>
       </w:pPr>
-      <w:bookmarkStart w:id="111" w:name="_Toc66903294"/>
+      <w:bookmarkStart w:id="111" w:name="_Toc67069598"/>
       <w:r>
         <w:rPr>
           <w:rStyle w:val="Titre3Car"/>
@@ -11259,7 +11578,7 @@
           <w:highlight w:val="white"/>
         </w:rPr>
       </w:pPr>
-      <w:bookmarkStart w:id="112" w:name="_Toc66903295"/>
+      <w:bookmarkStart w:id="112" w:name="_Toc67069599"/>
       <w:r>
         <w:rPr>
           <w:rStyle w:val="Titre3Car"/>
@@ -11280,7 +11599,7 @@
       <w:pPr>
         <w:pStyle w:val="Titre11"/>
       </w:pPr>
-      <w:bookmarkStart w:id="113" w:name="_Toc66903296"/>
+      <w:bookmarkStart w:id="113" w:name="_Toc67069600"/>
       <w:r>
         <w:t>Bouton « Vérifier mise à jour »</w:t>
       </w:r>
@@ -11308,7 +11627,7 @@
           <w:highlight w:val="white"/>
         </w:rPr>
       </w:pPr>
-      <w:bookmarkStart w:id="114" w:name="_Toc66903297"/>
+      <w:bookmarkStart w:id="114" w:name="_Toc67069601"/>
       <w:r>
         <w:rPr>
           <w:highlight w:val="white"/>
@@ -11325,7 +11644,7 @@
           <w:highlight w:val="white"/>
         </w:rPr>
       </w:pPr>
-      <w:bookmarkStart w:id="115" w:name="_Toc66903298"/>
+      <w:bookmarkStart w:id="115" w:name="_Toc67069602"/>
       <w:r>
         <w:rPr>
           <w:highlight w:val="white"/>
@@ -11354,7 +11673,7 @@
           <w:highlight w:val="white"/>
         </w:rPr>
       </w:pPr>
-      <w:bookmarkStart w:id="116" w:name="_Toc66903299"/>
+      <w:bookmarkStart w:id="116" w:name="_Toc67069603"/>
       <w:r>
         <w:rPr>
           <w:highlight w:val="white"/>
@@ -11455,7 +11774,7 @@
           <w:highlight w:val="white"/>
         </w:rPr>
       </w:pPr>
-      <w:bookmarkStart w:id="117" w:name="_Toc66903300"/>
+      <w:bookmarkStart w:id="117" w:name="_Toc67069604"/>
       <w:r>
         <w:rPr>
           <w:highlight w:val="white"/>
@@ -11742,7 +12061,7 @@
           <w:highlight w:val="white"/>
         </w:rPr>
       </w:pPr>
-      <w:bookmarkStart w:id="118" w:name="_Toc66903301"/>
+      <w:bookmarkStart w:id="118" w:name="_Toc67069605"/>
       <w:r>
         <w:rPr>
           <w:highlight w:val="white"/>
@@ -12117,7 +12436,7 @@
           <w:highlight w:val="white"/>
         </w:rPr>
       </w:pPr>
-      <w:bookmarkStart w:id="119" w:name="_Toc66903302"/>
+      <w:bookmarkStart w:id="119" w:name="_Toc67069606"/>
       <w:r>
         <w:rPr>
           <w:highlight w:val="white"/>
@@ -12147,7 +12466,7 @@
           <w:highlight w:val="white"/>
         </w:rPr>
       </w:pPr>
-      <w:bookmarkStart w:id="120" w:name="_Toc66903303"/>
+      <w:bookmarkStart w:id="120" w:name="_Toc67069607"/>
       <w:r>
         <w:rPr>
           <w:highlight w:val="white"/>
@@ -12244,7 +12563,7 @@
           <w:highlight w:val="white"/>
         </w:rPr>
       </w:pPr>
-      <w:bookmarkStart w:id="121" w:name="_Toc66903304"/>
+      <w:bookmarkStart w:id="121" w:name="_Toc67069608"/>
       <w:r>
         <w:rPr>
           <w:rStyle w:val="Titre3Car"/>
@@ -12399,7 +12718,7 @@
           <w:highlight w:val="white"/>
         </w:rPr>
       </w:pPr>
-      <w:bookmarkStart w:id="122" w:name="_Toc66903305"/>
+      <w:bookmarkStart w:id="122" w:name="_Toc67069609"/>
       <w:r>
         <w:rPr>
           <w:highlight w:val="white"/>
@@ -12539,7 +12858,7 @@
           <w:highlight w:val="white"/>
         </w:rPr>
       </w:pPr>
-      <w:bookmarkStart w:id="123" w:name="_Toc66903306"/>
+      <w:bookmarkStart w:id="123" w:name="_Toc67069610"/>
       <w:r>
         <w:rPr>
           <w:rStyle w:val="Titre3Car"/>
@@ -12572,7 +12891,7 @@
           <w:highlight w:val="white"/>
         </w:rPr>
       </w:pPr>
-      <w:bookmarkStart w:id="124" w:name="_Toc66903307"/>
+      <w:bookmarkStart w:id="124" w:name="_Toc67069611"/>
       <w:r>
         <w:rPr>
           <w:rStyle w:val="Titre3Car"/>
@@ -12611,7 +12930,7 @@
           <w:highlight w:val="white"/>
         </w:rPr>
       </w:pPr>
-      <w:bookmarkStart w:id="125" w:name="_Toc66903308"/>
+      <w:bookmarkStart w:id="125" w:name="_Toc67069612"/>
       <w:r>
         <w:rPr>
           <w:rStyle w:val="Titre3Car"/>
@@ -12651,7 +12970,7 @@
           <w:highlight w:val="white"/>
         </w:rPr>
       </w:pPr>
-      <w:bookmarkStart w:id="126" w:name="_Toc66903309"/>
+      <w:bookmarkStart w:id="126" w:name="_Toc67069613"/>
       <w:r>
         <w:rPr>
           <w:rStyle w:val="Titre3Car"/>
@@ -12734,7 +13053,7 @@
           <w:highlight w:val="white"/>
         </w:rPr>
       </w:pPr>
-      <w:bookmarkStart w:id="127" w:name="_Toc66903310"/>
+      <w:bookmarkStart w:id="127" w:name="_Toc67069614"/>
       <w:r>
         <w:rPr>
           <w:rStyle w:val="Titre3Car"/>
@@ -12761,7 +13080,7 @@
           <w:highlight w:val="white"/>
         </w:rPr>
       </w:pPr>
-      <w:bookmarkStart w:id="128" w:name="_Toc66903311"/>
+      <w:bookmarkStart w:id="128" w:name="_Toc67069615"/>
       <w:r>
         <w:rPr>
           <w:rStyle w:val="Titre3Car"/>
@@ -12788,7 +13107,7 @@
           <w:highlight w:val="white"/>
         </w:rPr>
       </w:pPr>
-      <w:bookmarkStart w:id="129" w:name="_Toc66903312"/>
+      <w:bookmarkStart w:id="129" w:name="_Toc67069616"/>
       <w:r>
         <w:rPr>
           <w:rStyle w:val="Titre3Car"/>
@@ -12827,7 +13146,7 @@
           <w:highlight w:val="white"/>
         </w:rPr>
       </w:pPr>
-      <w:bookmarkStart w:id="130" w:name="_Toc66903313"/>
+      <w:bookmarkStart w:id="130" w:name="_Toc67069617"/>
       <w:r>
         <w:rPr>
           <w:rStyle w:val="Titre3Car"/>
@@ -12866,7 +13185,7 @@
           <w:highlight w:val="white"/>
         </w:rPr>
       </w:pPr>
-      <w:bookmarkStart w:id="131" w:name="_Toc66903314"/>
+      <w:bookmarkStart w:id="131" w:name="_Toc67069618"/>
       <w:r>
         <w:rPr>
           <w:rStyle w:val="Titre3Car"/>
@@ -12905,7 +13224,7 @@
           <w:highlight w:val="white"/>
         </w:rPr>
       </w:pPr>
-      <w:bookmarkStart w:id="132" w:name="_Toc66903315"/>
+      <w:bookmarkStart w:id="132" w:name="_Toc67069619"/>
       <w:r>
         <w:rPr>
           <w:rStyle w:val="Titre3Car"/>
@@ -12965,7 +13284,7 @@
           <w:highlight w:val="white"/>
         </w:rPr>
       </w:pPr>
-      <w:bookmarkStart w:id="133" w:name="_Toc66903316"/>
+      <w:bookmarkStart w:id="133" w:name="_Toc67069620"/>
       <w:r>
         <w:rPr>
           <w:rStyle w:val="Titre3Car"/>
@@ -13008,7 +13327,7 @@
           <w:highlight w:val="white"/>
         </w:rPr>
       </w:pPr>
-      <w:bookmarkStart w:id="134" w:name="_Toc66903317"/>
+      <w:bookmarkStart w:id="134" w:name="_Toc67069621"/>
       <w:r>
         <w:rPr>
           <w:highlight w:val="white"/>
@@ -14534,7 +14853,7 @@
 </file>
 
 <file path=customXml/itemProps1.xml><?xml version="1.0" encoding="utf-8"?>
-<ds:datastoreItem xmlns:ds="http://schemas.openxmlformats.org/officeDocument/2006/customXml" ds:itemID="{916FC977-42D4-426D-AB9E-7F4D40CEAFB3}">
+<ds:datastoreItem xmlns:ds="http://schemas.openxmlformats.org/officeDocument/2006/customXml" ds:itemID="{284895F5-2439-4AD5-AC5B-BD8C4B7B9B34}">
   <ds:schemaRefs>
     <ds:schemaRef ds:uri="http://schemas.openxmlformats.org/officeDocument/2006/bibliography"/>
   </ds:schemaRefs>

</xml_diff>

<commit_message>
Passage en FrameWork 4.5
</commit_message>
<xml_diff>
--- a/Docs/ConvImgCpc - En2.docx
+++ b/Docs/ConvImgCpc - En2.docx
@@ -57,7 +57,7 @@
           <w:r>
             <w:br w:type="page"/>
           </w:r>
-          <w:bookmarkStart w:id="0" w:name="_Toc67069531"/>
+          <w:bookmarkStart w:id="0" w:name="_Toc67215757"/>
           <w:r>
             <w:lastRenderedPageBreak/>
             <w:t>Sommaire</w:t>
@@ -92,7 +92,7 @@
             </w:rPr>
             <w:fldChar w:fldCharType="separate"/>
           </w:r>
-          <w:hyperlink w:anchor="_Toc67069531" w:history="1">
+          <w:hyperlink w:anchor="_Toc67215757" w:history="1">
             <w:r>
               <w:rPr>
                 <w:rStyle w:val="Lienhypertexte"/>
@@ -119,7 +119,7 @@
                 <w:noProof/>
                 <w:webHidden/>
               </w:rPr>
-              <w:instrText xml:space="preserve"> PAGEREF _Toc67069531 \h </w:instrText>
+              <w:instrText xml:space="preserve"> PAGEREF _Toc67215757 \h </w:instrText>
             </w:r>
             <w:r>
               <w:rPr>
@@ -162,7 +162,7 @@
               <w:lang w:eastAsia="fr-FR"/>
             </w:rPr>
           </w:pPr>
-          <w:hyperlink w:anchor="_Toc67069532" w:history="1">
+          <w:hyperlink w:anchor="_Toc67215758" w:history="1">
             <w:r>
               <w:rPr>
                 <w:rStyle w:val="Lienhypertexte"/>
@@ -189,7 +189,7 @@
                 <w:noProof/>
                 <w:webHidden/>
               </w:rPr>
-              <w:instrText xml:space="preserve"> PAGEREF _Toc67069532 \h </w:instrText>
+              <w:instrText xml:space="preserve"> PAGEREF _Toc67215758 \h </w:instrText>
             </w:r>
             <w:r>
               <w:rPr>
@@ -232,7 +232,7 @@
               <w:lang w:eastAsia="fr-FR"/>
             </w:rPr>
           </w:pPr>
-          <w:hyperlink w:anchor="_Toc67069533" w:history="1">
+          <w:hyperlink w:anchor="_Toc67215759" w:history="1">
             <w:r>
               <w:rPr>
                 <w:rStyle w:val="Lienhypertexte"/>
@@ -259,7 +259,7 @@
                 <w:noProof/>
                 <w:webHidden/>
               </w:rPr>
-              <w:instrText xml:space="preserve"> PAGEREF _Toc67069533 \h </w:instrText>
+              <w:instrText xml:space="preserve"> PAGEREF _Toc67215759 \h </w:instrText>
             </w:r>
             <w:r>
               <w:rPr>
@@ -302,7 +302,7 @@
               <w:lang w:eastAsia="fr-FR"/>
             </w:rPr>
           </w:pPr>
-          <w:hyperlink w:anchor="_Toc67069534" w:history="1">
+          <w:hyperlink w:anchor="_Toc67215760" w:history="1">
             <w:r>
               <w:rPr>
                 <w:rStyle w:val="Lienhypertexte"/>
@@ -329,7 +329,7 @@
                 <w:noProof/>
                 <w:webHidden/>
               </w:rPr>
-              <w:instrText xml:space="preserve"> PAGEREF _Toc67069534 \h </w:instrText>
+              <w:instrText xml:space="preserve"> PAGEREF _Toc67215760 \h </w:instrText>
             </w:r>
             <w:r>
               <w:rPr>
@@ -372,7 +372,7 @@
               <w:lang w:eastAsia="fr-FR"/>
             </w:rPr>
           </w:pPr>
-          <w:hyperlink w:anchor="_Toc67069535" w:history="1">
+          <w:hyperlink w:anchor="_Toc67215761" w:history="1">
             <w:r>
               <w:rPr>
                 <w:rStyle w:val="Lienhypertexte"/>
@@ -399,7 +399,7 @@
                 <w:noProof/>
                 <w:webHidden/>
               </w:rPr>
-              <w:instrText xml:space="preserve"> PAGEREF _Toc67069535 \h </w:instrText>
+              <w:instrText xml:space="preserve"> PAGEREF _Toc67215761 \h </w:instrText>
             </w:r>
             <w:r>
               <w:rPr>
@@ -442,7 +442,7 @@
               <w:lang w:eastAsia="fr-FR"/>
             </w:rPr>
           </w:pPr>
-          <w:hyperlink w:anchor="_Toc67069536" w:history="1">
+          <w:hyperlink w:anchor="_Toc67215762" w:history="1">
             <w:r>
               <w:rPr>
                 <w:rStyle w:val="Lienhypertexte"/>
@@ -469,7 +469,7 @@
                 <w:noProof/>
                 <w:webHidden/>
               </w:rPr>
-              <w:instrText xml:space="preserve"> PAGEREF _Toc67069536 \h </w:instrText>
+              <w:instrText xml:space="preserve"> PAGEREF _Toc67215762 \h </w:instrText>
             </w:r>
             <w:r>
               <w:rPr>
@@ -512,7 +512,7 @@
               <w:lang w:eastAsia="fr-FR"/>
             </w:rPr>
           </w:pPr>
-          <w:hyperlink w:anchor="_Toc67069537" w:history="1">
+          <w:hyperlink w:anchor="_Toc67215763" w:history="1">
             <w:r>
               <w:rPr>
                 <w:rStyle w:val="Lienhypertexte"/>
@@ -539,7 +539,7 @@
                 <w:noProof/>
                 <w:webHidden/>
               </w:rPr>
-              <w:instrText xml:space="preserve"> PAGEREF _Toc67069537 \h </w:instrText>
+              <w:instrText xml:space="preserve"> PAGEREF _Toc67215763 \h </w:instrText>
             </w:r>
             <w:r>
               <w:rPr>
@@ -582,7 +582,7 @@
               <w:lang w:eastAsia="fr-FR"/>
             </w:rPr>
           </w:pPr>
-          <w:hyperlink w:anchor="_Toc67069538" w:history="1">
+          <w:hyperlink w:anchor="_Toc67215764" w:history="1">
             <w:r>
               <w:rPr>
                 <w:rStyle w:val="Lienhypertexte"/>
@@ -609,7 +609,7 @@
                 <w:noProof/>
                 <w:webHidden/>
               </w:rPr>
-              <w:instrText xml:space="preserve"> PAGEREF _Toc67069538 \h </w:instrText>
+              <w:instrText xml:space="preserve"> PAGEREF _Toc67215764 \h </w:instrText>
             </w:r>
             <w:r>
               <w:rPr>
@@ -652,7 +652,7 @@
               <w:lang w:eastAsia="fr-FR"/>
             </w:rPr>
           </w:pPr>
-          <w:hyperlink w:anchor="_Toc67069539" w:history="1">
+          <w:hyperlink w:anchor="_Toc67215765" w:history="1">
             <w:r>
               <w:rPr>
                 <w:rStyle w:val="Lienhypertexte"/>
@@ -679,7 +679,7 @@
                 <w:noProof/>
                 <w:webHidden/>
               </w:rPr>
-              <w:instrText xml:space="preserve"> PAGEREF _Toc67069539 \h </w:instrText>
+              <w:instrText xml:space="preserve"> PAGEREF _Toc67215765 \h </w:instrText>
             </w:r>
             <w:r>
               <w:rPr>
@@ -722,7 +722,7 @@
               <w:lang w:eastAsia="fr-FR"/>
             </w:rPr>
           </w:pPr>
-          <w:hyperlink w:anchor="_Toc67069540" w:history="1">
+          <w:hyperlink w:anchor="_Toc67215766" w:history="1">
             <w:r>
               <w:rPr>
                 <w:rStyle w:val="Lienhypertexte"/>
@@ -749,7 +749,7 @@
                 <w:noProof/>
                 <w:webHidden/>
               </w:rPr>
-              <w:instrText xml:space="preserve"> PAGEREF _Toc67069540 \h </w:instrText>
+              <w:instrText xml:space="preserve"> PAGEREF _Toc67215766 \h </w:instrText>
             </w:r>
             <w:r>
               <w:rPr>
@@ -792,7 +792,7 @@
               <w:lang w:eastAsia="fr-FR"/>
             </w:rPr>
           </w:pPr>
-          <w:hyperlink w:anchor="_Toc67069541" w:history="1">
+          <w:hyperlink w:anchor="_Toc67215767" w:history="1">
             <w:r>
               <w:rPr>
                 <w:rStyle w:val="Lienhypertexte"/>
@@ -819,7 +819,7 @@
                 <w:noProof/>
                 <w:webHidden/>
               </w:rPr>
-              <w:instrText xml:space="preserve"> PAGEREF _Toc67069541 \h </w:instrText>
+              <w:instrText xml:space="preserve"> PAGEREF _Toc67215767 \h </w:instrText>
             </w:r>
             <w:r>
               <w:rPr>
@@ -862,7 +862,7 @@
               <w:lang w:eastAsia="fr-FR"/>
             </w:rPr>
           </w:pPr>
-          <w:hyperlink w:anchor="_Toc67069542" w:history="1">
+          <w:hyperlink w:anchor="_Toc67215768" w:history="1">
             <w:r>
               <w:rPr>
                 <w:rStyle w:val="Lienhypertexte"/>
@@ -889,7 +889,7 @@
                 <w:noProof/>
                 <w:webHidden/>
               </w:rPr>
-              <w:instrText xml:space="preserve"> PAGEREF _Toc67069542 \h </w:instrText>
+              <w:instrText xml:space="preserve"> PAGEREF _Toc67215768 \h </w:instrText>
             </w:r>
             <w:r>
               <w:rPr>
@@ -932,7 +932,7 @@
               <w:lang w:eastAsia="fr-FR"/>
             </w:rPr>
           </w:pPr>
-          <w:hyperlink w:anchor="_Toc67069543" w:history="1">
+          <w:hyperlink w:anchor="_Toc67215769" w:history="1">
             <w:r>
               <w:rPr>
                 <w:rStyle w:val="Lienhypertexte"/>
@@ -959,7 +959,7 @@
                 <w:noProof/>
                 <w:webHidden/>
               </w:rPr>
-              <w:instrText xml:space="preserve"> PAGEREF _Toc67069543 \h </w:instrText>
+              <w:instrText xml:space="preserve"> PAGEREF _Toc67215769 \h </w:instrText>
             </w:r>
             <w:r>
               <w:rPr>
@@ -1002,7 +1002,7 @@
               <w:lang w:eastAsia="fr-FR"/>
             </w:rPr>
           </w:pPr>
-          <w:hyperlink w:anchor="_Toc67069544" w:history="1">
+          <w:hyperlink w:anchor="_Toc67215770" w:history="1">
             <w:r>
               <w:rPr>
                 <w:rStyle w:val="Lienhypertexte"/>
@@ -1029,7 +1029,7 @@
                 <w:noProof/>
                 <w:webHidden/>
               </w:rPr>
-              <w:instrText xml:space="preserve"> PAGEREF _Toc67069544 \h </w:instrText>
+              <w:instrText xml:space="preserve"> PAGEREF _Toc67215770 \h </w:instrText>
             </w:r>
             <w:r>
               <w:rPr>
@@ -1072,7 +1072,7 @@
               <w:lang w:eastAsia="fr-FR"/>
             </w:rPr>
           </w:pPr>
-          <w:hyperlink w:anchor="_Toc67069545" w:history="1">
+          <w:hyperlink w:anchor="_Toc67215771" w:history="1">
             <w:r>
               <w:rPr>
                 <w:rStyle w:val="Lienhypertexte"/>
@@ -1099,7 +1099,7 @@
                 <w:noProof/>
                 <w:webHidden/>
               </w:rPr>
-              <w:instrText xml:space="preserve"> PAGEREF _Toc67069545 \h </w:instrText>
+              <w:instrText xml:space="preserve"> PAGEREF _Toc67215771 \h </w:instrText>
             </w:r>
             <w:r>
               <w:rPr>
@@ -1142,7 +1142,7 @@
               <w:lang w:eastAsia="fr-FR"/>
             </w:rPr>
           </w:pPr>
-          <w:hyperlink w:anchor="_Toc67069546" w:history="1">
+          <w:hyperlink w:anchor="_Toc67215772" w:history="1">
             <w:r>
               <w:rPr>
                 <w:rStyle w:val="Lienhypertexte"/>
@@ -1169,7 +1169,7 @@
                 <w:noProof/>
                 <w:webHidden/>
               </w:rPr>
-              <w:instrText xml:space="preserve"> PAGEREF _Toc67069546 \h </w:instrText>
+              <w:instrText xml:space="preserve"> PAGEREF _Toc67215772 \h </w:instrText>
             </w:r>
             <w:r>
               <w:rPr>
@@ -1212,7 +1212,7 @@
               <w:lang w:eastAsia="fr-FR"/>
             </w:rPr>
           </w:pPr>
-          <w:hyperlink w:anchor="_Toc67069547" w:history="1">
+          <w:hyperlink w:anchor="_Toc67215773" w:history="1">
             <w:r>
               <w:rPr>
                 <w:rStyle w:val="Lienhypertexte"/>
@@ -1239,7 +1239,7 @@
                 <w:noProof/>
                 <w:webHidden/>
               </w:rPr>
-              <w:instrText xml:space="preserve"> PAGEREF _Toc67069547 \h </w:instrText>
+              <w:instrText xml:space="preserve"> PAGEREF _Toc67215773 \h </w:instrText>
             </w:r>
             <w:r>
               <w:rPr>
@@ -1282,7 +1282,7 @@
               <w:lang w:eastAsia="fr-FR"/>
             </w:rPr>
           </w:pPr>
-          <w:hyperlink w:anchor="_Toc67069548" w:history="1">
+          <w:hyperlink w:anchor="_Toc67215774" w:history="1">
             <w:r>
               <w:rPr>
                 <w:rStyle w:val="Lienhypertexte"/>
@@ -1309,7 +1309,7 @@
                 <w:noProof/>
                 <w:webHidden/>
               </w:rPr>
-              <w:instrText xml:space="preserve"> PAGEREF _Toc67069548 \h </w:instrText>
+              <w:instrText xml:space="preserve"> PAGEREF _Toc67215774 \h </w:instrText>
             </w:r>
             <w:r>
               <w:rPr>
@@ -1352,7 +1352,7 @@
               <w:lang w:eastAsia="fr-FR"/>
             </w:rPr>
           </w:pPr>
-          <w:hyperlink w:anchor="_Toc67069549" w:history="1">
+          <w:hyperlink w:anchor="_Toc67215775" w:history="1">
             <w:r>
               <w:rPr>
                 <w:rStyle w:val="Lienhypertexte"/>
@@ -1379,7 +1379,7 @@
                 <w:noProof/>
                 <w:webHidden/>
               </w:rPr>
-              <w:instrText xml:space="preserve"> PAGEREF _Toc67069549 \h </w:instrText>
+              <w:instrText xml:space="preserve"> PAGEREF _Toc67215775 \h </w:instrText>
             </w:r>
             <w:r>
               <w:rPr>
@@ -1422,13 +1422,13 @@
               <w:lang w:eastAsia="fr-FR"/>
             </w:rPr>
           </w:pPr>
-          <w:hyperlink w:anchor="_Toc67069550" w:history="1">
+          <w:hyperlink w:anchor="_Toc67215776" w:history="1">
             <w:r>
               <w:rPr>
                 <w:rStyle w:val="Lienhypertexte"/>
                 <w:noProof/>
               </w:rPr>
-              <w:t>Bouton « Précédente »</w:t>
+              <w:t>« Previous » button</w:t>
             </w:r>
             <w:r>
               <w:rPr>
@@ -1449,7 +1449,7 @@
                 <w:noProof/>
                 <w:webHidden/>
               </w:rPr>
-              <w:instrText xml:space="preserve"> PAGEREF _Toc67069550 \h </w:instrText>
+              <w:instrText xml:space="preserve"> PAGEREF _Toc67215776 \h </w:instrText>
             </w:r>
             <w:r>
               <w:rPr>
@@ -1492,13 +1492,13 @@
               <w:lang w:eastAsia="fr-FR"/>
             </w:rPr>
           </w:pPr>
-          <w:hyperlink w:anchor="_Toc67069551" w:history="1">
+          <w:hyperlink w:anchor="_Toc67215777" w:history="1">
             <w:r>
               <w:rPr>
                 <w:rStyle w:val="Lienhypertexte"/>
                 <w:noProof/>
               </w:rPr>
-              <w:t>Bouton « Suivante »</w:t>
+              <w:t>« Next » button</w:t>
             </w:r>
             <w:r>
               <w:rPr>
@@ -1519,7 +1519,7 @@
                 <w:noProof/>
                 <w:webHidden/>
               </w:rPr>
-              <w:instrText xml:space="preserve"> PAGEREF _Toc67069551 \h </w:instrText>
+              <w:instrText xml:space="preserve"> PAGEREF _Toc67215777 \h </w:instrText>
             </w:r>
             <w:r>
               <w:rPr>
@@ -1562,13 +1562,13 @@
               <w:lang w:eastAsia="fr-FR"/>
             </w:rPr>
           </w:pPr>
-          <w:hyperlink w:anchor="_Toc67069552" w:history="1">
+          <w:hyperlink w:anchor="_Toc67215778" w:history="1">
             <w:r>
               <w:rPr>
                 <w:rStyle w:val="Lienhypertexte"/>
                 <w:noProof/>
               </w:rPr>
-              <w:t>Champ fixe « Bp gauche »</w:t>
+              <w:t>« Left bp » field</w:t>
             </w:r>
             <w:r>
               <w:rPr>
@@ -1589,7 +1589,7 @@
                 <w:noProof/>
                 <w:webHidden/>
               </w:rPr>
-              <w:instrText xml:space="preserve"> PAGEREF _Toc67069552 \h </w:instrText>
+              <w:instrText xml:space="preserve"> PAGEREF _Toc67215778 \h </w:instrText>
             </w:r>
             <w:r>
               <w:rPr>
@@ -1632,13 +1632,13 @@
               <w:lang w:eastAsia="fr-FR"/>
             </w:rPr>
           </w:pPr>
-          <w:hyperlink w:anchor="_Toc67069553" w:history="1">
+          <w:hyperlink w:anchor="_Toc67215779" w:history="1">
             <w:r>
               <w:rPr>
                 <w:rStyle w:val="Lienhypertexte"/>
                 <w:noProof/>
               </w:rPr>
-              <w:t>Champ fixe « Bp droite »</w:t>
+              <w:t>« Right bp » field</w:t>
             </w:r>
             <w:r>
               <w:rPr>
@@ -1659,7 +1659,7 @@
                 <w:noProof/>
                 <w:webHidden/>
               </w:rPr>
-              <w:instrText xml:space="preserve"> PAGEREF _Toc67069553 \h </w:instrText>
+              <w:instrText xml:space="preserve"> PAGEREF _Toc67215779 \h </w:instrText>
             </w:r>
             <w:r>
               <w:rPr>
@@ -1702,13 +1702,13 @@
               <w:lang w:eastAsia="fr-FR"/>
             </w:rPr>
           </w:pPr>
-          <w:hyperlink w:anchor="_Toc67069554" w:history="1">
+          <w:hyperlink w:anchor="_Toc67215780" w:history="1">
             <w:r>
               <w:rPr>
                 <w:rStyle w:val="Lienhypertexte"/>
                 <w:noProof/>
               </w:rPr>
-              <w:t>Bouton « Lire trame »</w:t>
+              <w:t>« Read frames » button</w:t>
             </w:r>
             <w:r>
               <w:rPr>
@@ -1729,7 +1729,7 @@
                 <w:noProof/>
                 <w:webHidden/>
               </w:rPr>
-              <w:instrText xml:space="preserve"> PAGEREF _Toc67069554 \h </w:instrText>
+              <w:instrText xml:space="preserve"> PAGEREF _Toc67215780 \h </w:instrText>
             </w:r>
             <w:r>
               <w:rPr>
@@ -1772,13 +1772,13 @@
               <w:lang w:eastAsia="fr-FR"/>
             </w:rPr>
           </w:pPr>
-          <w:hyperlink w:anchor="_Toc67069555" w:history="1">
+          <w:hyperlink w:anchor="_Toc67215781" w:history="1">
             <w:r>
               <w:rPr>
                 <w:rStyle w:val="Lienhypertexte"/>
                 <w:noProof/>
               </w:rPr>
-              <w:t>Bouton « Sauver trames »</w:t>
+              <w:t>« Save frames » button</w:t>
             </w:r>
             <w:r>
               <w:rPr>
@@ -1799,7 +1799,7 @@
                 <w:noProof/>
                 <w:webHidden/>
               </w:rPr>
-              <w:instrText xml:space="preserve"> PAGEREF _Toc67069555 \h </w:instrText>
+              <w:instrText xml:space="preserve"> PAGEREF _Toc67215781 \h </w:instrText>
             </w:r>
             <w:r>
               <w:rPr>
@@ -1842,13 +1842,13 @@
               <w:lang w:eastAsia="fr-FR"/>
             </w:rPr>
           </w:pPr>
-          <w:hyperlink w:anchor="_Toc67069556" w:history="1">
+          <w:hyperlink w:anchor="_Toc67215782" w:history="1">
             <w:r>
               <w:rPr>
                 <w:rStyle w:val="Lienhypertexte"/>
                 <w:noProof/>
               </w:rPr>
-              <w:t>Carrés colorés sous l’édition de trame</w:t>
+              <w:t>Colored squares under frame edition</w:t>
             </w:r>
             <w:r>
               <w:rPr>
@@ -1869,7 +1869,7 @@
                 <w:noProof/>
                 <w:webHidden/>
               </w:rPr>
-              <w:instrText xml:space="preserve"> PAGEREF _Toc67069556 \h </w:instrText>
+              <w:instrText xml:space="preserve"> PAGEREF _Toc67215782 \h </w:instrText>
             </w:r>
             <w:r>
               <w:rPr>
@@ -1889,7 +1889,7 @@
                 <w:noProof/>
                 <w:webHidden/>
               </w:rPr>
-              <w:t>12</w:t>
+              <w:t>11</w:t>
             </w:r>
             <w:r>
               <w:rPr>
@@ -1912,13 +1912,13 @@
               <w:lang w:eastAsia="fr-FR"/>
             </w:rPr>
           </w:pPr>
-          <w:hyperlink w:anchor="_Toc67069557" w:history="1">
+          <w:hyperlink w:anchor="_Toc67215783" w:history="1">
             <w:r>
               <w:rPr>
                 <w:rStyle w:val="Lienhypertexte"/>
                 <w:noProof/>
               </w:rPr>
-              <w:t>Bouton « Génération Automatique »</w:t>
+              <w:t>« Automatic Generation » button</w:t>
             </w:r>
             <w:r>
               <w:rPr>
@@ -1939,7 +1939,7 @@
                 <w:noProof/>
                 <w:webHidden/>
               </w:rPr>
-              <w:instrText xml:space="preserve"> PAGEREF _Toc67069557 \h </w:instrText>
+              <w:instrText xml:space="preserve"> PAGEREF _Toc67215783 \h </w:instrText>
             </w:r>
             <w:r>
               <w:rPr>
@@ -1982,7 +1982,7 @@
               <w:lang w:eastAsia="fr-FR"/>
             </w:rPr>
           </w:pPr>
-          <w:hyperlink w:anchor="_Toc67069558" w:history="1">
+          <w:hyperlink w:anchor="_Toc67215784" w:history="1">
             <w:r>
               <w:rPr>
                 <w:rStyle w:val="Lienhypertexte"/>
@@ -2009,7 +2009,7 @@
                 <w:noProof/>
                 <w:webHidden/>
               </w:rPr>
-              <w:instrText xml:space="preserve"> PAGEREF _Toc67069558 \h </w:instrText>
+              <w:instrText xml:space="preserve"> PAGEREF _Toc67215784 \h </w:instrText>
             </w:r>
             <w:r>
               <w:rPr>
@@ -2052,7 +2052,7 @@
               <w:lang w:eastAsia="fr-FR"/>
             </w:rPr>
           </w:pPr>
-          <w:hyperlink w:anchor="_Toc67069559" w:history="1">
+          <w:hyperlink w:anchor="_Toc67215785" w:history="1">
             <w:r>
               <w:rPr>
                 <w:rStyle w:val="Lienhypertexte"/>
@@ -2079,7 +2079,7 @@
                 <w:noProof/>
                 <w:webHidden/>
               </w:rPr>
-              <w:instrText xml:space="preserve"> PAGEREF _Toc67069559 \h </w:instrText>
+              <w:instrText xml:space="preserve"> PAGEREF _Toc67215785 \h </w:instrText>
             </w:r>
             <w:r>
               <w:rPr>
@@ -2122,7 +2122,7 @@
               <w:lang w:eastAsia="fr-FR"/>
             </w:rPr>
           </w:pPr>
-          <w:hyperlink w:anchor="_Toc67069560" w:history="1">
+          <w:hyperlink w:anchor="_Toc67215786" w:history="1">
             <w:r>
               <w:rPr>
                 <w:rStyle w:val="Lienhypertexte"/>
@@ -2149,7 +2149,7 @@
                 <w:noProof/>
                 <w:webHidden/>
               </w:rPr>
-              <w:instrText xml:space="preserve"> PAGEREF _Toc67069560 \h </w:instrText>
+              <w:instrText xml:space="preserve"> PAGEREF _Toc67215786 \h </w:instrText>
             </w:r>
             <w:r>
               <w:rPr>
@@ -2192,7 +2192,7 @@
               <w:lang w:eastAsia="fr-FR"/>
             </w:rPr>
           </w:pPr>
-          <w:hyperlink w:anchor="_Toc67069561" w:history="1">
+          <w:hyperlink w:anchor="_Toc67215787" w:history="1">
             <w:r>
               <w:rPr>
                 <w:rStyle w:val="Lienhypertexte"/>
@@ -2219,7 +2219,7 @@
                 <w:noProof/>
                 <w:webHidden/>
               </w:rPr>
-              <w:instrText xml:space="preserve"> PAGEREF _Toc67069561 \h </w:instrText>
+              <w:instrText xml:space="preserve"> PAGEREF _Toc67215787 \h </w:instrText>
             </w:r>
             <w:r>
               <w:rPr>
@@ -2262,7 +2262,7 @@
               <w:lang w:eastAsia="fr-FR"/>
             </w:rPr>
           </w:pPr>
-          <w:hyperlink w:anchor="_Toc67069562" w:history="1">
+          <w:hyperlink w:anchor="_Toc67215788" w:history="1">
             <w:r>
               <w:rPr>
                 <w:rStyle w:val="Lienhypertexte"/>
@@ -2289,7 +2289,7 @@
                 <w:noProof/>
                 <w:webHidden/>
               </w:rPr>
-              <w:instrText xml:space="preserve"> PAGEREF _Toc67069562 \h </w:instrText>
+              <w:instrText xml:space="preserve"> PAGEREF _Toc67215788 \h </w:instrText>
             </w:r>
             <w:r>
               <w:rPr>
@@ -2332,7 +2332,7 @@
               <w:lang w:eastAsia="fr-FR"/>
             </w:rPr>
           </w:pPr>
-          <w:hyperlink w:anchor="_Toc67069563" w:history="1">
+          <w:hyperlink w:anchor="_Toc67215789" w:history="1">
             <w:r>
               <w:rPr>
                 <w:rStyle w:val="Lienhypertexte"/>
@@ -2359,7 +2359,7 @@
                 <w:noProof/>
                 <w:webHidden/>
               </w:rPr>
-              <w:instrText xml:space="preserve"> PAGEREF _Toc67069563 \h </w:instrText>
+              <w:instrText xml:space="preserve"> PAGEREF _Toc67215789 \h </w:instrText>
             </w:r>
             <w:r>
               <w:rPr>
@@ -2402,7 +2402,7 @@
               <w:lang w:eastAsia="fr-FR"/>
             </w:rPr>
           </w:pPr>
-          <w:hyperlink w:anchor="_Toc67069564" w:history="1">
+          <w:hyperlink w:anchor="_Toc67215790" w:history="1">
             <w:r>
               <w:rPr>
                 <w:rStyle w:val="Lienhypertexte"/>
@@ -2429,7 +2429,7 @@
                 <w:noProof/>
                 <w:webHidden/>
               </w:rPr>
-              <w:instrText xml:space="preserve"> PAGEREF _Toc67069564 \h </w:instrText>
+              <w:instrText xml:space="preserve"> PAGEREF _Toc67215790 \h </w:instrText>
             </w:r>
             <w:r>
               <w:rPr>
@@ -2472,7 +2472,7 @@
               <w:lang w:eastAsia="fr-FR"/>
             </w:rPr>
           </w:pPr>
-          <w:hyperlink w:anchor="_Toc67069565" w:history="1">
+          <w:hyperlink w:anchor="_Toc67215791" w:history="1">
             <w:r>
               <w:rPr>
                 <w:rStyle w:val="Lienhypertexte"/>
@@ -2499,7 +2499,7 @@
                 <w:noProof/>
                 <w:webHidden/>
               </w:rPr>
-              <w:instrText xml:space="preserve"> PAGEREF _Toc67069565 \h </w:instrText>
+              <w:instrText xml:space="preserve"> PAGEREF _Toc67215791 \h </w:instrText>
             </w:r>
             <w:r>
               <w:rPr>
@@ -2542,7 +2542,7 @@
               <w:lang w:eastAsia="fr-FR"/>
             </w:rPr>
           </w:pPr>
-          <w:hyperlink w:anchor="_Toc67069566" w:history="1">
+          <w:hyperlink w:anchor="_Toc67215792" w:history="1">
             <w:r>
               <w:rPr>
                 <w:rStyle w:val="Lienhypertexte"/>
@@ -2570,7 +2570,7 @@
                 <w:noProof/>
                 <w:webHidden/>
               </w:rPr>
-              <w:instrText xml:space="preserve"> PAGEREF _Toc67069566 \h </w:instrText>
+              <w:instrText xml:space="preserve"> PAGEREF _Toc67215792 \h </w:instrText>
             </w:r>
             <w:r>
               <w:rPr>
@@ -2613,7 +2613,7 @@
               <w:lang w:eastAsia="fr-FR"/>
             </w:rPr>
           </w:pPr>
-          <w:hyperlink w:anchor="_Toc67069567" w:history="1">
+          <w:hyperlink w:anchor="_Toc67215793" w:history="1">
             <w:r>
               <w:rPr>
                 <w:rStyle w:val="Lienhypertexte"/>
@@ -2641,7 +2641,7 @@
                 <w:noProof/>
                 <w:webHidden/>
               </w:rPr>
-              <w:instrText xml:space="preserve"> PAGEREF _Toc67069567 \h </w:instrText>
+              <w:instrText xml:space="preserve"> PAGEREF _Toc67215793 \h </w:instrText>
             </w:r>
             <w:r>
               <w:rPr>
@@ -2684,7 +2684,7 @@
               <w:lang w:eastAsia="fr-FR"/>
             </w:rPr>
           </w:pPr>
-          <w:hyperlink w:anchor="_Toc67069568" w:history="1">
+          <w:hyperlink w:anchor="_Toc67215794" w:history="1">
             <w:r>
               <w:rPr>
                 <w:rStyle w:val="Lienhypertexte"/>
@@ -2712,7 +2712,7 @@
                 <w:noProof/>
                 <w:webHidden/>
               </w:rPr>
-              <w:instrText xml:space="preserve"> PAGEREF _Toc67069568 \h </w:instrText>
+              <w:instrText xml:space="preserve"> PAGEREF _Toc67215794 \h </w:instrText>
             </w:r>
             <w:r>
               <w:rPr>
@@ -2755,7 +2755,7 @@
               <w:lang w:eastAsia="fr-FR"/>
             </w:rPr>
           </w:pPr>
-          <w:hyperlink w:anchor="_Toc67069569" w:history="1">
+          <w:hyperlink w:anchor="_Toc67215795" w:history="1">
             <w:r>
               <w:rPr>
                 <w:rStyle w:val="Lienhypertexte"/>
@@ -2783,7 +2783,7 @@
                 <w:noProof/>
                 <w:webHidden/>
               </w:rPr>
-              <w:instrText xml:space="preserve"> PAGEREF _Toc67069569 \h </w:instrText>
+              <w:instrText xml:space="preserve"> PAGEREF _Toc67215795 \h </w:instrText>
             </w:r>
             <w:r>
               <w:rPr>
@@ -2826,7 +2826,7 @@
               <w:lang w:eastAsia="fr-FR"/>
             </w:rPr>
           </w:pPr>
-          <w:hyperlink w:anchor="_Toc67069570" w:history="1">
+          <w:hyperlink w:anchor="_Toc67215796" w:history="1">
             <w:r>
               <w:rPr>
                 <w:rStyle w:val="Lienhypertexte"/>
@@ -2853,7 +2853,7 @@
                 <w:noProof/>
                 <w:webHidden/>
               </w:rPr>
-              <w:instrText xml:space="preserve"> PAGEREF _Toc67069570 \h </w:instrText>
+              <w:instrText xml:space="preserve"> PAGEREF _Toc67215796 \h </w:instrText>
             </w:r>
             <w:r>
               <w:rPr>
@@ -2896,7 +2896,7 @@
               <w:lang w:eastAsia="fr-FR"/>
             </w:rPr>
           </w:pPr>
-          <w:hyperlink w:anchor="_Toc67069571" w:history="1">
+          <w:hyperlink w:anchor="_Toc67215797" w:history="1">
             <w:r>
               <w:rPr>
                 <w:rStyle w:val="Lienhypertexte"/>
@@ -2924,7 +2924,7 @@
                 <w:noProof/>
                 <w:webHidden/>
               </w:rPr>
-              <w:instrText xml:space="preserve"> PAGEREF _Toc67069571 \h </w:instrText>
+              <w:instrText xml:space="preserve"> PAGEREF _Toc67215797 \h </w:instrText>
             </w:r>
             <w:r>
               <w:rPr>
@@ -2967,7 +2967,7 @@
               <w:lang w:eastAsia="fr-FR"/>
             </w:rPr>
           </w:pPr>
-          <w:hyperlink w:anchor="_Toc67069572" w:history="1">
+          <w:hyperlink w:anchor="_Toc67215798" w:history="1">
             <w:r>
               <w:rPr>
                 <w:rStyle w:val="Lienhypertexte"/>
@@ -2995,7 +2995,7 @@
                 <w:noProof/>
                 <w:webHidden/>
               </w:rPr>
-              <w:instrText xml:space="preserve"> PAGEREF _Toc67069572 \h </w:instrText>
+              <w:instrText xml:space="preserve"> PAGEREF _Toc67215798 \h </w:instrText>
             </w:r>
             <w:r>
               <w:rPr>
@@ -3038,7 +3038,7 @@
               <w:lang w:eastAsia="fr-FR"/>
             </w:rPr>
           </w:pPr>
-          <w:hyperlink w:anchor="_Toc67069573" w:history="1">
+          <w:hyperlink w:anchor="_Toc67215799" w:history="1">
             <w:r>
               <w:rPr>
                 <w:rStyle w:val="Lienhypertexte"/>
@@ -3066,7 +3066,7 @@
                 <w:noProof/>
                 <w:webHidden/>
               </w:rPr>
-              <w:instrText xml:space="preserve"> PAGEREF _Toc67069573 \h </w:instrText>
+              <w:instrText xml:space="preserve"> PAGEREF _Toc67215799 \h </w:instrText>
             </w:r>
             <w:r>
               <w:rPr>
@@ -3109,7 +3109,7 @@
               <w:lang w:eastAsia="fr-FR"/>
             </w:rPr>
           </w:pPr>
-          <w:hyperlink w:anchor="_Toc67069574" w:history="1">
+          <w:hyperlink w:anchor="_Toc67215800" w:history="1">
             <w:r>
               <w:rPr>
                 <w:rStyle w:val="Lienhypertexte"/>
@@ -3137,7 +3137,7 @@
                 <w:noProof/>
                 <w:webHidden/>
               </w:rPr>
-              <w:instrText xml:space="preserve"> PAGEREF _Toc67069574 \h </w:instrText>
+              <w:instrText xml:space="preserve"> PAGEREF _Toc67215800 \h </w:instrText>
             </w:r>
             <w:r>
               <w:rPr>
@@ -3180,7 +3180,7 @@
               <w:lang w:eastAsia="fr-FR"/>
             </w:rPr>
           </w:pPr>
-          <w:hyperlink w:anchor="_Toc67069575" w:history="1">
+          <w:hyperlink w:anchor="_Toc67215801" w:history="1">
             <w:r>
               <w:rPr>
                 <w:rStyle w:val="Lienhypertexte"/>
@@ -3208,7 +3208,7 @@
                 <w:noProof/>
                 <w:webHidden/>
               </w:rPr>
-              <w:instrText xml:space="preserve"> PAGEREF _Toc67069575 \h </w:instrText>
+              <w:instrText xml:space="preserve"> PAGEREF _Toc67215801 \h </w:instrText>
             </w:r>
             <w:r>
               <w:rPr>
@@ -3251,7 +3251,7 @@
               <w:lang w:eastAsia="fr-FR"/>
             </w:rPr>
           </w:pPr>
-          <w:hyperlink w:anchor="_Toc67069576" w:history="1">
+          <w:hyperlink w:anchor="_Toc67215802" w:history="1">
             <w:r>
               <w:rPr>
                 <w:rStyle w:val="Lienhypertexte"/>
@@ -3279,7 +3279,7 @@
                 <w:noProof/>
                 <w:webHidden/>
               </w:rPr>
-              <w:instrText xml:space="preserve"> PAGEREF _Toc67069576 \h </w:instrText>
+              <w:instrText xml:space="preserve"> PAGEREF _Toc67215802 \h </w:instrText>
             </w:r>
             <w:r>
               <w:rPr>
@@ -3322,7 +3322,7 @@
               <w:lang w:eastAsia="fr-FR"/>
             </w:rPr>
           </w:pPr>
-          <w:hyperlink w:anchor="_Toc67069577" w:history="1">
+          <w:hyperlink w:anchor="_Toc67215803" w:history="1">
             <w:r>
               <w:rPr>
                 <w:rStyle w:val="Lienhypertexte"/>
@@ -3350,7 +3350,7 @@
                 <w:noProof/>
                 <w:webHidden/>
               </w:rPr>
-              <w:instrText xml:space="preserve"> PAGEREF _Toc67069577 \h </w:instrText>
+              <w:instrText xml:space="preserve"> PAGEREF _Toc67215803 \h </w:instrText>
             </w:r>
             <w:r>
               <w:rPr>
@@ -3393,7 +3393,7 @@
               <w:lang w:eastAsia="fr-FR"/>
             </w:rPr>
           </w:pPr>
-          <w:hyperlink w:anchor="_Toc67069578" w:history="1">
+          <w:hyperlink w:anchor="_Toc67215804" w:history="1">
             <w:r>
               <w:rPr>
                 <w:rStyle w:val="Lienhypertexte"/>
@@ -3421,7 +3421,7 @@
                 <w:noProof/>
                 <w:webHidden/>
               </w:rPr>
-              <w:instrText xml:space="preserve"> PAGEREF _Toc67069578 \h </w:instrText>
+              <w:instrText xml:space="preserve"> PAGEREF _Toc67215804 \h </w:instrText>
             </w:r>
             <w:r>
               <w:rPr>
@@ -3464,7 +3464,7 @@
               <w:lang w:eastAsia="fr-FR"/>
             </w:rPr>
           </w:pPr>
-          <w:hyperlink w:anchor="_Toc67069579" w:history="1">
+          <w:hyperlink w:anchor="_Toc67215805" w:history="1">
             <w:r>
               <w:rPr>
                 <w:rStyle w:val="Lienhypertexte"/>
@@ -3492,7 +3492,7 @@
                 <w:noProof/>
                 <w:webHidden/>
               </w:rPr>
-              <w:instrText xml:space="preserve"> PAGEREF _Toc67069579 \h </w:instrText>
+              <w:instrText xml:space="preserve"> PAGEREF _Toc67215805 \h </w:instrText>
             </w:r>
             <w:r>
               <w:rPr>
@@ -3535,7 +3535,7 @@
               <w:lang w:eastAsia="fr-FR"/>
             </w:rPr>
           </w:pPr>
-          <w:hyperlink w:anchor="_Toc67069580" w:history="1">
+          <w:hyperlink w:anchor="_Toc67215806" w:history="1">
             <w:r>
               <w:rPr>
                 <w:rStyle w:val="Lienhypertexte"/>
@@ -3563,7 +3563,7 @@
                 <w:noProof/>
                 <w:webHidden/>
               </w:rPr>
-              <w:instrText xml:space="preserve"> PAGEREF _Toc67069580 \h </w:instrText>
+              <w:instrText xml:space="preserve"> PAGEREF _Toc67215806 \h </w:instrText>
             </w:r>
             <w:r>
               <w:rPr>
@@ -3606,7 +3606,7 @@
               <w:lang w:eastAsia="fr-FR"/>
             </w:rPr>
           </w:pPr>
-          <w:hyperlink w:anchor="_Toc67069581" w:history="1">
+          <w:hyperlink w:anchor="_Toc67215807" w:history="1">
             <w:r>
               <w:rPr>
                 <w:rStyle w:val="Lienhypertexte"/>
@@ -3634,7 +3634,7 @@
                 <w:noProof/>
                 <w:webHidden/>
               </w:rPr>
-              <w:instrText xml:space="preserve"> PAGEREF _Toc67069581 \h </w:instrText>
+              <w:instrText xml:space="preserve"> PAGEREF _Toc67215807 \h </w:instrText>
             </w:r>
             <w:r>
               <w:rPr>
@@ -3677,7 +3677,7 @@
               <w:lang w:eastAsia="fr-FR"/>
             </w:rPr>
           </w:pPr>
-          <w:hyperlink w:anchor="_Toc67069582" w:history="1">
+          <w:hyperlink w:anchor="_Toc67215808" w:history="1">
             <w:r>
               <w:rPr>
                 <w:rStyle w:val="Lienhypertexte"/>
@@ -3705,7 +3705,7 @@
                 <w:noProof/>
                 <w:webHidden/>
               </w:rPr>
-              <w:instrText xml:space="preserve"> PAGEREF _Toc67069582 \h </w:instrText>
+              <w:instrText xml:space="preserve"> PAGEREF _Toc67215808 \h </w:instrText>
             </w:r>
             <w:r>
               <w:rPr>
@@ -3748,7 +3748,7 @@
               <w:lang w:eastAsia="fr-FR"/>
             </w:rPr>
           </w:pPr>
-          <w:hyperlink w:anchor="_Toc67069583" w:history="1">
+          <w:hyperlink w:anchor="_Toc67215809" w:history="1">
             <w:r>
               <w:rPr>
                 <w:rStyle w:val="Lienhypertexte"/>
@@ -3776,7 +3776,7 @@
                 <w:noProof/>
                 <w:webHidden/>
               </w:rPr>
-              <w:instrText xml:space="preserve"> PAGEREF _Toc67069583 \h </w:instrText>
+              <w:instrText xml:space="preserve"> PAGEREF _Toc67215809 \h </w:instrText>
             </w:r>
             <w:r>
               <w:rPr>
@@ -3819,7 +3819,7 @@
               <w:lang w:eastAsia="fr-FR"/>
             </w:rPr>
           </w:pPr>
-          <w:hyperlink w:anchor="_Toc67069584" w:history="1">
+          <w:hyperlink w:anchor="_Toc67215810" w:history="1">
             <w:r>
               <w:rPr>
                 <w:rStyle w:val="Lienhypertexte"/>
@@ -3847,7 +3847,7 @@
                 <w:noProof/>
                 <w:webHidden/>
               </w:rPr>
-              <w:instrText xml:space="preserve"> PAGEREF _Toc67069584 \h </w:instrText>
+              <w:instrText xml:space="preserve"> PAGEREF _Toc67215810 \h </w:instrText>
             </w:r>
             <w:r>
               <w:rPr>
@@ -3890,7 +3890,7 @@
               <w:lang w:eastAsia="fr-FR"/>
             </w:rPr>
           </w:pPr>
-          <w:hyperlink w:anchor="_Toc67069585" w:history="1">
+          <w:hyperlink w:anchor="_Toc67215811" w:history="1">
             <w:r>
               <w:rPr>
                 <w:rStyle w:val="Lienhypertexte"/>
@@ -3918,7 +3918,7 @@
                 <w:noProof/>
                 <w:webHidden/>
               </w:rPr>
-              <w:instrText xml:space="preserve"> PAGEREF _Toc67069585 \h </w:instrText>
+              <w:instrText xml:space="preserve"> PAGEREF _Toc67215811 \h </w:instrText>
             </w:r>
             <w:r>
               <w:rPr>
@@ -3961,7 +3961,7 @@
               <w:lang w:eastAsia="fr-FR"/>
             </w:rPr>
           </w:pPr>
-          <w:hyperlink w:anchor="_Toc67069586" w:history="1">
+          <w:hyperlink w:anchor="_Toc67215812" w:history="1">
             <w:r>
               <w:rPr>
                 <w:rStyle w:val="Lienhypertexte"/>
@@ -3989,7 +3989,7 @@
                 <w:noProof/>
                 <w:webHidden/>
               </w:rPr>
-              <w:instrText xml:space="preserve"> PAGEREF _Toc67069586 \h </w:instrText>
+              <w:instrText xml:space="preserve"> PAGEREF _Toc67215812 \h </w:instrText>
             </w:r>
             <w:r>
               <w:rPr>
@@ -4032,7 +4032,7 @@
               <w:lang w:eastAsia="fr-FR"/>
             </w:rPr>
           </w:pPr>
-          <w:hyperlink w:anchor="_Toc67069587" w:history="1">
+          <w:hyperlink w:anchor="_Toc67215813" w:history="1">
             <w:r>
               <w:rPr>
                 <w:rStyle w:val="Lienhypertexte"/>
@@ -4060,7 +4060,7 @@
                 <w:noProof/>
                 <w:webHidden/>
               </w:rPr>
-              <w:instrText xml:space="preserve"> PAGEREF _Toc67069587 \h </w:instrText>
+              <w:instrText xml:space="preserve"> PAGEREF _Toc67215813 \h </w:instrText>
             </w:r>
             <w:r>
               <w:rPr>
@@ -4103,7 +4103,7 @@
               <w:lang w:eastAsia="fr-FR"/>
             </w:rPr>
           </w:pPr>
-          <w:hyperlink w:anchor="_Toc67069588" w:history="1">
+          <w:hyperlink w:anchor="_Toc67215814" w:history="1">
             <w:r>
               <w:rPr>
                 <w:rStyle w:val="Lienhypertexte"/>
@@ -4131,7 +4131,7 @@
                 <w:noProof/>
                 <w:webHidden/>
               </w:rPr>
-              <w:instrText xml:space="preserve"> PAGEREF _Toc67069588 \h </w:instrText>
+              <w:instrText xml:space="preserve"> PAGEREF _Toc67215814 \h </w:instrText>
             </w:r>
             <w:r>
               <w:rPr>
@@ -4174,7 +4174,7 @@
               <w:lang w:eastAsia="fr-FR"/>
             </w:rPr>
           </w:pPr>
-          <w:hyperlink w:anchor="_Toc67069589" w:history="1">
+          <w:hyperlink w:anchor="_Toc67215815" w:history="1">
             <w:r>
               <w:rPr>
                 <w:rStyle w:val="Lienhypertexte"/>
@@ -4202,7 +4202,7 @@
                 <w:noProof/>
                 <w:webHidden/>
               </w:rPr>
-              <w:instrText xml:space="preserve"> PAGEREF _Toc67069589 \h </w:instrText>
+              <w:instrText xml:space="preserve"> PAGEREF _Toc67215815 \h </w:instrText>
             </w:r>
             <w:r>
               <w:rPr>
@@ -4245,7 +4245,7 @@
               <w:lang w:eastAsia="fr-FR"/>
             </w:rPr>
           </w:pPr>
-          <w:hyperlink w:anchor="_Toc67069590" w:history="1">
+          <w:hyperlink w:anchor="_Toc67215816" w:history="1">
             <w:r>
               <w:rPr>
                 <w:rStyle w:val="Lienhypertexte"/>
@@ -4273,7 +4273,7 @@
                 <w:noProof/>
                 <w:webHidden/>
               </w:rPr>
-              <w:instrText xml:space="preserve"> PAGEREF _Toc67069590 \h </w:instrText>
+              <w:instrText xml:space="preserve"> PAGEREF _Toc67215816 \h </w:instrText>
             </w:r>
             <w:r>
               <w:rPr>
@@ -4316,7 +4316,7 @@
               <w:lang w:eastAsia="fr-FR"/>
             </w:rPr>
           </w:pPr>
-          <w:hyperlink w:anchor="_Toc67069591" w:history="1">
+          <w:hyperlink w:anchor="_Toc67215817" w:history="1">
             <w:r>
               <w:rPr>
                 <w:rStyle w:val="Lienhypertexte"/>
@@ -4344,7 +4344,7 @@
                 <w:noProof/>
                 <w:webHidden/>
               </w:rPr>
-              <w:instrText xml:space="preserve"> PAGEREF _Toc67069591 \h </w:instrText>
+              <w:instrText xml:space="preserve"> PAGEREF _Toc67215817 \h </w:instrText>
             </w:r>
             <w:r>
               <w:rPr>
@@ -4387,7 +4387,7 @@
               <w:lang w:eastAsia="fr-FR"/>
             </w:rPr>
           </w:pPr>
-          <w:hyperlink w:anchor="_Toc67069592" w:history="1">
+          <w:hyperlink w:anchor="_Toc67215818" w:history="1">
             <w:r>
               <w:rPr>
                 <w:rStyle w:val="Lienhypertexte"/>
@@ -4415,7 +4415,7 @@
                 <w:noProof/>
                 <w:webHidden/>
               </w:rPr>
-              <w:instrText xml:space="preserve"> PAGEREF _Toc67069592 \h </w:instrText>
+              <w:instrText xml:space="preserve"> PAGEREF _Toc67215818 \h </w:instrText>
             </w:r>
             <w:r>
               <w:rPr>
@@ -4458,7 +4458,7 @@
               <w:lang w:eastAsia="fr-FR"/>
             </w:rPr>
           </w:pPr>
-          <w:hyperlink w:anchor="_Toc67069593" w:history="1">
+          <w:hyperlink w:anchor="_Toc67215819" w:history="1">
             <w:r>
               <w:rPr>
                 <w:rStyle w:val="Lienhypertexte"/>
@@ -4486,7 +4486,7 @@
                 <w:noProof/>
                 <w:webHidden/>
               </w:rPr>
-              <w:instrText xml:space="preserve"> PAGEREF _Toc67069593 \h </w:instrText>
+              <w:instrText xml:space="preserve"> PAGEREF _Toc67215819 \h </w:instrText>
             </w:r>
             <w:r>
               <w:rPr>
@@ -4529,7 +4529,7 @@
               <w:lang w:eastAsia="fr-FR"/>
             </w:rPr>
           </w:pPr>
-          <w:hyperlink w:anchor="_Toc67069594" w:history="1">
+          <w:hyperlink w:anchor="_Toc67215820" w:history="1">
             <w:r>
               <w:rPr>
                 <w:rStyle w:val="Lienhypertexte"/>
@@ -4557,7 +4557,7 @@
                 <w:noProof/>
                 <w:webHidden/>
               </w:rPr>
-              <w:instrText xml:space="preserve"> PAGEREF _Toc67069594 \h </w:instrText>
+              <w:instrText xml:space="preserve"> PAGEREF _Toc67215820 \h </w:instrText>
             </w:r>
             <w:r>
               <w:rPr>
@@ -4600,7 +4600,7 @@
               <w:lang w:eastAsia="fr-FR"/>
             </w:rPr>
           </w:pPr>
-          <w:hyperlink w:anchor="_Toc67069595" w:history="1">
+          <w:hyperlink w:anchor="_Toc67215821" w:history="1">
             <w:r>
               <w:rPr>
                 <w:rStyle w:val="Lienhypertexte"/>
@@ -4628,7 +4628,7 @@
                 <w:noProof/>
                 <w:webHidden/>
               </w:rPr>
-              <w:instrText xml:space="preserve"> PAGEREF _Toc67069595 \h </w:instrText>
+              <w:instrText xml:space="preserve"> PAGEREF _Toc67215821 \h </w:instrText>
             </w:r>
             <w:r>
               <w:rPr>
@@ -4672,7 +4672,7 @@
               <w:lang w:eastAsia="fr-FR"/>
             </w:rPr>
           </w:pPr>
-          <w:hyperlink w:anchor="_Toc67069596" w:history="1">
+          <w:hyperlink w:anchor="_Toc67215822" w:history="1">
             <w:r>
               <w:rPr>
                 <w:rStyle w:val="Lienhypertexte"/>
@@ -4717,7 +4717,7 @@
                 <w:noProof/>
                 <w:webHidden/>
               </w:rPr>
-              <w:instrText xml:space="preserve"> PAGEREF _Toc67069596 \h </w:instrText>
+              <w:instrText xml:space="preserve"> PAGEREF _Toc67215822 \h </w:instrText>
             </w:r>
             <w:r>
               <w:rPr>
@@ -4761,7 +4761,7 @@
               <w:lang w:eastAsia="fr-FR"/>
             </w:rPr>
           </w:pPr>
-          <w:hyperlink w:anchor="_Toc67069597" w:history="1">
+          <w:hyperlink w:anchor="_Toc67215823" w:history="1">
             <w:r>
               <w:rPr>
                 <w:rStyle w:val="Lienhypertexte"/>
@@ -4806,7 +4806,7 @@
                 <w:noProof/>
                 <w:webHidden/>
               </w:rPr>
-              <w:instrText xml:space="preserve"> PAGEREF _Toc67069597 \h </w:instrText>
+              <w:instrText xml:space="preserve"> PAGEREF _Toc67215823 \h </w:instrText>
             </w:r>
             <w:r>
               <w:rPr>
@@ -4850,7 +4850,7 @@
               <w:lang w:eastAsia="fr-FR"/>
             </w:rPr>
           </w:pPr>
-          <w:hyperlink w:anchor="_Toc67069598" w:history="1">
+          <w:hyperlink w:anchor="_Toc67215824" w:history="1">
             <w:r>
               <w:rPr>
                 <w:rStyle w:val="Lienhypertexte"/>
@@ -4895,7 +4895,7 @@
                 <w:noProof/>
                 <w:webHidden/>
               </w:rPr>
-              <w:instrText xml:space="preserve"> PAGEREF _Toc67069598 \h </w:instrText>
+              <w:instrText xml:space="preserve"> PAGEREF _Toc67215824 \h </w:instrText>
             </w:r>
             <w:r>
               <w:rPr>
@@ -4939,7 +4939,7 @@
               <w:lang w:eastAsia="fr-FR"/>
             </w:rPr>
           </w:pPr>
-          <w:hyperlink w:anchor="_Toc67069599" w:history="1">
+          <w:hyperlink w:anchor="_Toc67215825" w:history="1">
             <w:r>
               <w:rPr>
                 <w:rStyle w:val="Lienhypertexte"/>
@@ -4984,7 +4984,7 @@
                 <w:noProof/>
                 <w:webHidden/>
               </w:rPr>
-              <w:instrText xml:space="preserve"> PAGEREF _Toc67069599 \h </w:instrText>
+              <w:instrText xml:space="preserve"> PAGEREF _Toc67215825 \h </w:instrText>
             </w:r>
             <w:r>
               <w:rPr>
@@ -5027,7 +5027,7 @@
               <w:lang w:eastAsia="fr-FR"/>
             </w:rPr>
           </w:pPr>
-          <w:hyperlink w:anchor="_Toc67069600" w:history="1">
+          <w:hyperlink w:anchor="_Toc67215826" w:history="1">
             <w:r>
               <w:rPr>
                 <w:rStyle w:val="Lienhypertexte"/>
@@ -5054,7 +5054,7 @@
                 <w:noProof/>
                 <w:webHidden/>
               </w:rPr>
-              <w:instrText xml:space="preserve"> PAGEREF _Toc67069600 \h </w:instrText>
+              <w:instrText xml:space="preserve"> PAGEREF _Toc67215826 \h </w:instrText>
             </w:r>
             <w:r>
               <w:rPr>
@@ -5097,7 +5097,7 @@
               <w:lang w:eastAsia="fr-FR"/>
             </w:rPr>
           </w:pPr>
-          <w:hyperlink w:anchor="_Toc67069601" w:history="1">
+          <w:hyperlink w:anchor="_Toc67215827" w:history="1">
             <w:r>
               <w:rPr>
                 <w:rStyle w:val="Lienhypertexte"/>
@@ -5125,7 +5125,7 @@
                 <w:noProof/>
                 <w:webHidden/>
               </w:rPr>
-              <w:instrText xml:space="preserve"> PAGEREF _Toc67069601 \h </w:instrText>
+              <w:instrText xml:space="preserve"> PAGEREF _Toc67215827 \h </w:instrText>
             </w:r>
             <w:r>
               <w:rPr>
@@ -5168,7 +5168,7 @@
               <w:lang w:eastAsia="fr-FR"/>
             </w:rPr>
           </w:pPr>
-          <w:hyperlink w:anchor="_Toc67069602" w:history="1">
+          <w:hyperlink w:anchor="_Toc67215828" w:history="1">
             <w:r>
               <w:rPr>
                 <w:rStyle w:val="Lienhypertexte"/>
@@ -5196,7 +5196,7 @@
                 <w:noProof/>
                 <w:webHidden/>
               </w:rPr>
-              <w:instrText xml:space="preserve"> PAGEREF _Toc67069602 \h </w:instrText>
+              <w:instrText xml:space="preserve"> PAGEREF _Toc67215828 \h </w:instrText>
             </w:r>
             <w:r>
               <w:rPr>
@@ -5239,7 +5239,7 @@
               <w:lang w:eastAsia="fr-FR"/>
             </w:rPr>
           </w:pPr>
-          <w:hyperlink w:anchor="_Toc67069603" w:history="1">
+          <w:hyperlink w:anchor="_Toc67215829" w:history="1">
             <w:r>
               <w:rPr>
                 <w:rStyle w:val="Lienhypertexte"/>
@@ -5267,7 +5267,7 @@
                 <w:noProof/>
                 <w:webHidden/>
               </w:rPr>
-              <w:instrText xml:space="preserve"> PAGEREF _Toc67069603 \h </w:instrText>
+              <w:instrText xml:space="preserve"> PAGEREF _Toc67215829 \h </w:instrText>
             </w:r>
             <w:r>
               <w:rPr>
@@ -5310,7 +5310,7 @@
               <w:lang w:eastAsia="fr-FR"/>
             </w:rPr>
           </w:pPr>
-          <w:hyperlink w:anchor="_Toc67069604" w:history="1">
+          <w:hyperlink w:anchor="_Toc67215830" w:history="1">
             <w:r>
               <w:rPr>
                 <w:rStyle w:val="Lienhypertexte"/>
@@ -5338,7 +5338,7 @@
                 <w:noProof/>
                 <w:webHidden/>
               </w:rPr>
-              <w:instrText xml:space="preserve"> PAGEREF _Toc67069604 \h </w:instrText>
+              <w:instrText xml:space="preserve"> PAGEREF _Toc67215830 \h </w:instrText>
             </w:r>
             <w:r>
               <w:rPr>
@@ -5381,7 +5381,7 @@
               <w:lang w:eastAsia="fr-FR"/>
             </w:rPr>
           </w:pPr>
-          <w:hyperlink w:anchor="_Toc67069605" w:history="1">
+          <w:hyperlink w:anchor="_Toc67215831" w:history="1">
             <w:r>
               <w:rPr>
                 <w:rStyle w:val="Lienhypertexte"/>
@@ -5409,7 +5409,7 @@
                 <w:noProof/>
                 <w:webHidden/>
               </w:rPr>
-              <w:instrText xml:space="preserve"> PAGEREF _Toc67069605 \h </w:instrText>
+              <w:instrText xml:space="preserve"> PAGEREF _Toc67215831 \h </w:instrText>
             </w:r>
             <w:r>
               <w:rPr>
@@ -5452,7 +5452,7 @@
               <w:lang w:eastAsia="fr-FR"/>
             </w:rPr>
           </w:pPr>
-          <w:hyperlink w:anchor="_Toc67069606" w:history="1">
+          <w:hyperlink w:anchor="_Toc67215832" w:history="1">
             <w:r>
               <w:rPr>
                 <w:rStyle w:val="Lienhypertexte"/>
@@ -5480,7 +5480,7 @@
                 <w:noProof/>
                 <w:webHidden/>
               </w:rPr>
-              <w:instrText xml:space="preserve"> PAGEREF _Toc67069606 \h </w:instrText>
+              <w:instrText xml:space="preserve"> PAGEREF _Toc67215832 \h </w:instrText>
             </w:r>
             <w:r>
               <w:rPr>
@@ -5523,7 +5523,7 @@
               <w:lang w:eastAsia="fr-FR"/>
             </w:rPr>
           </w:pPr>
-          <w:hyperlink w:anchor="_Toc67069607" w:history="1">
+          <w:hyperlink w:anchor="_Toc67215833" w:history="1">
             <w:r>
               <w:rPr>
                 <w:rStyle w:val="Lienhypertexte"/>
@@ -5551,7 +5551,7 @@
                 <w:noProof/>
                 <w:webHidden/>
               </w:rPr>
-              <w:instrText xml:space="preserve"> PAGEREF _Toc67069607 \h </w:instrText>
+              <w:instrText xml:space="preserve"> PAGEREF _Toc67215833 \h </w:instrText>
             </w:r>
             <w:r>
               <w:rPr>
@@ -5595,7 +5595,7 @@
               <w:lang w:eastAsia="fr-FR"/>
             </w:rPr>
           </w:pPr>
-          <w:hyperlink w:anchor="_Toc67069608" w:history="1">
+          <w:hyperlink w:anchor="_Toc67215834" w:history="1">
             <w:r>
               <w:rPr>
                 <w:rStyle w:val="Lienhypertexte"/>
@@ -5640,7 +5640,7 @@
                 <w:noProof/>
                 <w:webHidden/>
               </w:rPr>
-              <w:instrText xml:space="preserve"> PAGEREF _Toc67069608 \h </w:instrText>
+              <w:instrText xml:space="preserve"> PAGEREF _Toc67215834 \h </w:instrText>
             </w:r>
             <w:r>
               <w:rPr>
@@ -5683,7 +5683,7 @@
               <w:lang w:eastAsia="fr-FR"/>
             </w:rPr>
           </w:pPr>
-          <w:hyperlink w:anchor="_Toc67069609" w:history="1">
+          <w:hyperlink w:anchor="_Toc67215835" w:history="1">
             <w:r>
               <w:rPr>
                 <w:rStyle w:val="Lienhypertexte"/>
@@ -5711,7 +5711,7 @@
                 <w:noProof/>
                 <w:webHidden/>
               </w:rPr>
-              <w:instrText xml:space="preserve"> PAGEREF _Toc67069609 \h </w:instrText>
+              <w:instrText xml:space="preserve"> PAGEREF _Toc67215835 \h </w:instrText>
             </w:r>
             <w:r>
               <w:rPr>
@@ -5755,7 +5755,7 @@
               <w:lang w:eastAsia="fr-FR"/>
             </w:rPr>
           </w:pPr>
-          <w:hyperlink w:anchor="_Toc67069610" w:history="1">
+          <w:hyperlink w:anchor="_Toc67215836" w:history="1">
             <w:r>
               <w:rPr>
                 <w:rStyle w:val="Lienhypertexte"/>
@@ -5800,7 +5800,7 @@
                 <w:noProof/>
                 <w:webHidden/>
               </w:rPr>
-              <w:instrText xml:space="preserve"> PAGEREF _Toc67069610 \h </w:instrText>
+              <w:instrText xml:space="preserve"> PAGEREF _Toc67215836 \h </w:instrText>
             </w:r>
             <w:r>
               <w:rPr>
@@ -5844,7 +5844,7 @@
               <w:lang w:eastAsia="fr-FR"/>
             </w:rPr>
           </w:pPr>
-          <w:hyperlink w:anchor="_Toc67069611" w:history="1">
+          <w:hyperlink w:anchor="_Toc67215837" w:history="1">
             <w:r>
               <w:rPr>
                 <w:rStyle w:val="Lienhypertexte"/>
@@ -5889,7 +5889,7 @@
                 <w:noProof/>
                 <w:webHidden/>
               </w:rPr>
-              <w:instrText xml:space="preserve"> PAGEREF _Toc67069611 \h </w:instrText>
+              <w:instrText xml:space="preserve"> PAGEREF _Toc67215837 \h </w:instrText>
             </w:r>
             <w:r>
               <w:rPr>
@@ -5933,7 +5933,7 @@
               <w:lang w:eastAsia="fr-FR"/>
             </w:rPr>
           </w:pPr>
-          <w:hyperlink w:anchor="_Toc67069612" w:history="1">
+          <w:hyperlink w:anchor="_Toc67215838" w:history="1">
             <w:r>
               <w:rPr>
                 <w:rStyle w:val="Lienhypertexte"/>
@@ -5978,7 +5978,7 @@
                 <w:noProof/>
                 <w:webHidden/>
               </w:rPr>
-              <w:instrText xml:space="preserve"> PAGEREF _Toc67069612 \h </w:instrText>
+              <w:instrText xml:space="preserve"> PAGEREF _Toc67215838 \h </w:instrText>
             </w:r>
             <w:r>
               <w:rPr>
@@ -6022,7 +6022,7 @@
               <w:lang w:eastAsia="fr-FR"/>
             </w:rPr>
           </w:pPr>
-          <w:hyperlink w:anchor="_Toc67069613" w:history="1">
+          <w:hyperlink w:anchor="_Toc67215839" w:history="1">
             <w:r>
               <w:rPr>
                 <w:rStyle w:val="Lienhypertexte"/>
@@ -6067,7 +6067,7 @@
                 <w:noProof/>
                 <w:webHidden/>
               </w:rPr>
-              <w:instrText xml:space="preserve"> PAGEREF _Toc67069613 \h </w:instrText>
+              <w:instrText xml:space="preserve"> PAGEREF _Toc67215839 \h </w:instrText>
             </w:r>
             <w:r>
               <w:rPr>
@@ -6111,7 +6111,7 @@
               <w:lang w:eastAsia="fr-FR"/>
             </w:rPr>
           </w:pPr>
-          <w:hyperlink w:anchor="_Toc67069614" w:history="1">
+          <w:hyperlink w:anchor="_Toc67215840" w:history="1">
             <w:r>
               <w:rPr>
                 <w:rStyle w:val="Lienhypertexte"/>
@@ -6156,7 +6156,7 @@
                 <w:noProof/>
                 <w:webHidden/>
               </w:rPr>
-              <w:instrText xml:space="preserve"> PAGEREF _Toc67069614 \h </w:instrText>
+              <w:instrText xml:space="preserve"> PAGEREF _Toc67215840 \h </w:instrText>
             </w:r>
             <w:r>
               <w:rPr>
@@ -6200,7 +6200,7 @@
               <w:lang w:eastAsia="fr-FR"/>
             </w:rPr>
           </w:pPr>
-          <w:hyperlink w:anchor="_Toc67069615" w:history="1">
+          <w:hyperlink w:anchor="_Toc67215841" w:history="1">
             <w:r>
               <w:rPr>
                 <w:rStyle w:val="Lienhypertexte"/>
@@ -6245,7 +6245,7 @@
                 <w:noProof/>
                 <w:webHidden/>
               </w:rPr>
-              <w:instrText xml:space="preserve"> PAGEREF _Toc67069615 \h </w:instrText>
+              <w:instrText xml:space="preserve"> PAGEREF _Toc67215841 \h </w:instrText>
             </w:r>
             <w:r>
               <w:rPr>
@@ -6289,7 +6289,7 @@
               <w:lang w:eastAsia="fr-FR"/>
             </w:rPr>
           </w:pPr>
-          <w:hyperlink w:anchor="_Toc67069616" w:history="1">
+          <w:hyperlink w:anchor="_Toc67215842" w:history="1">
             <w:r>
               <w:rPr>
                 <w:rStyle w:val="Lienhypertexte"/>
@@ -6334,7 +6334,7 @@
                 <w:noProof/>
                 <w:webHidden/>
               </w:rPr>
-              <w:instrText xml:space="preserve"> PAGEREF _Toc67069616 \h </w:instrText>
+              <w:instrText xml:space="preserve"> PAGEREF _Toc67215842 \h </w:instrText>
             </w:r>
             <w:r>
               <w:rPr>
@@ -6378,7 +6378,7 @@
               <w:lang w:eastAsia="fr-FR"/>
             </w:rPr>
           </w:pPr>
-          <w:hyperlink w:anchor="_Toc67069617" w:history="1">
+          <w:hyperlink w:anchor="_Toc67215843" w:history="1">
             <w:r>
               <w:rPr>
                 <w:rStyle w:val="Lienhypertexte"/>
@@ -6423,7 +6423,7 @@
                 <w:noProof/>
                 <w:webHidden/>
               </w:rPr>
-              <w:instrText xml:space="preserve"> PAGEREF _Toc67069617 \h </w:instrText>
+              <w:instrText xml:space="preserve"> PAGEREF _Toc67215843 \h </w:instrText>
             </w:r>
             <w:r>
               <w:rPr>
@@ -6467,7 +6467,7 @@
               <w:lang w:eastAsia="fr-FR"/>
             </w:rPr>
           </w:pPr>
-          <w:hyperlink w:anchor="_Toc67069618" w:history="1">
+          <w:hyperlink w:anchor="_Toc67215844" w:history="1">
             <w:r>
               <w:rPr>
                 <w:rStyle w:val="Lienhypertexte"/>
@@ -6512,7 +6512,7 @@
                 <w:noProof/>
                 <w:webHidden/>
               </w:rPr>
-              <w:instrText xml:space="preserve"> PAGEREF _Toc67069618 \h </w:instrText>
+              <w:instrText xml:space="preserve"> PAGEREF _Toc67215844 \h </w:instrText>
             </w:r>
             <w:r>
               <w:rPr>
@@ -6556,7 +6556,7 @@
               <w:lang w:eastAsia="fr-FR"/>
             </w:rPr>
           </w:pPr>
-          <w:hyperlink w:anchor="_Toc67069619" w:history="1">
+          <w:hyperlink w:anchor="_Toc67215845" w:history="1">
             <w:r>
               <w:rPr>
                 <w:rStyle w:val="Lienhypertexte"/>
@@ -6601,7 +6601,7 @@
                 <w:noProof/>
                 <w:webHidden/>
               </w:rPr>
-              <w:instrText xml:space="preserve"> PAGEREF _Toc67069619 \h </w:instrText>
+              <w:instrText xml:space="preserve"> PAGEREF _Toc67215845 \h </w:instrText>
             </w:r>
             <w:r>
               <w:rPr>
@@ -6645,7 +6645,7 @@
               <w:lang w:eastAsia="fr-FR"/>
             </w:rPr>
           </w:pPr>
-          <w:hyperlink w:anchor="_Toc67069620" w:history="1">
+          <w:hyperlink w:anchor="_Toc67215846" w:history="1">
             <w:r>
               <w:rPr>
                 <w:rStyle w:val="Lienhypertexte"/>
@@ -6690,7 +6690,7 @@
                 <w:noProof/>
                 <w:webHidden/>
               </w:rPr>
-              <w:instrText xml:space="preserve"> PAGEREF _Toc67069620 \h </w:instrText>
+              <w:instrText xml:space="preserve"> PAGEREF _Toc67215846 \h </w:instrText>
             </w:r>
             <w:r>
               <w:rPr>
@@ -6733,7 +6733,7 @@
               <w:lang w:eastAsia="fr-FR"/>
             </w:rPr>
           </w:pPr>
-          <w:hyperlink w:anchor="_Toc67069621" w:history="1">
+          <w:hyperlink w:anchor="_Toc67215847" w:history="1">
             <w:r>
               <w:rPr>
                 <w:rStyle w:val="Lienhypertexte"/>
@@ -6761,7 +6761,7 @@
                 <w:noProof/>
                 <w:webHidden/>
               </w:rPr>
-              <w:instrText xml:space="preserve"> PAGEREF _Toc67069621 \h </w:instrText>
+              <w:instrText xml:space="preserve"> PAGEREF _Toc67215847 \h </w:instrText>
             </w:r>
             <w:r>
               <w:rPr>
@@ -6808,7 +6808,7 @@
       <w:pPr>
         <w:pStyle w:val="Titre11"/>
       </w:pPr>
-      <w:bookmarkStart w:id="1" w:name="_Toc67069532"/>
+      <w:bookmarkStart w:id="1" w:name="_Toc67215758"/>
       <w:r>
         <w:lastRenderedPageBreak/>
         <w:t>General interface</w:t>
@@ -6969,7 +6969,7 @@
       <w:pPr>
         <w:pStyle w:val="Titre21"/>
       </w:pPr>
-      <w:bookmarkStart w:id="2" w:name="_Toc67069533"/>
+      <w:bookmarkStart w:id="2" w:name="_Toc67215759"/>
       <w:r>
         <w:lastRenderedPageBreak/>
         <w:t>File managememt</w:t>
@@ -6980,7 +6980,7 @@
       <w:pPr>
         <w:pStyle w:val="Titre31"/>
       </w:pPr>
-      <w:bookmarkStart w:id="3" w:name="_Toc67069534"/>
+      <w:bookmarkStart w:id="3" w:name="_Toc67215760"/>
       <w:r>
         <w:t>« Read » button</w:t>
       </w:r>
@@ -7353,7 +7353,7 @@
       <w:pPr>
         <w:pStyle w:val="Titre31"/>
       </w:pPr>
-      <w:bookmarkStart w:id="6" w:name="_Toc67069535"/>
+      <w:bookmarkStart w:id="6" w:name="_Toc67215761"/>
       <w:r>
         <w:t>« Create » button</w:t>
       </w:r>
@@ -7456,7 +7456,7 @@
       <w:r>
         <w:t xml:space="preserve"> </w:t>
       </w:r>
-      <w:bookmarkStart w:id="7" w:name="_Toc67069536"/>
+      <w:bookmarkStart w:id="7" w:name="_Toc67215762"/>
       <w:r>
         <w:t>« Import »</w:t>
       </w:r>
@@ -7481,7 +7481,7 @@
         <w:lastRenderedPageBreak/>
         <w:t xml:space="preserve"> </w:t>
       </w:r>
-      <w:bookmarkStart w:id="8" w:name="_Toc67069537"/>
+      <w:bookmarkStart w:id="8" w:name="_Toc67215763"/>
       <w:r>
         <w:t>« Convert</w:t>
       </w:r>
@@ -7516,7 +7516,7 @@
       <w:r>
         <w:t xml:space="preserve"> </w:t>
       </w:r>
-      <w:bookmarkStart w:id="9" w:name="_Toc67069538"/>
+      <w:bookmarkStart w:id="9" w:name="_Toc67215764"/>
       <w:r>
         <w:t>« </w:t>
       </w:r>
@@ -7555,7 +7555,7 @@
       <w:r>
         <w:t xml:space="preserve"> </w:t>
       </w:r>
-      <w:bookmarkStart w:id="10" w:name="_Toc67069539"/>
+      <w:bookmarkStart w:id="10" w:name="_Toc67215765"/>
       <w:r>
         <w:t>« </w:t>
       </w:r>
@@ -8155,7 +8155,7 @@
       <w:r>
         <w:t xml:space="preserve"> </w:t>
       </w:r>
-      <w:bookmarkStart w:id="21" w:name="_Toc67069540"/>
+      <w:bookmarkStart w:id="21" w:name="_Toc67215766"/>
       <w:r>
         <w:t>« Inclu</w:t>
       </w:r>
@@ -8224,7 +8224,7 @@
       <w:r>
         <w:t xml:space="preserve"> </w:t>
       </w:r>
-      <w:bookmarkStart w:id="22" w:name="_Toc67069541"/>
+      <w:bookmarkStart w:id="22" w:name="_Toc67215767"/>
       <w:r>
         <w:t>« Inclu</w:t>
       </w:r>
@@ -8317,7 +8317,7 @@
       <w:r>
         <w:t xml:space="preserve"> </w:t>
       </w:r>
-      <w:bookmarkStart w:id="23" w:name="_Toc67069542"/>
+      <w:bookmarkStart w:id="23" w:name="_Toc67215768"/>
       <w:r>
         <w:t>« CPC</w:t>
       </w:r>
@@ -8339,7 +8339,7 @@
       <w:r>
         <w:t xml:space="preserve"> </w:t>
       </w:r>
-      <w:bookmarkStart w:id="24" w:name="_Toc67069543"/>
+      <w:bookmarkStart w:id="24" w:name="_Toc67215769"/>
       <w:r>
         <w:t xml:space="preserve">« Nb </w:t>
       </w:r>
@@ -8377,7 +8377,7 @@
       <w:r>
         <w:t xml:space="preserve"> </w:t>
       </w:r>
-      <w:bookmarkStart w:id="25" w:name="_Toc67069544"/>
+      <w:bookmarkStart w:id="25" w:name="_Toc67215770"/>
       <w:r>
         <w:t>« Nb Li</w:t>
       </w:r>
@@ -8406,7 +8406,7 @@
       <w:r>
         <w:t xml:space="preserve"> </w:t>
       </w:r>
-      <w:bookmarkStart w:id="26" w:name="_Toc67069545"/>
+      <w:bookmarkStart w:id="26" w:name="_Toc67215771"/>
       <w:r>
         <w:t>« Standard »</w:t>
       </w:r>
@@ -8431,7 +8431,7 @@
         <w:lastRenderedPageBreak/>
         <w:t xml:space="preserve"> </w:t>
       </w:r>
-      <w:bookmarkStart w:id="27" w:name="_Toc67069546"/>
+      <w:bookmarkStart w:id="27" w:name="_Toc67215772"/>
       <w:r>
         <w:t>« Overscan »</w:t>
       </w:r>
@@ -8467,7 +8467,7 @@
       <w:r>
         <w:t xml:space="preserve"> </w:t>
       </w:r>
-      <w:bookmarkStart w:id="28" w:name="_Toc67069547"/>
+      <w:bookmarkStart w:id="28" w:name="_Toc67215773"/>
       <w:r>
         <w:t>« Mode »</w:t>
       </w:r>
@@ -8862,7 +8862,7 @@
       <w:r>
         <w:t xml:space="preserve"> </w:t>
       </w:r>
-      <w:bookmarkStart w:id="40" w:name="_Toc67069548"/>
+      <w:bookmarkStart w:id="40" w:name="_Toc67215774"/>
       <w:r>
         <w:t>« </w:t>
       </w:r>
@@ -8890,7 +8890,7 @@
         <w:lastRenderedPageBreak/>
         <w:t xml:space="preserve"> </w:t>
       </w:r>
-      <w:bookmarkStart w:id="41" w:name="_Toc67069549"/>
+      <w:bookmarkStart w:id="41" w:name="_Toc67215775"/>
       <w:r>
         <w:t>« Edition trames Asc-ut »</w:t>
       </w:r>
@@ -8958,38 +8958,119 @@
       </w:r>
     </w:p>
     <w:p>
-      <w:bookmarkStart w:id="42" w:name="_Toc67069550"/>
       <w:r>
         <w:rPr>
           <w:rStyle w:val="Titre3Car"/>
         </w:rPr>
-        <w:t>Bouton « Précédente »</w:t>
+        <w:t xml:space="preserve"> </w:t>
+      </w:r>
+      <w:bookmarkStart w:id="42" w:name="_Toc67215776"/>
+      <w:r>
+        <w:rPr>
+          <w:rStyle w:val="Titre3Car"/>
+        </w:rPr>
+        <w:t>« </w:t>
+      </w:r>
+      <w:r>
+        <w:rPr>
+          <w:rStyle w:val="Titre3Car"/>
+        </w:rPr>
+        <w:t>Previous</w:t>
+      </w:r>
+      <w:r>
+        <w:rPr>
+          <w:rStyle w:val="Titre3Car"/>
+        </w:rPr>
+        <w:t> »</w:t>
+      </w:r>
+      <w:r>
+        <w:rPr>
+          <w:rStyle w:val="Titre3Car"/>
+        </w:rPr>
+        <w:t xml:space="preserve"> button</w:t>
       </w:r>
       <w:bookmarkEnd w:id="42"/>
       <w:r>
-        <w:t> : permet de passer à la trame précédente, si la trame en cours d’édition n’est pas la première.</w:t>
-      </w:r>
-    </w:p>
-    <w:p>
-      <w:bookmarkStart w:id="43" w:name="_Toc67069551"/>
+        <w:t xml:space="preserve"> : </w:t>
+      </w:r>
+      <w:r>
+        <w:t>allows you to go to the previous frame, if the frame being edited is not the first.</w:t>
+      </w:r>
+    </w:p>
+    <w:p>
       <w:r>
         <w:rPr>
           <w:rStyle w:val="Titre3Car"/>
         </w:rPr>
-        <w:t>Bouton « Suivante »</w:t>
+        <w:t xml:space="preserve"> </w:t>
+      </w:r>
+      <w:bookmarkStart w:id="43" w:name="_Toc67215777"/>
+      <w:r>
+        <w:rPr>
+          <w:rStyle w:val="Titre3Car"/>
+        </w:rPr>
+        <w:t>« </w:t>
+      </w:r>
+      <w:r>
+        <w:rPr>
+          <w:rStyle w:val="Titre3Car"/>
+        </w:rPr>
+        <w:t xml:space="preserve">Next </w:t>
+      </w:r>
+      <w:r>
+        <w:rPr>
+          <w:rStyle w:val="Titre3Car"/>
+        </w:rPr>
+        <w:t>»</w:t>
+      </w:r>
+      <w:r>
+        <w:rPr>
+          <w:rStyle w:val="Titre3Car"/>
+        </w:rPr>
+        <w:t xml:space="preserve"> button</w:t>
       </w:r>
       <w:bookmarkEnd w:id="43"/>
       <w:r>
-        <w:t> : permet de passer à la trame suivante, si la trame en cours d’édition n’est pas la dernière.</w:t>
-      </w:r>
-    </w:p>
-    <w:p>
-      <w:bookmarkStart w:id="44" w:name="_Toc67069552"/>
+        <w:t xml:space="preserve"> : </w:t>
+      </w:r>
+      <w:r>
+        <w:t>allows you to go to the next frame, if the frame bering edited is not the last</w:t>
+      </w:r>
+      <w:r>
+        <w:t>.</w:t>
+      </w:r>
+    </w:p>
+    <w:p>
       <w:r>
         <w:rPr>
           <w:rStyle w:val="Titre3Car"/>
         </w:rPr>
-        <w:t>Champ fixe « Bp gauche »</w:t>
+        <w:t xml:space="preserve"> </w:t>
+      </w:r>
+      <w:bookmarkStart w:id="44" w:name="_Toc67215778"/>
+      <w:r>
+        <w:rPr>
+          <w:rStyle w:val="Titre3Car"/>
+        </w:rPr>
+        <w:t>« </w:t>
+      </w:r>
+      <w:r>
+        <w:rPr>
+          <w:rStyle w:val="Titre3Car"/>
+        </w:rPr>
+        <w:t xml:space="preserve">Left bp </w:t>
+      </w:r>
+      <w:r>
+        <w:rPr>
+          <w:rStyle w:val="Titre3Car"/>
+        </w:rPr>
+        <w:t>»</w:t>
+      </w:r>
+      <w:r>
+        <w:rPr>
+          <w:rStyle w:val="Titre3Car"/>
+        </w:rPr>
+        <w:t xml:space="preserve"> field</w:t>
       </w:r>
       <w:bookmarkEnd w:id="44"/>
       <w:r>
@@ -8999,29 +9080,83 @@
         <w:t> </w:t>
       </w:r>
       <w:r>
-        <w:t>: affiche la couleur qui sera affecté à la trame en édition lors d’un clic avec le bouton gauche</w:t>
-      </w:r>
-    </w:p>
-    <w:p>
-      <w:bookmarkStart w:id="45" w:name="_Toc67069553"/>
+        <w:t xml:space="preserve">: </w:t>
+      </w:r>
+      <w:r>
+        <w:t>displays the color that will be assigned to the frame being edited when clicking with the left mouse button.</w:t>
+      </w:r>
+    </w:p>
+    <w:p>
       <w:r>
         <w:rPr>
           <w:rStyle w:val="Titre3Car"/>
         </w:rPr>
-        <w:t>Champ fixe « Bp droite »</w:t>
+        <w:t xml:space="preserve"> </w:t>
+      </w:r>
+      <w:bookmarkStart w:id="45" w:name="_Toc67215779"/>
+      <w:r>
+        <w:rPr>
+          <w:rStyle w:val="Titre3Car"/>
+        </w:rPr>
+        <w:t>« </w:t>
+      </w:r>
+      <w:r>
+        <w:rPr>
+          <w:rStyle w:val="Titre3Car"/>
+        </w:rPr>
+        <w:t xml:space="preserve">Right bp </w:t>
+      </w:r>
+      <w:r>
+        <w:rPr>
+          <w:rStyle w:val="Titre3Car"/>
+        </w:rPr>
+        <w:t>»</w:t>
+      </w:r>
+      <w:r>
+        <w:rPr>
+          <w:rStyle w:val="Titre3Car"/>
+        </w:rPr>
+        <w:t xml:space="preserve"> field</w:t>
       </w:r>
       <w:bookmarkEnd w:id="45"/>
       <w:r>
-        <w:t> : affiche la couleur qui sera affecté à la trame en édition lors d’un clic avec le bouton droit</w:t>
-      </w:r>
-    </w:p>
-    <w:p>
-      <w:bookmarkStart w:id="46" w:name="_Toc67069554"/>
+        <w:t xml:space="preserve"> : </w:t>
+      </w:r>
+      <w:r>
+        <w:t>displays the color that will be assigned to the frame begin edited when clicking with the right mouse button.</w:t>
+      </w:r>
+    </w:p>
+    <w:p>
       <w:r>
         <w:rPr>
           <w:rStyle w:val="Titre3Car"/>
         </w:rPr>
-        <w:t>Bouton « Lire trame »</w:t>
+        <w:t xml:space="preserve"> </w:t>
+      </w:r>
+      <w:bookmarkStart w:id="46" w:name="_Toc67215780"/>
+      <w:r>
+        <w:rPr>
+          <w:rStyle w:val="Titre3Car"/>
+        </w:rPr>
+        <w:t>« </w:t>
+      </w:r>
+      <w:r>
+        <w:rPr>
+          <w:rStyle w:val="Titre3Car"/>
+        </w:rPr>
+        <w:t xml:space="preserve">Read frames </w:t>
+      </w:r>
+      <w:r>
+        <w:rPr>
+          <w:rStyle w:val="Titre3Car"/>
+        </w:rPr>
+        <w:t>»</w:t>
+      </w:r>
+      <w:r>
+        <w:rPr>
+          <w:rStyle w:val="Titre3Car"/>
+        </w:rPr>
+        <w:t xml:space="preserve"> button</w:t>
       </w:r>
       <w:bookmarkEnd w:id="46"/>
       <w:r>
@@ -9031,53 +9166,113 @@
         <w:t> </w:t>
       </w:r>
       <w:r>
-        <w:t>: permet de lire une configuration complète de trames (16 trames)</w:t>
-      </w:r>
-    </w:p>
-    <w:p>
-      <w:bookmarkStart w:id="47" w:name="_Toc67069555"/>
+        <w:t xml:space="preserve">: </w:t>
+      </w:r>
+      <w:r>
+        <w:t>allows to read a complete configuration of frames (16 frames).</w:t>
+      </w:r>
+    </w:p>
+    <w:p>
       <w:r>
         <w:rPr>
           <w:rStyle w:val="Titre3Car"/>
         </w:rPr>
-        <w:t>Bouton « Sauver trames »</w:t>
+        <w:t xml:space="preserve"> </w:t>
+      </w:r>
+      <w:bookmarkStart w:id="47" w:name="_Toc67215781"/>
+      <w:r>
+        <w:rPr>
+          <w:rStyle w:val="Titre3Car"/>
+        </w:rPr>
+        <w:t>« </w:t>
+      </w:r>
+      <w:r>
+        <w:rPr>
+          <w:rStyle w:val="Titre3Car"/>
+        </w:rPr>
+        <w:t>Save f</w:t>
+      </w:r>
+      <w:r>
+        <w:rPr>
+          <w:rStyle w:val="Titre3Car"/>
+        </w:rPr>
+        <w:t>rames »</w:t>
+      </w:r>
+      <w:r>
+        <w:rPr>
+          <w:rStyle w:val="Titre3Car"/>
+        </w:rPr>
+        <w:t xml:space="preserve"> button</w:t>
       </w:r>
       <w:bookmarkEnd w:id="47"/>
       <w:r>
-        <w:t> : permet de sauvegarder la configuration complète des trames (les 16 trames)</w:t>
-      </w:r>
-    </w:p>
-    <w:p>
-      <w:bookmarkStart w:id="48" w:name="_Toc67069556"/>
+        <w:t xml:space="preserve"> : </w:t>
+      </w:r>
+      <w:r>
+        <w:t>allows to save the complete configuration of frames (16 frames).</w:t>
+      </w:r>
+    </w:p>
+    <w:p>
+      <w:bookmarkStart w:id="48" w:name="_Toc67215782"/>
       <w:r>
         <w:rPr>
           <w:rStyle w:val="Titre3Car"/>
         </w:rPr>
+        <w:t>Colored squares under frame edition</w:t>
+      </w:r>
+      <w:bookmarkEnd w:id="48"/>
+      <w:r>
+        <w:rPr>
+          <w:rStyle w:val="Titre2Car"/>
+        </w:rPr>
+        <w:t> </w:t>
+      </w:r>
+      <w:r>
+        <w:t xml:space="preserve">: </w:t>
+      </w:r>
+      <w:r>
+        <w:t>A left click on one of these squares allows you to define the color that will be assigned to the frame begin edited when clicking with the left mouse button. Right-clicking on one of these squares allows you to define the color that will be assigned to the frame begin edited when clicking with the right mouse button.</w:t>
+      </w:r>
+    </w:p>
+    <w:p>
+      <w:r>
+        <w:rPr>
+          <w:rStyle w:val="Titre3Car"/>
+        </w:rPr>
         <w:lastRenderedPageBreak/>
-        <w:t>Carrés colorés sous l’édition de trame</w:t>
-      </w:r>
-      <w:bookmarkEnd w:id="48"/>
-      <w:r>
-        <w:rPr>
-          <w:rStyle w:val="Titre2Car"/>
-        </w:rPr>
-        <w:t> </w:t>
-      </w:r>
-      <w:r>
-        <w:t>: Un clic gauche sur l’un de ces carrés permet de définir la couleur qui sera affecté à la trame en édition lors d’un clic avec le bouton gauche. Un clic droit sur l’un de ces carrés permet de définir la couleur qui sera affecté à la trame en édition lors d’un clic avec le bouton droit.</w:t>
-      </w:r>
-    </w:p>
-    <w:p>
-      <w:bookmarkStart w:id="49" w:name="_Toc67069557"/>
+        <w:t xml:space="preserve"> </w:t>
+      </w:r>
+      <w:bookmarkStart w:id="49" w:name="_Toc67215783"/>
       <w:r>
         <w:rPr>
           <w:rStyle w:val="Titre3Car"/>
         </w:rPr>
-        <w:t>Bouton « Génération Automatique »</w:t>
+        <w:t>« </w:t>
+      </w:r>
+      <w:r>
+        <w:rPr>
+          <w:rStyle w:val="Titre3Car"/>
+        </w:rPr>
+        <w:t>Automatic Generation</w:t>
+      </w:r>
+      <w:r>
+        <w:rPr>
+          <w:rStyle w:val="Titre3Car"/>
+        </w:rPr>
+        <w:t> »</w:t>
+      </w:r>
+      <w:r>
+        <w:rPr>
+          <w:rStyle w:val="Titre3Car"/>
+        </w:rPr>
+        <w:t xml:space="preserve"> button</w:t>
       </w:r>
       <w:bookmarkEnd w:id="49"/>
       <w:r>
-        <w:t> : permet de générer automatiquement des trames en fonction de l’image/l’animation chargée. Attention : pour une animation comportant beaucoup d’images, ce traitement risque de prendre du temps, car chaque image de l’animation est analysée.</w:t>
+        <w:t xml:space="preserve"> : </w:t>
+      </w:r>
+      <w:r>
+        <w:t>automatically generate frames based on the loaded image/animation. Warning : for an animation with a lot of images, this processing may take time, because each image of the animation is analyzed.</w:t>
       </w:r>
     </w:p>
     <w:p>
@@ -9100,7 +9295,7 @@
       <w:pPr>
         <w:pStyle w:val="Titre21"/>
       </w:pPr>
-      <w:bookmarkStart w:id="50" w:name="_Toc67069558"/>
+      <w:bookmarkStart w:id="50" w:name="_Toc67215784"/>
       <w:r>
         <w:lastRenderedPageBreak/>
         <w:t>Partie « Taille image source »</w:t>
@@ -9108,7 +9303,7 @@
       <w:bookmarkEnd w:id="50"/>
     </w:p>
     <w:p>
-      <w:bookmarkStart w:id="51" w:name="_Toc67069559"/>
+      <w:bookmarkStart w:id="51" w:name="_Toc67215785"/>
       <w:r>
         <w:rPr>
           <w:rStyle w:val="Titre3Car"/>
@@ -9127,7 +9322,7 @@
       </w:r>
     </w:p>
     <w:p>
-      <w:bookmarkStart w:id="52" w:name="_Toc67069560"/>
+      <w:bookmarkStart w:id="52" w:name="_Toc67215786"/>
       <w:r>
         <w:rPr>
           <w:rStyle w:val="Titre3Car"/>
@@ -9146,7 +9341,7 @@
       </w:r>
     </w:p>
     <w:p>
-      <w:bookmarkStart w:id="53" w:name="_Toc67069561"/>
+      <w:bookmarkStart w:id="53" w:name="_Toc67215787"/>
       <w:r>
         <w:rPr>
           <w:rStyle w:val="Titre3Car"/>
@@ -9171,7 +9366,7 @@
           <w:i/>
         </w:rPr>
       </w:pPr>
-      <w:bookmarkStart w:id="54" w:name="_Toc67069562"/>
+      <w:bookmarkStart w:id="54" w:name="_Toc67215788"/>
       <w:r>
         <w:rPr>
           <w:rStyle w:val="Titre3Car"/>
@@ -9200,7 +9395,7 @@
       </w:r>
     </w:p>
     <w:p>
-      <w:bookmarkStart w:id="55" w:name="_Toc67069563"/>
+      <w:bookmarkStart w:id="55" w:name="_Toc67215789"/>
       <w:r>
         <w:rPr>
           <w:rStyle w:val="Titre3Car"/>
@@ -9216,7 +9411,7 @@
       <w:pPr>
         <w:pStyle w:val="Titre21"/>
       </w:pPr>
-      <w:bookmarkStart w:id="56" w:name="_Toc67069564"/>
+      <w:bookmarkStart w:id="56" w:name="_Toc67215790"/>
       <w:r>
         <w:t>Partie « Tramage et rendu »</w:t>
       </w:r>
@@ -9226,7 +9421,7 @@
       <w:pPr>
         <w:pStyle w:val="Titre31"/>
       </w:pPr>
-      <w:bookmarkStart w:id="57" w:name="_Toc67069565"/>
+      <w:bookmarkStart w:id="57" w:name="_Toc67215791"/>
       <w:r>
         <w:t>Combo « type »</w:t>
       </w:r>
@@ -9898,7 +10093,7 @@
           <w:highlight w:val="white"/>
         </w:rPr>
       </w:pPr>
-      <w:bookmarkStart w:id="79" w:name="_Toc67069566"/>
+      <w:bookmarkStart w:id="79" w:name="_Toc67215792"/>
       <w:r>
         <w:rPr>
           <w:highlight w:val="white"/>
@@ -9926,7 +10121,7 @@
           <w:highlight w:val="white"/>
         </w:rPr>
       </w:pPr>
-      <w:bookmarkStart w:id="80" w:name="_Toc67069567"/>
+      <w:bookmarkStart w:id="80" w:name="_Toc67215793"/>
       <w:r>
         <w:rPr>
           <w:rStyle w:val="Titre3Car"/>
@@ -9948,7 +10143,7 @@
           <w:highlight w:val="white"/>
         </w:rPr>
       </w:pPr>
-      <w:bookmarkStart w:id="81" w:name="_Toc67069568"/>
+      <w:bookmarkStart w:id="81" w:name="_Toc67215794"/>
       <w:r>
         <w:rPr>
           <w:rStyle w:val="Titre3Car"/>
@@ -9970,7 +10165,7 @@
           <w:highlight w:val="white"/>
         </w:rPr>
       </w:pPr>
-      <w:bookmarkStart w:id="82" w:name="_Toc67069569"/>
+      <w:bookmarkStart w:id="82" w:name="_Toc67215795"/>
       <w:r>
         <w:rPr>
           <w:rStyle w:val="Titre3Car"/>
@@ -9998,7 +10193,7 @@
       <w:pPr>
         <w:pStyle w:val="Titre21"/>
       </w:pPr>
-      <w:bookmarkStart w:id="83" w:name="_Toc67069570"/>
+      <w:bookmarkStart w:id="83" w:name="_Toc67215796"/>
       <w:r>
         <w:lastRenderedPageBreak/>
         <w:t>Partie « Gestion des couleurs»</w:t>
@@ -10016,7 +10211,7 @@
           <w:highlight w:val="white"/>
         </w:rPr>
       </w:pPr>
-      <w:bookmarkStart w:id="84" w:name="_Toc67069571"/>
+      <w:bookmarkStart w:id="84" w:name="_Toc67215797"/>
       <w:r>
         <w:rPr>
           <w:rStyle w:val="Titre3Car"/>
@@ -10038,7 +10233,7 @@
           <w:highlight w:val="white"/>
         </w:rPr>
       </w:pPr>
-      <w:bookmarkStart w:id="85" w:name="_Toc67069572"/>
+      <w:bookmarkStart w:id="85" w:name="_Toc67215798"/>
       <w:r>
         <w:rPr>
           <w:rStyle w:val="Titre3Car"/>
@@ -10067,7 +10262,7 @@
           <w:highlight w:val="white"/>
         </w:rPr>
       </w:pPr>
-      <w:bookmarkStart w:id="86" w:name="_Toc67069573"/>
+      <w:bookmarkStart w:id="86" w:name="_Toc67215799"/>
       <w:r>
         <w:rPr>
           <w:rStyle w:val="Titre3Car"/>
@@ -10089,7 +10284,7 @@
           <w:highlight w:val="white"/>
         </w:rPr>
       </w:pPr>
-      <w:bookmarkStart w:id="87" w:name="_Toc67069574"/>
+      <w:bookmarkStart w:id="87" w:name="_Toc67215800"/>
       <w:r>
         <w:rPr>
           <w:rStyle w:val="Titre3Car"/>
@@ -10111,7 +10306,7 @@
           <w:highlight w:val="white"/>
         </w:rPr>
       </w:pPr>
-      <w:bookmarkStart w:id="88" w:name="_Toc67069575"/>
+      <w:bookmarkStart w:id="88" w:name="_Toc67215801"/>
       <w:r>
         <w:rPr>
           <w:rStyle w:val="Titre3Car"/>
@@ -10140,7 +10335,7 @@
           <w:highlight w:val="white"/>
         </w:rPr>
       </w:pPr>
-      <w:bookmarkStart w:id="89" w:name="_Toc67069576"/>
+      <w:bookmarkStart w:id="89" w:name="_Toc67215802"/>
       <w:r>
         <w:rPr>
           <w:rStyle w:val="Titre3Car"/>
@@ -10162,7 +10357,7 @@
           <w:highlight w:val="white"/>
         </w:rPr>
       </w:pPr>
-      <w:bookmarkStart w:id="90" w:name="_Toc67069577"/>
+      <w:bookmarkStart w:id="90" w:name="_Toc67215803"/>
       <w:r>
         <w:rPr>
           <w:rStyle w:val="Titre3Car"/>
@@ -10184,7 +10379,7 @@
           <w:highlight w:val="white"/>
         </w:rPr>
       </w:pPr>
-      <w:bookmarkStart w:id="91" w:name="_Toc67069578"/>
+      <w:bookmarkStart w:id="91" w:name="_Toc67215804"/>
       <w:r>
         <w:rPr>
           <w:rStyle w:val="Titre3Car"/>
@@ -10206,7 +10401,7 @@
           <w:highlight w:val="white"/>
         </w:rPr>
       </w:pPr>
-      <w:bookmarkStart w:id="92" w:name="_Toc67069579"/>
+      <w:bookmarkStart w:id="92" w:name="_Toc67215805"/>
       <w:r>
         <w:rPr>
           <w:rStyle w:val="Titre3Car"/>
@@ -10228,7 +10423,7 @@
           <w:highlight w:val="white"/>
         </w:rPr>
       </w:pPr>
-      <w:bookmarkStart w:id="93" w:name="_Toc67069580"/>
+      <w:bookmarkStart w:id="93" w:name="_Toc67215806"/>
       <w:r>
         <w:rPr>
           <w:rStyle w:val="Titre3Car"/>
@@ -10250,7 +10445,7 @@
           <w:highlight w:val="white"/>
         </w:rPr>
       </w:pPr>
-      <w:bookmarkStart w:id="94" w:name="_Toc67069581"/>
+      <w:bookmarkStart w:id="94" w:name="_Toc67215807"/>
       <w:r>
         <w:rPr>
           <w:rStyle w:val="Titre3Car"/>
@@ -10272,7 +10467,7 @@
           <w:highlight w:val="white"/>
         </w:rPr>
       </w:pPr>
-      <w:bookmarkStart w:id="95" w:name="_Toc67069582"/>
+      <w:bookmarkStart w:id="95" w:name="_Toc67215808"/>
       <w:r>
         <w:rPr>
           <w:rStyle w:val="Titre3Car"/>
@@ -10294,7 +10489,7 @@
           <w:highlight w:val="white"/>
         </w:rPr>
       </w:pPr>
-      <w:bookmarkStart w:id="96" w:name="_Toc67069583"/>
+      <w:bookmarkStart w:id="96" w:name="_Toc67215809"/>
       <w:r>
         <w:rPr>
           <w:rStyle w:val="Titre3Car"/>
@@ -10316,7 +10511,7 @@
           <w:highlight w:val="white"/>
         </w:rPr>
       </w:pPr>
-      <w:bookmarkStart w:id="97" w:name="_Toc67069584"/>
+      <w:bookmarkStart w:id="97" w:name="_Toc67215810"/>
       <w:r>
         <w:rPr>
           <w:rStyle w:val="Titre3Car"/>
@@ -10338,7 +10533,7 @@
           <w:highlight w:val="white"/>
         </w:rPr>
       </w:pPr>
-      <w:bookmarkStart w:id="98" w:name="_Toc67069585"/>
+      <w:bookmarkStart w:id="98" w:name="_Toc67215811"/>
       <w:r>
         <w:rPr>
           <w:rStyle w:val="Titre3Car"/>
@@ -10394,7 +10589,7 @@
           <w:highlight w:val="white"/>
         </w:rPr>
       </w:pPr>
-      <w:bookmarkStart w:id="99" w:name="_Toc67069586"/>
+      <w:bookmarkStart w:id="99" w:name="_Toc67215812"/>
       <w:r>
         <w:rPr>
           <w:rStyle w:val="Titre3Car"/>
@@ -10449,7 +10644,7 @@
           <w:highlight w:val="white"/>
         </w:rPr>
       </w:pPr>
-      <w:bookmarkStart w:id="100" w:name="_Toc67069587"/>
+      <w:bookmarkStart w:id="100" w:name="_Toc67215813"/>
       <w:r>
         <w:rPr>
           <w:rStyle w:val="Titre3Car"/>
@@ -10504,7 +10699,7 @@
           <w:highlight w:val="white"/>
         </w:rPr>
       </w:pPr>
-      <w:bookmarkStart w:id="101" w:name="_Toc67069588"/>
+      <w:bookmarkStart w:id="101" w:name="_Toc67215814"/>
       <w:r>
         <w:rPr>
           <w:rStyle w:val="Titre3Car"/>
@@ -10552,7 +10747,7 @@
           <w:highlight w:val="white"/>
         </w:rPr>
       </w:pPr>
-      <w:bookmarkStart w:id="102" w:name="_Toc67069589"/>
+      <w:bookmarkStart w:id="102" w:name="_Toc67215815"/>
       <w:r>
         <w:rPr>
           <w:rStyle w:val="Titre3Car"/>
@@ -10600,7 +10795,7 @@
           <w:highlight w:val="white"/>
         </w:rPr>
       </w:pPr>
-      <w:bookmarkStart w:id="103" w:name="_Toc67069590"/>
+      <w:bookmarkStart w:id="103" w:name="_Toc67215816"/>
       <w:r>
         <w:rPr>
           <w:rStyle w:val="Titre3Car"/>
@@ -10659,7 +10854,7 @@
           <w:highlight w:val="white"/>
         </w:rPr>
       </w:pPr>
-      <w:bookmarkStart w:id="104" w:name="_Toc67069591"/>
+      <w:bookmarkStart w:id="104" w:name="_Toc67215817"/>
       <w:r>
         <w:rPr>
           <w:highlight w:val="white"/>
@@ -10950,7 +11145,7 @@
           <w:highlight w:val="white"/>
         </w:rPr>
       </w:pPr>
-      <w:bookmarkStart w:id="105" w:name="_Toc67069592"/>
+      <w:bookmarkStart w:id="105" w:name="_Toc67215818"/>
       <w:r>
         <w:rPr>
           <w:highlight w:val="white"/>
@@ -11197,7 +11392,7 @@
           <w:highlight w:val="white"/>
         </w:rPr>
       </w:pPr>
-      <w:bookmarkStart w:id="106" w:name="_Toc67069593"/>
+      <w:bookmarkStart w:id="106" w:name="_Toc67215819"/>
       <w:r>
         <w:rPr>
           <w:rStyle w:val="Titre3Car"/>
@@ -11317,7 +11512,7 @@
           <w:highlight w:val="white"/>
         </w:rPr>
       </w:pPr>
-      <w:bookmarkStart w:id="107" w:name="_Toc67069594"/>
+      <w:bookmarkStart w:id="107" w:name="_Toc67215820"/>
       <w:r>
         <w:rPr>
           <w:rStyle w:val="Titre3Car"/>
@@ -11408,7 +11603,7 @@
           <w:highlight w:val="white"/>
         </w:rPr>
       </w:pPr>
-      <w:bookmarkStart w:id="108" w:name="_Toc67069595"/>
+      <w:bookmarkStart w:id="108" w:name="_Toc67215821"/>
       <w:r>
         <w:rPr>
           <w:rStyle w:val="Titre3Car"/>
@@ -11497,7 +11692,7 @@
           <w:highlight w:val="white"/>
         </w:rPr>
       </w:pPr>
-      <w:bookmarkStart w:id="109" w:name="_Toc67069596"/>
+      <w:bookmarkStart w:id="109" w:name="_Toc67215822"/>
       <w:r>
         <w:rPr>
           <w:rStyle w:val="Titre3Car"/>
@@ -11524,7 +11719,7 @@
           <w:highlight w:val="white"/>
         </w:rPr>
       </w:pPr>
-      <w:bookmarkStart w:id="110" w:name="_Toc67069597"/>
+      <w:bookmarkStart w:id="110" w:name="_Toc67215823"/>
       <w:r>
         <w:rPr>
           <w:rStyle w:val="Titre3Car"/>
@@ -11551,7 +11746,7 @@
           <w:highlight w:val="white"/>
         </w:rPr>
       </w:pPr>
-      <w:bookmarkStart w:id="111" w:name="_Toc67069598"/>
+      <w:bookmarkStart w:id="111" w:name="_Toc67215824"/>
       <w:r>
         <w:rPr>
           <w:rStyle w:val="Titre3Car"/>
@@ -11578,7 +11773,7 @@
           <w:highlight w:val="white"/>
         </w:rPr>
       </w:pPr>
-      <w:bookmarkStart w:id="112" w:name="_Toc67069599"/>
+      <w:bookmarkStart w:id="112" w:name="_Toc67215825"/>
       <w:r>
         <w:rPr>
           <w:rStyle w:val="Titre3Car"/>
@@ -11599,7 +11794,7 @@
       <w:pPr>
         <w:pStyle w:val="Titre11"/>
       </w:pPr>
-      <w:bookmarkStart w:id="113" w:name="_Toc67069600"/>
+      <w:bookmarkStart w:id="113" w:name="_Toc67215826"/>
       <w:r>
         <w:t>Bouton « Vérifier mise à jour »</w:t>
       </w:r>
@@ -11627,7 +11822,7 @@
           <w:highlight w:val="white"/>
         </w:rPr>
       </w:pPr>
-      <w:bookmarkStart w:id="114" w:name="_Toc67069601"/>
+      <w:bookmarkStart w:id="114" w:name="_Toc67215827"/>
       <w:r>
         <w:rPr>
           <w:highlight w:val="white"/>
@@ -11644,7 +11839,7 @@
           <w:highlight w:val="white"/>
         </w:rPr>
       </w:pPr>
-      <w:bookmarkStart w:id="115" w:name="_Toc67069602"/>
+      <w:bookmarkStart w:id="115" w:name="_Toc67215828"/>
       <w:r>
         <w:rPr>
           <w:highlight w:val="white"/>
@@ -11673,7 +11868,7 @@
           <w:highlight w:val="white"/>
         </w:rPr>
       </w:pPr>
-      <w:bookmarkStart w:id="116" w:name="_Toc67069603"/>
+      <w:bookmarkStart w:id="116" w:name="_Toc67215829"/>
       <w:r>
         <w:rPr>
           <w:highlight w:val="white"/>
@@ -11774,7 +11969,7 @@
           <w:highlight w:val="white"/>
         </w:rPr>
       </w:pPr>
-      <w:bookmarkStart w:id="117" w:name="_Toc67069604"/>
+      <w:bookmarkStart w:id="117" w:name="_Toc67215830"/>
       <w:r>
         <w:rPr>
           <w:highlight w:val="white"/>
@@ -12061,7 +12256,7 @@
           <w:highlight w:val="white"/>
         </w:rPr>
       </w:pPr>
-      <w:bookmarkStart w:id="118" w:name="_Toc67069605"/>
+      <w:bookmarkStart w:id="118" w:name="_Toc67215831"/>
       <w:r>
         <w:rPr>
           <w:highlight w:val="white"/>
@@ -12436,7 +12631,7 @@
           <w:highlight w:val="white"/>
         </w:rPr>
       </w:pPr>
-      <w:bookmarkStart w:id="119" w:name="_Toc67069606"/>
+      <w:bookmarkStart w:id="119" w:name="_Toc67215832"/>
       <w:r>
         <w:rPr>
           <w:highlight w:val="white"/>
@@ -12466,7 +12661,7 @@
           <w:highlight w:val="white"/>
         </w:rPr>
       </w:pPr>
-      <w:bookmarkStart w:id="120" w:name="_Toc67069607"/>
+      <w:bookmarkStart w:id="120" w:name="_Toc67215833"/>
       <w:r>
         <w:rPr>
           <w:highlight w:val="white"/>
@@ -12563,7 +12758,7 @@
           <w:highlight w:val="white"/>
         </w:rPr>
       </w:pPr>
-      <w:bookmarkStart w:id="121" w:name="_Toc67069608"/>
+      <w:bookmarkStart w:id="121" w:name="_Toc67215834"/>
       <w:r>
         <w:rPr>
           <w:rStyle w:val="Titre3Car"/>
@@ -12718,7 +12913,7 @@
           <w:highlight w:val="white"/>
         </w:rPr>
       </w:pPr>
-      <w:bookmarkStart w:id="122" w:name="_Toc67069609"/>
+      <w:bookmarkStart w:id="122" w:name="_Toc67215835"/>
       <w:r>
         <w:rPr>
           <w:highlight w:val="white"/>
@@ -12858,7 +13053,7 @@
           <w:highlight w:val="white"/>
         </w:rPr>
       </w:pPr>
-      <w:bookmarkStart w:id="123" w:name="_Toc67069610"/>
+      <w:bookmarkStart w:id="123" w:name="_Toc67215836"/>
       <w:r>
         <w:rPr>
           <w:rStyle w:val="Titre3Car"/>
@@ -12891,7 +13086,7 @@
           <w:highlight w:val="white"/>
         </w:rPr>
       </w:pPr>
-      <w:bookmarkStart w:id="124" w:name="_Toc67069611"/>
+      <w:bookmarkStart w:id="124" w:name="_Toc67215837"/>
       <w:r>
         <w:rPr>
           <w:rStyle w:val="Titre3Car"/>
@@ -12930,7 +13125,7 @@
           <w:highlight w:val="white"/>
         </w:rPr>
       </w:pPr>
-      <w:bookmarkStart w:id="125" w:name="_Toc67069612"/>
+      <w:bookmarkStart w:id="125" w:name="_Toc67215838"/>
       <w:r>
         <w:rPr>
           <w:rStyle w:val="Titre3Car"/>
@@ -12970,7 +13165,7 @@
           <w:highlight w:val="white"/>
         </w:rPr>
       </w:pPr>
-      <w:bookmarkStart w:id="126" w:name="_Toc67069613"/>
+      <w:bookmarkStart w:id="126" w:name="_Toc67215839"/>
       <w:r>
         <w:rPr>
           <w:rStyle w:val="Titre3Car"/>
@@ -13053,7 +13248,7 @@
           <w:highlight w:val="white"/>
         </w:rPr>
       </w:pPr>
-      <w:bookmarkStart w:id="127" w:name="_Toc67069614"/>
+      <w:bookmarkStart w:id="127" w:name="_Toc67215840"/>
       <w:r>
         <w:rPr>
           <w:rStyle w:val="Titre3Car"/>
@@ -13080,7 +13275,7 @@
           <w:highlight w:val="white"/>
         </w:rPr>
       </w:pPr>
-      <w:bookmarkStart w:id="128" w:name="_Toc67069615"/>
+      <w:bookmarkStart w:id="128" w:name="_Toc67215841"/>
       <w:r>
         <w:rPr>
           <w:rStyle w:val="Titre3Car"/>
@@ -13107,7 +13302,7 @@
           <w:highlight w:val="white"/>
         </w:rPr>
       </w:pPr>
-      <w:bookmarkStart w:id="129" w:name="_Toc67069616"/>
+      <w:bookmarkStart w:id="129" w:name="_Toc67215842"/>
       <w:r>
         <w:rPr>
           <w:rStyle w:val="Titre3Car"/>
@@ -13146,7 +13341,7 @@
           <w:highlight w:val="white"/>
         </w:rPr>
       </w:pPr>
-      <w:bookmarkStart w:id="130" w:name="_Toc67069617"/>
+      <w:bookmarkStart w:id="130" w:name="_Toc67215843"/>
       <w:r>
         <w:rPr>
           <w:rStyle w:val="Titre3Car"/>
@@ -13185,7 +13380,7 @@
           <w:highlight w:val="white"/>
         </w:rPr>
       </w:pPr>
-      <w:bookmarkStart w:id="131" w:name="_Toc67069618"/>
+      <w:bookmarkStart w:id="131" w:name="_Toc67215844"/>
       <w:r>
         <w:rPr>
           <w:rStyle w:val="Titre3Car"/>
@@ -13224,7 +13419,7 @@
           <w:highlight w:val="white"/>
         </w:rPr>
       </w:pPr>
-      <w:bookmarkStart w:id="132" w:name="_Toc67069619"/>
+      <w:bookmarkStart w:id="132" w:name="_Toc67215845"/>
       <w:r>
         <w:rPr>
           <w:rStyle w:val="Titre3Car"/>
@@ -13284,7 +13479,7 @@
           <w:highlight w:val="white"/>
         </w:rPr>
       </w:pPr>
-      <w:bookmarkStart w:id="133" w:name="_Toc67069620"/>
+      <w:bookmarkStart w:id="133" w:name="_Toc67215846"/>
       <w:r>
         <w:rPr>
           <w:rStyle w:val="Titre3Car"/>
@@ -13327,7 +13522,7 @@
           <w:highlight w:val="white"/>
         </w:rPr>
       </w:pPr>
-      <w:bookmarkStart w:id="134" w:name="_Toc67069621"/>
+      <w:bookmarkStart w:id="134" w:name="_Toc67215847"/>
       <w:r>
         <w:rPr>
           <w:highlight w:val="white"/>
@@ -14853,7 +15048,7 @@
 </file>
 
 <file path=customXml/itemProps1.xml><?xml version="1.0" encoding="utf-8"?>
-<ds:datastoreItem xmlns:ds="http://schemas.openxmlformats.org/officeDocument/2006/customXml" ds:itemID="{284895F5-2439-4AD5-AC5B-BD8C4B7B9B34}">
+<ds:datastoreItem xmlns:ds="http://schemas.openxmlformats.org/officeDocument/2006/customXml" ds:itemID="{3FB1F28C-BE78-4841-B10C-E1112D09BCF8}">
   <ds:schemaRefs>
     <ds:schemaRef ds:uri="http://schemas.openxmlformats.org/officeDocument/2006/bibliography"/>
   </ds:schemaRefs>

</xml_diff>